<commit_message>
Adds content to documentation file
</commit_message>
<xml_diff>
--- a/Documentation.docx
+++ b/Documentation.docx
@@ -662,7 +662,19 @@
         <w:rPr>
           <w:rFonts w:asciiTheme="minorHAnsi" w:hAnsiTheme="minorHAnsi" w:cstheme="minorHAnsi"/>
         </w:rPr>
-        <w:t>04 Jan 2022</w:t>
+        <w:t>0</w:t>
+      </w:r>
+      <w:r>
+        <w:rPr>
+          <w:rFonts w:asciiTheme="minorHAnsi" w:hAnsiTheme="minorHAnsi" w:cstheme="minorHAnsi"/>
+        </w:rPr>
+        <w:t>8</w:t>
+      </w:r>
+      <w:r>
+        <w:rPr>
+          <w:rFonts w:asciiTheme="minorHAnsi" w:hAnsiTheme="minorHAnsi" w:cstheme="minorHAnsi"/>
+        </w:rPr>
+        <w:t xml:space="preserve"> Jan 2022</w:t>
       </w:r>
     </w:p>
     <w:p>
@@ -3204,20 +3216,8 @@
       <w:r>
         <w:rPr>
           <w:rFonts w:asciiTheme="minorHAnsi" w:hAnsiTheme="minorHAnsi" w:cstheme="minorHAnsi"/>
-          <w:i/>
-          <w:iCs/>
-          <w:color w:val="4472C4" w:themeColor="accent1"/>
-        </w:rPr>
-        <w:t>D</w:t>
-      </w:r>
-      <w:r>
-        <w:rPr>
-          <w:rFonts w:asciiTheme="minorHAnsi" w:hAnsiTheme="minorHAnsi" w:cstheme="minorHAnsi"/>
-          <w:i/>
-          <w:iCs/>
-          <w:color w:val="4472C4" w:themeColor="accent1"/>
-        </w:rPr>
-        <w:t>escribe the problem the client wants you to help with</w:t>
+        </w:rPr>
+        <w:t xml:space="preserve">There currently is no easy method of finding the best quality of workers or companies that provide a service and hire them. </w:t>
       </w:r>
     </w:p>
     <w:p>
@@ -3274,30 +3274,158 @@
       <w:r>
         <w:rPr>
           <w:rFonts w:asciiTheme="minorHAnsi" w:hAnsiTheme="minorHAnsi" w:cstheme="minorHAnsi"/>
-          <w:i/>
-          <w:iCs/>
-          <w:color w:val="4472C4" w:themeColor="accent1"/>
-        </w:rPr>
-        <w:t xml:space="preserve">summary of major </w:t>
-      </w:r>
-      <w:r>
-        <w:rPr>
-          <w:rFonts w:asciiTheme="minorHAnsi" w:hAnsiTheme="minorHAnsi" w:cstheme="minorHAnsi"/>
-          <w:b/>
-          <w:i/>
-          <w:iCs/>
-          <w:color w:val="4472C4" w:themeColor="accent1"/>
-        </w:rPr>
-        <w:t>functional requirements</w:t>
-      </w:r>
-      <w:r>
-        <w:rPr>
-          <w:rFonts w:asciiTheme="minorHAnsi" w:hAnsiTheme="minorHAnsi" w:cstheme="minorHAnsi"/>
-          <w:i/>
-          <w:iCs/>
-          <w:color w:val="4472C4" w:themeColor="accent1"/>
-        </w:rPr>
-        <w:t xml:space="preserve"> of the system as determined in your conversations with your client.</w:t>
+        </w:rPr>
+        <w:t>Provide web application that allows customers to search for services.</w:t>
+      </w:r>
+    </w:p>
+    <w:p>
+      <w:pPr>
+        <w:numPr>
+          <w:ilvl w:val="0"/>
+          <w:numId w:val="12"/>
+        </w:numPr>
+        <w:rPr>
+          <w:rFonts w:asciiTheme="minorHAnsi" w:hAnsiTheme="minorHAnsi" w:cstheme="minorHAnsi"/>
+          <w:i/>
+          <w:iCs/>
+          <w:color w:val="4472C4" w:themeColor="accent1"/>
+        </w:rPr>
+      </w:pPr>
+      <w:r>
+        <w:rPr>
+          <w:rFonts w:asciiTheme="minorHAnsi" w:hAnsiTheme="minorHAnsi" w:cstheme="minorHAnsi"/>
+        </w:rPr>
+        <w:t xml:space="preserve">Provide a means to compare different service providers. </w:t>
+      </w:r>
+    </w:p>
+    <w:p>
+      <w:pPr>
+        <w:numPr>
+          <w:ilvl w:val="0"/>
+          <w:numId w:val="12"/>
+        </w:numPr>
+        <w:rPr>
+          <w:rFonts w:asciiTheme="minorHAnsi" w:hAnsiTheme="minorHAnsi" w:cstheme="minorHAnsi"/>
+          <w:i/>
+          <w:iCs/>
+          <w:color w:val="4472C4" w:themeColor="accent1"/>
+        </w:rPr>
+      </w:pPr>
+      <w:r>
+        <w:rPr>
+          <w:rFonts w:asciiTheme="minorHAnsi" w:hAnsiTheme="minorHAnsi" w:cstheme="minorHAnsi"/>
+        </w:rPr>
+        <w:t>Assure the quality of work and payments for both sides</w:t>
+      </w:r>
+    </w:p>
+    <w:p>
+      <w:pPr>
+        <w:numPr>
+          <w:ilvl w:val="0"/>
+          <w:numId w:val="12"/>
+        </w:numPr>
+        <w:rPr>
+          <w:rFonts w:asciiTheme="minorHAnsi" w:hAnsiTheme="minorHAnsi" w:cstheme="minorHAnsi"/>
+          <w:i/>
+          <w:iCs/>
+          <w:color w:val="4472C4" w:themeColor="accent1"/>
+        </w:rPr>
+      </w:pPr>
+      <w:r>
+        <w:rPr>
+          <w:rFonts w:asciiTheme="minorHAnsi" w:hAnsiTheme="minorHAnsi" w:cstheme="minorHAnsi"/>
+        </w:rPr>
+        <w:t>Allow service providers to post relevant information about their services and pricing</w:t>
+      </w:r>
+    </w:p>
+    <w:p>
+      <w:pPr>
+        <w:numPr>
+          <w:ilvl w:val="0"/>
+          <w:numId w:val="12"/>
+        </w:numPr>
+        <w:rPr>
+          <w:rFonts w:asciiTheme="minorHAnsi" w:hAnsiTheme="minorHAnsi" w:cstheme="minorHAnsi"/>
+          <w:i/>
+          <w:iCs/>
+          <w:color w:val="4472C4" w:themeColor="accent1"/>
+        </w:rPr>
+      </w:pPr>
+      <w:r>
+        <w:rPr>
+          <w:rFonts w:asciiTheme="minorHAnsi" w:hAnsiTheme="minorHAnsi" w:cstheme="minorHAnsi"/>
+        </w:rPr>
+        <w:t>Ability to generate a contract between customer and service provider in order to ensure quality of work and agreed pricing is met</w:t>
+      </w:r>
+    </w:p>
+    <w:p>
+      <w:pPr>
+        <w:numPr>
+          <w:ilvl w:val="0"/>
+          <w:numId w:val="12"/>
+        </w:numPr>
+        <w:rPr>
+          <w:rFonts w:asciiTheme="minorHAnsi" w:hAnsiTheme="minorHAnsi" w:cstheme="minorHAnsi"/>
+          <w:i/>
+          <w:iCs/>
+          <w:color w:val="4472C4" w:themeColor="accent1"/>
+        </w:rPr>
+      </w:pPr>
+      <w:r>
+        <w:rPr>
+          <w:rFonts w:asciiTheme="minorHAnsi" w:hAnsiTheme="minorHAnsi" w:cstheme="minorHAnsi"/>
+        </w:rPr>
+        <w:t>Provide a reward system in the form of discounts for high volume users</w:t>
+      </w:r>
+    </w:p>
+    <w:p>
+      <w:pPr>
+        <w:numPr>
+          <w:ilvl w:val="0"/>
+          <w:numId w:val="12"/>
+        </w:numPr>
+        <w:rPr>
+          <w:rFonts w:asciiTheme="minorHAnsi" w:hAnsiTheme="minorHAnsi" w:cstheme="minorHAnsi"/>
+          <w:i/>
+          <w:iCs/>
+          <w:color w:val="4472C4" w:themeColor="accent1"/>
+        </w:rPr>
+      </w:pPr>
+      <w:r>
+        <w:rPr>
+          <w:rFonts w:asciiTheme="minorHAnsi" w:hAnsiTheme="minorHAnsi" w:cstheme="minorHAnsi"/>
+        </w:rPr>
+        <w:t>Application fee for service providers with monthly fees and percentage of commission from business obtained</w:t>
+      </w:r>
+      <w:r>
+        <w:rPr>
+          <w:rFonts w:asciiTheme="minorHAnsi" w:hAnsiTheme="minorHAnsi" w:cstheme="minorHAnsi"/>
+        </w:rPr>
+        <w:t xml:space="preserve"> from application with</w:t>
+      </w:r>
+      <w:r>
+        <w:rPr>
+          <w:rFonts w:asciiTheme="minorHAnsi" w:hAnsiTheme="minorHAnsi" w:cstheme="minorHAnsi"/>
+        </w:rPr>
+        <w:t xml:space="preserve"> 3 tier account system for service providers, Gold, </w:t>
+      </w:r>
+      <w:r>
+        <w:rPr>
+          <w:rFonts w:asciiTheme="minorHAnsi" w:hAnsiTheme="minorHAnsi" w:cstheme="minorHAnsi"/>
+        </w:rPr>
+        <w:t>silver,</w:t>
+      </w:r>
+      <w:r>
+        <w:rPr>
+          <w:rFonts w:asciiTheme="minorHAnsi" w:hAnsiTheme="minorHAnsi" w:cstheme="minorHAnsi"/>
+        </w:rPr>
+        <w:t xml:space="preserve"> and bronze</w:t>
+      </w:r>
+      <w:r>
+        <w:rPr>
+          <w:rFonts w:asciiTheme="minorHAnsi" w:hAnsiTheme="minorHAnsi" w:cstheme="minorHAnsi"/>
+        </w:rPr>
+        <w:t>. Higher account tiers will show first in searches.</w:t>
       </w:r>
     </w:p>
     <w:p>
@@ -4059,7 +4187,15 @@
           <w:rFonts w:asciiTheme="minorHAnsi" w:hAnsiTheme="minorHAnsi" w:cstheme="minorHAnsi"/>
           <w:color w:val="4472C4" w:themeColor="accent1"/>
         </w:rPr>
-        <w:t>”! Is your system going to interact with any other systems, e.g. accounting software, inventory control software etc.? A database program used by your application is not considered a separate system in this context</w:t>
+        <w:t xml:space="preserve">”! Is your system going to interact with any other systems, e.g. accounting software, inventory control software etc.? A database </w:t>
+      </w:r>
+      <w:r>
+        <w:rPr>
+          <w:rFonts w:asciiTheme="minorHAnsi" w:hAnsiTheme="minorHAnsi" w:cstheme="minorHAnsi"/>
+          <w:color w:val="4472C4" w:themeColor="accent1"/>
+        </w:rPr>
+        <w:lastRenderedPageBreak/>
+        <w:t>program used by your application is not considered a separate system in this context</w:t>
       </w:r>
     </w:p>
     <w:p>
@@ -4233,7 +4369,6 @@
         <w:rPr>
           <w:rFonts w:asciiTheme="minorHAnsi" w:hAnsiTheme="minorHAnsi" w:cstheme="minorHAnsi"/>
         </w:rPr>
-        <w:lastRenderedPageBreak/>
         <w:tab/>
       </w:r>
       <w:r>
@@ -4700,6 +4835,7 @@
         <w:rPr>
           <w:rFonts w:asciiTheme="minorHAnsi" w:hAnsiTheme="minorHAnsi" w:cstheme="minorHAnsi"/>
         </w:rPr>
+        <w:lastRenderedPageBreak/>
         <w:t>Software Platform</w:t>
       </w:r>
     </w:p>
@@ -4983,7 +5119,6 @@
         <w:rPr>
           <w:rFonts w:asciiTheme="minorHAnsi" w:hAnsiTheme="minorHAnsi" w:cstheme="minorHAnsi"/>
         </w:rPr>
-        <w:lastRenderedPageBreak/>
         <w:t>Persistence Model</w:t>
       </w:r>
     </w:p>
@@ -6647,7 +6782,17 @@
           <w:i/>
           <w:color w:val="4472C4" w:themeColor="accent1"/>
         </w:rPr>
-        <w:t xml:space="preserve"> to create formatted descriptions of your classes, and their contents, e.g. describe the responsibilities of each class, what it’s attributes are (including things like data types, valid ranges for values, etc.), what operations each one will have and roughly what each operation should do. An advantage of using </w:t>
+        <w:t xml:space="preserve"> to create formatted descriptions of your classes, and their contents, e.g. describe the responsibilities of each class, what it’s attributes are (including things like data types, valid ranges for values, etc.), what operations each one will have and </w:t>
+      </w:r>
+      <w:r>
+        <w:rPr>
+          <w:rFonts w:asciiTheme="minorHAnsi" w:hAnsiTheme="minorHAnsi" w:cstheme="minorHAnsi"/>
+          <w:bCs/>
+          <w:i/>
+          <w:color w:val="4472C4" w:themeColor="accent1"/>
+        </w:rPr>
+        <w:lastRenderedPageBreak/>
+        <w:t xml:space="preserve">roughly what each operation should do. An advantage of using </w:t>
       </w:r>
       <w:proofErr w:type="spellStart"/>
       <w:r>
@@ -9177,6 +9322,7 @@
     <w:lsdException w:name="HTML Sample" w:semiHidden="1" w:unhideWhenUsed="1"/>
     <w:lsdException w:name="HTML Typewriter" w:semiHidden="1" w:unhideWhenUsed="1"/>
     <w:lsdException w:name="HTML Variable" w:semiHidden="1" w:unhideWhenUsed="1"/>
+    <w:lsdException w:name="Normal Table" w:semiHidden="1" w:unhideWhenUsed="1"/>
     <w:lsdException w:name="annotation subject" w:semiHidden="1" w:unhideWhenUsed="1"/>
     <w:lsdException w:name="No List" w:semiHidden="1" w:unhideWhenUsed="1"/>
     <w:lsdException w:name="Outline List 1" w:semiHidden="1" w:unhideWhenUsed="1"/>
@@ -9223,8 +9369,10 @@
     <w:lsdException w:name="Table Subtle 2" w:semiHidden="1" w:unhideWhenUsed="1"/>
     <w:lsdException w:name="Table Web 1" w:semiHidden="1" w:unhideWhenUsed="1"/>
     <w:lsdException w:name="Table Web 2" w:semiHidden="1" w:unhideWhenUsed="1"/>
+    <w:lsdException w:name="Table Web 3" w:semiHidden="1" w:unhideWhenUsed="1"/>
     <w:lsdException w:name="Balloon Text" w:semiHidden="1" w:unhideWhenUsed="1"/>
     <w:lsdException w:name="Table Grid" w:uiPriority="39"/>
+    <w:lsdException w:name="Table Theme" w:semiHidden="1" w:unhideWhenUsed="1"/>
     <w:lsdException w:name="Placeholder Text" w:semiHidden="1"/>
     <w:lsdException w:name="No Spacing" w:uiPriority="1" w:qFormat="1"/>
     <w:lsdException w:name="Light Shading" w:uiPriority="60"/>

</xml_diff>

<commit_message>
Improves use case diagram and adds descriptions to documentation.docxn
</commit_message>
<xml_diff>
--- a/Documentation.docx
+++ b/Documentation.docx
@@ -2986,79 +2986,6 @@
     </w:p>
     <w:p>
       <w:pPr>
-        <w:ind w:left="1080"/>
-        <w:rPr>
-          <w:rFonts w:asciiTheme="minorHAnsi" w:hAnsiTheme="minorHAnsi" w:cstheme="minorHAnsi"/>
-        </w:rPr>
-      </w:pPr>
-    </w:p>
-    <w:p>
-      <w:pPr>
-        <w:ind w:left="1080"/>
-        <w:rPr>
-          <w:rFonts w:asciiTheme="minorHAnsi" w:hAnsiTheme="minorHAnsi" w:cstheme="minorHAnsi"/>
-        </w:rPr>
-      </w:pPr>
-    </w:p>
-    <w:p>
-      <w:pPr>
-        <w:ind w:left="1080"/>
-        <w:rPr>
-          <w:rFonts w:asciiTheme="minorHAnsi" w:hAnsiTheme="minorHAnsi" w:cstheme="minorHAnsi"/>
-        </w:rPr>
-      </w:pPr>
-    </w:p>
-    <w:p>
-      <w:pPr>
-        <w:ind w:left="1080"/>
-        <w:rPr>
-          <w:rFonts w:asciiTheme="minorHAnsi" w:hAnsiTheme="minorHAnsi" w:cstheme="minorHAnsi"/>
-        </w:rPr>
-      </w:pPr>
-    </w:p>
-    <w:p>
-      <w:pPr>
-        <w:ind w:left="1080"/>
-        <w:rPr>
-          <w:rFonts w:asciiTheme="minorHAnsi" w:hAnsiTheme="minorHAnsi" w:cstheme="minorHAnsi"/>
-        </w:rPr>
-      </w:pPr>
-    </w:p>
-    <w:p>
-      <w:pPr>
-        <w:ind w:left="1080"/>
-        <w:rPr>
-          <w:rFonts w:asciiTheme="minorHAnsi" w:hAnsiTheme="minorHAnsi" w:cstheme="minorHAnsi"/>
-        </w:rPr>
-      </w:pPr>
-    </w:p>
-    <w:p>
-      <w:pPr>
-        <w:ind w:left="1080"/>
-        <w:rPr>
-          <w:rFonts w:asciiTheme="minorHAnsi" w:hAnsiTheme="minorHAnsi" w:cstheme="minorHAnsi"/>
-        </w:rPr>
-      </w:pPr>
-    </w:p>
-    <w:p>
-      <w:pPr>
-        <w:ind w:left="1080"/>
-        <w:rPr>
-          <w:rFonts w:asciiTheme="minorHAnsi" w:hAnsiTheme="minorHAnsi" w:cstheme="minorHAnsi"/>
-        </w:rPr>
-      </w:pPr>
-    </w:p>
-    <w:p>
-      <w:pPr>
-        <w:ind w:left="1080"/>
-        <w:rPr>
-          <w:rFonts w:asciiTheme="minorHAnsi" w:hAnsiTheme="minorHAnsi" w:cstheme="minorHAnsi"/>
-        </w:rPr>
-      </w:pPr>
-    </w:p>
-    <w:p>
-      <w:pPr>
-        <w:ind w:left="1080"/>
         <w:rPr>
           <w:rFonts w:asciiTheme="minorHAnsi" w:hAnsiTheme="minorHAnsi" w:cstheme="minorHAnsi"/>
         </w:rPr>
@@ -3080,6 +3007,7 @@
           <w:bCs/>
           <w:lang w:val="en-US"/>
         </w:rPr>
+        <w:lastRenderedPageBreak/>
         <w:t>User Requirements</w:t>
       </w:r>
       <w:bookmarkEnd w:id="4"/>
@@ -3637,90 +3565,6 @@
       <w:pPr>
         <w:rPr>
           <w:rFonts w:asciiTheme="minorHAnsi" w:hAnsiTheme="minorHAnsi" w:cstheme="minorHAnsi"/>
-        </w:rPr>
-      </w:pPr>
-    </w:p>
-    <w:p>
-      <w:pPr>
-        <w:rPr>
-          <w:rFonts w:asciiTheme="minorHAnsi" w:hAnsiTheme="minorHAnsi" w:cstheme="minorHAnsi"/>
-        </w:rPr>
-      </w:pPr>
-    </w:p>
-    <w:p>
-      <w:pPr>
-        <w:rPr>
-          <w:rFonts w:asciiTheme="minorHAnsi" w:hAnsiTheme="minorHAnsi" w:cstheme="minorHAnsi"/>
-        </w:rPr>
-      </w:pPr>
-    </w:p>
-    <w:p>
-      <w:pPr>
-        <w:rPr>
-          <w:rFonts w:asciiTheme="minorHAnsi" w:hAnsiTheme="minorHAnsi" w:cstheme="minorHAnsi"/>
-        </w:rPr>
-      </w:pPr>
-    </w:p>
-    <w:p>
-      <w:pPr>
-        <w:rPr>
-          <w:rFonts w:asciiTheme="minorHAnsi" w:hAnsiTheme="minorHAnsi" w:cstheme="minorHAnsi"/>
-        </w:rPr>
-      </w:pPr>
-    </w:p>
-    <w:p>
-      <w:pPr>
-        <w:rPr>
-          <w:rFonts w:asciiTheme="minorHAnsi" w:hAnsiTheme="minorHAnsi" w:cstheme="minorHAnsi"/>
-        </w:rPr>
-      </w:pPr>
-    </w:p>
-    <w:p>
-      <w:pPr>
-        <w:rPr>
-          <w:rFonts w:asciiTheme="minorHAnsi" w:hAnsiTheme="minorHAnsi" w:cstheme="minorHAnsi"/>
-        </w:rPr>
-      </w:pPr>
-    </w:p>
-    <w:p>
-      <w:pPr>
-        <w:rPr>
-          <w:rFonts w:asciiTheme="minorHAnsi" w:hAnsiTheme="minorHAnsi" w:cstheme="minorHAnsi"/>
-        </w:rPr>
-      </w:pPr>
-    </w:p>
-    <w:p>
-      <w:pPr>
-        <w:rPr>
-          <w:rFonts w:asciiTheme="minorHAnsi" w:hAnsiTheme="minorHAnsi" w:cstheme="minorHAnsi"/>
-        </w:rPr>
-      </w:pPr>
-    </w:p>
-    <w:p>
-      <w:pPr>
-        <w:rPr>
-          <w:rFonts w:asciiTheme="minorHAnsi" w:hAnsiTheme="minorHAnsi" w:cstheme="minorHAnsi"/>
-        </w:rPr>
-      </w:pPr>
-    </w:p>
-    <w:p>
-      <w:pPr>
-        <w:rPr>
-          <w:rFonts w:asciiTheme="minorHAnsi" w:hAnsiTheme="minorHAnsi" w:cstheme="minorHAnsi"/>
-        </w:rPr>
-      </w:pPr>
-    </w:p>
-    <w:p>
-      <w:pPr>
-        <w:rPr>
-          <w:rFonts w:asciiTheme="minorHAnsi" w:hAnsiTheme="minorHAnsi" w:cstheme="minorHAnsi"/>
-        </w:rPr>
-      </w:pPr>
-    </w:p>
-    <w:p>
-      <w:pPr>
-        <w:rPr>
-          <w:rFonts w:asciiTheme="minorHAnsi" w:hAnsiTheme="minorHAnsi" w:cstheme="minorHAnsi"/>
           <w:b/>
           <w:bCs/>
         </w:rPr>
@@ -3731,6 +3575,7 @@
           <w:b/>
           <w:bCs/>
         </w:rPr>
+        <w:lastRenderedPageBreak/>
         <w:t>System Requirements</w:t>
       </w:r>
     </w:p>
@@ -3755,28 +3600,72 @@
     <w:p>
       <w:pPr>
         <w:pStyle w:val="Heading6"/>
-        <w:numPr>
-          <w:ilvl w:val="0"/>
-          <w:numId w:val="11"/>
-        </w:numPr>
         <w:rPr>
           <w:rFonts w:asciiTheme="minorHAnsi" w:hAnsiTheme="minorHAnsi" w:cstheme="minorHAnsi"/>
           <w:bCs/>
-        </w:rPr>
-      </w:pPr>
-      <w:r>
-        <w:rPr>
-          <w:rFonts w:asciiTheme="minorHAnsi" w:hAnsiTheme="minorHAnsi" w:cstheme="minorHAnsi"/>
-          <w:color w:val="4472C4" w:themeColor="accent1"/>
-        </w:rPr>
-        <w:t>UML use case diagram. Show the use cases your application will support for users</w:t>
-      </w:r>
+          <w:i w:val="0"/>
+          <w:iCs w:val="0"/>
+        </w:rPr>
+      </w:pPr>
       <w:r>
         <w:rPr>
           <w:rFonts w:asciiTheme="minorHAnsi" w:hAnsiTheme="minorHAnsi" w:cstheme="minorHAnsi"/>
           <w:bCs/>
-        </w:rPr>
-        <w:tab/>
+          <w:noProof/>
+          <w:snapToGrid/>
+        </w:rPr>
+        <w:t xml:space="preserve">            </w:t>
+      </w:r>
+      <w:r>
+        <w:rPr>
+          <w:rFonts w:asciiTheme="minorHAnsi" w:hAnsiTheme="minorHAnsi" w:cstheme="minorHAnsi"/>
+          <w:bCs/>
+          <w:i w:val="0"/>
+          <w:iCs w:val="0"/>
+          <w:noProof/>
+          <w:snapToGrid/>
+        </w:rPr>
+        <w:drawing>
+          <wp:inline distT="0" distB="0" distL="0" distR="0" wp14:anchorId="595BBA24" wp14:editId="3B04971A">
+            <wp:extent cx="4561926" cy="3525257"/>
+            <wp:effectExtent l="0" t="0" r="0" b="0"/>
+            <wp:docPr id="3" name="Picture 3" descr="Diagram&#10;&#10;Description automatically generated"/>
+            <wp:cNvGraphicFramePr>
+              <a:graphicFrameLocks xmlns:a="http://schemas.openxmlformats.org/drawingml/2006/main" noChangeAspect="1"/>
+            </wp:cNvGraphicFramePr>
+            <a:graphic xmlns:a="http://schemas.openxmlformats.org/drawingml/2006/main">
+              <a:graphicData uri="http://schemas.openxmlformats.org/drawingml/2006/picture">
+                <pic:pic xmlns:pic="http://schemas.openxmlformats.org/drawingml/2006/picture">
+                  <pic:nvPicPr>
+                    <pic:cNvPr id="3" name="Picture 3" descr="Diagram&#10;&#10;Description automatically generated"/>
+                    <pic:cNvPicPr/>
+                  </pic:nvPicPr>
+                  <pic:blipFill>
+                    <a:blip r:embed="rId9">
+                      <a:extLst>
+                        <a:ext uri="{28A0092B-C50C-407E-A947-70E740481C1C}">
+                          <a14:useLocalDpi xmlns:a14="http://schemas.microsoft.com/office/drawing/2010/main" val="0"/>
+                        </a:ext>
+                      </a:extLst>
+                    </a:blip>
+                    <a:stretch>
+                      <a:fillRect/>
+                    </a:stretch>
+                  </pic:blipFill>
+                  <pic:spPr>
+                    <a:xfrm>
+                      <a:off x="0" y="0"/>
+                      <a:ext cx="4584346" cy="3542582"/>
+                    </a:xfrm>
+                    <a:prstGeom prst="rect">
+                      <a:avLst/>
+                    </a:prstGeom>
+                  </pic:spPr>
+                </pic:pic>
+              </a:graphicData>
+            </a:graphic>
+          </wp:inline>
+        </w:drawing>
       </w:r>
     </w:p>
     <w:p>
@@ -3785,6 +3674,23 @@
         <w:ind w:left="720"/>
         <w:rPr>
           <w:rFonts w:asciiTheme="minorHAnsi" w:hAnsiTheme="minorHAnsi" w:cstheme="minorHAnsi"/>
+          <w:bCs/>
+        </w:rPr>
+      </w:pPr>
+      <w:r>
+        <w:rPr>
+          <w:rFonts w:asciiTheme="minorHAnsi" w:hAnsiTheme="minorHAnsi" w:cstheme="minorHAnsi"/>
+          <w:bCs/>
+        </w:rPr>
+        <w:tab/>
+      </w:r>
+    </w:p>
+    <w:p>
+      <w:pPr>
+        <w:pStyle w:val="Heading6"/>
+        <w:ind w:left="720"/>
+        <w:rPr>
+          <w:rFonts w:asciiTheme="minorHAnsi" w:hAnsiTheme="minorHAnsi" w:cstheme="minorHAnsi"/>
           <w:b/>
           <w:bCs/>
         </w:rPr>
@@ -3800,238 +3706,653 @@
     </w:p>
     <w:p>
       <w:pPr>
-        <w:numPr>
-          <w:ilvl w:val="0"/>
-          <w:numId w:val="11"/>
-        </w:numPr>
+        <w:ind w:left="1080"/>
         <w:rPr>
           <w:rFonts w:asciiTheme="minorHAnsi" w:hAnsiTheme="minorHAnsi" w:cstheme="minorHAnsi"/>
           <w:bCs/>
           <w:color w:val="4472C4" w:themeColor="accent1"/>
         </w:rPr>
       </w:pPr>
-      <w:r>
+    </w:p>
+    <w:tbl>
+      <w:tblPr>
+        <w:tblStyle w:val="TableGrid"/>
+        <w:tblW w:w="0" w:type="auto"/>
+        <w:tblInd w:w="1080" w:type="dxa"/>
+        <w:tblLook w:val="04A0" w:firstRow="1" w:lastRow="0" w:firstColumn="1" w:lastColumn="0" w:noHBand="0" w:noVBand="1"/>
+      </w:tblPr>
+      <w:tblGrid>
+        <w:gridCol w:w="2738"/>
+        <w:gridCol w:w="2733"/>
+        <w:gridCol w:w="2799"/>
+      </w:tblGrid>
+      <w:tr>
+        <w:tc>
+          <w:tcPr>
+            <w:tcW w:w="3116" w:type="dxa"/>
+          </w:tcPr>
+          <w:p>
+            <w:pPr>
+              <w:rPr>
+                <w:rFonts w:asciiTheme="minorHAnsi" w:hAnsiTheme="minorHAnsi" w:cstheme="minorHAnsi"/>
+                <w:bCs/>
+              </w:rPr>
+            </w:pPr>
+            <w:r>
+              <w:rPr>
+                <w:rFonts w:asciiTheme="minorHAnsi" w:hAnsiTheme="minorHAnsi" w:cstheme="minorHAnsi"/>
+                <w:bCs/>
+              </w:rPr>
+              <w:t>Actor</w:t>
+            </w:r>
+          </w:p>
+        </w:tc>
+        <w:tc>
+          <w:tcPr>
+            <w:tcW w:w="3117" w:type="dxa"/>
+          </w:tcPr>
+          <w:p>
+            <w:pPr>
+              <w:rPr>
+                <w:rFonts w:asciiTheme="minorHAnsi" w:hAnsiTheme="minorHAnsi" w:cstheme="minorHAnsi"/>
+                <w:bCs/>
+              </w:rPr>
+            </w:pPr>
+            <w:r>
+              <w:rPr>
+                <w:rFonts w:asciiTheme="minorHAnsi" w:hAnsiTheme="minorHAnsi" w:cstheme="minorHAnsi"/>
+                <w:bCs/>
+              </w:rPr>
+              <w:t>Real Use Cases</w:t>
+            </w:r>
+          </w:p>
+        </w:tc>
+        <w:tc>
+          <w:tcPr>
+            <w:tcW w:w="3117" w:type="dxa"/>
+          </w:tcPr>
+          <w:p>
+            <w:pPr>
+              <w:rPr>
+                <w:rFonts w:asciiTheme="minorHAnsi" w:hAnsiTheme="minorHAnsi" w:cstheme="minorHAnsi"/>
+                <w:bCs/>
+              </w:rPr>
+            </w:pPr>
+            <w:r>
+              <w:rPr>
+                <w:rFonts w:asciiTheme="minorHAnsi" w:hAnsiTheme="minorHAnsi" w:cstheme="minorHAnsi"/>
+                <w:bCs/>
+              </w:rPr>
+              <w:t xml:space="preserve"> Extended Use Cases</w:t>
+            </w:r>
+          </w:p>
+        </w:tc>
+      </w:tr>
+      <w:tr>
+        <w:tc>
+          <w:tcPr>
+            <w:tcW w:w="3116" w:type="dxa"/>
+          </w:tcPr>
+          <w:p>
+            <w:pPr>
+              <w:rPr>
+                <w:rFonts w:asciiTheme="minorHAnsi" w:hAnsiTheme="minorHAnsi" w:cstheme="minorHAnsi"/>
+                <w:bCs/>
+              </w:rPr>
+            </w:pPr>
+            <w:r>
+              <w:rPr>
+                <w:rFonts w:asciiTheme="minorHAnsi" w:hAnsiTheme="minorHAnsi" w:cstheme="minorHAnsi"/>
+                <w:b/>
+              </w:rPr>
+              <w:t>Customer</w:t>
+            </w:r>
+            <w:r>
+              <w:rPr>
+                <w:rFonts w:asciiTheme="minorHAnsi" w:hAnsiTheme="minorHAnsi" w:cstheme="minorHAnsi"/>
+                <w:b/>
+              </w:rPr>
+              <w:t xml:space="preserve"> – </w:t>
+            </w:r>
+            <w:r>
+              <w:rPr>
+                <w:rFonts w:asciiTheme="minorHAnsi" w:hAnsiTheme="minorHAnsi" w:cstheme="minorHAnsi"/>
+                <w:bCs/>
+              </w:rPr>
+              <w:t xml:space="preserve">Any citizen </w:t>
+            </w:r>
+            <w:r>
+              <w:rPr>
+                <w:rFonts w:asciiTheme="minorHAnsi" w:hAnsiTheme="minorHAnsi" w:cstheme="minorHAnsi"/>
+                <w:bCs/>
+              </w:rPr>
+              <w:t xml:space="preserve">who signs up as a </w:t>
+            </w:r>
+            <w:r>
+              <w:rPr>
+                <w:rFonts w:asciiTheme="minorHAnsi" w:hAnsiTheme="minorHAnsi" w:cstheme="minorHAnsi"/>
+                <w:bCs/>
+              </w:rPr>
+              <w:t xml:space="preserve">user of the application </w:t>
+            </w:r>
+            <w:r>
+              <w:rPr>
+                <w:rFonts w:asciiTheme="minorHAnsi" w:hAnsiTheme="minorHAnsi" w:cstheme="minorHAnsi"/>
+                <w:bCs/>
+              </w:rPr>
+              <w:t xml:space="preserve">and </w:t>
+            </w:r>
+            <w:r>
+              <w:rPr>
+                <w:rFonts w:asciiTheme="minorHAnsi" w:hAnsiTheme="minorHAnsi" w:cstheme="minorHAnsi"/>
+                <w:bCs/>
+              </w:rPr>
+              <w:t xml:space="preserve">that is </w:t>
+            </w:r>
+            <w:r>
+              <w:rPr>
+                <w:rFonts w:asciiTheme="minorHAnsi" w:hAnsiTheme="minorHAnsi" w:cstheme="minorHAnsi"/>
+                <w:bCs/>
+              </w:rPr>
+              <w:t>searching</w:t>
+            </w:r>
+            <w:r>
+              <w:rPr>
+                <w:rFonts w:asciiTheme="minorHAnsi" w:hAnsiTheme="minorHAnsi" w:cstheme="minorHAnsi"/>
+                <w:bCs/>
+              </w:rPr>
+              <w:t xml:space="preserve"> for specific servi</w:t>
+            </w:r>
+            <w:r>
+              <w:rPr>
+                <w:rFonts w:asciiTheme="minorHAnsi" w:hAnsiTheme="minorHAnsi" w:cstheme="minorHAnsi"/>
+                <w:bCs/>
+              </w:rPr>
+              <w:t>ces to hire a provider of said service</w:t>
+            </w:r>
+            <w:r>
+              <w:rPr>
+                <w:rFonts w:asciiTheme="minorHAnsi" w:hAnsiTheme="minorHAnsi" w:cstheme="minorHAnsi"/>
+                <w:bCs/>
+              </w:rPr>
+              <w:t>.</w:t>
+            </w:r>
+          </w:p>
+        </w:tc>
+        <w:tc>
+          <w:tcPr>
+            <w:tcW w:w="3117" w:type="dxa"/>
+          </w:tcPr>
+          <w:p>
+            <w:pPr>
+              <w:rPr>
+                <w:rFonts w:asciiTheme="minorHAnsi" w:hAnsiTheme="minorHAnsi" w:cstheme="minorHAnsi"/>
+                <w:bCs/>
+                <w:sz w:val="20"/>
+              </w:rPr>
+            </w:pPr>
+            <w:r>
+              <w:rPr>
+                <w:rFonts w:asciiTheme="minorHAnsi" w:hAnsiTheme="minorHAnsi" w:cstheme="minorHAnsi"/>
+                <w:b/>
+                <w:sz w:val="20"/>
+              </w:rPr>
+              <w:t>Login</w:t>
+            </w:r>
+            <w:r>
+              <w:rPr>
+                <w:rFonts w:asciiTheme="minorHAnsi" w:hAnsiTheme="minorHAnsi" w:cstheme="minorHAnsi"/>
+                <w:bCs/>
+                <w:sz w:val="20"/>
+              </w:rPr>
+              <w:t xml:space="preserve"> – Customer will log into app via HTML form with </w:t>
+            </w:r>
+            <w:proofErr w:type="gramStart"/>
+            <w:r>
+              <w:rPr>
+                <w:rFonts w:asciiTheme="minorHAnsi" w:hAnsiTheme="minorHAnsi" w:cstheme="minorHAnsi"/>
+                <w:bCs/>
+                <w:sz w:val="20"/>
+              </w:rPr>
+              <w:t>user name</w:t>
+            </w:r>
+            <w:proofErr w:type="gramEnd"/>
+            <w:r>
+              <w:rPr>
+                <w:rFonts w:asciiTheme="minorHAnsi" w:hAnsiTheme="minorHAnsi" w:cstheme="minorHAnsi"/>
+                <w:bCs/>
+                <w:sz w:val="20"/>
+              </w:rPr>
+              <w:t xml:space="preserve"> and password. App will Authenticate</w:t>
+            </w:r>
+          </w:p>
+          <w:p>
+            <w:pPr>
+              <w:rPr>
+                <w:rFonts w:asciiTheme="minorHAnsi" w:hAnsiTheme="minorHAnsi" w:cstheme="minorHAnsi"/>
+                <w:bCs/>
+                <w:sz w:val="20"/>
+              </w:rPr>
+            </w:pPr>
+            <w:r>
+              <w:rPr>
+                <w:rFonts w:asciiTheme="minorHAnsi" w:hAnsiTheme="minorHAnsi" w:cstheme="minorHAnsi"/>
+                <w:b/>
+                <w:sz w:val="20"/>
+              </w:rPr>
+              <w:t xml:space="preserve">Search for Services – </w:t>
+            </w:r>
+            <w:r>
+              <w:rPr>
+                <w:rFonts w:asciiTheme="minorHAnsi" w:hAnsiTheme="minorHAnsi" w:cstheme="minorHAnsi"/>
+                <w:bCs/>
+                <w:sz w:val="20"/>
+              </w:rPr>
+              <w:t xml:space="preserve">Customer will have ability to Enter service and app will perform filtered search for Service provider profiles.  </w:t>
+            </w:r>
+          </w:p>
+          <w:p>
+            <w:pPr>
+              <w:rPr>
+                <w:rFonts w:asciiTheme="minorHAnsi" w:hAnsiTheme="minorHAnsi" w:cstheme="minorHAnsi"/>
+                <w:bCs/>
+                <w:sz w:val="20"/>
+              </w:rPr>
+            </w:pPr>
+            <w:r>
+              <w:rPr>
+                <w:rFonts w:asciiTheme="minorHAnsi" w:hAnsiTheme="minorHAnsi" w:cstheme="minorHAnsi"/>
+                <w:b/>
+                <w:sz w:val="20"/>
+              </w:rPr>
+              <w:t xml:space="preserve">Receive Incentive Discounts for High Usage </w:t>
+            </w:r>
+            <w:proofErr w:type="gramStart"/>
+            <w:r>
+              <w:rPr>
+                <w:rFonts w:asciiTheme="minorHAnsi" w:hAnsiTheme="minorHAnsi" w:cstheme="minorHAnsi"/>
+                <w:b/>
+                <w:sz w:val="20"/>
+              </w:rPr>
+              <w:t xml:space="preserve">- </w:t>
+            </w:r>
+            <w:r>
+              <w:rPr>
+                <w:rFonts w:asciiTheme="minorHAnsi" w:hAnsiTheme="minorHAnsi" w:cstheme="minorHAnsi"/>
+                <w:bCs/>
+                <w:sz w:val="20"/>
+              </w:rPr>
+              <w:t xml:space="preserve"> Incentive</w:t>
+            </w:r>
+            <w:proofErr w:type="gramEnd"/>
+            <w:r>
+              <w:rPr>
+                <w:rFonts w:asciiTheme="minorHAnsi" w:hAnsiTheme="minorHAnsi" w:cstheme="minorHAnsi"/>
+                <w:bCs/>
+                <w:sz w:val="20"/>
+              </w:rPr>
+              <w:t xml:space="preserve"> discounts will be awarded for </w:t>
+            </w:r>
+            <w:r>
+              <w:rPr>
+                <w:rFonts w:asciiTheme="minorHAnsi" w:hAnsiTheme="minorHAnsi" w:cstheme="minorHAnsi"/>
+                <w:bCs/>
+                <w:sz w:val="20"/>
+              </w:rPr>
+              <w:t>users who hire more service providers through app.</w:t>
+            </w:r>
+          </w:p>
+        </w:tc>
+        <w:tc>
+          <w:tcPr>
+            <w:tcW w:w="3117" w:type="dxa"/>
+          </w:tcPr>
+          <w:p>
+            <w:pPr>
+              <w:rPr>
+                <w:rFonts w:asciiTheme="minorHAnsi" w:hAnsiTheme="minorHAnsi" w:cstheme="minorHAnsi"/>
+                <w:bCs/>
+                <w:sz w:val="20"/>
+              </w:rPr>
+            </w:pPr>
+            <w:r>
+              <w:rPr>
+                <w:rFonts w:asciiTheme="minorHAnsi" w:hAnsiTheme="minorHAnsi" w:cstheme="minorHAnsi"/>
+                <w:b/>
+                <w:sz w:val="20"/>
+              </w:rPr>
+              <w:t>Contact Service Provider-</w:t>
+            </w:r>
+            <w:r>
+              <w:rPr>
+                <w:rFonts w:asciiTheme="minorHAnsi" w:hAnsiTheme="minorHAnsi" w:cstheme="minorHAnsi"/>
+                <w:bCs/>
+                <w:sz w:val="20"/>
+              </w:rPr>
+              <w:t xml:space="preserve"> will have option and means to contact service provider to initiate negotiations</w:t>
+            </w:r>
+          </w:p>
+          <w:p>
+            <w:pPr>
+              <w:rPr>
+                <w:rFonts w:asciiTheme="minorHAnsi" w:hAnsiTheme="minorHAnsi" w:cstheme="minorHAnsi"/>
+                <w:bCs/>
+                <w:sz w:val="20"/>
+              </w:rPr>
+            </w:pPr>
+            <w:r>
+              <w:rPr>
+                <w:rFonts w:asciiTheme="minorHAnsi" w:hAnsiTheme="minorHAnsi" w:cstheme="minorHAnsi"/>
+                <w:b/>
+                <w:sz w:val="20"/>
+              </w:rPr>
+              <w:t xml:space="preserve">Negotiate – </w:t>
+            </w:r>
+            <w:r>
+              <w:rPr>
+                <w:rFonts w:asciiTheme="minorHAnsi" w:hAnsiTheme="minorHAnsi" w:cstheme="minorHAnsi"/>
+                <w:bCs/>
+                <w:sz w:val="20"/>
+              </w:rPr>
+              <w:t>use communication system to negotiate services</w:t>
+            </w:r>
+          </w:p>
+          <w:p>
+            <w:pPr>
+              <w:rPr>
+                <w:rFonts w:asciiTheme="minorHAnsi" w:hAnsiTheme="minorHAnsi" w:cstheme="minorHAnsi"/>
+                <w:bCs/>
+                <w:sz w:val="20"/>
+              </w:rPr>
+            </w:pPr>
+            <w:r>
+              <w:rPr>
+                <w:rFonts w:asciiTheme="minorHAnsi" w:hAnsiTheme="minorHAnsi" w:cstheme="minorHAnsi"/>
+                <w:b/>
+                <w:sz w:val="20"/>
+              </w:rPr>
+              <w:t>Sign contract –</w:t>
+            </w:r>
+            <w:r>
+              <w:rPr>
+                <w:rFonts w:asciiTheme="minorHAnsi" w:hAnsiTheme="minorHAnsi" w:cstheme="minorHAnsi"/>
+                <w:bCs/>
+                <w:sz w:val="20"/>
+              </w:rPr>
+              <w:t xml:space="preserve"> parties will have means to send electronic copy of service contract and add digital signature</w:t>
+            </w:r>
+          </w:p>
+          <w:p>
+            <w:pPr>
+              <w:rPr>
+                <w:rFonts w:asciiTheme="minorHAnsi" w:hAnsiTheme="minorHAnsi" w:cstheme="minorHAnsi"/>
+                <w:bCs/>
+                <w:sz w:val="20"/>
+              </w:rPr>
+            </w:pPr>
+            <w:r>
+              <w:rPr>
+                <w:rFonts w:asciiTheme="minorHAnsi" w:hAnsiTheme="minorHAnsi" w:cstheme="minorHAnsi"/>
+                <w:b/>
+                <w:sz w:val="20"/>
+              </w:rPr>
+              <w:t xml:space="preserve">Submit Review or Service Provider – </w:t>
+            </w:r>
+            <w:r>
+              <w:rPr>
+                <w:rFonts w:asciiTheme="minorHAnsi" w:hAnsiTheme="minorHAnsi" w:cstheme="minorHAnsi"/>
+                <w:bCs/>
+                <w:sz w:val="20"/>
+              </w:rPr>
+              <w:t>customer will have option to submit review of Service provider upon contract completion.</w:t>
+            </w:r>
+          </w:p>
+        </w:tc>
+      </w:tr>
+      <w:tr>
+        <w:trPr>
+          <w:trHeight w:val="1052"/>
+        </w:trPr>
+        <w:tc>
+          <w:tcPr>
+            <w:tcW w:w="3116" w:type="dxa"/>
+          </w:tcPr>
+          <w:p>
+            <w:pPr>
+              <w:rPr>
+                <w:rFonts w:asciiTheme="minorHAnsi" w:hAnsiTheme="minorHAnsi" w:cstheme="minorHAnsi"/>
+                <w:bCs/>
+              </w:rPr>
+            </w:pPr>
+            <w:r>
+              <w:rPr>
+                <w:rFonts w:asciiTheme="minorHAnsi" w:hAnsiTheme="minorHAnsi" w:cstheme="minorHAnsi"/>
+                <w:b/>
+              </w:rPr>
+              <w:lastRenderedPageBreak/>
+              <w:t>Service Provider</w:t>
+            </w:r>
+            <w:r>
+              <w:rPr>
+                <w:rFonts w:asciiTheme="minorHAnsi" w:hAnsiTheme="minorHAnsi" w:cstheme="minorHAnsi"/>
+                <w:b/>
+              </w:rPr>
+              <w:t xml:space="preserve"> – </w:t>
+            </w:r>
+            <w:r>
+              <w:rPr>
+                <w:rFonts w:asciiTheme="minorHAnsi" w:hAnsiTheme="minorHAnsi" w:cstheme="minorHAnsi"/>
+                <w:bCs/>
+              </w:rPr>
+              <w:t>Any worker or business owner that provides a service and wanting to advertise and sell their services on an efficient platform.</w:t>
+            </w:r>
+          </w:p>
+        </w:tc>
+        <w:tc>
+          <w:tcPr>
+            <w:tcW w:w="3117" w:type="dxa"/>
+          </w:tcPr>
+          <w:p>
+            <w:pPr>
+              <w:rPr>
+                <w:rFonts w:asciiTheme="minorHAnsi" w:hAnsiTheme="minorHAnsi" w:cstheme="minorHAnsi"/>
+                <w:bCs/>
+                <w:sz w:val="20"/>
+              </w:rPr>
+            </w:pPr>
+            <w:r>
+              <w:rPr>
+                <w:rFonts w:asciiTheme="minorHAnsi" w:hAnsiTheme="minorHAnsi" w:cstheme="minorHAnsi"/>
+                <w:b/>
+                <w:sz w:val="20"/>
+              </w:rPr>
+              <w:t>Login</w:t>
+            </w:r>
+            <w:r>
+              <w:rPr>
+                <w:rFonts w:asciiTheme="minorHAnsi" w:hAnsiTheme="minorHAnsi" w:cstheme="minorHAnsi"/>
+                <w:bCs/>
+                <w:sz w:val="20"/>
+              </w:rPr>
+              <w:t xml:space="preserve"> – Customer will log into app via HTML form with </w:t>
+            </w:r>
+            <w:proofErr w:type="gramStart"/>
+            <w:r>
+              <w:rPr>
+                <w:rFonts w:asciiTheme="minorHAnsi" w:hAnsiTheme="minorHAnsi" w:cstheme="minorHAnsi"/>
+                <w:bCs/>
+                <w:sz w:val="20"/>
+              </w:rPr>
+              <w:t>user name</w:t>
+            </w:r>
+            <w:proofErr w:type="gramEnd"/>
+            <w:r>
+              <w:rPr>
+                <w:rFonts w:asciiTheme="minorHAnsi" w:hAnsiTheme="minorHAnsi" w:cstheme="minorHAnsi"/>
+                <w:bCs/>
+                <w:sz w:val="20"/>
+              </w:rPr>
+              <w:t xml:space="preserve"> and password. App will Authenticate</w:t>
+            </w:r>
+          </w:p>
+          <w:p>
+            <w:pPr>
+              <w:rPr>
+                <w:rFonts w:asciiTheme="minorHAnsi" w:hAnsiTheme="minorHAnsi" w:cstheme="minorHAnsi"/>
+                <w:bCs/>
+                <w:sz w:val="20"/>
+              </w:rPr>
+            </w:pPr>
+            <w:r>
+              <w:rPr>
+                <w:rFonts w:asciiTheme="minorHAnsi" w:hAnsiTheme="minorHAnsi" w:cstheme="minorHAnsi"/>
+                <w:b/>
+                <w:sz w:val="20"/>
+              </w:rPr>
+              <w:t>Create Profile –</w:t>
+            </w:r>
+            <w:r>
+              <w:rPr>
+                <w:rFonts w:asciiTheme="minorHAnsi" w:hAnsiTheme="minorHAnsi" w:cstheme="minorHAnsi"/>
+                <w:bCs/>
+                <w:sz w:val="20"/>
+              </w:rPr>
+              <w:t xml:space="preserve"> will have means to create profile with description of services, bio</w:t>
+            </w:r>
+          </w:p>
+          <w:p>
+            <w:pPr>
+              <w:rPr>
+                <w:rFonts w:asciiTheme="minorHAnsi" w:hAnsiTheme="minorHAnsi" w:cstheme="minorHAnsi"/>
+                <w:bCs/>
+                <w:sz w:val="20"/>
+              </w:rPr>
+            </w:pPr>
+            <w:r>
+              <w:rPr>
+                <w:rFonts w:asciiTheme="minorHAnsi" w:hAnsiTheme="minorHAnsi" w:cstheme="minorHAnsi"/>
+                <w:b/>
+                <w:sz w:val="20"/>
+              </w:rPr>
+              <w:t xml:space="preserve">Choose Tier Level – </w:t>
+            </w:r>
+            <w:r>
+              <w:rPr>
+                <w:rFonts w:asciiTheme="minorHAnsi" w:hAnsiTheme="minorHAnsi" w:cstheme="minorHAnsi"/>
+                <w:bCs/>
+                <w:sz w:val="20"/>
+              </w:rPr>
+              <w:t>choose tier level to increase visibility in searches. Gold, Silver and Bronze</w:t>
+            </w:r>
+          </w:p>
+        </w:tc>
+        <w:tc>
+          <w:tcPr>
+            <w:tcW w:w="3117" w:type="dxa"/>
+          </w:tcPr>
+          <w:p>
+            <w:pPr>
+              <w:rPr>
+                <w:rFonts w:asciiTheme="minorHAnsi" w:hAnsiTheme="minorHAnsi" w:cstheme="minorHAnsi"/>
+                <w:bCs/>
+                <w:sz w:val="20"/>
+              </w:rPr>
+            </w:pPr>
+            <w:r>
+              <w:rPr>
+                <w:rFonts w:asciiTheme="minorHAnsi" w:hAnsiTheme="minorHAnsi" w:cstheme="minorHAnsi"/>
+                <w:b/>
+                <w:sz w:val="20"/>
+              </w:rPr>
+              <w:t>Receive communications from customers –</w:t>
+            </w:r>
+            <w:r>
+              <w:rPr>
+                <w:rFonts w:asciiTheme="minorHAnsi" w:hAnsiTheme="minorHAnsi" w:cstheme="minorHAnsi"/>
+                <w:bCs/>
+                <w:sz w:val="20"/>
+              </w:rPr>
+              <w:t xml:space="preserve"> means to receive messages from customers to provide more information.</w:t>
+            </w:r>
+          </w:p>
+          <w:p>
+            <w:pPr>
+              <w:rPr>
+                <w:rFonts w:asciiTheme="minorHAnsi" w:hAnsiTheme="minorHAnsi" w:cstheme="minorHAnsi"/>
+                <w:bCs/>
+                <w:sz w:val="20"/>
+              </w:rPr>
+            </w:pPr>
+            <w:r>
+              <w:rPr>
+                <w:rFonts w:asciiTheme="minorHAnsi" w:hAnsiTheme="minorHAnsi" w:cstheme="minorHAnsi"/>
+                <w:b/>
+                <w:sz w:val="20"/>
+              </w:rPr>
+              <w:t xml:space="preserve">Negotiate – </w:t>
+            </w:r>
+            <w:r>
+              <w:rPr>
+                <w:rFonts w:asciiTheme="minorHAnsi" w:hAnsiTheme="minorHAnsi" w:cstheme="minorHAnsi"/>
+                <w:bCs/>
+                <w:sz w:val="20"/>
+              </w:rPr>
+              <w:t>use communication system to negotiate services</w:t>
+            </w:r>
+          </w:p>
+          <w:p>
+            <w:pPr>
+              <w:rPr>
+                <w:rFonts w:asciiTheme="minorHAnsi" w:hAnsiTheme="minorHAnsi" w:cstheme="minorHAnsi"/>
+                <w:bCs/>
+                <w:sz w:val="20"/>
+              </w:rPr>
+            </w:pPr>
+            <w:r>
+              <w:rPr>
+                <w:rFonts w:asciiTheme="minorHAnsi" w:hAnsiTheme="minorHAnsi" w:cstheme="minorHAnsi"/>
+                <w:b/>
+                <w:sz w:val="20"/>
+              </w:rPr>
+              <w:t>Sign contract –</w:t>
+            </w:r>
+            <w:r>
+              <w:rPr>
+                <w:rFonts w:asciiTheme="minorHAnsi" w:hAnsiTheme="minorHAnsi" w:cstheme="minorHAnsi"/>
+                <w:bCs/>
+                <w:sz w:val="20"/>
+              </w:rPr>
+              <w:t xml:space="preserve"> parties will have means to send electronic</w:t>
+            </w:r>
+            <w:r>
+              <w:rPr>
+                <w:rFonts w:asciiTheme="minorHAnsi" w:hAnsiTheme="minorHAnsi" w:cstheme="minorHAnsi"/>
+                <w:bCs/>
+                <w:sz w:val="20"/>
+              </w:rPr>
+              <w:t xml:space="preserve"> </w:t>
+            </w:r>
+            <w:r>
+              <w:rPr>
+                <w:rFonts w:asciiTheme="minorHAnsi" w:hAnsiTheme="minorHAnsi" w:cstheme="minorHAnsi"/>
+                <w:bCs/>
+                <w:sz w:val="20"/>
+              </w:rPr>
+              <w:t>copy of service contract and add digital signature</w:t>
+            </w:r>
+          </w:p>
+        </w:tc>
+      </w:tr>
+    </w:tbl>
+    <w:p>
+      <w:pPr>
+        <w:ind w:left="1080"/>
         <w:rPr>
           <w:rFonts w:asciiTheme="minorHAnsi" w:hAnsiTheme="minorHAnsi" w:cstheme="minorHAnsi"/>
           <w:bCs/>
-          <w:i/>
-          <w:iCs/>
-          <w:color w:val="4472C4" w:themeColor="accent1"/>
-        </w:rPr>
-        <w:t xml:space="preserve">Actor role definition, i.e. what types of users will your system have? Describe what each actor does </w:t>
-      </w:r>
-    </w:p>
-    <w:p>
-      <w:pPr>
-        <w:numPr>
-          <w:ilvl w:val="0"/>
-          <w:numId w:val="11"/>
-        </w:numPr>
-        <w:rPr>
-          <w:rFonts w:asciiTheme="minorHAnsi" w:hAnsiTheme="minorHAnsi" w:cstheme="minorHAnsi"/>
-          <w:i/>
-          <w:iCs/>
-          <w:color w:val="4472C4" w:themeColor="accent1"/>
-        </w:rPr>
-      </w:pPr>
-      <w:r>
-        <w:rPr>
-          <w:rFonts w:asciiTheme="minorHAnsi" w:hAnsiTheme="minorHAnsi" w:cstheme="minorHAnsi"/>
-          <w:bCs/>
-          <w:i/>
-          <w:iCs/>
-          <w:color w:val="4472C4" w:themeColor="accent1"/>
-        </w:rPr>
-        <w:t>U</w:t>
-      </w:r>
-      <w:r>
-        <w:rPr>
-          <w:rFonts w:asciiTheme="minorHAnsi" w:hAnsiTheme="minorHAnsi" w:cstheme="minorHAnsi"/>
-          <w:bCs/>
-          <w:i/>
-          <w:iCs/>
-          <w:color w:val="4472C4" w:themeColor="accent1"/>
-        </w:rPr>
-        <w:t xml:space="preserve">se case descriptions in the </w:t>
-      </w:r>
-      <w:r>
-        <w:rPr>
-          <w:rFonts w:asciiTheme="minorHAnsi" w:hAnsiTheme="minorHAnsi" w:cstheme="minorHAnsi"/>
-          <w:b/>
-          <w:bCs/>
-          <w:i/>
-          <w:iCs/>
-          <w:color w:val="4472C4" w:themeColor="accent1"/>
-        </w:rPr>
-        <w:t>real</w:t>
-      </w:r>
-      <w:r>
-        <w:rPr>
-          <w:rFonts w:asciiTheme="minorHAnsi" w:hAnsiTheme="minorHAnsi" w:cstheme="minorHAnsi"/>
-          <w:bCs/>
-          <w:i/>
-          <w:iCs/>
-          <w:color w:val="4472C4" w:themeColor="accent1"/>
-        </w:rPr>
-        <w:t xml:space="preserve">, </w:t>
-      </w:r>
-      <w:r>
-        <w:rPr>
-          <w:rFonts w:asciiTheme="minorHAnsi" w:hAnsiTheme="minorHAnsi" w:cstheme="minorHAnsi"/>
-          <w:b/>
-          <w:bCs/>
-          <w:i/>
-          <w:iCs/>
-          <w:color w:val="4472C4" w:themeColor="accent1"/>
-        </w:rPr>
-        <w:t xml:space="preserve">extended </w:t>
-      </w:r>
-      <w:r>
-        <w:rPr>
-          <w:rFonts w:asciiTheme="minorHAnsi" w:hAnsiTheme="minorHAnsi" w:cstheme="minorHAnsi"/>
-          <w:i/>
-          <w:iCs/>
-          <w:color w:val="4472C4" w:themeColor="accent1"/>
-        </w:rPr>
-        <w:t>format as required (note the words “</w:t>
-      </w:r>
-      <w:r>
-        <w:rPr>
-          <w:rFonts w:asciiTheme="minorHAnsi" w:hAnsiTheme="minorHAnsi" w:cstheme="minorHAnsi"/>
-          <w:b/>
-          <w:i/>
-          <w:iCs/>
-          <w:color w:val="4472C4" w:themeColor="accent1"/>
-        </w:rPr>
-        <w:t>real</w:t>
-      </w:r>
-      <w:r>
-        <w:rPr>
-          <w:rFonts w:asciiTheme="minorHAnsi" w:hAnsiTheme="minorHAnsi" w:cstheme="minorHAnsi"/>
-          <w:i/>
-          <w:iCs/>
-          <w:color w:val="4472C4" w:themeColor="accent1"/>
-        </w:rPr>
-        <w:t xml:space="preserve">” </w:t>
-      </w:r>
-      <w:r>
-        <w:rPr>
-          <w:rFonts w:asciiTheme="minorHAnsi" w:hAnsiTheme="minorHAnsi" w:cstheme="minorHAnsi"/>
-          <w:i/>
-          <w:iCs/>
-          <w:color w:val="4472C4" w:themeColor="accent1"/>
-        </w:rPr>
-        <w:t>and “</w:t>
-      </w:r>
-      <w:proofErr w:type="gramStart"/>
-      <w:r>
-        <w:rPr>
-          <w:rFonts w:asciiTheme="minorHAnsi" w:hAnsiTheme="minorHAnsi" w:cstheme="minorHAnsi"/>
-          <w:b/>
-          <w:i/>
-          <w:iCs/>
-          <w:color w:val="4472C4" w:themeColor="accent1"/>
-        </w:rPr>
-        <w:t>extended</w:t>
-      </w:r>
-      <w:r>
-        <w:rPr>
-          <w:rFonts w:asciiTheme="minorHAnsi" w:hAnsiTheme="minorHAnsi" w:cstheme="minorHAnsi"/>
-          <w:i/>
-          <w:iCs/>
-          <w:color w:val="4472C4" w:themeColor="accent1"/>
-        </w:rPr>
-        <w:t>”;)</w:t>
-      </w:r>
-      <w:proofErr w:type="gramEnd"/>
-      <w:r>
-        <w:rPr>
-          <w:rFonts w:asciiTheme="minorHAnsi" w:hAnsiTheme="minorHAnsi" w:cstheme="minorHAnsi"/>
-          <w:i/>
-          <w:iCs/>
-          <w:color w:val="4472C4" w:themeColor="accent1"/>
-        </w:rPr>
-        <w:t xml:space="preserve">. This means use the </w:t>
-      </w:r>
-      <w:r>
-        <w:rPr>
-          <w:rFonts w:asciiTheme="minorHAnsi" w:hAnsiTheme="minorHAnsi" w:cstheme="minorHAnsi"/>
-          <w:i/>
-          <w:iCs/>
-          <w:color w:val="4472C4" w:themeColor="accent1"/>
-        </w:rPr>
-        <w:t>two-column</w:t>
-      </w:r>
-      <w:r>
-        <w:rPr>
-          <w:rFonts w:asciiTheme="minorHAnsi" w:hAnsiTheme="minorHAnsi" w:cstheme="minorHAnsi"/>
-          <w:i/>
-          <w:iCs/>
-          <w:color w:val="4472C4" w:themeColor="accent1"/>
-        </w:rPr>
-        <w:t xml:space="preserve"> format for your descriptions now</w:t>
-      </w:r>
-    </w:p>
-    <w:p>
-      <w:pPr>
-        <w:numPr>
-          <w:ilvl w:val="0"/>
-          <w:numId w:val="11"/>
-        </w:numPr>
-        <w:rPr>
-          <w:rFonts w:asciiTheme="minorHAnsi" w:hAnsiTheme="minorHAnsi" w:cstheme="minorHAnsi"/>
-          <w:i/>
-          <w:iCs/>
-        </w:rPr>
-      </w:pPr>
-      <w:r>
-        <w:rPr>
-          <w:rFonts w:asciiTheme="minorHAnsi" w:hAnsiTheme="minorHAnsi" w:cstheme="minorHAnsi"/>
-          <w:i/>
-          <w:iCs/>
-          <w:color w:val="4472C4" w:themeColor="accent1"/>
-        </w:rPr>
-        <w:t xml:space="preserve">A </w:t>
-      </w:r>
-      <w:r>
-        <w:rPr>
-          <w:rFonts w:asciiTheme="minorHAnsi" w:hAnsiTheme="minorHAnsi" w:cstheme="minorHAnsi"/>
-          <w:b/>
-          <w:bCs/>
-          <w:i/>
-          <w:iCs/>
-          <w:color w:val="4472C4" w:themeColor="accent1"/>
-        </w:rPr>
-        <w:t>separate description</w:t>
-      </w:r>
-      <w:r>
-        <w:rPr>
-          <w:rFonts w:asciiTheme="minorHAnsi" w:hAnsiTheme="minorHAnsi" w:cstheme="minorHAnsi"/>
-          <w:i/>
-          <w:iCs/>
-          <w:color w:val="4472C4" w:themeColor="accent1"/>
-        </w:rPr>
-        <w:t xml:space="preserve"> is needed for </w:t>
-      </w:r>
-      <w:r>
-        <w:rPr>
-          <w:rFonts w:asciiTheme="minorHAnsi" w:hAnsiTheme="minorHAnsi" w:cstheme="minorHAnsi"/>
-          <w:i/>
-          <w:iCs/>
-          <w:color w:val="4472C4" w:themeColor="accent1"/>
-          <w:u w:val="single"/>
-        </w:rPr>
-        <w:t>each use case</w:t>
-      </w:r>
-      <w:r>
-        <w:rPr>
-          <w:rFonts w:asciiTheme="minorHAnsi" w:hAnsiTheme="minorHAnsi" w:cstheme="minorHAnsi"/>
-          <w:i/>
-          <w:iCs/>
-          <w:color w:val="4472C4" w:themeColor="accent1"/>
-        </w:rPr>
-        <w:t xml:space="preserve"> in your use case diagram</w:t>
-      </w:r>
+          <w:color w:val="4472C4" w:themeColor="accent1"/>
+        </w:rPr>
+      </w:pPr>
     </w:p>
     <w:p>
       <w:pPr>
@@ -4187,15 +4508,7 @@
           <w:rFonts w:asciiTheme="minorHAnsi" w:hAnsiTheme="minorHAnsi" w:cstheme="minorHAnsi"/>
           <w:color w:val="4472C4" w:themeColor="accent1"/>
         </w:rPr>
-        <w:t xml:space="preserve">”! Is your system going to interact with any other systems, e.g. accounting software, inventory control software etc.? A database </w:t>
-      </w:r>
-      <w:r>
-        <w:rPr>
-          <w:rFonts w:asciiTheme="minorHAnsi" w:hAnsiTheme="minorHAnsi" w:cstheme="minorHAnsi"/>
-          <w:color w:val="4472C4" w:themeColor="accent1"/>
-        </w:rPr>
-        <w:lastRenderedPageBreak/>
-        <w:t>program used by your application is not considered a separate system in this context</w:t>
+        <w:t>”! Is your system going to interact with any other systems, e.g. accounting software, inventory control software etc.? A database program used by your application is not considered a separate system in this context</w:t>
       </w:r>
     </w:p>
     <w:p>
@@ -4506,6 +4819,7 @@
         <w:rPr>
           <w:rFonts w:asciiTheme="minorHAnsi" w:hAnsiTheme="minorHAnsi" w:cstheme="minorHAnsi"/>
         </w:rPr>
+        <w:lastRenderedPageBreak/>
         <w:tab/>
       </w:r>
       <w:r>
@@ -4835,7 +5149,6 @@
         <w:rPr>
           <w:rFonts w:asciiTheme="minorHAnsi" w:hAnsiTheme="minorHAnsi" w:cstheme="minorHAnsi"/>
         </w:rPr>
-        <w:lastRenderedPageBreak/>
         <w:t>Software Platform</w:t>
       </w:r>
     </w:p>
@@ -5347,6 +5660,7 @@
           <w:iCs/>
           <w:color w:val="4472C4" w:themeColor="accent1"/>
         </w:rPr>
+        <w:lastRenderedPageBreak/>
         <w:t>define the attributes, associations and operations for each class in your class diagrams using the full UML notations, e.g. including data types, full operation signatures for operations, etc.  UI classes can be complex in structure so you do not need to fully define these</w:t>
       </w:r>
     </w:p>
@@ -6782,17 +7096,7 @@
           <w:i/>
           <w:color w:val="4472C4" w:themeColor="accent1"/>
         </w:rPr>
-        <w:t xml:space="preserve"> to create formatted descriptions of your classes, and their contents, e.g. describe the responsibilities of each class, what it’s attributes are (including things like data types, valid ranges for values, etc.), what operations each one will have and </w:t>
-      </w:r>
-      <w:r>
-        <w:rPr>
-          <w:rFonts w:asciiTheme="minorHAnsi" w:hAnsiTheme="minorHAnsi" w:cstheme="minorHAnsi"/>
-          <w:bCs/>
-          <w:i/>
-          <w:color w:val="4472C4" w:themeColor="accent1"/>
-        </w:rPr>
-        <w:lastRenderedPageBreak/>
-        <w:t xml:space="preserve">roughly what each operation should do. An advantage of using </w:t>
+        <w:t xml:space="preserve"> to create formatted descriptions of your classes, and their contents, e.g. describe the responsibilities of each class, what it’s attributes are (including things like data types, valid ranges for values, etc.), what operations each one will have and roughly what each operation should do. An advantage of using </w:t>
       </w:r>
       <w:proofErr w:type="spellStart"/>
       <w:r>
@@ -6979,6 +7283,7 @@
           <w:b/>
           <w:bCs/>
         </w:rPr>
+        <w:lastRenderedPageBreak/>
         <w:t xml:space="preserve">This page includes some links and useful resources for you document understanding. </w:t>
       </w:r>
       <w:r>
@@ -7014,7 +7319,7 @@
           <w:bCs/>
         </w:rPr>
       </w:pPr>
-      <w:hyperlink r:id="rId9" w:anchor="h5-008" w:history="1">
+      <w:hyperlink r:id="rId10" w:anchor="h5-008" w:history="1">
         <w:r>
           <w:rPr>
             <w:rStyle w:val="Hyperlink"/>
@@ -7043,7 +7348,7 @@
           <w:bCs/>
         </w:rPr>
       </w:pPr>
-      <w:hyperlink r:id="rId10" w:anchor="h5-001" w:history="1">
+      <w:hyperlink r:id="rId11" w:anchor="h5-001" w:history="1">
         <w:r>
           <w:rPr>
             <w:rStyle w:val="Hyperlink"/>
@@ -7063,8 +7368,8 @@
       </w:pPr>
     </w:p>
     <w:sectPr>
-      <w:headerReference w:type="default" r:id="rId11"/>
-      <w:footerReference w:type="default" r:id="rId12"/>
+      <w:headerReference w:type="default" r:id="rId12"/>
+      <w:footerReference w:type="default" r:id="rId13"/>
       <w:endnotePr>
         <w:numFmt w:val="decimal"/>
       </w:endnotePr>
@@ -9899,6 +10204,25 @@
       <w:ind w:left="240"/>
     </w:pPr>
   </w:style>
+  <w:style w:type="table" w:styleId="TableGrid">
+    <w:name w:val="Table Grid"/>
+    <w:basedOn w:val="TableNormal"/>
+    <w:uiPriority w:val="39"/>
+    <w:rsid w:val="002C5FCD"/>
+    <w:pPr>
+      <w:spacing w:after="0" w:line="240" w:lineRule="auto"/>
+    </w:pPr>
+    <w:tblPr>
+      <w:tblBorders>
+        <w:top w:val="single" w:sz="4" w:space="0" w:color="auto"/>
+        <w:left w:val="single" w:sz="4" w:space="0" w:color="auto"/>
+        <w:bottom w:val="single" w:sz="4" w:space="0" w:color="auto"/>
+        <w:right w:val="single" w:sz="4" w:space="0" w:color="auto"/>
+        <w:insideH w:val="single" w:sz="4" w:space="0" w:color="auto"/>
+        <w:insideV w:val="single" w:sz="4" w:space="0" w:color="auto"/>
+      </w:tblBorders>
+    </w:tblPr>
+  </w:style>
 </w:styles>
 </file>
 

</xml_diff>

<commit_message>
Includes separate login interfaces for Use Case and content to project overview in docx file
</commit_message>
<xml_diff>
--- a/Documentation.docx
+++ b/Documentation.docx
@@ -1,6 +1,6 @@
 
 <file path=word/document.xml><?xml version="1.0" encoding="utf-8"?>
-<w:document xmlns:wpc="http://schemas.microsoft.com/office/word/2010/wordprocessingCanvas" xmlns:cx="http://schemas.microsoft.com/office/drawing/2014/chartex" xmlns:cx1="http://schemas.microsoft.com/office/drawing/2015/9/8/chartex" xmlns:cx2="http://schemas.microsoft.com/office/drawing/2015/10/21/chartex" xmlns:cx3="http://schemas.microsoft.com/office/drawing/2016/5/9/chartex" xmlns:cx4="http://schemas.microsoft.com/office/drawing/2016/5/10/chartex" xmlns:cx5="http://schemas.microsoft.com/office/drawing/2016/5/11/chartex" xmlns:cx6="http://schemas.microsoft.com/office/drawing/2016/5/12/chartex" xmlns:cx7="http://schemas.microsoft.com/office/drawing/2016/5/13/chartex" xmlns:cx8="http://schemas.microsoft.com/office/drawing/2016/5/14/chartex" xmlns:mc="http://schemas.openxmlformats.org/markup-compatibility/2006" xmlns:aink="http://schemas.microsoft.com/office/drawing/2016/ink" xmlns:am3d="http://schemas.microsoft.com/office/drawing/2017/model3d" xmlns:o="urn:schemas-microsoft-com:office:office" xmlns:r="http://schemas.openxmlformats.org/officeDocument/2006/relationships" xmlns:m="http://schemas.openxmlformats.org/officeDocument/2006/math" xmlns:v="urn:schemas-microsoft-com:vml" xmlns:wp14="http://schemas.microsoft.com/office/word/2010/wordprocessingDrawing" xmlns:wp="http://schemas.openxmlformats.org/drawingml/2006/wordprocessingDrawing" xmlns:w10="urn:schemas-microsoft-com:office:word" xmlns:w="http://schemas.openxmlformats.org/wordprocessingml/2006/main" xmlns:w14="http://schemas.microsoft.com/office/word/2010/wordml" xmlns:w15="http://schemas.microsoft.com/office/word/2012/wordml" xmlns:w16cid="http://schemas.microsoft.com/office/word/2016/wordml/cid" xmlns:w16se="http://schemas.microsoft.com/office/word/2015/wordml/symex" xmlns:wpg="http://schemas.microsoft.com/office/word/2010/wordprocessingGroup" xmlns:wpi="http://schemas.microsoft.com/office/word/2010/wordprocessingInk" xmlns:wne="http://schemas.microsoft.com/office/word/2006/wordml" xmlns:wps="http://schemas.microsoft.com/office/word/2010/wordprocessingShape" mc:Ignorable="w14 w15 w16se w16cid wp14">
+<w:document xmlns:wpc="http://schemas.microsoft.com/office/word/2010/wordprocessingCanvas" xmlns:cx="http://schemas.microsoft.com/office/drawing/2014/chartex" xmlns:cx1="http://schemas.microsoft.com/office/drawing/2015/9/8/chartex" xmlns:cx2="http://schemas.microsoft.com/office/drawing/2015/10/21/chartex" xmlns:cx3="http://schemas.microsoft.com/office/drawing/2016/5/9/chartex" xmlns:cx4="http://schemas.microsoft.com/office/drawing/2016/5/10/chartex" xmlns:cx5="http://schemas.microsoft.com/office/drawing/2016/5/11/chartex" xmlns:cx6="http://schemas.microsoft.com/office/drawing/2016/5/12/chartex" xmlns:cx7="http://schemas.microsoft.com/office/drawing/2016/5/13/chartex" xmlns:cx8="http://schemas.microsoft.com/office/drawing/2016/5/14/chartex" xmlns:mc="http://schemas.openxmlformats.org/markup-compatibility/2006" xmlns:aink="http://schemas.microsoft.com/office/drawing/2016/ink" xmlns:am3d="http://schemas.microsoft.com/office/drawing/2017/model3d" xmlns:o="urn:schemas-microsoft-com:office:office" xmlns:r="http://schemas.openxmlformats.org/officeDocument/2006/relationships" xmlns:m="http://schemas.openxmlformats.org/officeDocument/2006/math" xmlns:v="urn:schemas-microsoft-com:vml" xmlns:wp14="http://schemas.microsoft.com/office/word/2010/wordprocessingDrawing" xmlns:wp="http://schemas.openxmlformats.org/drawingml/2006/wordprocessingDrawing" xmlns:w10="urn:schemas-microsoft-com:office:word" xmlns:w="http://schemas.openxmlformats.org/wordprocessingml/2006/main" xmlns:w14="http://schemas.microsoft.com/office/word/2010/wordml" xmlns:w15="http://schemas.microsoft.com/office/word/2012/wordml" xmlns:w16cex="http://schemas.microsoft.com/office/word/2018/wordml/cex" xmlns:w16cid="http://schemas.microsoft.com/office/word/2016/wordml/cid" xmlns:w16="http://schemas.microsoft.com/office/word/2018/wordml" xmlns:w16sdtdh="http://schemas.microsoft.com/office/word/2020/wordml/sdtdatahash" xmlns:w16se="http://schemas.microsoft.com/office/word/2015/wordml/symex" xmlns:wpg="http://schemas.microsoft.com/office/word/2010/wordprocessingGroup" xmlns:wpi="http://schemas.microsoft.com/office/word/2010/wordprocessingInk" xmlns:wne="http://schemas.microsoft.com/office/word/2006/wordml" xmlns:wps="http://schemas.microsoft.com/office/word/2010/wordprocessingShape" mc:Ignorable="w14 w15 w16se w16cid w16 w16cex w16sdtdh wp14">
   <w:body>
     <w:p>
       <w:pPr>
@@ -3381,30 +3381,34 @@
       <w:r>
         <w:rPr>
           <w:rFonts w:asciiTheme="minorHAnsi" w:hAnsiTheme="minorHAnsi" w:cstheme="minorHAnsi"/>
-          <w:i/>
-          <w:iCs/>
-          <w:color w:val="4472C4" w:themeColor="accent1"/>
-        </w:rPr>
-        <w:t xml:space="preserve">environment in which the system will be implemented. Interested in the </w:t>
-      </w:r>
-      <w:r>
-        <w:rPr>
-          <w:rFonts w:asciiTheme="minorHAnsi" w:hAnsiTheme="minorHAnsi" w:cstheme="minorHAnsi"/>
-          <w:b/>
-          <w:i/>
-          <w:iCs/>
-          <w:color w:val="4472C4" w:themeColor="accent1"/>
-        </w:rPr>
-        <w:t>business/industrial environment</w:t>
-      </w:r>
-      <w:r>
-        <w:rPr>
-          <w:rFonts w:asciiTheme="minorHAnsi" w:hAnsiTheme="minorHAnsi" w:cstheme="minorHAnsi"/>
-          <w:i/>
-          <w:iCs/>
-          <w:color w:val="4472C4" w:themeColor="accent1"/>
-        </w:rPr>
-        <w:t xml:space="preserve"> the system will operate in here, not technical details like OS, database, etc.</w:t>
+        </w:rPr>
+        <w:t>The application will be a web</w:t>
+      </w:r>
+      <w:r>
+        <w:rPr>
+          <w:rFonts w:asciiTheme="minorHAnsi" w:hAnsiTheme="minorHAnsi" w:cstheme="minorHAnsi"/>
+        </w:rPr>
+        <w:t>-</w:t>
+      </w:r>
+      <w:r>
+        <w:rPr>
+          <w:rFonts w:asciiTheme="minorHAnsi" w:hAnsiTheme="minorHAnsi" w:cstheme="minorHAnsi"/>
+        </w:rPr>
+        <w:t xml:space="preserve">based application providing and easy to use interface for both </w:t>
+      </w:r>
+      <w:proofErr w:type="gramStart"/>
+      <w:r>
+        <w:rPr>
+          <w:rFonts w:asciiTheme="minorHAnsi" w:hAnsiTheme="minorHAnsi" w:cstheme="minorHAnsi"/>
+        </w:rPr>
+        <w:t>customer</w:t>
+      </w:r>
+      <w:proofErr w:type="gramEnd"/>
+      <w:r>
+        <w:rPr>
+          <w:rFonts w:asciiTheme="minorHAnsi" w:hAnsiTheme="minorHAnsi" w:cstheme="minorHAnsi"/>
+        </w:rPr>
+        <w:t xml:space="preserve"> to seek out services and service provider to advertise and sell services. </w:t>
       </w:r>
     </w:p>
     <w:p>
@@ -3452,11 +3456,8 @@
       <w:r>
         <w:rPr>
           <w:rFonts w:asciiTheme="minorHAnsi" w:hAnsiTheme="minorHAnsi" w:cstheme="minorHAnsi"/>
-          <w:i/>
-          <w:iCs/>
-          <w:color w:val="4472C4" w:themeColor="accent1"/>
-        </w:rPr>
-        <w:t>If the client has an existing system that you will be replacing or expanding, describe it here</w:t>
+        </w:rPr>
+        <w:t>Current existing systems include web browser searching, word of mouth through personal connections and currently knowing a service provider.</w:t>
       </w:r>
     </w:p>
     <w:p>
@@ -3608,10 +3609,10 @@
           <w:snapToGrid/>
         </w:rPr>
         <w:drawing>
-          <wp:inline distT="0" distB="0" distL="0" distR="0" wp14:anchorId="595BBA24" wp14:editId="3B04971A">
-            <wp:extent cx="4561926" cy="3525257"/>
+          <wp:inline distT="0" distB="0" distL="0" distR="0" wp14:anchorId="2845F774" wp14:editId="10525B6B">
+            <wp:extent cx="4705350" cy="3609949"/>
             <wp:effectExtent l="0" t="0" r="0" b="0"/>
-            <wp:docPr id="3" name="Picture 3" descr="Diagram&#10;&#10;Description automatically generated"/>
+            <wp:docPr id="1" name="Picture 1" descr="Diagram&#10;&#10;Description automatically generated"/>
             <wp:cNvGraphicFramePr>
               <a:graphicFrameLocks xmlns:a="http://schemas.openxmlformats.org/drawingml/2006/main" noChangeAspect="1"/>
             </wp:cNvGraphicFramePr>
@@ -3619,7 +3620,7 @@
               <a:graphicData uri="http://schemas.openxmlformats.org/drawingml/2006/picture">
                 <pic:pic xmlns:pic="http://schemas.openxmlformats.org/drawingml/2006/picture">
                   <pic:nvPicPr>
-                    <pic:cNvPr id="3" name="Picture 3" descr="Diagram&#10;&#10;Description automatically generated"/>
+                    <pic:cNvPr id="1" name="Picture 1" descr="Diagram&#10;&#10;Description automatically generated"/>
                     <pic:cNvPicPr/>
                   </pic:nvPicPr>
                   <pic:blipFill>
@@ -3637,7 +3638,7 @@
                   <pic:spPr>
                     <a:xfrm>
                       <a:off x="0" y="0"/>
-                      <a:ext cx="4584346" cy="3542582"/>
+                      <a:ext cx="4716293" cy="3618344"/>
                     </a:xfrm>
                     <a:prstGeom prst="rect">
                       <a:avLst/>
@@ -3889,6 +3890,14 @@
               </w:rPr>
               <w:t xml:space="preserve"> – Customer will log into app via HTML form with user name and password. App will Authenticate</w:t>
             </w:r>
+            <w:r>
+              <w:rPr>
+                <w:rFonts w:asciiTheme="minorHAnsi" w:hAnsiTheme="minorHAnsi" w:cstheme="minorHAnsi"/>
+                <w:bCs/>
+                <w:sz w:val="20"/>
+              </w:rPr>
+              <w:t xml:space="preserve"> and log into Customer interface</w:t>
+            </w:r>
           </w:p>
           <w:p>
             <w:pPr>
@@ -4070,8 +4079,6 @@
               </w:rPr>
               <w:t>f</w:t>
             </w:r>
-            <w:bookmarkStart w:id="7" w:name="_GoBack"/>
-            <w:bookmarkEnd w:id="7"/>
             <w:r>
               <w:rPr>
                 <w:rFonts w:asciiTheme="minorHAnsi" w:hAnsiTheme="minorHAnsi" w:cstheme="minorHAnsi"/>
@@ -4156,7 +4163,47 @@
                 <w:bCs/>
                 <w:sz w:val="20"/>
               </w:rPr>
-              <w:t xml:space="preserve"> – Customer will log into app via HTML form with user name and password. App will Authenticate</w:t>
+              <w:t xml:space="preserve"> – </w:t>
+            </w:r>
+            <w:r>
+              <w:rPr>
+                <w:rFonts w:asciiTheme="minorHAnsi" w:hAnsiTheme="minorHAnsi" w:cstheme="minorHAnsi"/>
+                <w:bCs/>
+                <w:sz w:val="20"/>
+              </w:rPr>
+              <w:t>Service provider</w:t>
+            </w:r>
+            <w:r>
+              <w:rPr>
+                <w:rFonts w:asciiTheme="minorHAnsi" w:hAnsiTheme="minorHAnsi" w:cstheme="minorHAnsi"/>
+                <w:bCs/>
+                <w:sz w:val="20"/>
+              </w:rPr>
+              <w:t xml:space="preserve"> will log into app via HTML form with </w:t>
+            </w:r>
+            <w:r>
+              <w:rPr>
+                <w:rFonts w:asciiTheme="minorHAnsi" w:hAnsiTheme="minorHAnsi" w:cstheme="minorHAnsi"/>
+                <w:bCs/>
+                <w:sz w:val="20"/>
+              </w:rPr>
+              <w:t>username</w:t>
+            </w:r>
+            <w:r>
+              <w:rPr>
+                <w:rFonts w:asciiTheme="minorHAnsi" w:hAnsiTheme="minorHAnsi" w:cstheme="minorHAnsi"/>
+                <w:bCs/>
+                <w:sz w:val="20"/>
+              </w:rPr>
+              <w:t xml:space="preserve"> and password. App will Authenticate</w:t>
+            </w:r>
+            <w:r>
+              <w:rPr>
+                <w:rFonts w:asciiTheme="minorHAnsi" w:hAnsiTheme="minorHAnsi" w:cstheme="minorHAnsi"/>
+                <w:bCs/>
+                <w:sz w:val="20"/>
+              </w:rPr>
+              <w:t xml:space="preserve"> and will log into service provider interface</w:t>
             </w:r>
           </w:p>
           <w:p>
@@ -4357,7 +4404,7 @@
         </w:rPr>
         <w:tab/>
       </w:r>
-      <w:bookmarkStart w:id="8" w:name="_Toc88352515"/>
+      <w:bookmarkStart w:id="7" w:name="_Toc88352515"/>
       <w:r>
         <w:rPr>
           <w:rFonts w:asciiTheme="minorHAnsi" w:hAnsiTheme="minorHAnsi" w:cstheme="minorHAnsi"/>
@@ -4366,7 +4413,7 @@
         </w:rPr>
         <w:t>Non-Functional Requirements</w:t>
       </w:r>
-      <w:bookmarkEnd w:id="8"/>
+      <w:bookmarkEnd w:id="7"/>
     </w:p>
     <w:p>
       <w:pPr>
@@ -4413,7 +4460,7 @@
         </w:rPr>
         <w:tab/>
       </w:r>
-      <w:bookmarkStart w:id="9" w:name="_Toc88352516"/>
+      <w:bookmarkStart w:id="8" w:name="_Toc88352516"/>
       <w:r>
         <w:rPr>
           <w:rFonts w:asciiTheme="minorHAnsi" w:hAnsiTheme="minorHAnsi" w:cstheme="minorHAnsi"/>
@@ -4422,7 +4469,7 @@
         </w:rPr>
         <w:t>System Interface Requirements</w:t>
       </w:r>
-      <w:bookmarkEnd w:id="9"/>
+      <w:bookmarkEnd w:id="8"/>
     </w:p>
     <w:p>
       <w:pPr>
@@ -4476,7 +4523,7 @@
         </w:rPr>
         <w:tab/>
       </w:r>
-      <w:bookmarkStart w:id="10" w:name="_Toc88352517"/>
+      <w:bookmarkStart w:id="9" w:name="_Toc88352517"/>
       <w:r>
         <w:rPr>
           <w:rFonts w:asciiTheme="minorHAnsi" w:hAnsiTheme="minorHAnsi" w:cstheme="minorHAnsi"/>
@@ -4485,7 +4532,7 @@
         </w:rPr>
         <w:t>Maintainability and Administration Requirements</w:t>
       </w:r>
-      <w:bookmarkEnd w:id="10"/>
+      <w:bookmarkEnd w:id="9"/>
     </w:p>
     <w:p>
       <w:pPr>
@@ -4544,7 +4591,7 @@
         </w:rPr>
         <w:tab/>
       </w:r>
-      <w:bookmarkStart w:id="11" w:name="_Toc88352518"/>
+      <w:bookmarkStart w:id="10" w:name="_Toc88352518"/>
       <w:r>
         <w:rPr>
           <w:rFonts w:asciiTheme="minorHAnsi" w:hAnsiTheme="minorHAnsi" w:cstheme="minorHAnsi"/>
@@ -4553,7 +4600,7 @@
         </w:rPr>
         <w:t>Usability Requirements</w:t>
       </w:r>
-      <w:bookmarkEnd w:id="11"/>
+      <w:bookmarkEnd w:id="10"/>
     </w:p>
     <w:p>
       <w:pPr>
@@ -4750,7 +4797,17 @@
           <w:iCs/>
           <w:color w:val="4472C4" w:themeColor="accent1"/>
         </w:rPr>
-        <w:t>Identify and diagram at least one complex time-dependent object behavior in your system</w:t>
+        <w:t xml:space="preserve">Identify and diagram at least one complex time-dependent object behavior in your </w:t>
+      </w:r>
+      <w:r>
+        <w:rPr>
+          <w:rFonts w:asciiTheme="minorHAnsi" w:hAnsiTheme="minorHAnsi" w:cstheme="minorHAnsi"/>
+          <w:i/>
+          <w:iCs/>
+          <w:color w:val="4472C4" w:themeColor="accent1"/>
+        </w:rPr>
+        <w:lastRenderedPageBreak/>
+        <w:t>system</w:t>
       </w:r>
     </w:p>
     <w:p>
@@ -4767,7 +4824,6 @@
         <w:rPr>
           <w:rFonts w:asciiTheme="minorHAnsi" w:hAnsiTheme="minorHAnsi" w:cstheme="minorHAnsi"/>
         </w:rPr>
-        <w:lastRenderedPageBreak/>
         <w:tab/>
       </w:r>
       <w:r>
@@ -4826,7 +4882,7 @@
           <w:lang w:val="en-US"/>
         </w:rPr>
       </w:pPr>
-      <w:bookmarkStart w:id="12" w:name="_Toc88352519"/>
+      <w:bookmarkStart w:id="11" w:name="_Toc88352519"/>
       <w:r>
         <w:rPr>
           <w:rFonts w:asciiTheme="minorHAnsi" w:hAnsiTheme="minorHAnsi" w:cstheme="minorHAnsi"/>
@@ -4835,7 +4891,7 @@
         </w:rPr>
         <w:t>System Design</w:t>
       </w:r>
-      <w:bookmarkEnd w:id="12"/>
+      <w:bookmarkEnd w:id="11"/>
     </w:p>
     <w:p>
       <w:pPr>
@@ -5524,6 +5580,7 @@
         <w:rPr>
           <w:rFonts w:asciiTheme="minorHAnsi" w:hAnsiTheme="minorHAnsi" w:cstheme="minorHAnsi"/>
         </w:rPr>
+        <w:lastRenderedPageBreak/>
         <w:t>Class Diagrams</w:t>
       </w:r>
     </w:p>
@@ -5608,7 +5665,6 @@
           <w:iCs/>
           <w:color w:val="4472C4" w:themeColor="accent1"/>
         </w:rPr>
-        <w:lastRenderedPageBreak/>
         <w:t>define the attributes, associations and operations for each class in your class diagrams using the full UML notations, e.g. including data types, full operation signatures for operations, etc.  UI classes can be complex in structure so you do not need to fully define these</w:t>
       </w:r>
     </w:p>
@@ -5916,7 +5972,7 @@
           <w:lang w:val="en-US"/>
         </w:rPr>
       </w:pPr>
-      <w:bookmarkStart w:id="13" w:name="_Toc88352520"/>
+      <w:bookmarkStart w:id="12" w:name="_Toc88352520"/>
       <w:r>
         <w:rPr>
           <w:rFonts w:asciiTheme="minorHAnsi" w:hAnsiTheme="minorHAnsi" w:cstheme="minorHAnsi"/>
@@ -5925,7 +5981,7 @@
         </w:rPr>
         <w:t>Project Management</w:t>
       </w:r>
-      <w:bookmarkEnd w:id="13"/>
+      <w:bookmarkEnd w:id="12"/>
     </w:p>
     <w:p>
       <w:pPr>
@@ -5993,7 +6049,7 @@
         </w:rPr>
         <w:tab/>
       </w:r>
-      <w:bookmarkStart w:id="14" w:name="_Toc88352521"/>
+      <w:bookmarkStart w:id="13" w:name="_Toc88352521"/>
       <w:r>
         <w:rPr>
           <w:rFonts w:asciiTheme="minorHAnsi" w:hAnsiTheme="minorHAnsi" w:cstheme="minorHAnsi"/>
@@ -6002,7 +6058,7 @@
         </w:rPr>
         <w:t>Team Configuration</w:t>
       </w:r>
-      <w:bookmarkEnd w:id="14"/>
+      <w:bookmarkEnd w:id="13"/>
     </w:p>
     <w:p>
       <w:pPr>
@@ -6040,7 +6096,7 @@
         </w:rPr>
         <w:tab/>
       </w:r>
-      <w:bookmarkStart w:id="15" w:name="_Toc88352522"/>
+      <w:bookmarkStart w:id="14" w:name="_Toc88352522"/>
       <w:r>
         <w:rPr>
           <w:rFonts w:asciiTheme="minorHAnsi" w:hAnsiTheme="minorHAnsi" w:cstheme="minorHAnsi"/>
@@ -6049,7 +6105,7 @@
         </w:rPr>
         <w:t>Project Standards and Procedures</w:t>
       </w:r>
-      <w:bookmarkEnd w:id="15"/>
+      <w:bookmarkEnd w:id="14"/>
     </w:p>
     <w:p>
       <w:pPr>
@@ -6279,7 +6335,7 @@
           <w:lang w:val="en-US"/>
         </w:rPr>
       </w:pPr>
-      <w:bookmarkStart w:id="16" w:name="_Toc88352523"/>
+      <w:bookmarkStart w:id="15" w:name="_Toc88352523"/>
       <w:r>
         <w:rPr>
           <w:rFonts w:asciiTheme="minorHAnsi" w:hAnsiTheme="minorHAnsi" w:cstheme="minorHAnsi"/>
@@ -6288,7 +6344,7 @@
         </w:rPr>
         <w:t>Glossary</w:t>
       </w:r>
-      <w:bookmarkEnd w:id="16"/>
+      <w:bookmarkEnd w:id="15"/>
     </w:p>
     <w:p>
       <w:pPr>
@@ -6606,7 +6662,7 @@
           <w:lang w:val="en-US"/>
         </w:rPr>
       </w:pPr>
-      <w:bookmarkStart w:id="17" w:name="_Toc88352524"/>
+      <w:bookmarkStart w:id="16" w:name="_Toc88352524"/>
       <w:r>
         <w:rPr>
           <w:rFonts w:asciiTheme="minorHAnsi" w:hAnsiTheme="minorHAnsi" w:cstheme="minorHAnsi"/>
@@ -6615,7 +6671,7 @@
         </w:rPr>
         <w:t>Index</w:t>
       </w:r>
-      <w:bookmarkEnd w:id="17"/>
+      <w:bookmarkEnd w:id="16"/>
     </w:p>
     <w:p>
       <w:pPr>
@@ -7231,7 +7287,6 @@
           <w:b/>
           <w:bCs/>
         </w:rPr>
-        <w:lastRenderedPageBreak/>
         <w:t xml:space="preserve">This page includes some links and useful resources for you document understanding. </w:t>
       </w:r>
       <w:r>
@@ -7331,7 +7386,7 @@
 </file>
 
 <file path=word/endnotes.xml><?xml version="1.0" encoding="utf-8"?>
-<w:endnotes xmlns:wpc="http://schemas.microsoft.com/office/word/2010/wordprocessingCanvas" xmlns:cx="http://schemas.microsoft.com/office/drawing/2014/chartex" xmlns:cx1="http://schemas.microsoft.com/office/drawing/2015/9/8/chartex" xmlns:cx2="http://schemas.microsoft.com/office/drawing/2015/10/21/chartex" xmlns:cx3="http://schemas.microsoft.com/office/drawing/2016/5/9/chartex" xmlns:cx4="http://schemas.microsoft.com/office/drawing/2016/5/10/chartex" xmlns:cx5="http://schemas.microsoft.com/office/drawing/2016/5/11/chartex" xmlns:cx6="http://schemas.microsoft.com/office/drawing/2016/5/12/chartex" xmlns:cx7="http://schemas.microsoft.com/office/drawing/2016/5/13/chartex" xmlns:cx8="http://schemas.microsoft.com/office/drawing/2016/5/14/chartex" xmlns:mc="http://schemas.openxmlformats.org/markup-compatibility/2006" xmlns:aink="http://schemas.microsoft.com/office/drawing/2016/ink" xmlns:am3d="http://schemas.microsoft.com/office/drawing/2017/model3d" xmlns:o="urn:schemas-microsoft-com:office:office" xmlns:r="http://schemas.openxmlformats.org/officeDocument/2006/relationships" xmlns:m="http://schemas.openxmlformats.org/officeDocument/2006/math" xmlns:v="urn:schemas-microsoft-com:vml" xmlns:wp14="http://schemas.microsoft.com/office/word/2010/wordprocessingDrawing" xmlns:wp="http://schemas.openxmlformats.org/drawingml/2006/wordprocessingDrawing" xmlns:w10="urn:schemas-microsoft-com:office:word" xmlns:w="http://schemas.openxmlformats.org/wordprocessingml/2006/main" xmlns:w14="http://schemas.microsoft.com/office/word/2010/wordml" xmlns:w15="http://schemas.microsoft.com/office/word/2012/wordml" xmlns:w16cid="http://schemas.microsoft.com/office/word/2016/wordml/cid" xmlns:w16se="http://schemas.microsoft.com/office/word/2015/wordml/symex" xmlns:wpg="http://schemas.microsoft.com/office/word/2010/wordprocessingGroup" xmlns:wpi="http://schemas.microsoft.com/office/word/2010/wordprocessingInk" xmlns:wne="http://schemas.microsoft.com/office/word/2006/wordml" xmlns:wps="http://schemas.microsoft.com/office/word/2010/wordprocessingShape" mc:Ignorable="w14 w15 w16se w16cid wp14">
+<w:endnotes xmlns:wpc="http://schemas.microsoft.com/office/word/2010/wordprocessingCanvas" xmlns:cx="http://schemas.microsoft.com/office/drawing/2014/chartex" xmlns:cx1="http://schemas.microsoft.com/office/drawing/2015/9/8/chartex" xmlns:cx2="http://schemas.microsoft.com/office/drawing/2015/10/21/chartex" xmlns:cx3="http://schemas.microsoft.com/office/drawing/2016/5/9/chartex" xmlns:cx4="http://schemas.microsoft.com/office/drawing/2016/5/10/chartex" xmlns:cx5="http://schemas.microsoft.com/office/drawing/2016/5/11/chartex" xmlns:cx6="http://schemas.microsoft.com/office/drawing/2016/5/12/chartex" xmlns:cx7="http://schemas.microsoft.com/office/drawing/2016/5/13/chartex" xmlns:cx8="http://schemas.microsoft.com/office/drawing/2016/5/14/chartex" xmlns:mc="http://schemas.openxmlformats.org/markup-compatibility/2006" xmlns:aink="http://schemas.microsoft.com/office/drawing/2016/ink" xmlns:am3d="http://schemas.microsoft.com/office/drawing/2017/model3d" xmlns:o="urn:schemas-microsoft-com:office:office" xmlns:r="http://schemas.openxmlformats.org/officeDocument/2006/relationships" xmlns:m="http://schemas.openxmlformats.org/officeDocument/2006/math" xmlns:v="urn:schemas-microsoft-com:vml" xmlns:wp14="http://schemas.microsoft.com/office/word/2010/wordprocessingDrawing" xmlns:wp="http://schemas.openxmlformats.org/drawingml/2006/wordprocessingDrawing" xmlns:w10="urn:schemas-microsoft-com:office:word" xmlns:w="http://schemas.openxmlformats.org/wordprocessingml/2006/main" xmlns:w14="http://schemas.microsoft.com/office/word/2010/wordml" xmlns:w15="http://schemas.microsoft.com/office/word/2012/wordml" xmlns:w16cex="http://schemas.microsoft.com/office/word/2018/wordml/cex" xmlns:w16cid="http://schemas.microsoft.com/office/word/2016/wordml/cid" xmlns:w16="http://schemas.microsoft.com/office/word/2018/wordml" xmlns:w16sdtdh="http://schemas.microsoft.com/office/word/2020/wordml/sdtdatahash" xmlns:w16se="http://schemas.microsoft.com/office/word/2015/wordml/symex" xmlns:wpg="http://schemas.microsoft.com/office/word/2010/wordprocessingGroup" xmlns:wpi="http://schemas.microsoft.com/office/word/2010/wordprocessingInk" xmlns:wne="http://schemas.microsoft.com/office/word/2006/wordml" xmlns:wps="http://schemas.microsoft.com/office/word/2010/wordprocessingShape" mc:Ignorable="w14 w15 w16se w16cid w16 w16cex w16sdtdh wp14">
   <w:endnote w:type="separator" w:id="-1">
     <w:p>
       <w:r>
@@ -7350,7 +7405,7 @@
 </file>
 
 <file path=word/footer1.xml><?xml version="1.0" encoding="utf-8"?>
-<w:ftr xmlns:wpc="http://schemas.microsoft.com/office/word/2010/wordprocessingCanvas" xmlns:cx="http://schemas.microsoft.com/office/drawing/2014/chartex" xmlns:cx1="http://schemas.microsoft.com/office/drawing/2015/9/8/chartex" xmlns:cx2="http://schemas.microsoft.com/office/drawing/2015/10/21/chartex" xmlns:cx3="http://schemas.microsoft.com/office/drawing/2016/5/9/chartex" xmlns:cx4="http://schemas.microsoft.com/office/drawing/2016/5/10/chartex" xmlns:cx5="http://schemas.microsoft.com/office/drawing/2016/5/11/chartex" xmlns:cx6="http://schemas.microsoft.com/office/drawing/2016/5/12/chartex" xmlns:cx7="http://schemas.microsoft.com/office/drawing/2016/5/13/chartex" xmlns:cx8="http://schemas.microsoft.com/office/drawing/2016/5/14/chartex" xmlns:mc="http://schemas.openxmlformats.org/markup-compatibility/2006" xmlns:aink="http://schemas.microsoft.com/office/drawing/2016/ink" xmlns:am3d="http://schemas.microsoft.com/office/drawing/2017/model3d" xmlns:o="urn:schemas-microsoft-com:office:office" xmlns:r="http://schemas.openxmlformats.org/officeDocument/2006/relationships" xmlns:m="http://schemas.openxmlformats.org/officeDocument/2006/math" xmlns:v="urn:schemas-microsoft-com:vml" xmlns:wp14="http://schemas.microsoft.com/office/word/2010/wordprocessingDrawing" xmlns:wp="http://schemas.openxmlformats.org/drawingml/2006/wordprocessingDrawing" xmlns:w10="urn:schemas-microsoft-com:office:word" xmlns:w="http://schemas.openxmlformats.org/wordprocessingml/2006/main" xmlns:w14="http://schemas.microsoft.com/office/word/2010/wordml" xmlns:w15="http://schemas.microsoft.com/office/word/2012/wordml" xmlns:w16cid="http://schemas.microsoft.com/office/word/2016/wordml/cid" xmlns:w16se="http://schemas.microsoft.com/office/word/2015/wordml/symex" xmlns:wpg="http://schemas.microsoft.com/office/word/2010/wordprocessingGroup" xmlns:wpi="http://schemas.microsoft.com/office/word/2010/wordprocessingInk" xmlns:wne="http://schemas.microsoft.com/office/word/2006/wordml" xmlns:wps="http://schemas.microsoft.com/office/word/2010/wordprocessingShape" mc:Ignorable="w14 w15 w16se w16cid wp14">
+<w:ftr xmlns:wpc="http://schemas.microsoft.com/office/word/2010/wordprocessingCanvas" xmlns:cx="http://schemas.microsoft.com/office/drawing/2014/chartex" xmlns:cx1="http://schemas.microsoft.com/office/drawing/2015/9/8/chartex" xmlns:cx2="http://schemas.microsoft.com/office/drawing/2015/10/21/chartex" xmlns:cx3="http://schemas.microsoft.com/office/drawing/2016/5/9/chartex" xmlns:cx4="http://schemas.microsoft.com/office/drawing/2016/5/10/chartex" xmlns:cx5="http://schemas.microsoft.com/office/drawing/2016/5/11/chartex" xmlns:cx6="http://schemas.microsoft.com/office/drawing/2016/5/12/chartex" xmlns:cx7="http://schemas.microsoft.com/office/drawing/2016/5/13/chartex" xmlns:cx8="http://schemas.microsoft.com/office/drawing/2016/5/14/chartex" xmlns:mc="http://schemas.openxmlformats.org/markup-compatibility/2006" xmlns:aink="http://schemas.microsoft.com/office/drawing/2016/ink" xmlns:am3d="http://schemas.microsoft.com/office/drawing/2017/model3d" xmlns:o="urn:schemas-microsoft-com:office:office" xmlns:r="http://schemas.openxmlformats.org/officeDocument/2006/relationships" xmlns:m="http://schemas.openxmlformats.org/officeDocument/2006/math" xmlns:v="urn:schemas-microsoft-com:vml" xmlns:wp14="http://schemas.microsoft.com/office/word/2010/wordprocessingDrawing" xmlns:wp="http://schemas.openxmlformats.org/drawingml/2006/wordprocessingDrawing" xmlns:w10="urn:schemas-microsoft-com:office:word" xmlns:w="http://schemas.openxmlformats.org/wordprocessingml/2006/main" xmlns:w14="http://schemas.microsoft.com/office/word/2010/wordml" xmlns:w15="http://schemas.microsoft.com/office/word/2012/wordml" xmlns:w16cex="http://schemas.microsoft.com/office/word/2018/wordml/cex" xmlns:w16cid="http://schemas.microsoft.com/office/word/2016/wordml/cid" xmlns:w16="http://schemas.microsoft.com/office/word/2018/wordml" xmlns:w16sdtdh="http://schemas.microsoft.com/office/word/2020/wordml/sdtdatahash" xmlns:w16se="http://schemas.microsoft.com/office/word/2015/wordml/symex" xmlns:wpg="http://schemas.microsoft.com/office/word/2010/wordprocessingGroup" xmlns:wpi="http://schemas.microsoft.com/office/word/2010/wordprocessingInk" xmlns:wne="http://schemas.microsoft.com/office/word/2006/wordml" xmlns:wps="http://schemas.microsoft.com/office/word/2010/wordprocessingShape" mc:Ignorable="w14 w15 w16se w16cid w16 w16cex w16sdtdh wp14">
   <w:p>
     <w:pPr>
       <w:pStyle w:val="Footer"/>
@@ -7424,7 +7479,7 @@
 </file>
 
 <file path=word/footnotes.xml><?xml version="1.0" encoding="utf-8"?>
-<w:footnotes xmlns:wpc="http://schemas.microsoft.com/office/word/2010/wordprocessingCanvas" xmlns:cx="http://schemas.microsoft.com/office/drawing/2014/chartex" xmlns:cx1="http://schemas.microsoft.com/office/drawing/2015/9/8/chartex" xmlns:cx2="http://schemas.microsoft.com/office/drawing/2015/10/21/chartex" xmlns:cx3="http://schemas.microsoft.com/office/drawing/2016/5/9/chartex" xmlns:cx4="http://schemas.microsoft.com/office/drawing/2016/5/10/chartex" xmlns:cx5="http://schemas.microsoft.com/office/drawing/2016/5/11/chartex" xmlns:cx6="http://schemas.microsoft.com/office/drawing/2016/5/12/chartex" xmlns:cx7="http://schemas.microsoft.com/office/drawing/2016/5/13/chartex" xmlns:cx8="http://schemas.microsoft.com/office/drawing/2016/5/14/chartex" xmlns:mc="http://schemas.openxmlformats.org/markup-compatibility/2006" xmlns:aink="http://schemas.microsoft.com/office/drawing/2016/ink" xmlns:am3d="http://schemas.microsoft.com/office/drawing/2017/model3d" xmlns:o="urn:schemas-microsoft-com:office:office" xmlns:r="http://schemas.openxmlformats.org/officeDocument/2006/relationships" xmlns:m="http://schemas.openxmlformats.org/officeDocument/2006/math" xmlns:v="urn:schemas-microsoft-com:vml" xmlns:wp14="http://schemas.microsoft.com/office/word/2010/wordprocessingDrawing" xmlns:wp="http://schemas.openxmlformats.org/drawingml/2006/wordprocessingDrawing" xmlns:w10="urn:schemas-microsoft-com:office:word" xmlns:w="http://schemas.openxmlformats.org/wordprocessingml/2006/main" xmlns:w14="http://schemas.microsoft.com/office/word/2010/wordml" xmlns:w15="http://schemas.microsoft.com/office/word/2012/wordml" xmlns:w16cid="http://schemas.microsoft.com/office/word/2016/wordml/cid" xmlns:w16se="http://schemas.microsoft.com/office/word/2015/wordml/symex" xmlns:wpg="http://schemas.microsoft.com/office/word/2010/wordprocessingGroup" xmlns:wpi="http://schemas.microsoft.com/office/word/2010/wordprocessingInk" xmlns:wne="http://schemas.microsoft.com/office/word/2006/wordml" xmlns:wps="http://schemas.microsoft.com/office/word/2010/wordprocessingShape" mc:Ignorable="w14 w15 w16se w16cid wp14">
+<w:footnotes xmlns:wpc="http://schemas.microsoft.com/office/word/2010/wordprocessingCanvas" xmlns:cx="http://schemas.microsoft.com/office/drawing/2014/chartex" xmlns:cx1="http://schemas.microsoft.com/office/drawing/2015/9/8/chartex" xmlns:cx2="http://schemas.microsoft.com/office/drawing/2015/10/21/chartex" xmlns:cx3="http://schemas.microsoft.com/office/drawing/2016/5/9/chartex" xmlns:cx4="http://schemas.microsoft.com/office/drawing/2016/5/10/chartex" xmlns:cx5="http://schemas.microsoft.com/office/drawing/2016/5/11/chartex" xmlns:cx6="http://schemas.microsoft.com/office/drawing/2016/5/12/chartex" xmlns:cx7="http://schemas.microsoft.com/office/drawing/2016/5/13/chartex" xmlns:cx8="http://schemas.microsoft.com/office/drawing/2016/5/14/chartex" xmlns:mc="http://schemas.openxmlformats.org/markup-compatibility/2006" xmlns:aink="http://schemas.microsoft.com/office/drawing/2016/ink" xmlns:am3d="http://schemas.microsoft.com/office/drawing/2017/model3d" xmlns:o="urn:schemas-microsoft-com:office:office" xmlns:r="http://schemas.openxmlformats.org/officeDocument/2006/relationships" xmlns:m="http://schemas.openxmlformats.org/officeDocument/2006/math" xmlns:v="urn:schemas-microsoft-com:vml" xmlns:wp14="http://schemas.microsoft.com/office/word/2010/wordprocessingDrawing" xmlns:wp="http://schemas.openxmlformats.org/drawingml/2006/wordprocessingDrawing" xmlns:w10="urn:schemas-microsoft-com:office:word" xmlns:w="http://schemas.openxmlformats.org/wordprocessingml/2006/main" xmlns:w14="http://schemas.microsoft.com/office/word/2010/wordml" xmlns:w15="http://schemas.microsoft.com/office/word/2012/wordml" xmlns:w16cex="http://schemas.microsoft.com/office/word/2018/wordml/cex" xmlns:w16cid="http://schemas.microsoft.com/office/word/2016/wordml/cid" xmlns:w16="http://schemas.microsoft.com/office/word/2018/wordml" xmlns:w16sdtdh="http://schemas.microsoft.com/office/word/2020/wordml/sdtdatahash" xmlns:w16se="http://schemas.microsoft.com/office/word/2015/wordml/symex" xmlns:wpg="http://schemas.microsoft.com/office/word/2010/wordprocessingGroup" xmlns:wpi="http://schemas.microsoft.com/office/word/2010/wordprocessingInk" xmlns:wne="http://schemas.microsoft.com/office/word/2006/wordml" xmlns:wps="http://schemas.microsoft.com/office/word/2010/wordprocessingShape" mc:Ignorable="w14 w15 w16se w16cid w16 w16cex w16sdtdh wp14">
   <w:footnote w:type="separator" w:id="-1">
     <w:p>
       <w:r>
@@ -7443,7 +7498,7 @@
 </file>
 
 <file path=word/header1.xml><?xml version="1.0" encoding="utf-8"?>
-<w:hdr xmlns:wpc="http://schemas.microsoft.com/office/word/2010/wordprocessingCanvas" xmlns:cx="http://schemas.microsoft.com/office/drawing/2014/chartex" xmlns:cx1="http://schemas.microsoft.com/office/drawing/2015/9/8/chartex" xmlns:cx2="http://schemas.microsoft.com/office/drawing/2015/10/21/chartex" xmlns:cx3="http://schemas.microsoft.com/office/drawing/2016/5/9/chartex" xmlns:cx4="http://schemas.microsoft.com/office/drawing/2016/5/10/chartex" xmlns:cx5="http://schemas.microsoft.com/office/drawing/2016/5/11/chartex" xmlns:cx6="http://schemas.microsoft.com/office/drawing/2016/5/12/chartex" xmlns:cx7="http://schemas.microsoft.com/office/drawing/2016/5/13/chartex" xmlns:cx8="http://schemas.microsoft.com/office/drawing/2016/5/14/chartex" xmlns:mc="http://schemas.openxmlformats.org/markup-compatibility/2006" xmlns:aink="http://schemas.microsoft.com/office/drawing/2016/ink" xmlns:am3d="http://schemas.microsoft.com/office/drawing/2017/model3d" xmlns:o="urn:schemas-microsoft-com:office:office" xmlns:r="http://schemas.openxmlformats.org/officeDocument/2006/relationships" xmlns:m="http://schemas.openxmlformats.org/officeDocument/2006/math" xmlns:v="urn:schemas-microsoft-com:vml" xmlns:wp14="http://schemas.microsoft.com/office/word/2010/wordprocessingDrawing" xmlns:wp="http://schemas.openxmlformats.org/drawingml/2006/wordprocessingDrawing" xmlns:w10="urn:schemas-microsoft-com:office:word" xmlns:w="http://schemas.openxmlformats.org/wordprocessingml/2006/main" xmlns:w14="http://schemas.microsoft.com/office/word/2010/wordml" xmlns:w15="http://schemas.microsoft.com/office/word/2012/wordml" xmlns:w16cid="http://schemas.microsoft.com/office/word/2016/wordml/cid" xmlns:w16se="http://schemas.microsoft.com/office/word/2015/wordml/symex" xmlns:wpg="http://schemas.microsoft.com/office/word/2010/wordprocessingGroup" xmlns:wpi="http://schemas.microsoft.com/office/word/2010/wordprocessingInk" xmlns:wne="http://schemas.microsoft.com/office/word/2006/wordml" xmlns:wps="http://schemas.microsoft.com/office/word/2010/wordprocessingShape" mc:Ignorable="w14 w15 w16se w16cid wp14">
+<w:hdr xmlns:wpc="http://schemas.microsoft.com/office/word/2010/wordprocessingCanvas" xmlns:cx="http://schemas.microsoft.com/office/drawing/2014/chartex" xmlns:cx1="http://schemas.microsoft.com/office/drawing/2015/9/8/chartex" xmlns:cx2="http://schemas.microsoft.com/office/drawing/2015/10/21/chartex" xmlns:cx3="http://schemas.microsoft.com/office/drawing/2016/5/9/chartex" xmlns:cx4="http://schemas.microsoft.com/office/drawing/2016/5/10/chartex" xmlns:cx5="http://schemas.microsoft.com/office/drawing/2016/5/11/chartex" xmlns:cx6="http://schemas.microsoft.com/office/drawing/2016/5/12/chartex" xmlns:cx7="http://schemas.microsoft.com/office/drawing/2016/5/13/chartex" xmlns:cx8="http://schemas.microsoft.com/office/drawing/2016/5/14/chartex" xmlns:mc="http://schemas.openxmlformats.org/markup-compatibility/2006" xmlns:aink="http://schemas.microsoft.com/office/drawing/2016/ink" xmlns:am3d="http://schemas.microsoft.com/office/drawing/2017/model3d" xmlns:o="urn:schemas-microsoft-com:office:office" xmlns:r="http://schemas.openxmlformats.org/officeDocument/2006/relationships" xmlns:m="http://schemas.openxmlformats.org/officeDocument/2006/math" xmlns:v="urn:schemas-microsoft-com:vml" xmlns:wp14="http://schemas.microsoft.com/office/word/2010/wordprocessingDrawing" xmlns:wp="http://schemas.openxmlformats.org/drawingml/2006/wordprocessingDrawing" xmlns:w10="urn:schemas-microsoft-com:office:word" xmlns:w="http://schemas.openxmlformats.org/wordprocessingml/2006/main" xmlns:w14="http://schemas.microsoft.com/office/word/2010/wordml" xmlns:w15="http://schemas.microsoft.com/office/word/2012/wordml" xmlns:w16cex="http://schemas.microsoft.com/office/word/2018/wordml/cex" xmlns:w16cid="http://schemas.microsoft.com/office/word/2016/wordml/cid" xmlns:w16="http://schemas.microsoft.com/office/word/2018/wordml" xmlns:w16sdtdh="http://schemas.microsoft.com/office/word/2020/wordml/sdtdatahash" xmlns:w16se="http://schemas.microsoft.com/office/word/2015/wordml/symex" xmlns:wpg="http://schemas.microsoft.com/office/word/2010/wordprocessingGroup" xmlns:wpi="http://schemas.microsoft.com/office/word/2010/wordprocessingInk" xmlns:wne="http://schemas.microsoft.com/office/word/2006/wordml" xmlns:wps="http://schemas.microsoft.com/office/word/2010/wordprocessingShape" mc:Ignorable="w14 w15 w16se w16cid w16 w16cex w16sdtdh wp14">
   <w:p>
     <w:pPr>
       <w:pStyle w:val="Header"/>
@@ -7500,7 +7555,7 @@
 </file>
 
 <file path=word/numbering.xml><?xml version="1.0" encoding="utf-8"?>
-<w:numbering xmlns:wpc="http://schemas.microsoft.com/office/word/2010/wordprocessingCanvas" xmlns:cx="http://schemas.microsoft.com/office/drawing/2014/chartex" xmlns:cx1="http://schemas.microsoft.com/office/drawing/2015/9/8/chartex" xmlns:cx2="http://schemas.microsoft.com/office/drawing/2015/10/21/chartex" xmlns:cx3="http://schemas.microsoft.com/office/drawing/2016/5/9/chartex" xmlns:cx4="http://schemas.microsoft.com/office/drawing/2016/5/10/chartex" xmlns:cx5="http://schemas.microsoft.com/office/drawing/2016/5/11/chartex" xmlns:cx6="http://schemas.microsoft.com/office/drawing/2016/5/12/chartex" xmlns:cx7="http://schemas.microsoft.com/office/drawing/2016/5/13/chartex" xmlns:cx8="http://schemas.microsoft.com/office/drawing/2016/5/14/chartex" xmlns:mc="http://schemas.openxmlformats.org/markup-compatibility/2006" xmlns:aink="http://schemas.microsoft.com/office/drawing/2016/ink" xmlns:am3d="http://schemas.microsoft.com/office/drawing/2017/model3d" xmlns:o="urn:schemas-microsoft-com:office:office" xmlns:r="http://schemas.openxmlformats.org/officeDocument/2006/relationships" xmlns:m="http://schemas.openxmlformats.org/officeDocument/2006/math" xmlns:v="urn:schemas-microsoft-com:vml" xmlns:wp14="http://schemas.microsoft.com/office/word/2010/wordprocessingDrawing" xmlns:wp="http://schemas.openxmlformats.org/drawingml/2006/wordprocessingDrawing" xmlns:w10="urn:schemas-microsoft-com:office:word" xmlns:w="http://schemas.openxmlformats.org/wordprocessingml/2006/main" xmlns:w14="http://schemas.microsoft.com/office/word/2010/wordml" xmlns:w15="http://schemas.microsoft.com/office/word/2012/wordml" xmlns:w16cid="http://schemas.microsoft.com/office/word/2016/wordml/cid" xmlns:w16se="http://schemas.microsoft.com/office/word/2015/wordml/symex" xmlns:wpg="http://schemas.microsoft.com/office/word/2010/wordprocessingGroup" xmlns:wpi="http://schemas.microsoft.com/office/word/2010/wordprocessingInk" xmlns:wne="http://schemas.microsoft.com/office/word/2006/wordml" xmlns:wps="http://schemas.microsoft.com/office/word/2010/wordprocessingShape" mc:Ignorable="w14 w15 w16se w16cid wp14">
+<w:numbering xmlns:wpc="http://schemas.microsoft.com/office/word/2010/wordprocessingCanvas" xmlns:cx="http://schemas.microsoft.com/office/drawing/2014/chartex" xmlns:cx1="http://schemas.microsoft.com/office/drawing/2015/9/8/chartex" xmlns:cx2="http://schemas.microsoft.com/office/drawing/2015/10/21/chartex" xmlns:cx3="http://schemas.microsoft.com/office/drawing/2016/5/9/chartex" xmlns:cx4="http://schemas.microsoft.com/office/drawing/2016/5/10/chartex" xmlns:cx5="http://schemas.microsoft.com/office/drawing/2016/5/11/chartex" xmlns:cx6="http://schemas.microsoft.com/office/drawing/2016/5/12/chartex" xmlns:cx7="http://schemas.microsoft.com/office/drawing/2016/5/13/chartex" xmlns:cx8="http://schemas.microsoft.com/office/drawing/2016/5/14/chartex" xmlns:mc="http://schemas.openxmlformats.org/markup-compatibility/2006" xmlns:aink="http://schemas.microsoft.com/office/drawing/2016/ink" xmlns:am3d="http://schemas.microsoft.com/office/drawing/2017/model3d" xmlns:o="urn:schemas-microsoft-com:office:office" xmlns:r="http://schemas.openxmlformats.org/officeDocument/2006/relationships" xmlns:m="http://schemas.openxmlformats.org/officeDocument/2006/math" xmlns:v="urn:schemas-microsoft-com:vml" xmlns:wp14="http://schemas.microsoft.com/office/word/2010/wordprocessingDrawing" xmlns:wp="http://schemas.openxmlformats.org/drawingml/2006/wordprocessingDrawing" xmlns:w10="urn:schemas-microsoft-com:office:word" xmlns:w="http://schemas.openxmlformats.org/wordprocessingml/2006/main" xmlns:w14="http://schemas.microsoft.com/office/word/2010/wordml" xmlns:w15="http://schemas.microsoft.com/office/word/2012/wordml" xmlns:w16cex="http://schemas.microsoft.com/office/word/2018/wordml/cex" xmlns:w16cid="http://schemas.microsoft.com/office/word/2016/wordml/cid" xmlns:w16="http://schemas.microsoft.com/office/word/2018/wordml" xmlns:w16sdtdh="http://schemas.microsoft.com/office/word/2020/wordml/sdtdatahash" xmlns:w16se="http://schemas.microsoft.com/office/word/2015/wordml/symex" xmlns:wpg="http://schemas.microsoft.com/office/word/2010/wordprocessingGroup" xmlns:wpi="http://schemas.microsoft.com/office/word/2010/wordprocessingInk" xmlns:wne="http://schemas.microsoft.com/office/word/2006/wordml" xmlns:wps="http://schemas.microsoft.com/office/word/2010/wordprocessingShape" mc:Ignorable="w14 w15 w16se w16cid w16 w16cex w16sdtdh wp14">
   <w:abstractNum w:abstractNumId="0" w15:restartNumberingAfterBreak="0">
     <w:nsid w:val="010F40E9"/>
     <w:multiLevelType w:val="hybridMultilevel"/>
@@ -9453,7 +9508,7 @@
 </file>
 
 <file path=word/styles.xml><?xml version="1.0" encoding="utf-8"?>
-<w:styles xmlns:mc="http://schemas.openxmlformats.org/markup-compatibility/2006" xmlns:r="http://schemas.openxmlformats.org/officeDocument/2006/relationships" xmlns:w="http://schemas.openxmlformats.org/wordprocessingml/2006/main" xmlns:w14="http://schemas.microsoft.com/office/word/2010/wordml" xmlns:w15="http://schemas.microsoft.com/office/word/2012/wordml" xmlns:w16cid="http://schemas.microsoft.com/office/word/2016/wordml/cid" xmlns:w16se="http://schemas.microsoft.com/office/word/2015/wordml/symex" mc:Ignorable="w14 w15 w16se w16cid">
+<w:styles xmlns:mc="http://schemas.openxmlformats.org/markup-compatibility/2006" xmlns:r="http://schemas.openxmlformats.org/officeDocument/2006/relationships" xmlns:w="http://schemas.openxmlformats.org/wordprocessingml/2006/main" xmlns:w14="http://schemas.microsoft.com/office/word/2010/wordml" xmlns:w15="http://schemas.microsoft.com/office/word/2012/wordml" xmlns:w16cex="http://schemas.microsoft.com/office/word/2018/wordml/cex" xmlns:w16cid="http://schemas.microsoft.com/office/word/2016/wordml/cid" xmlns:w16="http://schemas.microsoft.com/office/word/2018/wordml" xmlns:w16sdtdh="http://schemas.microsoft.com/office/word/2020/wordml/sdtdatahash" xmlns:w16se="http://schemas.microsoft.com/office/word/2015/wordml/symex" mc:Ignorable="w14 w15 w16se w16cid w16 w16cex w16sdtdh">
   <w:docDefaults>
     <w:rPrDefault>
       <w:rPr>
@@ -9469,7 +9524,7 @@
       </w:pPr>
     </w:pPrDefault>
   </w:docDefaults>
-  <w:latentStyles w:defLockedState="0" w:defUIPriority="99" w:defSemiHidden="0" w:defUnhideWhenUsed="0" w:defQFormat="0" w:count="375">
+  <w:latentStyles w:defLockedState="0" w:defUIPriority="99" w:defSemiHidden="0" w:defUnhideWhenUsed="0" w:defQFormat="0" w:count="376">
     <w:lsdException w:name="Normal" w:uiPriority="0" w:qFormat="1"/>
     <w:lsdException w:name="heading 1" w:uiPriority="9" w:qFormat="1"/>
     <w:lsdException w:name="heading 2" w:semiHidden="1" w:uiPriority="0" w:unhideWhenUsed="1" w:qFormat="1"/>
@@ -9575,7 +9630,6 @@
     <w:lsdException w:name="HTML Sample" w:semiHidden="1" w:unhideWhenUsed="1"/>
     <w:lsdException w:name="HTML Typewriter" w:semiHidden="1" w:unhideWhenUsed="1"/>
     <w:lsdException w:name="HTML Variable" w:semiHidden="1" w:unhideWhenUsed="1"/>
-    <w:lsdException w:name="Normal Table" w:semiHidden="1" w:unhideWhenUsed="1"/>
     <w:lsdException w:name="annotation subject" w:semiHidden="1" w:unhideWhenUsed="1"/>
     <w:lsdException w:name="No List" w:semiHidden="1" w:unhideWhenUsed="1"/>
     <w:lsdException w:name="Outline List 1" w:semiHidden="1" w:unhideWhenUsed="1"/>
@@ -9622,10 +9676,8 @@
     <w:lsdException w:name="Table Subtle 2" w:semiHidden="1" w:unhideWhenUsed="1"/>
     <w:lsdException w:name="Table Web 1" w:semiHidden="1" w:unhideWhenUsed="1"/>
     <w:lsdException w:name="Table Web 2" w:semiHidden="1" w:unhideWhenUsed="1"/>
-    <w:lsdException w:name="Table Web 3" w:semiHidden="1" w:unhideWhenUsed="1"/>
     <w:lsdException w:name="Balloon Text" w:semiHidden="1" w:unhideWhenUsed="1"/>
     <w:lsdException w:name="Table Grid" w:uiPriority="39"/>
-    <w:lsdException w:name="Table Theme" w:semiHidden="1" w:unhideWhenUsed="1"/>
     <w:lsdException w:name="Placeholder Text" w:semiHidden="1"/>
     <w:lsdException w:name="No Spacing" w:uiPriority="1" w:qFormat="1"/>
     <w:lsdException w:name="Light Shading" w:uiPriority="60"/>
@@ -9845,6 +9897,7 @@
     <w:lsdException w:name="Smart Hyperlink" w:semiHidden="1" w:unhideWhenUsed="1"/>
     <w:lsdException w:name="Hashtag" w:semiHidden="1" w:unhideWhenUsed="1"/>
     <w:lsdException w:name="Unresolved Mention" w:semiHidden="1" w:unhideWhenUsed="1"/>
+    <w:lsdException w:name="Smart Link" w:semiHidden="1" w:unhideWhenUsed="1"/>
   </w:latentStyles>
   <w:style w:type="paragraph" w:default="1" w:styleId="Normal">
     <w:name w:val="Normal"/>

</xml_diff>

<commit_message>
Adds content to requirements section in Documentation.docx
</commit_message>
<xml_diff>
--- a/Documentation.docx
+++ b/Documentation.docx
@@ -3394,21 +3394,7 @@
         <w:rPr>
           <w:rFonts w:asciiTheme="minorHAnsi" w:hAnsiTheme="minorHAnsi" w:cstheme="minorHAnsi"/>
         </w:rPr>
-        <w:t xml:space="preserve">based application providing and easy to use interface for both </w:t>
-      </w:r>
-      <w:proofErr w:type="gramStart"/>
-      <w:r>
-        <w:rPr>
-          <w:rFonts w:asciiTheme="minorHAnsi" w:hAnsiTheme="minorHAnsi" w:cstheme="minorHAnsi"/>
-        </w:rPr>
-        <w:t>customer</w:t>
-      </w:r>
-      <w:proofErr w:type="gramEnd"/>
-      <w:r>
-        <w:rPr>
-          <w:rFonts w:asciiTheme="minorHAnsi" w:hAnsiTheme="minorHAnsi" w:cstheme="minorHAnsi"/>
-        </w:rPr>
-        <w:t xml:space="preserve"> to seek out services and service provider to advertise and sell services. </w:t>
+        <w:t xml:space="preserve">based application providing and easy to use interface for both customer to seek out services and service provider to advertise and sell services. </w:t>
       </w:r>
     </w:p>
     <w:p>
@@ -3938,16 +3924,7 @@
                 <w:b/>
                 <w:sz w:val="20"/>
               </w:rPr>
-              <w:t xml:space="preserve">Receive Incentive Discounts for High Usage </w:t>
-            </w:r>
-            <w:proofErr w:type="gramStart"/>
-            <w:r>
-              <w:rPr>
-                <w:rFonts w:asciiTheme="minorHAnsi" w:hAnsiTheme="minorHAnsi" w:cstheme="minorHAnsi"/>
-                <w:b/>
-                <w:sz w:val="20"/>
-              </w:rPr>
-              <w:t xml:space="preserve">- </w:t>
+              <w:t xml:space="preserve">Receive Incentive Discounts for High Usage - </w:t>
             </w:r>
             <w:r>
               <w:rPr>
@@ -3955,16 +3932,7 @@
                 <w:bCs/>
                 <w:sz w:val="20"/>
               </w:rPr>
-              <w:t xml:space="preserve"> Incentive</w:t>
-            </w:r>
-            <w:proofErr w:type="gramEnd"/>
-            <w:r>
-              <w:rPr>
-                <w:rFonts w:asciiTheme="minorHAnsi" w:hAnsiTheme="minorHAnsi" w:cstheme="minorHAnsi"/>
-                <w:bCs/>
-                <w:sz w:val="20"/>
-              </w:rPr>
-              <w:t xml:space="preserve"> discounts will be awarded for </w:t>
+              <w:t xml:space="preserve"> Incentive discounts will be awarded for </w:t>
             </w:r>
             <w:r>
               <w:rPr>
@@ -4370,22 +4338,168 @@
     </w:p>
     <w:p>
       <w:pPr>
-        <w:ind w:left="1080"/>
-        <w:rPr>
-          <w:rFonts w:asciiTheme="minorHAnsi" w:hAnsiTheme="minorHAnsi" w:cstheme="minorHAnsi"/>
-          <w:i/>
-          <w:iCs/>
-        </w:rPr>
-      </w:pPr>
-      <w:r>
-        <w:rPr>
-          <w:rFonts w:asciiTheme="minorHAnsi" w:hAnsiTheme="minorHAnsi" w:cstheme="minorHAnsi"/>
-          <w:i/>
-          <w:iCs/>
-          <w:color w:val="4472C4" w:themeColor="accent1"/>
-        </w:rPr>
-        <w:t>List of functional requirements of the system</w:t>
-      </w:r>
+        <w:pStyle w:val="ListParagraph"/>
+        <w:numPr>
+          <w:ilvl w:val="0"/>
+          <w:numId w:val="12"/>
+        </w:numPr>
+      </w:pPr>
+      <w:r>
+        <w:t>Clean, easy to use Web application interface.</w:t>
+      </w:r>
+    </w:p>
+    <w:p>
+      <w:pPr>
+        <w:pStyle w:val="ListParagraph"/>
+        <w:numPr>
+          <w:ilvl w:val="0"/>
+          <w:numId w:val="12"/>
+        </w:numPr>
+      </w:pPr>
+      <w:r>
+        <w:t>Allow users to create a profile as either a customer or a service provider</w:t>
+      </w:r>
+    </w:p>
+    <w:p>
+      <w:pPr>
+        <w:pStyle w:val="ListParagraph"/>
+        <w:numPr>
+          <w:ilvl w:val="0"/>
+          <w:numId w:val="12"/>
+        </w:numPr>
+      </w:pPr>
+      <w:r>
+        <w:t>One log in for all users but depending on profile status will direct user to appropriate interface (customer or service provider)</w:t>
+      </w:r>
+    </w:p>
+    <w:p>
+      <w:pPr>
+        <w:pStyle w:val="ListParagraph"/>
+        <w:numPr>
+          <w:ilvl w:val="0"/>
+          <w:numId w:val="12"/>
+        </w:numPr>
+      </w:pPr>
+      <w:r>
+        <w:t>Easy to use search option for customers to search for services</w:t>
+      </w:r>
+    </w:p>
+    <w:p>
+      <w:pPr>
+        <w:pStyle w:val="ListParagraph"/>
+        <w:numPr>
+          <w:ilvl w:val="0"/>
+          <w:numId w:val="12"/>
+        </w:numPr>
+      </w:pPr>
+      <w:r>
+        <w:t xml:space="preserve">AI </w:t>
+      </w:r>
+      <w:r>
+        <w:t xml:space="preserve">virtual </w:t>
+      </w:r>
+      <w:r>
+        <w:t>assistant</w:t>
+      </w:r>
+      <w:r>
+        <w:t xml:space="preserve"> (chatbot)</w:t>
+      </w:r>
+      <w:r>
+        <w:t xml:space="preserve"> to aid </w:t>
+      </w:r>
+      <w:r>
+        <w:t>in customer user experience</w:t>
+      </w:r>
+    </w:p>
+    <w:p>
+      <w:pPr>
+        <w:pStyle w:val="ListParagraph"/>
+        <w:numPr>
+          <w:ilvl w:val="0"/>
+          <w:numId w:val="12"/>
+        </w:numPr>
+      </w:pPr>
+      <w:r>
+        <w:t xml:space="preserve">Direct messaging feature to message service provider </w:t>
+      </w:r>
+      <w:r>
+        <w:t>for questions and to negotiate for services.</w:t>
+      </w:r>
+    </w:p>
+    <w:p>
+      <w:pPr>
+        <w:pStyle w:val="ListParagraph"/>
+        <w:numPr>
+          <w:ilvl w:val="0"/>
+          <w:numId w:val="12"/>
+        </w:numPr>
+      </w:pPr>
+      <w:r>
+        <w:t>Customer usage should be tracked to award discount incentives</w:t>
+      </w:r>
+    </w:p>
+    <w:p>
+      <w:pPr>
+        <w:pStyle w:val="ListParagraph"/>
+        <w:numPr>
+          <w:ilvl w:val="0"/>
+          <w:numId w:val="12"/>
+        </w:numPr>
+      </w:pPr>
+      <w:r>
+        <w:t>Service providers sign up should allow user to indicate tier level. Tier level upgrade at any time will be available. Tier level will dictate visibility.</w:t>
+      </w:r>
+    </w:p>
+    <w:p>
+      <w:pPr>
+        <w:pStyle w:val="ListParagraph"/>
+        <w:numPr>
+          <w:ilvl w:val="0"/>
+          <w:numId w:val="12"/>
+        </w:numPr>
+      </w:pPr>
+      <w:r>
+        <w:t xml:space="preserve">Customers will have ability to </w:t>
+      </w:r>
+      <w:r>
+        <w:t>submit reviews of service providers if they have hired provider</w:t>
+      </w:r>
+    </w:p>
+    <w:p>
+      <w:pPr>
+        <w:pStyle w:val="ListParagraph"/>
+        <w:numPr>
+          <w:ilvl w:val="0"/>
+          <w:numId w:val="12"/>
+        </w:numPr>
+      </w:pPr>
+      <w:r>
+        <w:t>Service providers will be able to post description of their services and pictures of their work for advertising purposes</w:t>
+      </w:r>
+    </w:p>
+    <w:p>
+      <w:pPr>
+        <w:pStyle w:val="ListParagraph"/>
+        <w:numPr>
+          <w:ilvl w:val="0"/>
+          <w:numId w:val="12"/>
+        </w:numPr>
+      </w:pPr>
+      <w:r>
+        <w:t>Easy to use username and password reset should be implemented.</w:t>
+      </w:r>
+    </w:p>
+    <w:p>
+      <w:pPr>
+        <w:pStyle w:val="ListParagraph"/>
+        <w:ind w:left="1800"/>
+      </w:pPr>
+    </w:p>
+    <w:p>
+      <w:pPr>
+        <w:pStyle w:val="ListParagraph"/>
+        <w:ind w:left="1800"/>
+      </w:pPr>
     </w:p>
     <w:p>
       <w:pPr>
@@ -4417,30 +4531,124 @@
     </w:p>
     <w:p>
       <w:pPr>
-        <w:pStyle w:val="Header"/>
+        <w:pStyle w:val="ListParagraph"/>
         <w:numPr>
           <w:ilvl w:val="0"/>
-          <w:numId w:val="13"/>
+          <w:numId w:val="12"/>
         </w:numPr>
-        <w:tabs>
-          <w:tab w:val="clear" w:pos="4320"/>
-          <w:tab w:val="clear" w:pos="8640"/>
-        </w:tabs>
-        <w:rPr>
-          <w:rFonts w:asciiTheme="minorHAnsi" w:hAnsiTheme="minorHAnsi" w:cstheme="minorHAnsi"/>
-          <w:i/>
-          <w:iCs/>
-          <w:color w:val="4472C4" w:themeColor="accent1"/>
-        </w:rPr>
-      </w:pPr>
-      <w:r>
-        <w:rPr>
-          <w:rFonts w:asciiTheme="minorHAnsi" w:hAnsiTheme="minorHAnsi" w:cstheme="minorHAnsi"/>
-          <w:i/>
-          <w:iCs/>
-          <w:color w:val="4472C4" w:themeColor="accent1"/>
-        </w:rPr>
-        <w:t>Information about how the application must do some things, e.g. performance constraints, security requirements, etc.</w:t>
+      </w:pPr>
+      <w:r>
+        <w:t xml:space="preserve">User log in passwords will be stored in database using hash algorithm </w:t>
+      </w:r>
+    </w:p>
+    <w:p>
+      <w:pPr>
+        <w:pStyle w:val="ListParagraph"/>
+        <w:numPr>
+          <w:ilvl w:val="0"/>
+          <w:numId w:val="12"/>
+        </w:numPr>
+      </w:pPr>
+      <w:r>
+        <w:t>All HTML forms will be sanitized for exploitations including SQL injection and command injection attacks. Use known good libraries within development frameworks if necessary.</w:t>
+      </w:r>
+    </w:p>
+    <w:p>
+      <w:pPr>
+        <w:pStyle w:val="ListParagraph"/>
+        <w:numPr>
+          <w:ilvl w:val="0"/>
+          <w:numId w:val="12"/>
+        </w:numPr>
+      </w:pPr>
+      <w:r>
+        <w:t>Tier level of service providers will be a field in service provider table in data base. Search results will be sorted by tier level in the query.</w:t>
+      </w:r>
+    </w:p>
+    <w:p>
+      <w:pPr>
+        <w:pStyle w:val="ListParagraph"/>
+        <w:numPr>
+          <w:ilvl w:val="0"/>
+          <w:numId w:val="12"/>
+        </w:numPr>
+      </w:pPr>
+      <w:r>
+        <w:t>Reviews submitted by customers will be stored in own table with relationship to the service provider and review can be seen when viewing service provider profile in application. Reviews will be sorted by date submitted</w:t>
+      </w:r>
+      <w:r>
+        <w:t>.</w:t>
+      </w:r>
+    </w:p>
+    <w:p>
+      <w:pPr>
+        <w:pStyle w:val="ListParagraph"/>
+        <w:numPr>
+          <w:ilvl w:val="0"/>
+          <w:numId w:val="12"/>
+        </w:numPr>
+        <w:rPr>
+          <w:b/>
+          <w:bCs/>
+        </w:rPr>
+      </w:pPr>
+      <w:r>
+        <w:t xml:space="preserve">Customer incentive discounts will be based on usage </w:t>
+      </w:r>
+      <w:r>
+        <w:rPr>
+          <w:b/>
+          <w:bCs/>
+        </w:rPr>
+        <w:t xml:space="preserve">(# of successful hires, </w:t>
+      </w:r>
+      <w:r>
+        <w:rPr>
+          <w:b/>
+          <w:bCs/>
+        </w:rPr>
+        <w:lastRenderedPageBreak/>
+        <w:t>not log ins</w:t>
+      </w:r>
+      <w:r>
+        <w:rPr>
+          <w:b/>
+          <w:bCs/>
+        </w:rPr>
+        <w:t>!</w:t>
+      </w:r>
+      <w:r>
+        <w:rPr>
+          <w:b/>
+          <w:bCs/>
+        </w:rPr>
+        <w:t>)</w:t>
+      </w:r>
+      <w:r>
+        <w:rPr>
+          <w:b/>
+          <w:bCs/>
+        </w:rPr>
+        <w:t xml:space="preserve"> </w:t>
+      </w:r>
+      <w:r>
+        <w:t xml:space="preserve">usage will be tracked in database table and incentive field will be calculated based on usage field. </w:t>
+      </w:r>
+    </w:p>
+    <w:p>
+      <w:pPr>
+        <w:ind w:left="1440"/>
+        <w:rPr>
+          <w:b/>
+          <w:bCs/>
+        </w:rPr>
+      </w:pPr>
+      <w:r>
+        <w:rPr>
+          <w:b/>
+          <w:bCs/>
+        </w:rPr>
+        <w:t xml:space="preserve">  </w:t>
       </w:r>
     </w:p>
     <w:p>
@@ -4473,37 +4681,26 @@
     </w:p>
     <w:p>
       <w:pPr>
-        <w:pStyle w:val="Heading6"/>
+        <w:pStyle w:val="ListParagraph"/>
         <w:numPr>
           <w:ilvl w:val="0"/>
-          <w:numId w:val="13"/>
+          <w:numId w:val="12"/>
         </w:numPr>
-        <w:rPr>
-          <w:rFonts w:asciiTheme="minorHAnsi" w:hAnsiTheme="minorHAnsi" w:cstheme="minorHAnsi"/>
-          <w:color w:val="4472C4" w:themeColor="accent1"/>
-        </w:rPr>
-      </w:pPr>
-      <w:r>
-        <w:rPr>
-          <w:rFonts w:asciiTheme="minorHAnsi" w:hAnsiTheme="minorHAnsi" w:cstheme="minorHAnsi"/>
-          <w:color w:val="4472C4" w:themeColor="accent1"/>
-        </w:rPr>
-        <w:t>Not about the “</w:t>
-      </w:r>
-      <w:r>
-        <w:rPr>
-          <w:rFonts w:asciiTheme="minorHAnsi" w:hAnsiTheme="minorHAnsi" w:cstheme="minorHAnsi"/>
-          <w:b/>
-          <w:color w:val="4472C4" w:themeColor="accent1"/>
-        </w:rPr>
-        <w:t>user interface</w:t>
-      </w:r>
-      <w:r>
-        <w:rPr>
-          <w:rFonts w:asciiTheme="minorHAnsi" w:hAnsiTheme="minorHAnsi" w:cstheme="minorHAnsi"/>
-          <w:color w:val="4472C4" w:themeColor="accent1"/>
-        </w:rPr>
-        <w:t>”! Is your system going to interact with any other systems, e.g. accounting software, inventory control software etc.? A database program used by your application is not considered a separate system in this context</w:t>
+      </w:pPr>
+      <w:r>
+        <w:t>Use pre-built A.I virtual assistant to be embedded in application (to be chosen)</w:t>
+      </w:r>
+    </w:p>
+    <w:p>
+      <w:pPr>
+        <w:pStyle w:val="ListParagraph"/>
+        <w:numPr>
+          <w:ilvl w:val="0"/>
+          <w:numId w:val="12"/>
+        </w:numPr>
+      </w:pPr>
+      <w:r>
+        <w:t>Payment gateway service API (Paypal or similar) to handle transactions between customers and service providers</w:t>
       </w:r>
     </w:p>
     <w:p>
@@ -4536,42 +4733,53 @@
     </w:p>
     <w:p>
       <w:pPr>
-        <w:pStyle w:val="Heading6"/>
+        <w:pStyle w:val="ListParagraph"/>
         <w:numPr>
           <w:ilvl w:val="0"/>
-          <w:numId w:val="13"/>
+          <w:numId w:val="12"/>
         </w:numPr>
-        <w:rPr>
-          <w:rFonts w:asciiTheme="minorHAnsi" w:hAnsiTheme="minorHAnsi" w:cstheme="minorHAnsi"/>
-          <w:color w:val="4472C4" w:themeColor="accent1"/>
-        </w:rPr>
-      </w:pPr>
-      <w:r>
-        <w:rPr>
-          <w:rFonts w:asciiTheme="minorHAnsi" w:hAnsiTheme="minorHAnsi" w:cstheme="minorHAnsi"/>
-          <w:color w:val="4472C4" w:themeColor="accent1"/>
-        </w:rPr>
-        <w:t>Maintainability: Will your system need to be updated/extended after the initial version is deployed? How will you plan for that?</w:t>
-      </w:r>
-    </w:p>
-    <w:p>
-      <w:pPr>
-        <w:pStyle w:val="Heading6"/>
+      </w:pPr>
+      <w:r>
+        <w:t>Payment methods will have to be monitored and modified on ad-hoc bases to meet PCI requirements, user/industry standards etc.</w:t>
+      </w:r>
+    </w:p>
+    <w:p>
+      <w:pPr>
+        <w:pStyle w:val="ListParagraph"/>
         <w:numPr>
           <w:ilvl w:val="0"/>
-          <w:numId w:val="13"/>
+          <w:numId w:val="12"/>
         </w:numPr>
-        <w:rPr>
-          <w:rFonts w:asciiTheme="minorHAnsi" w:hAnsiTheme="minorHAnsi" w:cstheme="minorHAnsi"/>
-          <w:color w:val="4472C4" w:themeColor="accent1"/>
-        </w:rPr>
-      </w:pPr>
-      <w:r>
-        <w:rPr>
-          <w:rFonts w:asciiTheme="minorHAnsi" w:hAnsiTheme="minorHAnsi" w:cstheme="minorHAnsi"/>
-          <w:color w:val="4472C4" w:themeColor="accent1"/>
-        </w:rPr>
-        <w:t>Administration: What are the system administration requirements for your system, e.g. must provide for easy user account administration, backup and restore, etc.?</w:t>
+      </w:pPr>
+      <w:r>
+        <w:t xml:space="preserve">U.I will be updated to continue to provide </w:t>
+      </w:r>
+      <w:r>
+        <w:t>modern user experience based on current industry standards. A modern front-end framework with little chance of deprecation in near future should be chosen to increase lifespan of application without having to perform a complete re-write of codebase.</w:t>
+      </w:r>
+    </w:p>
+    <w:p>
+      <w:pPr>
+        <w:pStyle w:val="ListParagraph"/>
+        <w:numPr>
+          <w:ilvl w:val="0"/>
+          <w:numId w:val="12"/>
+        </w:numPr>
+      </w:pPr>
+      <w:r>
+        <w:t>Will have administrator log in to handle false profiles or misuse of platform.</w:t>
+      </w:r>
+    </w:p>
+    <w:p>
+      <w:pPr>
+        <w:pStyle w:val="ListParagraph"/>
+        <w:numPr>
+          <w:ilvl w:val="0"/>
+          <w:numId w:val="12"/>
+        </w:numPr>
+      </w:pPr>
+      <w:r>
+        <w:t>Easy to use username and password reset should be implemented.</w:t>
       </w:r>
     </w:p>
     <w:p>
@@ -4604,66 +4812,57 @@
     </w:p>
     <w:p>
       <w:pPr>
-        <w:pStyle w:val="Heading6"/>
+        <w:pStyle w:val="ListParagraph"/>
         <w:numPr>
           <w:ilvl w:val="0"/>
-          <w:numId w:val="13"/>
+          <w:numId w:val="12"/>
         </w:numPr>
         <w:rPr>
           <w:rFonts w:asciiTheme="minorHAnsi" w:hAnsiTheme="minorHAnsi" w:cstheme="minorHAnsi"/>
-          <w:color w:val="4472C4" w:themeColor="accent1"/>
-        </w:rPr>
-      </w:pPr>
-      <w:r>
-        <w:rPr>
-          <w:rFonts w:asciiTheme="minorHAnsi" w:hAnsiTheme="minorHAnsi" w:cstheme="minorHAnsi"/>
-          <w:color w:val="4472C4" w:themeColor="accent1"/>
-        </w:rPr>
-        <w:t>Analysis of HCI requirements. How experienced are the expected users of the system? Inexperienced users will probably need you to provide more feedback and support than experienced ones. If you have both types of users how will you support the needs of each group?</w:t>
-      </w:r>
-    </w:p>
-    <w:p>
-      <w:pPr>
-        <w:pStyle w:val="Heading6"/>
+        </w:rPr>
+      </w:pPr>
+      <w:r>
+        <w:rPr>
+          <w:rFonts w:asciiTheme="minorHAnsi" w:hAnsiTheme="minorHAnsi" w:cstheme="minorHAnsi"/>
+        </w:rPr>
+        <w:t>Expected to have varying levels of experience of users</w:t>
+      </w:r>
+    </w:p>
+    <w:p>
+      <w:pPr>
+        <w:pStyle w:val="ListParagraph"/>
         <w:numPr>
           <w:ilvl w:val="0"/>
-          <w:numId w:val="13"/>
+          <w:numId w:val="12"/>
         </w:numPr>
         <w:rPr>
           <w:rFonts w:asciiTheme="minorHAnsi" w:hAnsiTheme="minorHAnsi" w:cstheme="minorHAnsi"/>
-          <w:color w:val="4472C4" w:themeColor="accent1"/>
-        </w:rPr>
-      </w:pPr>
-      <w:r>
-        <w:rPr>
-          <w:rFonts w:asciiTheme="minorHAnsi" w:hAnsiTheme="minorHAnsi" w:cstheme="minorHAnsi"/>
-          <w:color w:val="4472C4" w:themeColor="accent1"/>
-        </w:rPr>
-        <w:t xml:space="preserve">Here’s where you consider the </w:t>
-      </w:r>
-      <w:r>
-        <w:rPr>
-          <w:rFonts w:asciiTheme="minorHAnsi" w:hAnsiTheme="minorHAnsi" w:cstheme="minorHAnsi"/>
-          <w:b/>
-          <w:color w:val="4472C4" w:themeColor="accent1"/>
-        </w:rPr>
-        <w:t>user interface</w:t>
-      </w:r>
-      <w:r>
-        <w:rPr>
-          <w:rFonts w:asciiTheme="minorHAnsi" w:hAnsiTheme="minorHAnsi" w:cstheme="minorHAnsi"/>
-          <w:color w:val="4472C4" w:themeColor="accent1"/>
-        </w:rPr>
-        <w:t xml:space="preserve"> requirements for your system</w:t>
-      </w:r>
-    </w:p>
-    <w:p>
-      <w:pPr>
-        <w:ind w:left="720"/>
-        <w:rPr>
-          <w:rFonts w:asciiTheme="minorHAnsi" w:hAnsiTheme="minorHAnsi" w:cstheme="minorHAnsi"/>
-        </w:rPr>
-      </w:pPr>
+        </w:rPr>
+      </w:pPr>
+      <w:r>
+        <w:rPr>
+          <w:rFonts w:asciiTheme="minorHAnsi" w:hAnsiTheme="minorHAnsi" w:cstheme="minorHAnsi"/>
+        </w:rPr>
+        <w:t>Focus will be to have a clean and intuitive user interface. Styles and fonts should be easy to see. All functions should be accessible with minimal “clicks”</w:t>
+      </w:r>
+    </w:p>
+    <w:p>
+      <w:pPr>
+        <w:pStyle w:val="ListParagraph"/>
+        <w:numPr>
+          <w:ilvl w:val="0"/>
+          <w:numId w:val="12"/>
+        </w:numPr>
+        <w:rPr>
+          <w:rFonts w:asciiTheme="minorHAnsi" w:hAnsiTheme="minorHAnsi" w:cstheme="minorHAnsi"/>
+        </w:rPr>
+      </w:pPr>
+      <w:r>
+        <w:rPr>
+          <w:rFonts w:asciiTheme="minorHAnsi" w:hAnsiTheme="minorHAnsi" w:cstheme="minorHAnsi"/>
+        </w:rPr>
+        <w:t>For inexperienced users, the AI chatbot should be very intuitive and easy to use to aid in use of the platfom.</w:t>
+      </w:r>
     </w:p>
     <w:p>
       <w:pPr>
@@ -4797,17 +4996,7 @@
           <w:iCs/>
           <w:color w:val="4472C4" w:themeColor="accent1"/>
         </w:rPr>
-        <w:t xml:space="preserve">Identify and diagram at least one complex time-dependent object behavior in your </w:t>
-      </w:r>
-      <w:r>
-        <w:rPr>
-          <w:rFonts w:asciiTheme="minorHAnsi" w:hAnsiTheme="minorHAnsi" w:cstheme="minorHAnsi"/>
-          <w:i/>
-          <w:iCs/>
-          <w:color w:val="4472C4" w:themeColor="accent1"/>
-        </w:rPr>
-        <w:lastRenderedPageBreak/>
-        <w:t>system</w:t>
+        <w:t>Identify and diagram at least one complex time-dependent object behavior in your system</w:t>
       </w:r>
     </w:p>
     <w:p>
@@ -5014,6 +5203,7 @@
           <w:iCs/>
           <w:color w:val="4472C4" w:themeColor="accent1"/>
         </w:rPr>
+        <w:lastRenderedPageBreak/>
         <w:t xml:space="preserve">Give an overview of the different computers, etc. that your system will need to function and how they will be related (in UML we use a </w:t>
       </w:r>
       <w:r>
@@ -5580,7 +5770,6 @@
         <w:rPr>
           <w:rFonts w:asciiTheme="minorHAnsi" w:hAnsiTheme="minorHAnsi" w:cstheme="minorHAnsi"/>
         </w:rPr>
-        <w:lastRenderedPageBreak/>
         <w:t>Class Diagrams</w:t>
       </w:r>
     </w:p>
@@ -6022,6 +6211,7 @@
           <w:rFonts w:asciiTheme="minorHAnsi" w:hAnsiTheme="minorHAnsi" w:cstheme="minorHAnsi"/>
           <w:color w:val="4472C4" w:themeColor="accent1"/>
         </w:rPr>
+        <w:lastRenderedPageBreak/>
         <w:t>major milestones</w:t>
       </w:r>
       <w:r>
@@ -6396,7 +6586,15 @@
           <w:rFonts w:asciiTheme="minorHAnsi" w:hAnsiTheme="minorHAnsi" w:cstheme="minorHAnsi"/>
           <w:color w:val="4472C4" w:themeColor="accent1"/>
         </w:rPr>
-        <w:t xml:space="preserve"> terms used in this document. Some common terms might have project-specific meaning and so should be described here also, e.g. “</w:t>
+        <w:t xml:space="preserve"> terms used in this document. Some common terms might </w:t>
+      </w:r>
+      <w:r>
+        <w:rPr>
+          <w:rFonts w:asciiTheme="minorHAnsi" w:hAnsiTheme="minorHAnsi" w:cstheme="minorHAnsi"/>
+          <w:color w:val="4472C4" w:themeColor="accent1"/>
+        </w:rPr>
+        <w:lastRenderedPageBreak/>
+        <w:t>have project-specific meaning and so should be described here also, e.g. “</w:t>
       </w:r>
       <w:r>
         <w:rPr>
@@ -6706,6 +6904,7 @@
           <w:rFonts w:asciiTheme="minorHAnsi" w:hAnsiTheme="minorHAnsi" w:cstheme="minorHAnsi"/>
           <w:color w:val="4472C4" w:themeColor="accent1"/>
         </w:rPr>
+        <w:lastRenderedPageBreak/>
         <w:t>more than a reformatted table of contents</w:t>
       </w:r>
     </w:p>
@@ -7080,47 +7279,7 @@
           <w:i/>
           <w:color w:val="4472C4" w:themeColor="accent1"/>
         </w:rPr>
-        <w:t xml:space="preserve">Use </w:t>
-      </w:r>
-      <w:proofErr w:type="spellStart"/>
-      <w:r>
-        <w:rPr>
-          <w:rFonts w:asciiTheme="minorHAnsi" w:hAnsiTheme="minorHAnsi" w:cstheme="minorHAnsi"/>
-          <w:bCs/>
-          <w:i/>
-          <w:color w:val="4472C4" w:themeColor="accent1"/>
-        </w:rPr>
-        <w:t>JavaDoc</w:t>
-      </w:r>
-      <w:proofErr w:type="spellEnd"/>
-      <w:r>
-        <w:rPr>
-          <w:rFonts w:asciiTheme="minorHAnsi" w:hAnsiTheme="minorHAnsi" w:cstheme="minorHAnsi"/>
-          <w:bCs/>
-          <w:i/>
-          <w:color w:val="4472C4" w:themeColor="accent1"/>
-        </w:rPr>
-        <w:t xml:space="preserve"> to create formatted descriptions of your classes, and their contents, e.g. describe the responsibilities of each class, what it’s attributes are (including things like data types, valid ranges for values, etc.), what operations each one will have and roughly what each operation should do. An advantage of using </w:t>
-      </w:r>
-      <w:proofErr w:type="spellStart"/>
-      <w:r>
-        <w:rPr>
-          <w:rFonts w:asciiTheme="minorHAnsi" w:hAnsiTheme="minorHAnsi" w:cstheme="minorHAnsi"/>
-          <w:bCs/>
-          <w:i/>
-          <w:color w:val="4472C4" w:themeColor="accent1"/>
-        </w:rPr>
-        <w:t>JavaDoc</w:t>
-      </w:r>
-      <w:proofErr w:type="spellEnd"/>
-      <w:r>
-        <w:rPr>
-          <w:rFonts w:asciiTheme="minorHAnsi" w:hAnsiTheme="minorHAnsi" w:cstheme="minorHAnsi"/>
-          <w:bCs/>
-          <w:i/>
-          <w:color w:val="4472C4" w:themeColor="accent1"/>
-        </w:rPr>
-        <w:t xml:space="preserve"> is that it is easy to auto-generate the data dictionary content periodically as the project progresses</w:t>
+        <w:t>Use JavaDoc to create formatted descriptions of your classes, and their contents, e.g. describe the responsibilities of each class, what it’s attributes are (including things like data types, valid ranges for values, etc.), what operations each one will have and roughly what each operation should do. An advantage of using JavaDoc is that it is easy to auto-generate the data dictionary content periodically as the project progresses</w:t>
       </w:r>
     </w:p>
     <w:p>
@@ -7330,7 +7489,17 @@
             <w:b/>
             <w:bCs/>
           </w:rPr>
-          <w:t>https://learning.oreilly.com/library/view/software-engineering/9789332558298/xhtml/Chapter002.xhtml#h5-008</w:t>
+          <w:t>https://learning.oreilly.com/library/view/software-</w:t>
+        </w:r>
+        <w:r>
+          <w:rPr>
+            <w:rStyle w:val="Hyperlink"/>
+            <w:rFonts w:asciiTheme="minorHAnsi" w:hAnsiTheme="minorHAnsi" w:cstheme="minorHAnsi"/>
+            <w:b/>
+            <w:bCs/>
+          </w:rPr>
+          <w:lastRenderedPageBreak/>
+          <w:t>engineering/9789332558298/xhtml/Chapter002.xhtml#h5-008</w:t>
         </w:r>
       </w:hyperlink>
     </w:p>
@@ -8256,6 +8425,119 @@
     </w:lvl>
   </w:abstractNum>
   <w:abstractNum w:abstractNumId="5" w15:restartNumberingAfterBreak="0">
+    <w:nsid w:val="441230DF"/>
+    <w:multiLevelType w:val="hybridMultilevel"/>
+    <w:tmpl w:val="2FDA258C"/>
+    <w:lvl w:ilvl="0" w:tplc="04090001">
+      <w:start w:val="1"/>
+      <w:numFmt w:val="bullet"/>
+      <w:lvlText w:val=""/>
+      <w:lvlJc w:val="left"/>
+      <w:pPr>
+        <w:ind w:left="1440" w:hanging="360"/>
+      </w:pPr>
+      <w:rPr>
+        <w:rFonts w:ascii="Symbol" w:hAnsi="Symbol" w:hint="default"/>
+      </w:rPr>
+    </w:lvl>
+    <w:lvl w:ilvl="1" w:tplc="04090003" w:tentative="1">
+      <w:start w:val="1"/>
+      <w:numFmt w:val="bullet"/>
+      <w:lvlText w:val="o"/>
+      <w:lvlJc w:val="left"/>
+      <w:pPr>
+        <w:ind w:left="2160" w:hanging="360"/>
+      </w:pPr>
+      <w:rPr>
+        <w:rFonts w:ascii="Courier New" w:hAnsi="Courier New" w:cs="Courier New" w:hint="default"/>
+      </w:rPr>
+    </w:lvl>
+    <w:lvl w:ilvl="2" w:tplc="04090005" w:tentative="1">
+      <w:start w:val="1"/>
+      <w:numFmt w:val="bullet"/>
+      <w:lvlText w:val=""/>
+      <w:lvlJc w:val="left"/>
+      <w:pPr>
+        <w:ind w:left="2880" w:hanging="360"/>
+      </w:pPr>
+      <w:rPr>
+        <w:rFonts w:ascii="Wingdings" w:hAnsi="Wingdings" w:hint="default"/>
+      </w:rPr>
+    </w:lvl>
+    <w:lvl w:ilvl="3" w:tplc="04090001" w:tentative="1">
+      <w:start w:val="1"/>
+      <w:numFmt w:val="bullet"/>
+      <w:lvlText w:val=""/>
+      <w:lvlJc w:val="left"/>
+      <w:pPr>
+        <w:ind w:left="3600" w:hanging="360"/>
+      </w:pPr>
+      <w:rPr>
+        <w:rFonts w:ascii="Symbol" w:hAnsi="Symbol" w:hint="default"/>
+      </w:rPr>
+    </w:lvl>
+    <w:lvl w:ilvl="4" w:tplc="04090003" w:tentative="1">
+      <w:start w:val="1"/>
+      <w:numFmt w:val="bullet"/>
+      <w:lvlText w:val="o"/>
+      <w:lvlJc w:val="left"/>
+      <w:pPr>
+        <w:ind w:left="4320" w:hanging="360"/>
+      </w:pPr>
+      <w:rPr>
+        <w:rFonts w:ascii="Courier New" w:hAnsi="Courier New" w:cs="Courier New" w:hint="default"/>
+      </w:rPr>
+    </w:lvl>
+    <w:lvl w:ilvl="5" w:tplc="04090005" w:tentative="1">
+      <w:start w:val="1"/>
+      <w:numFmt w:val="bullet"/>
+      <w:lvlText w:val=""/>
+      <w:lvlJc w:val="left"/>
+      <w:pPr>
+        <w:ind w:left="5040" w:hanging="360"/>
+      </w:pPr>
+      <w:rPr>
+        <w:rFonts w:ascii="Wingdings" w:hAnsi="Wingdings" w:hint="default"/>
+      </w:rPr>
+    </w:lvl>
+    <w:lvl w:ilvl="6" w:tplc="04090001" w:tentative="1">
+      <w:start w:val="1"/>
+      <w:numFmt w:val="bullet"/>
+      <w:lvlText w:val=""/>
+      <w:lvlJc w:val="left"/>
+      <w:pPr>
+        <w:ind w:left="5760" w:hanging="360"/>
+      </w:pPr>
+      <w:rPr>
+        <w:rFonts w:ascii="Symbol" w:hAnsi="Symbol" w:hint="default"/>
+      </w:rPr>
+    </w:lvl>
+    <w:lvl w:ilvl="7" w:tplc="04090003" w:tentative="1">
+      <w:start w:val="1"/>
+      <w:numFmt w:val="bullet"/>
+      <w:lvlText w:val="o"/>
+      <w:lvlJc w:val="left"/>
+      <w:pPr>
+        <w:ind w:left="6480" w:hanging="360"/>
+      </w:pPr>
+      <w:rPr>
+        <w:rFonts w:ascii="Courier New" w:hAnsi="Courier New" w:cs="Courier New" w:hint="default"/>
+      </w:rPr>
+    </w:lvl>
+    <w:lvl w:ilvl="8" w:tplc="04090005" w:tentative="1">
+      <w:start w:val="1"/>
+      <w:numFmt w:val="bullet"/>
+      <w:lvlText w:val=""/>
+      <w:lvlJc w:val="left"/>
+      <w:pPr>
+        <w:ind w:left="7200" w:hanging="360"/>
+      </w:pPr>
+      <w:rPr>
+        <w:rFonts w:ascii="Wingdings" w:hAnsi="Wingdings" w:hint="default"/>
+      </w:rPr>
+    </w:lvl>
+  </w:abstractNum>
+  <w:abstractNum w:abstractNumId="6" w15:restartNumberingAfterBreak="0">
     <w:nsid w:val="538B49CC"/>
     <w:multiLevelType w:val="hybridMultilevel"/>
     <w:tmpl w:val="B03EBB24"/>
@@ -8395,7 +8677,7 @@
       </w:rPr>
     </w:lvl>
   </w:abstractNum>
-  <w:abstractNum w:abstractNumId="6" w15:restartNumberingAfterBreak="0">
+  <w:abstractNum w:abstractNumId="7" w15:restartNumberingAfterBreak="0">
     <w:nsid w:val="56165DC2"/>
     <w:multiLevelType w:val="hybridMultilevel"/>
     <w:tmpl w:val="6C8A77FE"/>
@@ -8535,7 +8817,7 @@
       </w:rPr>
     </w:lvl>
   </w:abstractNum>
-  <w:abstractNum w:abstractNumId="7" w15:restartNumberingAfterBreak="0">
+  <w:abstractNum w:abstractNumId="8" w15:restartNumberingAfterBreak="0">
     <w:nsid w:val="59A6001D"/>
     <w:multiLevelType w:val="hybridMultilevel"/>
     <w:tmpl w:val="0BBEFC7A"/>
@@ -8675,7 +8957,7 @@
       </w:rPr>
     </w:lvl>
   </w:abstractNum>
-  <w:abstractNum w:abstractNumId="8" w15:restartNumberingAfterBreak="0">
+  <w:abstractNum w:abstractNumId="9" w15:restartNumberingAfterBreak="0">
     <w:nsid w:val="5D973EDD"/>
     <w:multiLevelType w:val="hybridMultilevel"/>
     <w:tmpl w:val="C94E455E"/>
@@ -8815,7 +9097,7 @@
       </w:rPr>
     </w:lvl>
   </w:abstractNum>
-  <w:abstractNum w:abstractNumId="9" w15:restartNumberingAfterBreak="0">
+  <w:abstractNum w:abstractNumId="10" w15:restartNumberingAfterBreak="0">
     <w:nsid w:val="6A115A5B"/>
     <w:multiLevelType w:val="hybridMultilevel"/>
     <w:tmpl w:val="36F82034"/>
@@ -8955,7 +9237,7 @@
       </w:rPr>
     </w:lvl>
   </w:abstractNum>
-  <w:abstractNum w:abstractNumId="10" w15:restartNumberingAfterBreak="0">
+  <w:abstractNum w:abstractNumId="11" w15:restartNumberingAfterBreak="0">
     <w:nsid w:val="6AC43561"/>
     <w:multiLevelType w:val="hybridMultilevel"/>
     <w:tmpl w:val="FA3A1614"/>
@@ -9095,7 +9377,7 @@
       </w:rPr>
     </w:lvl>
   </w:abstractNum>
-  <w:abstractNum w:abstractNumId="11" w15:restartNumberingAfterBreak="0">
+  <w:abstractNum w:abstractNumId="12" w15:restartNumberingAfterBreak="0">
     <w:nsid w:val="74257850"/>
     <w:multiLevelType w:val="hybridMultilevel"/>
     <w:tmpl w:val="DD28F0EE"/>
@@ -9234,7 +9516,7 @@
       </w:rPr>
     </w:lvl>
   </w:abstractNum>
-  <w:abstractNum w:abstractNumId="12" w15:restartNumberingAfterBreak="0">
+  <w:abstractNum w:abstractNumId="13" w15:restartNumberingAfterBreak="0">
     <w:nsid w:val="7A876CC7"/>
     <w:multiLevelType w:val="hybridMultilevel"/>
     <w:tmpl w:val="910CF220"/>
@@ -9323,7 +9605,7 @@
       </w:pPr>
     </w:lvl>
   </w:abstractNum>
-  <w:abstractNum w:abstractNumId="13" w15:restartNumberingAfterBreak="0">
+  <w:abstractNum w:abstractNumId="14" w15:restartNumberingAfterBreak="0">
     <w:nsid w:val="7F912AD2"/>
     <w:multiLevelType w:val="hybridMultilevel"/>
     <w:tmpl w:val="DBD2C136"/>
@@ -9463,16 +9745,16 @@
     </w:lvl>
   </w:abstractNum>
   <w:num w:numId="1">
-    <w:abstractNumId w:val="5"/>
+    <w:abstractNumId w:val="6"/>
   </w:num>
   <w:num w:numId="2">
-    <w:abstractNumId w:val="9"/>
+    <w:abstractNumId w:val="10"/>
   </w:num>
   <w:num w:numId="3">
-    <w:abstractNumId w:val="6"/>
+    <w:abstractNumId w:val="7"/>
   </w:num>
   <w:num w:numId="4">
-    <w:abstractNumId w:val="10"/>
+    <w:abstractNumId w:val="11"/>
   </w:num>
   <w:num w:numId="5">
     <w:abstractNumId w:val="3"/>
@@ -9481,28 +9763,31 @@
     <w:abstractNumId w:val="2"/>
   </w:num>
   <w:num w:numId="7">
-    <w:abstractNumId w:val="8"/>
+    <w:abstractNumId w:val="9"/>
   </w:num>
   <w:num w:numId="8">
     <w:abstractNumId w:val="0"/>
   </w:num>
   <w:num w:numId="9">
-    <w:abstractNumId w:val="7"/>
+    <w:abstractNumId w:val="8"/>
   </w:num>
   <w:num w:numId="10">
     <w:abstractNumId w:val="4"/>
   </w:num>
   <w:num w:numId="11">
-    <w:abstractNumId w:val="13"/>
+    <w:abstractNumId w:val="14"/>
   </w:num>
   <w:num w:numId="12">
     <w:abstractNumId w:val="1"/>
   </w:num>
   <w:num w:numId="13">
-    <w:abstractNumId w:val="11"/>
+    <w:abstractNumId w:val="12"/>
   </w:num>
   <w:num w:numId="14">
-    <w:abstractNumId w:val="12"/>
+    <w:abstractNumId w:val="13"/>
+  </w:num>
+  <w:num w:numId="15">
+    <w:abstractNumId w:val="5"/>
   </w:num>
 </w:numbering>
 </file>
@@ -9630,6 +9915,7 @@
     <w:lsdException w:name="HTML Sample" w:semiHidden="1" w:unhideWhenUsed="1"/>
     <w:lsdException w:name="HTML Typewriter" w:semiHidden="1" w:unhideWhenUsed="1"/>
     <w:lsdException w:name="HTML Variable" w:semiHidden="1" w:unhideWhenUsed="1"/>
+    <w:lsdException w:name="Normal Table" w:semiHidden="1" w:unhideWhenUsed="1"/>
     <w:lsdException w:name="annotation subject" w:semiHidden="1" w:unhideWhenUsed="1"/>
     <w:lsdException w:name="No List" w:semiHidden="1" w:unhideWhenUsed="1"/>
     <w:lsdException w:name="Outline List 1" w:semiHidden="1" w:unhideWhenUsed="1"/>
@@ -9676,8 +9962,10 @@
     <w:lsdException w:name="Table Subtle 2" w:semiHidden="1" w:unhideWhenUsed="1"/>
     <w:lsdException w:name="Table Web 1" w:semiHidden="1" w:unhideWhenUsed="1"/>
     <w:lsdException w:name="Table Web 2" w:semiHidden="1" w:unhideWhenUsed="1"/>
+    <w:lsdException w:name="Table Web 3" w:semiHidden="1" w:unhideWhenUsed="1"/>
     <w:lsdException w:name="Balloon Text" w:semiHidden="1" w:unhideWhenUsed="1"/>
     <w:lsdException w:name="Table Grid" w:uiPriority="39"/>
+    <w:lsdException w:name="Table Theme" w:semiHidden="1" w:unhideWhenUsed="1"/>
     <w:lsdException w:name="Placeholder Text" w:semiHidden="1"/>
     <w:lsdException w:name="No Spacing" w:uiPriority="1" w:qFormat="1"/>
     <w:lsdException w:name="Light Shading" w:uiPriority="60"/>

</xml_diff>

<commit_message>
Documentation includes notes on Sequence Diagram
</commit_message>
<xml_diff>
--- a/Documentation.docx
+++ b/Documentation.docx
@@ -1,6 +1,6 @@
 
 <file path=word/document.xml><?xml version="1.0" encoding="utf-8"?>
-<w:document xmlns:wpc="http://schemas.microsoft.com/office/word/2010/wordprocessingCanvas" xmlns:cx="http://schemas.microsoft.com/office/drawing/2014/chartex" xmlns:cx1="http://schemas.microsoft.com/office/drawing/2015/9/8/chartex" xmlns:cx2="http://schemas.microsoft.com/office/drawing/2015/10/21/chartex" xmlns:cx3="http://schemas.microsoft.com/office/drawing/2016/5/9/chartex" xmlns:cx4="http://schemas.microsoft.com/office/drawing/2016/5/10/chartex" xmlns:cx5="http://schemas.microsoft.com/office/drawing/2016/5/11/chartex" xmlns:cx6="http://schemas.microsoft.com/office/drawing/2016/5/12/chartex" xmlns:cx7="http://schemas.microsoft.com/office/drawing/2016/5/13/chartex" xmlns:cx8="http://schemas.microsoft.com/office/drawing/2016/5/14/chartex" xmlns:mc="http://schemas.openxmlformats.org/markup-compatibility/2006" xmlns:aink="http://schemas.microsoft.com/office/drawing/2016/ink" xmlns:am3d="http://schemas.microsoft.com/office/drawing/2017/model3d" xmlns:o="urn:schemas-microsoft-com:office:office" xmlns:r="http://schemas.openxmlformats.org/officeDocument/2006/relationships" xmlns:m="http://schemas.openxmlformats.org/officeDocument/2006/math" xmlns:v="urn:schemas-microsoft-com:vml" xmlns:wp14="http://schemas.microsoft.com/office/word/2010/wordprocessingDrawing" xmlns:wp="http://schemas.openxmlformats.org/drawingml/2006/wordprocessingDrawing" xmlns:w10="urn:schemas-microsoft-com:office:word" xmlns:w="http://schemas.openxmlformats.org/wordprocessingml/2006/main" xmlns:w14="http://schemas.microsoft.com/office/word/2010/wordml" xmlns:w15="http://schemas.microsoft.com/office/word/2012/wordml" xmlns:w16cex="http://schemas.microsoft.com/office/word/2018/wordml/cex" xmlns:w16cid="http://schemas.microsoft.com/office/word/2016/wordml/cid" xmlns:w16="http://schemas.microsoft.com/office/word/2018/wordml" xmlns:w16sdtdh="http://schemas.microsoft.com/office/word/2020/wordml/sdtdatahash" xmlns:w16se="http://schemas.microsoft.com/office/word/2015/wordml/symex" xmlns:wpg="http://schemas.microsoft.com/office/word/2010/wordprocessingGroup" xmlns:wpi="http://schemas.microsoft.com/office/word/2010/wordprocessingInk" xmlns:wne="http://schemas.microsoft.com/office/word/2006/wordml" xmlns:wps="http://schemas.microsoft.com/office/word/2010/wordprocessingShape" mc:Ignorable="w14 w15 w16se w16cid w16 w16cex w16sdtdh wp14">
+<w:document xmlns:wpc="http://schemas.microsoft.com/office/word/2010/wordprocessingCanvas" xmlns:cx="http://schemas.microsoft.com/office/drawing/2014/chartex" xmlns:cx1="http://schemas.microsoft.com/office/drawing/2015/9/8/chartex" xmlns:cx2="http://schemas.microsoft.com/office/drawing/2015/10/21/chartex" xmlns:cx3="http://schemas.microsoft.com/office/drawing/2016/5/9/chartex" xmlns:cx4="http://schemas.microsoft.com/office/drawing/2016/5/10/chartex" xmlns:cx5="http://schemas.microsoft.com/office/drawing/2016/5/11/chartex" xmlns:cx6="http://schemas.microsoft.com/office/drawing/2016/5/12/chartex" xmlns:cx7="http://schemas.microsoft.com/office/drawing/2016/5/13/chartex" xmlns:cx8="http://schemas.microsoft.com/office/drawing/2016/5/14/chartex" xmlns:mc="http://schemas.openxmlformats.org/markup-compatibility/2006" xmlns:aink="http://schemas.microsoft.com/office/drawing/2016/ink" xmlns:am3d="http://schemas.microsoft.com/office/drawing/2017/model3d" xmlns:o="urn:schemas-microsoft-com:office:office" xmlns:r="http://schemas.openxmlformats.org/officeDocument/2006/relationships" xmlns:m="http://schemas.openxmlformats.org/officeDocument/2006/math" xmlns:v="urn:schemas-microsoft-com:vml" xmlns:wp14="http://schemas.microsoft.com/office/word/2010/wordprocessingDrawing" xmlns:wp="http://schemas.openxmlformats.org/drawingml/2006/wordprocessingDrawing" xmlns:w10="urn:schemas-microsoft-com:office:word" xmlns:w="http://schemas.openxmlformats.org/wordprocessingml/2006/main" xmlns:w14="http://schemas.microsoft.com/office/word/2010/wordml" xmlns:w15="http://schemas.microsoft.com/office/word/2012/wordml" xmlns:w16cid="http://schemas.microsoft.com/office/word/2016/wordml/cid" xmlns:w16se="http://schemas.microsoft.com/office/word/2015/wordml/symex" xmlns:wpg="http://schemas.microsoft.com/office/word/2010/wordprocessingGroup" xmlns:wpi="http://schemas.microsoft.com/office/word/2010/wordprocessingInk" xmlns:wne="http://schemas.microsoft.com/office/word/2006/wordml" xmlns:wps="http://schemas.microsoft.com/office/word/2010/wordprocessingShape" mc:Ignorable="w14 w15 w16se w16cid wp14">
   <w:body>
     <w:p>
       <w:pPr>
@@ -3049,6 +3049,172 @@
     </w:p>
     <w:p>
       <w:pPr>
+        <w:numPr>
+          <w:ilvl w:val="0"/>
+          <w:numId w:val="10"/>
+        </w:numPr>
+        <w:rPr>
+          <w:rFonts w:asciiTheme="minorHAnsi" w:hAnsiTheme="minorHAnsi" w:cstheme="minorHAnsi"/>
+          <w:color w:val="C45911" w:themeColor="accent2" w:themeShade="BF"/>
+        </w:rPr>
+      </w:pPr>
+      <w:r>
+        <w:rPr>
+          <w:rFonts w:asciiTheme="minorHAnsi" w:hAnsiTheme="minorHAnsi" w:cstheme="minorHAnsi"/>
+          <w:color w:val="C45911" w:themeColor="accent2" w:themeShade="BF"/>
+        </w:rPr>
+        <w:t xml:space="preserve">(Assumption):  Client has not been identified, hence recommend a fictitious client Name and </w:t>
+      </w:r>
+      <w:r>
+        <w:rPr>
+          <w:rFonts w:asciiTheme="minorHAnsi" w:hAnsiTheme="minorHAnsi" w:cstheme="minorHAnsi"/>
+          <w:color w:val="C45911" w:themeColor="accent2" w:themeShade="BF"/>
+        </w:rPr>
+        <w:t>potential</w:t>
+      </w:r>
+      <w:r>
+        <w:rPr>
+          <w:rFonts w:asciiTheme="minorHAnsi" w:hAnsiTheme="minorHAnsi" w:cstheme="minorHAnsi"/>
+          <w:color w:val="C45911" w:themeColor="accent2" w:themeShade="BF"/>
+        </w:rPr>
+        <w:t xml:space="preserve"> mission statement, therefore:</w:t>
+      </w:r>
+    </w:p>
+    <w:p>
+      <w:pPr>
+        <w:numPr>
+          <w:ilvl w:val="1"/>
+          <w:numId w:val="10"/>
+        </w:numPr>
+        <w:rPr>
+          <w:rFonts w:asciiTheme="minorHAnsi" w:hAnsiTheme="minorHAnsi" w:cstheme="minorHAnsi"/>
+          <w:color w:val="C45911" w:themeColor="accent2" w:themeShade="BF"/>
+        </w:rPr>
+      </w:pPr>
+      <w:r>
+        <w:rPr>
+          <w:rFonts w:asciiTheme="minorHAnsi" w:hAnsiTheme="minorHAnsi" w:cstheme="minorHAnsi"/>
+          <w:color w:val="C45911" w:themeColor="accent2" w:themeShade="BF"/>
+        </w:rPr>
+        <w:t xml:space="preserve">Client Name:  </w:t>
+      </w:r>
+      <w:r>
+        <w:rPr>
+          <w:rFonts w:asciiTheme="minorHAnsi" w:hAnsiTheme="minorHAnsi" w:cstheme="minorHAnsi"/>
+          <w:color w:val="C45911" w:themeColor="accent2" w:themeShade="BF"/>
+        </w:rPr>
+        <w:t>FiveStar</w:t>
+      </w:r>
+    </w:p>
+    <w:p>
+      <w:pPr>
+        <w:numPr>
+          <w:ilvl w:val="1"/>
+          <w:numId w:val="10"/>
+        </w:numPr>
+        <w:rPr>
+          <w:rFonts w:asciiTheme="minorHAnsi" w:hAnsiTheme="minorHAnsi" w:cstheme="minorHAnsi"/>
+          <w:color w:val="C45911" w:themeColor="accent2" w:themeShade="BF"/>
+        </w:rPr>
+      </w:pPr>
+      <w:r>
+        <w:rPr>
+          <w:rFonts w:asciiTheme="minorHAnsi" w:hAnsiTheme="minorHAnsi" w:cstheme="minorHAnsi"/>
+          <w:color w:val="C45911" w:themeColor="accent2" w:themeShade="BF"/>
+        </w:rPr>
+        <w:t xml:space="preserve">Mission:  Our </w:t>
+      </w:r>
+      <w:r>
+        <w:rPr>
+          <w:rFonts w:asciiTheme="minorHAnsi" w:hAnsiTheme="minorHAnsi" w:cstheme="minorHAnsi"/>
+          <w:color w:val="C45911" w:themeColor="accent2" w:themeShade="BF"/>
+        </w:rPr>
+        <w:t>mission</w:t>
+      </w:r>
+      <w:r>
+        <w:rPr>
+          <w:rFonts w:asciiTheme="minorHAnsi" w:hAnsiTheme="minorHAnsi" w:cstheme="minorHAnsi"/>
+          <w:color w:val="C45911" w:themeColor="accent2" w:themeShade="BF"/>
+        </w:rPr>
+        <w:t xml:space="preserve"> is to provide the best solution </w:t>
+      </w:r>
+      <w:r>
+        <w:rPr>
+          <w:rFonts w:asciiTheme="minorHAnsi" w:hAnsiTheme="minorHAnsi" w:cstheme="minorHAnsi"/>
+          <w:color w:val="C45911" w:themeColor="accent2" w:themeShade="BF"/>
+        </w:rPr>
+        <w:t xml:space="preserve">with the intent to </w:t>
+      </w:r>
+      <w:proofErr w:type="gramStart"/>
+      <w:r>
+        <w:rPr>
+          <w:rFonts w:asciiTheme="minorHAnsi" w:hAnsiTheme="minorHAnsi" w:cstheme="minorHAnsi"/>
+          <w:color w:val="C45911" w:themeColor="accent2" w:themeShade="BF"/>
+        </w:rPr>
+        <w:t xml:space="preserve">surpass </w:t>
+      </w:r>
+      <w:r>
+        <w:rPr>
+          <w:rFonts w:asciiTheme="minorHAnsi" w:hAnsiTheme="minorHAnsi" w:cstheme="minorHAnsi"/>
+          <w:color w:val="C45911" w:themeColor="accent2" w:themeShade="BF"/>
+        </w:rPr>
+        <w:t xml:space="preserve"> </w:t>
+      </w:r>
+      <w:r>
+        <w:rPr>
+          <w:rFonts w:asciiTheme="minorHAnsi" w:hAnsiTheme="minorHAnsi" w:cstheme="minorHAnsi"/>
+          <w:color w:val="C45911" w:themeColor="accent2" w:themeShade="BF"/>
+        </w:rPr>
+        <w:t>customer</w:t>
+      </w:r>
+      <w:proofErr w:type="gramEnd"/>
+      <w:r>
+        <w:rPr>
+          <w:rFonts w:asciiTheme="minorHAnsi" w:hAnsiTheme="minorHAnsi" w:cstheme="minorHAnsi"/>
+          <w:color w:val="C45911" w:themeColor="accent2" w:themeShade="BF"/>
+        </w:rPr>
+        <w:t>/service provider</w:t>
+      </w:r>
+      <w:r>
+        <w:rPr>
+          <w:rFonts w:asciiTheme="minorHAnsi" w:hAnsiTheme="minorHAnsi" w:cstheme="minorHAnsi"/>
+          <w:color w:val="C45911" w:themeColor="accent2" w:themeShade="BF"/>
+        </w:rPr>
+        <w:t xml:space="preserve"> expectations in achieving </w:t>
+      </w:r>
+      <w:r>
+        <w:rPr>
+          <w:rFonts w:asciiTheme="minorHAnsi" w:hAnsiTheme="minorHAnsi" w:cstheme="minorHAnsi"/>
+          <w:color w:val="C45911" w:themeColor="accent2" w:themeShade="BF"/>
+        </w:rPr>
+        <w:t>mutual</w:t>
+      </w:r>
+      <w:bookmarkStart w:id="5" w:name="_GoBack"/>
+      <w:bookmarkEnd w:id="5"/>
+      <w:r>
+        <w:rPr>
+          <w:rFonts w:asciiTheme="minorHAnsi" w:hAnsiTheme="minorHAnsi" w:cstheme="minorHAnsi"/>
+          <w:color w:val="C45911" w:themeColor="accent2" w:themeShade="BF"/>
+        </w:rPr>
+        <w:t xml:space="preserve"> </w:t>
+      </w:r>
+      <w:r>
+        <w:rPr>
+          <w:rFonts w:asciiTheme="minorHAnsi" w:hAnsiTheme="minorHAnsi" w:cstheme="minorHAnsi"/>
+          <w:color w:val="C45911" w:themeColor="accent2" w:themeShade="BF"/>
+        </w:rPr>
+        <w:t>goals</w:t>
+      </w:r>
+      <w:r>
+        <w:rPr>
+          <w:rFonts w:asciiTheme="minorHAnsi" w:hAnsiTheme="minorHAnsi" w:cstheme="minorHAnsi"/>
+          <w:color w:val="C45911" w:themeColor="accent2" w:themeShade="BF"/>
+        </w:rPr>
+        <w:t>!</w:t>
+      </w:r>
+    </w:p>
+    <w:p>
+      <w:pPr>
         <w:pStyle w:val="Heading2"/>
         <w:rPr>
           <w:rFonts w:asciiTheme="minorHAnsi" w:hAnsiTheme="minorHAnsi" w:cstheme="minorHAnsi"/>
@@ -3064,7 +3230,7 @@
         </w:rPr>
         <w:tab/>
       </w:r>
-      <w:bookmarkStart w:id="5" w:name="_Toc88352513"/>
+      <w:bookmarkStart w:id="6" w:name="_Toc88352513"/>
       <w:r>
         <w:rPr>
           <w:rFonts w:asciiTheme="minorHAnsi" w:hAnsiTheme="minorHAnsi" w:cstheme="minorHAnsi"/>
@@ -3073,7 +3239,7 @@
         </w:rPr>
         <w:t>Project Overview</w:t>
       </w:r>
-      <w:bookmarkEnd w:id="5"/>
+      <w:bookmarkEnd w:id="6"/>
     </w:p>
     <w:p>
       <w:pPr>
@@ -3100,7 +3266,7 @@
         </w:rPr>
         <w:tab/>
       </w:r>
-      <w:bookmarkStart w:id="6" w:name="_Toc88352514"/>
+      <w:bookmarkStart w:id="7" w:name="_Toc88352514"/>
       <w:r>
         <w:rPr>
           <w:rFonts w:asciiTheme="minorHAnsi" w:hAnsiTheme="minorHAnsi" w:cstheme="minorHAnsi"/>
@@ -3109,7 +3275,7 @@
         </w:rPr>
         <w:t>Statement of the Problem</w:t>
       </w:r>
-      <w:bookmarkEnd w:id="6"/>
+      <w:bookmarkEnd w:id="7"/>
     </w:p>
     <w:p>
       <w:pPr>
@@ -3127,7 +3293,19 @@
         <w:rPr>
           <w:rFonts w:asciiTheme="minorHAnsi" w:hAnsiTheme="minorHAnsi" w:cstheme="minorHAnsi"/>
         </w:rPr>
-        <w:t xml:space="preserve">There currently is no easy method of finding the best quality of workers or companies that provide a service and hire them. </w:t>
+        <w:t xml:space="preserve">There currently is no easy method of finding the best quality of workers or companies that provide a </w:t>
+      </w:r>
+      <w:r>
+        <w:rPr>
+          <w:rFonts w:asciiTheme="minorHAnsi" w:hAnsiTheme="minorHAnsi" w:cstheme="minorHAnsi"/>
+        </w:rPr>
+        <w:t xml:space="preserve">reputable </w:t>
+      </w:r>
+      <w:r>
+        <w:rPr>
+          <w:rFonts w:asciiTheme="minorHAnsi" w:hAnsiTheme="minorHAnsi" w:cstheme="minorHAnsi"/>
+        </w:rPr>
+        <w:t xml:space="preserve">service and hire them. </w:t>
       </w:r>
     </w:p>
     <w:p>
@@ -3227,6 +3405,12 @@
         </w:rPr>
         <w:t>Assure the quality of work and payments for both sides</w:t>
       </w:r>
+      <w:r>
+        <w:rPr>
+          <w:rFonts w:asciiTheme="minorHAnsi" w:hAnsiTheme="minorHAnsi" w:cstheme="minorHAnsi"/>
+        </w:rPr>
+        <w:t>.</w:t>
+      </w:r>
     </w:p>
     <w:p>
       <w:pPr>
@@ -3247,6 +3431,12 @@
         </w:rPr>
         <w:t>Allow service providers to post relevant information about their services and pricing</w:t>
       </w:r>
+      <w:r>
+        <w:rPr>
+          <w:rFonts w:asciiTheme="minorHAnsi" w:hAnsiTheme="minorHAnsi" w:cstheme="minorHAnsi"/>
+        </w:rPr>
+        <w:t>.</w:t>
+      </w:r>
     </w:p>
     <w:p>
       <w:pPr>
@@ -3267,6 +3457,12 @@
         </w:rPr>
         <w:t>Ability to generate a contract between customer and service provider in order to ensure quality of work and agreed pricing is met</w:t>
       </w:r>
+      <w:r>
+        <w:rPr>
+          <w:rFonts w:asciiTheme="minorHAnsi" w:hAnsiTheme="minorHAnsi" w:cstheme="minorHAnsi"/>
+        </w:rPr>
+        <w:t>.</w:t>
+      </w:r>
     </w:p>
     <w:p>
       <w:pPr>
@@ -3287,6 +3483,12 @@
         </w:rPr>
         <w:t>Provide a reward system in the form of discounts for high volume users</w:t>
       </w:r>
+      <w:r>
+        <w:rPr>
+          <w:rFonts w:asciiTheme="minorHAnsi" w:hAnsiTheme="minorHAnsi" w:cstheme="minorHAnsi"/>
+        </w:rPr>
+        <w:t>.</w:t>
+      </w:r>
     </w:p>
     <w:p>
       <w:pPr>
@@ -3317,7 +3519,43 @@
         <w:rPr>
           <w:rFonts w:asciiTheme="minorHAnsi" w:hAnsiTheme="minorHAnsi" w:cstheme="minorHAnsi"/>
         </w:rPr>
-        <w:t xml:space="preserve"> 3 tier account system for service providers, Gold, </w:t>
+        <w:t xml:space="preserve"> </w:t>
+      </w:r>
+      <w:r>
+        <w:rPr>
+          <w:rFonts w:asciiTheme="minorHAnsi" w:hAnsiTheme="minorHAnsi" w:cstheme="minorHAnsi"/>
+        </w:rPr>
+        <w:t xml:space="preserve">a </w:t>
+      </w:r>
+      <w:r>
+        <w:rPr>
+          <w:rFonts w:asciiTheme="minorHAnsi" w:hAnsiTheme="minorHAnsi" w:cstheme="minorHAnsi"/>
+        </w:rPr>
+        <w:t>3</w:t>
+      </w:r>
+      <w:r>
+        <w:rPr>
+          <w:rFonts w:asciiTheme="minorHAnsi" w:hAnsiTheme="minorHAnsi" w:cstheme="minorHAnsi"/>
+        </w:rPr>
+        <w:t>-</w:t>
+      </w:r>
+      <w:r>
+        <w:rPr>
+          <w:rFonts w:asciiTheme="minorHAnsi" w:hAnsiTheme="minorHAnsi" w:cstheme="minorHAnsi"/>
+        </w:rPr>
+        <w:t>tier account system for service providers</w:t>
+      </w:r>
+      <w:r>
+        <w:rPr>
+          <w:rFonts w:asciiTheme="minorHAnsi" w:hAnsiTheme="minorHAnsi" w:cstheme="minorHAnsi"/>
+        </w:rPr>
+        <w:t>:</w:t>
+      </w:r>
+      <w:r>
+        <w:rPr>
+          <w:rFonts w:asciiTheme="minorHAnsi" w:hAnsiTheme="minorHAnsi" w:cstheme="minorHAnsi"/>
+        </w:rPr>
+        <w:t xml:space="preserve"> Gold, </w:t>
       </w:r>
       <w:r>
         <w:rPr>
@@ -3337,6 +3575,16 @@
         </w:rPr>
         <w:t>. Higher account tiers will show first in searches.</w:t>
       </w:r>
+    </w:p>
+    <w:p>
+      <w:pPr>
+        <w:rPr>
+          <w:rFonts w:asciiTheme="minorHAnsi" w:hAnsiTheme="minorHAnsi" w:cstheme="minorHAnsi"/>
+          <w:i/>
+          <w:iCs/>
+          <w:color w:val="4472C4" w:themeColor="accent1"/>
+        </w:rPr>
+      </w:pPr>
     </w:p>
     <w:p>
       <w:pPr>
@@ -3394,8 +3642,93 @@
         <w:rPr>
           <w:rFonts w:asciiTheme="minorHAnsi" w:hAnsiTheme="minorHAnsi" w:cstheme="minorHAnsi"/>
         </w:rPr>
-        <w:t xml:space="preserve">based application providing and easy to use interface for both customer to seek out services and service provider to advertise and sell services. </w:t>
-      </w:r>
+        <w:t>based application providing an easy</w:t>
+      </w:r>
+      <w:r>
+        <w:rPr>
+          <w:rFonts w:asciiTheme="minorHAnsi" w:hAnsiTheme="minorHAnsi" w:cstheme="minorHAnsi"/>
+        </w:rPr>
+        <w:t>-</w:t>
+      </w:r>
+      <w:r>
+        <w:rPr>
+          <w:rFonts w:asciiTheme="minorHAnsi" w:hAnsiTheme="minorHAnsi" w:cstheme="minorHAnsi"/>
+        </w:rPr>
+        <w:t>to</w:t>
+      </w:r>
+      <w:r>
+        <w:rPr>
+          <w:rFonts w:asciiTheme="minorHAnsi" w:hAnsiTheme="minorHAnsi" w:cstheme="minorHAnsi"/>
+        </w:rPr>
+        <w:t>-</w:t>
+      </w:r>
+      <w:r>
+        <w:rPr>
+          <w:rFonts w:asciiTheme="minorHAnsi" w:hAnsiTheme="minorHAnsi" w:cstheme="minorHAnsi"/>
+        </w:rPr>
+        <w:t xml:space="preserve">use interface for both </w:t>
+      </w:r>
+      <w:proofErr w:type="gramStart"/>
+      <w:r>
+        <w:rPr>
+          <w:rFonts w:asciiTheme="minorHAnsi" w:hAnsiTheme="minorHAnsi" w:cstheme="minorHAnsi"/>
+        </w:rPr>
+        <w:t>customer</w:t>
+      </w:r>
+      <w:proofErr w:type="gramEnd"/>
+      <w:r>
+        <w:rPr>
+          <w:rFonts w:asciiTheme="minorHAnsi" w:hAnsiTheme="minorHAnsi" w:cstheme="minorHAnsi"/>
+        </w:rPr>
+        <w:t>,</w:t>
+      </w:r>
+      <w:r>
+        <w:rPr>
+          <w:rFonts w:asciiTheme="minorHAnsi" w:hAnsiTheme="minorHAnsi" w:cstheme="minorHAnsi"/>
+        </w:rPr>
+        <w:t xml:space="preserve"> to seek out services</w:t>
+      </w:r>
+      <w:r>
+        <w:rPr>
+          <w:rFonts w:asciiTheme="minorHAnsi" w:hAnsiTheme="minorHAnsi" w:cstheme="minorHAnsi"/>
+        </w:rPr>
+        <w:t>,</w:t>
+      </w:r>
+      <w:r>
+        <w:rPr>
+          <w:rFonts w:asciiTheme="minorHAnsi" w:hAnsiTheme="minorHAnsi" w:cstheme="minorHAnsi"/>
+        </w:rPr>
+        <w:t xml:space="preserve"> and service provider to advertise and sell services</w:t>
+      </w:r>
+      <w:r>
+        <w:rPr>
+          <w:rFonts w:asciiTheme="minorHAnsi" w:hAnsiTheme="minorHAnsi" w:cstheme="minorHAnsi"/>
+        </w:rPr>
+        <w:t xml:space="preserve"> through </w:t>
+      </w:r>
+      <w:r>
+        <w:rPr>
+          <w:rFonts w:asciiTheme="minorHAnsi" w:hAnsiTheme="minorHAnsi" w:cstheme="minorHAnsi"/>
+        </w:rPr>
+        <w:t>specific</w:t>
+      </w:r>
+      <w:r>
+        <w:rPr>
+          <w:rFonts w:asciiTheme="minorHAnsi" w:hAnsiTheme="minorHAnsi" w:cstheme="minorHAnsi"/>
+        </w:rPr>
+        <w:t xml:space="preserve"> individual, verified accounts using Two-Factor Authentication.</w:t>
+      </w:r>
+    </w:p>
+    <w:p>
+      <w:pPr>
+        <w:ind w:left="1800"/>
+        <w:rPr>
+          <w:rFonts w:asciiTheme="minorHAnsi" w:hAnsiTheme="minorHAnsi" w:cstheme="minorHAnsi"/>
+          <w:i/>
+          <w:iCs/>
+          <w:color w:val="4472C4" w:themeColor="accent1"/>
+        </w:rPr>
+      </w:pPr>
     </w:p>
     <w:p>
       <w:pPr>
@@ -3457,83 +3790,6 @@
       <w:pPr>
         <w:rPr>
           <w:rFonts w:asciiTheme="minorHAnsi" w:hAnsiTheme="minorHAnsi" w:cstheme="minorHAnsi"/>
-        </w:rPr>
-      </w:pPr>
-    </w:p>
-    <w:p>
-      <w:pPr>
-        <w:rPr>
-          <w:rFonts w:asciiTheme="minorHAnsi" w:hAnsiTheme="minorHAnsi" w:cstheme="minorHAnsi"/>
-        </w:rPr>
-      </w:pPr>
-    </w:p>
-    <w:p>
-      <w:pPr>
-        <w:rPr>
-          <w:rFonts w:asciiTheme="minorHAnsi" w:hAnsiTheme="minorHAnsi" w:cstheme="minorHAnsi"/>
-        </w:rPr>
-      </w:pPr>
-    </w:p>
-    <w:p>
-      <w:pPr>
-        <w:rPr>
-          <w:rFonts w:asciiTheme="minorHAnsi" w:hAnsiTheme="minorHAnsi" w:cstheme="minorHAnsi"/>
-        </w:rPr>
-      </w:pPr>
-    </w:p>
-    <w:p>
-      <w:pPr>
-        <w:rPr>
-          <w:rFonts w:asciiTheme="minorHAnsi" w:hAnsiTheme="minorHAnsi" w:cstheme="minorHAnsi"/>
-        </w:rPr>
-      </w:pPr>
-    </w:p>
-    <w:p>
-      <w:pPr>
-        <w:rPr>
-          <w:rFonts w:asciiTheme="minorHAnsi" w:hAnsiTheme="minorHAnsi" w:cstheme="minorHAnsi"/>
-        </w:rPr>
-      </w:pPr>
-    </w:p>
-    <w:p>
-      <w:pPr>
-        <w:rPr>
-          <w:rFonts w:asciiTheme="minorHAnsi" w:hAnsiTheme="minorHAnsi" w:cstheme="minorHAnsi"/>
-        </w:rPr>
-      </w:pPr>
-    </w:p>
-    <w:p>
-      <w:pPr>
-        <w:rPr>
-          <w:rFonts w:asciiTheme="minorHAnsi" w:hAnsiTheme="minorHAnsi" w:cstheme="minorHAnsi"/>
-        </w:rPr>
-      </w:pPr>
-    </w:p>
-    <w:p>
-      <w:pPr>
-        <w:rPr>
-          <w:rFonts w:asciiTheme="minorHAnsi" w:hAnsiTheme="minorHAnsi" w:cstheme="minorHAnsi"/>
-        </w:rPr>
-      </w:pPr>
-    </w:p>
-    <w:p>
-      <w:pPr>
-        <w:rPr>
-          <w:rFonts w:asciiTheme="minorHAnsi" w:hAnsiTheme="minorHAnsi" w:cstheme="minorHAnsi"/>
-        </w:rPr>
-      </w:pPr>
-    </w:p>
-    <w:p>
-      <w:pPr>
-        <w:rPr>
-          <w:rFonts w:asciiTheme="minorHAnsi" w:hAnsiTheme="minorHAnsi" w:cstheme="minorHAnsi"/>
-        </w:rPr>
-      </w:pPr>
-    </w:p>
-    <w:p>
-      <w:pPr>
-        <w:rPr>
-          <w:rFonts w:asciiTheme="minorHAnsi" w:hAnsiTheme="minorHAnsi" w:cstheme="minorHAnsi"/>
           <w:b/>
           <w:bCs/>
         </w:rPr>
@@ -3544,7 +3800,6 @@
           <w:b/>
           <w:bCs/>
         </w:rPr>
-        <w:lastRenderedPageBreak/>
         <w:t>System Requirements</w:t>
       </w:r>
     </w:p>
@@ -3583,6 +3838,7 @@
           <w:noProof/>
           <w:snapToGrid/>
         </w:rPr>
+        <w:lastRenderedPageBreak/>
         <w:t xml:space="preserve">            </w:t>
       </w:r>
       <w:r>
@@ -3698,7 +3954,7 @@
       <w:tr>
         <w:tc>
           <w:tcPr>
-            <w:tcW w:w="3116" w:type="dxa"/>
+            <w:tcW w:w="2738" w:type="dxa"/>
           </w:tcPr>
           <w:p>
             <w:pPr>
@@ -3718,7 +3974,7 @@
         </w:tc>
         <w:tc>
           <w:tcPr>
-            <w:tcW w:w="3117" w:type="dxa"/>
+            <w:tcW w:w="2733" w:type="dxa"/>
           </w:tcPr>
           <w:p>
             <w:pPr>
@@ -3738,7 +3994,7 @@
         </w:tc>
         <w:tc>
           <w:tcPr>
-            <w:tcW w:w="3117" w:type="dxa"/>
+            <w:tcW w:w="2799" w:type="dxa"/>
           </w:tcPr>
           <w:p>
             <w:pPr>
@@ -3760,7 +4016,7 @@
       <w:tr>
         <w:tc>
           <w:tcPr>
-            <w:tcW w:w="3116" w:type="dxa"/>
+            <w:tcW w:w="2738" w:type="dxa"/>
           </w:tcPr>
           <w:p>
             <w:pPr>
@@ -3850,7 +4106,7 @@
         </w:tc>
         <w:tc>
           <w:tcPr>
-            <w:tcW w:w="3117" w:type="dxa"/>
+            <w:tcW w:w="2733" w:type="dxa"/>
           </w:tcPr>
           <w:p>
             <w:pPr>
@@ -3924,7 +4180,16 @@
                 <w:b/>
                 <w:sz w:val="20"/>
               </w:rPr>
-              <w:t xml:space="preserve">Receive Incentive Discounts for High Usage - </w:t>
+              <w:t xml:space="preserve">Receive Incentive Discounts for High Usage </w:t>
+            </w:r>
+            <w:proofErr w:type="gramStart"/>
+            <w:r>
+              <w:rPr>
+                <w:rFonts w:asciiTheme="minorHAnsi" w:hAnsiTheme="minorHAnsi" w:cstheme="minorHAnsi"/>
+                <w:b/>
+                <w:sz w:val="20"/>
+              </w:rPr>
+              <w:t xml:space="preserve">- </w:t>
             </w:r>
             <w:r>
               <w:rPr>
@@ -3932,7 +4197,16 @@
                 <w:bCs/>
                 <w:sz w:val="20"/>
               </w:rPr>
-              <w:t xml:space="preserve"> Incentive discounts will be awarded for </w:t>
+              <w:t xml:space="preserve"> Incentive</w:t>
+            </w:r>
+            <w:proofErr w:type="gramEnd"/>
+            <w:r>
+              <w:rPr>
+                <w:rFonts w:asciiTheme="minorHAnsi" w:hAnsiTheme="minorHAnsi" w:cstheme="minorHAnsi"/>
+                <w:bCs/>
+                <w:sz w:val="20"/>
+              </w:rPr>
+              <w:t xml:space="preserve"> discounts will be awarded for </w:t>
             </w:r>
             <w:r>
               <w:rPr>
@@ -3946,7 +4220,7 @@
         </w:tc>
         <w:tc>
           <w:tcPr>
-            <w:tcW w:w="3117" w:type="dxa"/>
+            <w:tcW w:w="2799" w:type="dxa"/>
           </w:tcPr>
           <w:p>
             <w:pPr>
@@ -4072,7 +4346,7 @@
         </w:trPr>
         <w:tc>
           <w:tcPr>
-            <w:tcW w:w="3116" w:type="dxa"/>
+            <w:tcW w:w="2738" w:type="dxa"/>
           </w:tcPr>
           <w:p>
             <w:pPr>
@@ -4086,7 +4360,6 @@
                 <w:rFonts w:asciiTheme="minorHAnsi" w:hAnsiTheme="minorHAnsi" w:cstheme="minorHAnsi"/>
                 <w:b/>
               </w:rPr>
-              <w:lastRenderedPageBreak/>
               <w:t>Service Provider</w:t>
             </w:r>
             <w:r>
@@ -4101,13 +4374,21 @@
                 <w:rFonts w:asciiTheme="minorHAnsi" w:hAnsiTheme="minorHAnsi" w:cstheme="minorHAnsi"/>
                 <w:bCs/>
               </w:rPr>
-              <w:t>Any worker or business owner that provides a service and wanting to advertise and sell their services on an efficient platform.</w:t>
+              <w:t xml:space="preserve">Any worker or business owner that provides a </w:t>
+            </w:r>
+            <w:r>
+              <w:rPr>
+                <w:rFonts w:asciiTheme="minorHAnsi" w:hAnsiTheme="minorHAnsi" w:cstheme="minorHAnsi"/>
+                <w:bCs/>
+              </w:rPr>
+              <w:lastRenderedPageBreak/>
+              <w:t>service and wanting to advertise and sell their services on an efficient platform.</w:t>
             </w:r>
           </w:p>
         </w:tc>
         <w:tc>
           <w:tcPr>
-            <w:tcW w:w="3117" w:type="dxa"/>
+            <w:tcW w:w="2733" w:type="dxa"/>
           </w:tcPr>
           <w:p>
             <w:pPr>
@@ -4123,6 +4404,7 @@
                 <w:b/>
                 <w:sz w:val="20"/>
               </w:rPr>
+              <w:lastRenderedPageBreak/>
               <w:t>Login</w:t>
             </w:r>
             <w:r>
@@ -4171,7 +4453,16 @@
                 <w:bCs/>
                 <w:sz w:val="20"/>
               </w:rPr>
-              <w:t xml:space="preserve"> and will log into service provider interface</w:t>
+              <w:t xml:space="preserve"> and will </w:t>
+            </w:r>
+            <w:r>
+              <w:rPr>
+                <w:rFonts w:asciiTheme="minorHAnsi" w:hAnsiTheme="minorHAnsi" w:cstheme="minorHAnsi"/>
+                <w:bCs/>
+                <w:sz w:val="20"/>
+              </w:rPr>
+              <w:lastRenderedPageBreak/>
+              <w:t>log into service provider interface</w:t>
             </w:r>
           </w:p>
           <w:p>
@@ -4227,7 +4518,7 @@
         </w:tc>
         <w:tc>
           <w:tcPr>
-            <w:tcW w:w="3117" w:type="dxa"/>
+            <w:tcW w:w="2799" w:type="dxa"/>
           </w:tcPr>
           <w:p>
             <w:pPr>
@@ -4243,6 +4534,7 @@
                 <w:b/>
                 <w:sz w:val="20"/>
               </w:rPr>
+              <w:lastRenderedPageBreak/>
               <w:t>Receive communications from customers –</w:t>
             </w:r>
             <w:r>
@@ -4268,6 +4560,7 @@
                 <w:b/>
                 <w:sz w:val="20"/>
               </w:rPr>
+              <w:lastRenderedPageBreak/>
               <w:t xml:space="preserve">Negotiate – </w:t>
             </w:r>
             <w:r>
@@ -4303,22 +4596,39 @@
               </w:rPr>
               <w:t xml:space="preserve"> parties will have means to send electronic copy of service contract and add digital signature</w:t>
             </w:r>
+          </w:p>
+          <w:p>
+            <w:pPr>
+              <w:rPr>
+                <w:rFonts w:asciiTheme="minorHAnsi" w:hAnsiTheme="minorHAnsi" w:cstheme="minorHAnsi"/>
+                <w:bCs/>
+                <w:sz w:val="20"/>
+              </w:rPr>
+            </w:pPr>
+          </w:p>
+          <w:p>
+            <w:pPr>
+              <w:rPr>
+                <w:rFonts w:asciiTheme="minorHAnsi" w:hAnsiTheme="minorHAnsi" w:cstheme="minorHAnsi"/>
+                <w:bCs/>
+                <w:sz w:val="20"/>
+              </w:rPr>
+            </w:pPr>
+          </w:p>
+          <w:p>
+            <w:pPr>
+              <w:rPr>
+                <w:rFonts w:asciiTheme="minorHAnsi" w:hAnsiTheme="minorHAnsi" w:cstheme="minorHAnsi"/>
+                <w:bCs/>
+                <w:sz w:val="20"/>
+              </w:rPr>
+            </w:pPr>
           </w:p>
         </w:tc>
       </w:tr>
     </w:tbl>
     <w:p>
       <w:pPr>
-        <w:ind w:left="1080"/>
-        <w:rPr>
-          <w:rFonts w:asciiTheme="minorHAnsi" w:hAnsiTheme="minorHAnsi" w:cstheme="minorHAnsi"/>
-          <w:bCs/>
-          <w:color w:val="4472C4" w:themeColor="accent1"/>
-        </w:rPr>
-      </w:pPr>
-    </w:p>
-    <w:p>
-      <w:pPr>
         <w:pStyle w:val="Heading2"/>
         <w:ind w:firstLine="720"/>
         <w:rPr>
@@ -4333,6 +4643,7 @@
           <w:bCs/>
           <w:lang w:val="en-US"/>
         </w:rPr>
+        <w:lastRenderedPageBreak/>
         <w:t>Functional Requirements</w:t>
       </w:r>
     </w:p>
@@ -4518,7 +4829,7 @@
         </w:rPr>
         <w:tab/>
       </w:r>
-      <w:bookmarkStart w:id="7" w:name="_Toc88352515"/>
+      <w:bookmarkStart w:id="8" w:name="_Toc88352515"/>
       <w:r>
         <w:rPr>
           <w:rFonts w:asciiTheme="minorHAnsi" w:hAnsiTheme="minorHAnsi" w:cstheme="minorHAnsi"/>
@@ -4527,7 +4838,7 @@
         </w:rPr>
         <w:t>Non-Functional Requirements</w:t>
       </w:r>
-      <w:bookmarkEnd w:id="7"/>
+      <w:bookmarkEnd w:id="8"/>
     </w:p>
     <w:p>
       <w:pPr>
@@ -4600,54 +4911,46 @@
           <w:b/>
           <w:bCs/>
         </w:rPr>
-        <w:t xml:space="preserve">(# of successful hires, </w:t>
+        <w:t>(# of successful hires, not log ins</w:t>
       </w:r>
       <w:r>
         <w:rPr>
           <w:b/>
           <w:bCs/>
         </w:rPr>
-        <w:lastRenderedPageBreak/>
-        <w:t>not log ins</w:t>
+        <w:t>!</w:t>
       </w:r>
       <w:r>
         <w:rPr>
           <w:b/>
           <w:bCs/>
         </w:rPr>
-        <w:t>!</w:t>
+        <w:t>)</w:t>
       </w:r>
       <w:r>
         <w:rPr>
           <w:b/>
           <w:bCs/>
         </w:rPr>
-        <w:t>)</w:t>
-      </w:r>
-      <w:r>
+        <w:t xml:space="preserve"> </w:t>
+      </w:r>
+      <w:r>
+        <w:t xml:space="preserve">usage will be tracked in database table and incentive field will be calculated based on usage field. </w:t>
+      </w:r>
+    </w:p>
+    <w:p>
+      <w:pPr>
+        <w:ind w:left="1440"/>
         <w:rPr>
           <w:b/>
           <w:bCs/>
         </w:rPr>
-        <w:t xml:space="preserve"> </w:t>
-      </w:r>
-      <w:r>
-        <w:t xml:space="preserve">usage will be tracked in database table and incentive field will be calculated based on usage field. </w:t>
-      </w:r>
-    </w:p>
-    <w:p>
-      <w:pPr>
-        <w:ind w:left="1440"/>
+      </w:pPr>
+      <w:r>
         <w:rPr>
           <w:b/>
           <w:bCs/>
         </w:rPr>
-      </w:pPr>
-      <w:r>
-        <w:rPr>
-          <w:b/>
-          <w:bCs/>
-        </w:rPr>
         <w:t xml:space="preserve">  </w:t>
       </w:r>
     </w:p>
@@ -4666,9 +4969,10 @@
           <w:bCs/>
           <w:lang w:val="en-US"/>
         </w:rPr>
+        <w:lastRenderedPageBreak/>
         <w:tab/>
       </w:r>
-      <w:bookmarkStart w:id="8" w:name="_Toc88352516"/>
+      <w:bookmarkStart w:id="9" w:name="_Toc88352516"/>
       <w:r>
         <w:rPr>
           <w:rFonts w:asciiTheme="minorHAnsi" w:hAnsiTheme="minorHAnsi" w:cstheme="minorHAnsi"/>
@@ -4677,7 +4981,7 @@
         </w:rPr>
         <w:t>System Interface Requirements</w:t>
       </w:r>
-      <w:bookmarkEnd w:id="8"/>
+      <w:bookmarkEnd w:id="9"/>
     </w:p>
     <w:p>
       <w:pPr>
@@ -4700,7 +5004,15 @@
         </w:numPr>
       </w:pPr>
       <w:r>
-        <w:t>Payment gateway service API (Paypal or similar) to handle transactions between customers and service providers</w:t>
+        <w:t>Payment gateway service API (</w:t>
+      </w:r>
+      <w:proofErr w:type="spellStart"/>
+      <w:r>
+        <w:t>Paypal</w:t>
+      </w:r>
+      <w:proofErr w:type="spellEnd"/>
+      <w:r>
+        <w:t xml:space="preserve"> or similar) to handle transactions between customers and service providers</w:t>
       </w:r>
     </w:p>
     <w:p>
@@ -4720,7 +5032,7 @@
         </w:rPr>
         <w:tab/>
       </w:r>
-      <w:bookmarkStart w:id="9" w:name="_Toc88352517"/>
+      <w:bookmarkStart w:id="10" w:name="_Toc88352517"/>
       <w:r>
         <w:rPr>
           <w:rFonts w:asciiTheme="minorHAnsi" w:hAnsiTheme="minorHAnsi" w:cstheme="minorHAnsi"/>
@@ -4729,7 +5041,7 @@
         </w:rPr>
         <w:t>Maintainability and Administration Requirements</w:t>
       </w:r>
-      <w:bookmarkEnd w:id="9"/>
+      <w:bookmarkEnd w:id="10"/>
     </w:p>
     <w:p>
       <w:pPr>
@@ -4799,7 +5111,7 @@
         </w:rPr>
         <w:tab/>
       </w:r>
-      <w:bookmarkStart w:id="10" w:name="_Toc88352518"/>
+      <w:bookmarkStart w:id="11" w:name="_Toc88352518"/>
       <w:r>
         <w:rPr>
           <w:rFonts w:asciiTheme="minorHAnsi" w:hAnsiTheme="minorHAnsi" w:cstheme="minorHAnsi"/>
@@ -4808,7 +5120,7 @@
         </w:rPr>
         <w:t>Usability Requirements</w:t>
       </w:r>
-      <w:bookmarkEnd w:id="10"/>
+      <w:bookmarkEnd w:id="11"/>
     </w:p>
     <w:p>
       <w:pPr>
@@ -4861,7 +5173,19 @@
         <w:rPr>
           <w:rFonts w:asciiTheme="minorHAnsi" w:hAnsiTheme="minorHAnsi" w:cstheme="minorHAnsi"/>
         </w:rPr>
-        <w:t>For inexperienced users, the AI chatbot should be very intuitive and easy to use to aid in use of the platfom.</w:t>
+        <w:t>For inexperienced users, the AI chatbot should be very intuitive and easy to use to aid in use of the platfo</w:t>
+      </w:r>
+      <w:r>
+        <w:rPr>
+          <w:rFonts w:asciiTheme="minorHAnsi" w:hAnsiTheme="minorHAnsi" w:cstheme="minorHAnsi"/>
+        </w:rPr>
+        <w:t>r</w:t>
+      </w:r>
+      <w:r>
+        <w:rPr>
+          <w:rFonts w:asciiTheme="minorHAnsi" w:hAnsiTheme="minorHAnsi" w:cstheme="minorHAnsi"/>
+        </w:rPr>
+        <w:t>m.</w:t>
       </w:r>
     </w:p>
     <w:p>
@@ -5071,7 +5395,7 @@
           <w:lang w:val="en-US"/>
         </w:rPr>
       </w:pPr>
-      <w:bookmarkStart w:id="11" w:name="_Toc88352519"/>
+      <w:bookmarkStart w:id="12" w:name="_Toc88352519"/>
       <w:r>
         <w:rPr>
           <w:rFonts w:asciiTheme="minorHAnsi" w:hAnsiTheme="minorHAnsi" w:cstheme="minorHAnsi"/>
@@ -5080,7 +5404,7 @@
         </w:rPr>
         <w:t>System Design</w:t>
       </w:r>
-      <w:bookmarkEnd w:id="11"/>
+      <w:bookmarkEnd w:id="12"/>
     </w:p>
     <w:p>
       <w:pPr>
@@ -5203,7 +5527,6 @@
           <w:iCs/>
           <w:color w:val="4472C4" w:themeColor="accent1"/>
         </w:rPr>
-        <w:lastRenderedPageBreak/>
         <w:t xml:space="preserve">Give an overview of the different computers, etc. that your system will need to function and how they will be related (in UML we use a </w:t>
       </w:r>
       <w:r>
@@ -5243,6 +5566,7 @@
           <w:iCs/>
           <w:color w:val="4472C4" w:themeColor="accent1"/>
         </w:rPr>
+        <w:lastRenderedPageBreak/>
         <w:t>How will the different parts of your system will communicate with each other? e.g. TCP/IP, HTTP, XML, JSON, JDBC etc.</w:t>
       </w:r>
     </w:p>
@@ -6161,7 +6485,7 @@
           <w:lang w:val="en-US"/>
         </w:rPr>
       </w:pPr>
-      <w:bookmarkStart w:id="12" w:name="_Toc88352520"/>
+      <w:bookmarkStart w:id="13" w:name="_Toc88352520"/>
       <w:r>
         <w:rPr>
           <w:rFonts w:asciiTheme="minorHAnsi" w:hAnsiTheme="minorHAnsi" w:cstheme="minorHAnsi"/>
@@ -6170,7 +6494,7 @@
         </w:rPr>
         <w:t>Project Management</w:t>
       </w:r>
-      <w:bookmarkEnd w:id="12"/>
+      <w:bookmarkEnd w:id="13"/>
     </w:p>
     <w:p>
       <w:pPr>
@@ -6211,7 +6535,6 @@
           <w:rFonts w:asciiTheme="minorHAnsi" w:hAnsiTheme="minorHAnsi" w:cstheme="minorHAnsi"/>
           <w:color w:val="4472C4" w:themeColor="accent1"/>
         </w:rPr>
-        <w:lastRenderedPageBreak/>
         <w:t>major milestones</w:t>
       </w:r>
       <w:r>
@@ -6239,7 +6562,7 @@
         </w:rPr>
         <w:tab/>
       </w:r>
-      <w:bookmarkStart w:id="13" w:name="_Toc88352521"/>
+      <w:bookmarkStart w:id="14" w:name="_Toc88352521"/>
       <w:r>
         <w:rPr>
           <w:rFonts w:asciiTheme="minorHAnsi" w:hAnsiTheme="minorHAnsi" w:cstheme="minorHAnsi"/>
@@ -6248,7 +6571,7 @@
         </w:rPr>
         <w:t>Team Configuration</w:t>
       </w:r>
-      <w:bookmarkEnd w:id="13"/>
+      <w:bookmarkEnd w:id="14"/>
     </w:p>
     <w:p>
       <w:pPr>
@@ -6286,7 +6609,7 @@
         </w:rPr>
         <w:tab/>
       </w:r>
-      <w:bookmarkStart w:id="14" w:name="_Toc88352522"/>
+      <w:bookmarkStart w:id="15" w:name="_Toc88352522"/>
       <w:r>
         <w:rPr>
           <w:rFonts w:asciiTheme="minorHAnsi" w:hAnsiTheme="minorHAnsi" w:cstheme="minorHAnsi"/>
@@ -6295,7 +6618,7 @@
         </w:rPr>
         <w:t>Project Standards and Procedures</w:t>
       </w:r>
-      <w:bookmarkEnd w:id="14"/>
+      <w:bookmarkEnd w:id="15"/>
     </w:p>
     <w:p>
       <w:pPr>
@@ -6317,7 +6640,17 @@
           <w:iCs/>
           <w:color w:val="4472C4" w:themeColor="accent1"/>
         </w:rPr>
-        <w:t>Procedures involve how your development team is going to work together on the project, e.g. regular meeting times, handling communication between team members, etc. Tools and standards might include things like development language, database to use, frameworks to use, industry standards to be followed, etc. Update as they are chosen (this is evolutionary)</w:t>
+        <w:t xml:space="preserve">Procedures involve how your development team is going to work together on the project, e.g. regular meeting times, handling communication between team members, etc. Tools and standards might include things like development language, </w:t>
+      </w:r>
+      <w:r>
+        <w:rPr>
+          <w:rFonts w:asciiTheme="minorHAnsi" w:hAnsiTheme="minorHAnsi" w:cstheme="minorHAnsi"/>
+          <w:i/>
+          <w:iCs/>
+          <w:color w:val="4472C4" w:themeColor="accent1"/>
+        </w:rPr>
+        <w:lastRenderedPageBreak/>
+        <w:t>database to use, frameworks to use, industry standards to be followed, etc. Update as they are chosen (this is evolutionary)</w:t>
       </w:r>
     </w:p>
     <w:p>
@@ -6525,7 +6858,7 @@
           <w:lang w:val="en-US"/>
         </w:rPr>
       </w:pPr>
-      <w:bookmarkStart w:id="15" w:name="_Toc88352523"/>
+      <w:bookmarkStart w:id="16" w:name="_Toc88352523"/>
       <w:r>
         <w:rPr>
           <w:rFonts w:asciiTheme="minorHAnsi" w:hAnsiTheme="minorHAnsi" w:cstheme="minorHAnsi"/>
@@ -6534,7 +6867,7 @@
         </w:rPr>
         <w:t>Glossary</w:t>
       </w:r>
-      <w:bookmarkEnd w:id="15"/>
+      <w:bookmarkEnd w:id="16"/>
     </w:p>
     <w:p>
       <w:pPr>
@@ -6586,15 +6919,7 @@
           <w:rFonts w:asciiTheme="minorHAnsi" w:hAnsiTheme="minorHAnsi" w:cstheme="minorHAnsi"/>
           <w:color w:val="4472C4" w:themeColor="accent1"/>
         </w:rPr>
-        <w:t xml:space="preserve"> terms used in this document. Some common terms might </w:t>
-      </w:r>
-      <w:r>
-        <w:rPr>
-          <w:rFonts w:asciiTheme="minorHAnsi" w:hAnsiTheme="minorHAnsi" w:cstheme="minorHAnsi"/>
-          <w:color w:val="4472C4" w:themeColor="accent1"/>
-        </w:rPr>
-        <w:lastRenderedPageBreak/>
-        <w:t>have project-specific meaning and so should be described here also, e.g. “</w:t>
+        <w:t xml:space="preserve"> terms used in this document. Some common terms might have project-specific meaning and so should be described here also, e.g. “</w:t>
       </w:r>
       <w:r>
         <w:rPr>
@@ -6860,7 +7185,7 @@
           <w:lang w:val="en-US"/>
         </w:rPr>
       </w:pPr>
-      <w:bookmarkStart w:id="16" w:name="_Toc88352524"/>
+      <w:bookmarkStart w:id="17" w:name="_Toc88352524"/>
       <w:r>
         <w:rPr>
           <w:rFonts w:asciiTheme="minorHAnsi" w:hAnsiTheme="minorHAnsi" w:cstheme="minorHAnsi"/>
@@ -6869,7 +7194,7 @@
         </w:rPr>
         <w:t>Index</w:t>
       </w:r>
-      <w:bookmarkEnd w:id="16"/>
+      <w:bookmarkEnd w:id="17"/>
     </w:p>
     <w:p>
       <w:pPr>
@@ -6904,348 +7229,348 @@
           <w:rFonts w:asciiTheme="minorHAnsi" w:hAnsiTheme="minorHAnsi" w:cstheme="minorHAnsi"/>
           <w:color w:val="4472C4" w:themeColor="accent1"/>
         </w:rPr>
+        <w:t>more than a reformatted table of contents</w:t>
+      </w:r>
+    </w:p>
+    <w:p>
+      <w:pPr>
+        <w:rPr>
+          <w:rFonts w:asciiTheme="minorHAnsi" w:hAnsiTheme="minorHAnsi" w:cstheme="minorHAnsi"/>
+        </w:rPr>
+      </w:pPr>
+    </w:p>
+    <w:p>
+      <w:pPr>
+        <w:rPr>
+          <w:rFonts w:asciiTheme="minorHAnsi" w:hAnsiTheme="minorHAnsi" w:cstheme="minorHAnsi"/>
+        </w:rPr>
+      </w:pPr>
+    </w:p>
+    <w:p>
+      <w:pPr>
+        <w:rPr>
+          <w:rFonts w:asciiTheme="minorHAnsi" w:hAnsiTheme="minorHAnsi" w:cstheme="minorHAnsi"/>
+        </w:rPr>
+      </w:pPr>
+    </w:p>
+    <w:p>
+      <w:pPr>
+        <w:rPr>
+          <w:rFonts w:asciiTheme="minorHAnsi" w:hAnsiTheme="minorHAnsi" w:cstheme="minorHAnsi"/>
+        </w:rPr>
+      </w:pPr>
+    </w:p>
+    <w:p>
+      <w:pPr>
+        <w:rPr>
+          <w:rFonts w:asciiTheme="minorHAnsi" w:hAnsiTheme="minorHAnsi" w:cstheme="minorHAnsi"/>
+        </w:rPr>
+      </w:pPr>
+    </w:p>
+    <w:p>
+      <w:pPr>
+        <w:rPr>
+          <w:rFonts w:asciiTheme="minorHAnsi" w:hAnsiTheme="minorHAnsi" w:cstheme="minorHAnsi"/>
+        </w:rPr>
+      </w:pPr>
+    </w:p>
+    <w:p>
+      <w:pPr>
+        <w:rPr>
+          <w:rFonts w:asciiTheme="minorHAnsi" w:hAnsiTheme="minorHAnsi" w:cstheme="minorHAnsi"/>
+        </w:rPr>
+      </w:pPr>
+    </w:p>
+    <w:p>
+      <w:pPr>
+        <w:rPr>
+          <w:rFonts w:asciiTheme="minorHAnsi" w:hAnsiTheme="minorHAnsi" w:cstheme="minorHAnsi"/>
+        </w:rPr>
+      </w:pPr>
+    </w:p>
+    <w:p>
+      <w:pPr>
+        <w:rPr>
+          <w:rFonts w:asciiTheme="minorHAnsi" w:hAnsiTheme="minorHAnsi" w:cstheme="minorHAnsi"/>
+        </w:rPr>
+      </w:pPr>
+    </w:p>
+    <w:p>
+      <w:pPr>
+        <w:rPr>
+          <w:rFonts w:asciiTheme="minorHAnsi" w:hAnsiTheme="minorHAnsi" w:cstheme="minorHAnsi"/>
+        </w:rPr>
+      </w:pPr>
+    </w:p>
+    <w:p>
+      <w:pPr>
+        <w:rPr>
+          <w:rFonts w:asciiTheme="minorHAnsi" w:hAnsiTheme="minorHAnsi" w:cstheme="minorHAnsi"/>
+        </w:rPr>
+      </w:pPr>
+    </w:p>
+    <w:p>
+      <w:pPr>
+        <w:rPr>
+          <w:rFonts w:asciiTheme="minorHAnsi" w:hAnsiTheme="minorHAnsi" w:cstheme="minorHAnsi"/>
+        </w:rPr>
+      </w:pPr>
+    </w:p>
+    <w:p>
+      <w:pPr>
+        <w:rPr>
+          <w:rFonts w:asciiTheme="minorHAnsi" w:hAnsiTheme="minorHAnsi" w:cstheme="minorHAnsi"/>
+        </w:rPr>
+      </w:pPr>
+    </w:p>
+    <w:p>
+      <w:pPr>
+        <w:rPr>
+          <w:rFonts w:asciiTheme="minorHAnsi" w:hAnsiTheme="minorHAnsi" w:cstheme="minorHAnsi"/>
+        </w:rPr>
+      </w:pPr>
+    </w:p>
+    <w:p>
+      <w:pPr>
+        <w:rPr>
+          <w:rFonts w:asciiTheme="minorHAnsi" w:hAnsiTheme="minorHAnsi" w:cstheme="minorHAnsi"/>
+        </w:rPr>
+      </w:pPr>
+    </w:p>
+    <w:p>
+      <w:pPr>
+        <w:rPr>
+          <w:rFonts w:asciiTheme="minorHAnsi" w:hAnsiTheme="minorHAnsi" w:cstheme="minorHAnsi"/>
+        </w:rPr>
+      </w:pPr>
+    </w:p>
+    <w:p>
+      <w:pPr>
+        <w:rPr>
+          <w:rFonts w:asciiTheme="minorHAnsi" w:hAnsiTheme="minorHAnsi" w:cstheme="minorHAnsi"/>
+        </w:rPr>
+      </w:pPr>
+    </w:p>
+    <w:p>
+      <w:pPr>
+        <w:rPr>
+          <w:rFonts w:asciiTheme="minorHAnsi" w:hAnsiTheme="minorHAnsi" w:cstheme="minorHAnsi"/>
+        </w:rPr>
+      </w:pPr>
+    </w:p>
+    <w:p>
+      <w:pPr>
+        <w:rPr>
+          <w:rFonts w:asciiTheme="minorHAnsi" w:hAnsiTheme="minorHAnsi" w:cstheme="minorHAnsi"/>
+        </w:rPr>
+      </w:pPr>
+    </w:p>
+    <w:p>
+      <w:pPr>
+        <w:rPr>
+          <w:rFonts w:asciiTheme="minorHAnsi" w:hAnsiTheme="minorHAnsi" w:cstheme="minorHAnsi"/>
+        </w:rPr>
+      </w:pPr>
+    </w:p>
+    <w:p>
+      <w:pPr>
+        <w:rPr>
+          <w:rFonts w:asciiTheme="minorHAnsi" w:hAnsiTheme="minorHAnsi" w:cstheme="minorHAnsi"/>
+        </w:rPr>
+      </w:pPr>
+    </w:p>
+    <w:p>
+      <w:pPr>
+        <w:rPr>
+          <w:rFonts w:asciiTheme="minorHAnsi" w:hAnsiTheme="minorHAnsi" w:cstheme="minorHAnsi"/>
+        </w:rPr>
+      </w:pPr>
+    </w:p>
+    <w:p>
+      <w:pPr>
+        <w:rPr>
+          <w:rFonts w:asciiTheme="minorHAnsi" w:hAnsiTheme="minorHAnsi" w:cstheme="minorHAnsi"/>
+        </w:rPr>
+      </w:pPr>
+    </w:p>
+    <w:p>
+      <w:pPr>
+        <w:rPr>
+          <w:rFonts w:asciiTheme="minorHAnsi" w:hAnsiTheme="minorHAnsi" w:cstheme="minorHAnsi"/>
+        </w:rPr>
+      </w:pPr>
+    </w:p>
+    <w:p>
+      <w:pPr>
+        <w:rPr>
+          <w:rFonts w:asciiTheme="minorHAnsi" w:hAnsiTheme="minorHAnsi" w:cstheme="minorHAnsi"/>
+        </w:rPr>
+      </w:pPr>
+    </w:p>
+    <w:p>
+      <w:pPr>
+        <w:rPr>
+          <w:rFonts w:asciiTheme="minorHAnsi" w:hAnsiTheme="minorHAnsi" w:cstheme="minorHAnsi"/>
+        </w:rPr>
+      </w:pPr>
+    </w:p>
+    <w:p>
+      <w:pPr>
+        <w:rPr>
+          <w:rFonts w:asciiTheme="minorHAnsi" w:hAnsiTheme="minorHAnsi" w:cstheme="minorHAnsi"/>
+        </w:rPr>
+      </w:pPr>
+    </w:p>
+    <w:p>
+      <w:pPr>
+        <w:rPr>
+          <w:rFonts w:asciiTheme="minorHAnsi" w:hAnsiTheme="minorHAnsi" w:cstheme="minorHAnsi"/>
+        </w:rPr>
+      </w:pPr>
+    </w:p>
+    <w:p>
+      <w:pPr>
+        <w:rPr>
+          <w:rFonts w:asciiTheme="minorHAnsi" w:hAnsiTheme="minorHAnsi" w:cstheme="minorHAnsi"/>
+        </w:rPr>
+      </w:pPr>
+    </w:p>
+    <w:p>
+      <w:pPr>
+        <w:rPr>
+          <w:rFonts w:asciiTheme="minorHAnsi" w:hAnsiTheme="minorHAnsi" w:cstheme="minorHAnsi"/>
+        </w:rPr>
+      </w:pPr>
+    </w:p>
+    <w:p>
+      <w:pPr>
+        <w:rPr>
+          <w:rFonts w:asciiTheme="minorHAnsi" w:hAnsiTheme="minorHAnsi" w:cstheme="minorHAnsi"/>
+        </w:rPr>
+      </w:pPr>
+    </w:p>
+    <w:p>
+      <w:pPr>
+        <w:rPr>
+          <w:rFonts w:asciiTheme="minorHAnsi" w:hAnsiTheme="minorHAnsi" w:cstheme="minorHAnsi"/>
+        </w:rPr>
+      </w:pPr>
+    </w:p>
+    <w:p>
+      <w:pPr>
+        <w:rPr>
+          <w:rFonts w:asciiTheme="minorHAnsi" w:hAnsiTheme="minorHAnsi" w:cstheme="minorHAnsi"/>
+        </w:rPr>
+      </w:pPr>
+    </w:p>
+    <w:p>
+      <w:pPr>
+        <w:rPr>
+          <w:rFonts w:asciiTheme="minorHAnsi" w:hAnsiTheme="minorHAnsi" w:cstheme="minorHAnsi"/>
+        </w:rPr>
+      </w:pPr>
+    </w:p>
+    <w:p>
+      <w:pPr>
+        <w:rPr>
+          <w:rFonts w:asciiTheme="minorHAnsi" w:hAnsiTheme="minorHAnsi" w:cstheme="minorHAnsi"/>
+        </w:rPr>
+      </w:pPr>
+    </w:p>
+    <w:p>
+      <w:pPr>
+        <w:rPr>
+          <w:rFonts w:asciiTheme="minorHAnsi" w:hAnsiTheme="minorHAnsi" w:cstheme="minorHAnsi"/>
+        </w:rPr>
+      </w:pPr>
+    </w:p>
+    <w:p>
+      <w:pPr>
+        <w:rPr>
+          <w:rFonts w:asciiTheme="minorHAnsi" w:hAnsiTheme="minorHAnsi" w:cstheme="minorHAnsi"/>
+        </w:rPr>
+      </w:pPr>
+    </w:p>
+    <w:p>
+      <w:pPr>
+        <w:rPr>
+          <w:rFonts w:asciiTheme="minorHAnsi" w:hAnsiTheme="minorHAnsi" w:cstheme="minorHAnsi"/>
+          <w:b/>
+        </w:rPr>
+      </w:pPr>
+      <w:r>
+        <w:rPr>
+          <w:rFonts w:asciiTheme="minorHAnsi" w:hAnsiTheme="minorHAnsi" w:cstheme="minorHAnsi"/>
+          <w:b/>
+        </w:rPr>
+        <w:t>Appendix A: Data Dictionary</w:t>
+      </w:r>
+    </w:p>
+    <w:p>
+      <w:pPr>
+        <w:rPr>
+          <w:rFonts w:asciiTheme="minorHAnsi" w:hAnsiTheme="minorHAnsi" w:cstheme="minorHAnsi"/>
+          <w:color w:val="4472C4" w:themeColor="accent1"/>
+        </w:rPr>
+      </w:pPr>
+      <w:r>
+        <w:rPr>
+          <w:rFonts w:asciiTheme="minorHAnsi" w:hAnsiTheme="minorHAnsi" w:cstheme="minorHAnsi"/>
+          <w:i/>
+          <w:color w:val="4472C4" w:themeColor="accent1"/>
+        </w:rPr>
+        <w:t>[Place on a separate page of its own]</w:t>
+      </w:r>
+    </w:p>
+    <w:p>
+      <w:pPr>
+        <w:rPr>
+          <w:rFonts w:asciiTheme="minorHAnsi" w:hAnsiTheme="minorHAnsi" w:cstheme="minorHAnsi"/>
+          <w:color w:val="4472C4" w:themeColor="accent1"/>
+        </w:rPr>
+      </w:pPr>
+    </w:p>
+    <w:p>
+      <w:pPr>
+        <w:rPr>
+          <w:rFonts w:asciiTheme="minorHAnsi" w:hAnsiTheme="minorHAnsi" w:cstheme="minorHAnsi"/>
+          <w:i/>
+          <w:color w:val="4472C4" w:themeColor="accent1"/>
+        </w:rPr>
+      </w:pPr>
+      <w:r>
+        <w:rPr>
+          <w:rFonts w:asciiTheme="minorHAnsi" w:hAnsiTheme="minorHAnsi" w:cstheme="minorHAnsi"/>
+          <w:i/>
+          <w:color w:val="4472C4" w:themeColor="accent1"/>
+        </w:rPr>
+        <w:t>A data dictionary should describe each of the classes in your system, including its attributes, operations, associations, etc. It should include things like valid ranges for attributes, e.g. must not be null, must be between 1 and 10, etc., and a general description of what operations are intended to do. It is intended to be a resource that a developer can go to during project implementation if s/he needs more information on what a specific class is supposed to do in the application (and how), i.e. it’s supposed to reduce ambiguity in the design.</w:t>
+      </w:r>
+    </w:p>
+    <w:p>
+      <w:pPr>
+        <w:rPr>
+          <w:rFonts w:asciiTheme="minorHAnsi" w:hAnsiTheme="minorHAnsi" w:cstheme="minorHAnsi"/>
+          <w:i/>
+          <w:color w:val="4472C4" w:themeColor="accent1"/>
+        </w:rPr>
+      </w:pPr>
+    </w:p>
+    <w:p>
+      <w:pPr>
+        <w:rPr>
+          <w:rFonts w:asciiTheme="minorHAnsi" w:hAnsiTheme="minorHAnsi" w:cstheme="minorHAnsi"/>
+          <w:i/>
+          <w:color w:val="4472C4" w:themeColor="accent1"/>
+        </w:rPr>
+      </w:pPr>
+      <w:r>
+        <w:rPr>
+          <w:rFonts w:asciiTheme="minorHAnsi" w:hAnsiTheme="minorHAnsi" w:cstheme="minorHAnsi"/>
+          <w:i/>
+          <w:color w:val="4472C4" w:themeColor="accent1"/>
+        </w:rPr>
         <w:lastRenderedPageBreak/>
-        <w:t>more than a reformatted table of contents</w:t>
-      </w:r>
-    </w:p>
-    <w:p>
-      <w:pPr>
-        <w:rPr>
-          <w:rFonts w:asciiTheme="minorHAnsi" w:hAnsiTheme="minorHAnsi" w:cstheme="minorHAnsi"/>
-        </w:rPr>
-      </w:pPr>
-    </w:p>
-    <w:p>
-      <w:pPr>
-        <w:rPr>
-          <w:rFonts w:asciiTheme="minorHAnsi" w:hAnsiTheme="minorHAnsi" w:cstheme="minorHAnsi"/>
-        </w:rPr>
-      </w:pPr>
-    </w:p>
-    <w:p>
-      <w:pPr>
-        <w:rPr>
-          <w:rFonts w:asciiTheme="minorHAnsi" w:hAnsiTheme="minorHAnsi" w:cstheme="minorHAnsi"/>
-        </w:rPr>
-      </w:pPr>
-    </w:p>
-    <w:p>
-      <w:pPr>
-        <w:rPr>
-          <w:rFonts w:asciiTheme="minorHAnsi" w:hAnsiTheme="minorHAnsi" w:cstheme="minorHAnsi"/>
-        </w:rPr>
-      </w:pPr>
-    </w:p>
-    <w:p>
-      <w:pPr>
-        <w:rPr>
-          <w:rFonts w:asciiTheme="minorHAnsi" w:hAnsiTheme="minorHAnsi" w:cstheme="minorHAnsi"/>
-        </w:rPr>
-      </w:pPr>
-    </w:p>
-    <w:p>
-      <w:pPr>
-        <w:rPr>
-          <w:rFonts w:asciiTheme="minorHAnsi" w:hAnsiTheme="minorHAnsi" w:cstheme="minorHAnsi"/>
-        </w:rPr>
-      </w:pPr>
-    </w:p>
-    <w:p>
-      <w:pPr>
-        <w:rPr>
-          <w:rFonts w:asciiTheme="minorHAnsi" w:hAnsiTheme="minorHAnsi" w:cstheme="minorHAnsi"/>
-        </w:rPr>
-      </w:pPr>
-    </w:p>
-    <w:p>
-      <w:pPr>
-        <w:rPr>
-          <w:rFonts w:asciiTheme="minorHAnsi" w:hAnsiTheme="minorHAnsi" w:cstheme="minorHAnsi"/>
-        </w:rPr>
-      </w:pPr>
-    </w:p>
-    <w:p>
-      <w:pPr>
-        <w:rPr>
-          <w:rFonts w:asciiTheme="minorHAnsi" w:hAnsiTheme="minorHAnsi" w:cstheme="minorHAnsi"/>
-        </w:rPr>
-      </w:pPr>
-    </w:p>
-    <w:p>
-      <w:pPr>
-        <w:rPr>
-          <w:rFonts w:asciiTheme="minorHAnsi" w:hAnsiTheme="minorHAnsi" w:cstheme="minorHAnsi"/>
-        </w:rPr>
-      </w:pPr>
-    </w:p>
-    <w:p>
-      <w:pPr>
-        <w:rPr>
-          <w:rFonts w:asciiTheme="minorHAnsi" w:hAnsiTheme="minorHAnsi" w:cstheme="minorHAnsi"/>
-        </w:rPr>
-      </w:pPr>
-    </w:p>
-    <w:p>
-      <w:pPr>
-        <w:rPr>
-          <w:rFonts w:asciiTheme="minorHAnsi" w:hAnsiTheme="minorHAnsi" w:cstheme="minorHAnsi"/>
-        </w:rPr>
-      </w:pPr>
-    </w:p>
-    <w:p>
-      <w:pPr>
-        <w:rPr>
-          <w:rFonts w:asciiTheme="minorHAnsi" w:hAnsiTheme="minorHAnsi" w:cstheme="minorHAnsi"/>
-        </w:rPr>
-      </w:pPr>
-    </w:p>
-    <w:p>
-      <w:pPr>
-        <w:rPr>
-          <w:rFonts w:asciiTheme="minorHAnsi" w:hAnsiTheme="minorHAnsi" w:cstheme="minorHAnsi"/>
-        </w:rPr>
-      </w:pPr>
-    </w:p>
-    <w:p>
-      <w:pPr>
-        <w:rPr>
-          <w:rFonts w:asciiTheme="minorHAnsi" w:hAnsiTheme="minorHAnsi" w:cstheme="minorHAnsi"/>
-        </w:rPr>
-      </w:pPr>
-    </w:p>
-    <w:p>
-      <w:pPr>
-        <w:rPr>
-          <w:rFonts w:asciiTheme="minorHAnsi" w:hAnsiTheme="minorHAnsi" w:cstheme="minorHAnsi"/>
-        </w:rPr>
-      </w:pPr>
-    </w:p>
-    <w:p>
-      <w:pPr>
-        <w:rPr>
-          <w:rFonts w:asciiTheme="minorHAnsi" w:hAnsiTheme="minorHAnsi" w:cstheme="minorHAnsi"/>
-        </w:rPr>
-      </w:pPr>
-    </w:p>
-    <w:p>
-      <w:pPr>
-        <w:rPr>
-          <w:rFonts w:asciiTheme="minorHAnsi" w:hAnsiTheme="minorHAnsi" w:cstheme="minorHAnsi"/>
-        </w:rPr>
-      </w:pPr>
-    </w:p>
-    <w:p>
-      <w:pPr>
-        <w:rPr>
-          <w:rFonts w:asciiTheme="minorHAnsi" w:hAnsiTheme="minorHAnsi" w:cstheme="minorHAnsi"/>
-        </w:rPr>
-      </w:pPr>
-    </w:p>
-    <w:p>
-      <w:pPr>
-        <w:rPr>
-          <w:rFonts w:asciiTheme="minorHAnsi" w:hAnsiTheme="minorHAnsi" w:cstheme="minorHAnsi"/>
-        </w:rPr>
-      </w:pPr>
-    </w:p>
-    <w:p>
-      <w:pPr>
-        <w:rPr>
-          <w:rFonts w:asciiTheme="minorHAnsi" w:hAnsiTheme="minorHAnsi" w:cstheme="minorHAnsi"/>
-        </w:rPr>
-      </w:pPr>
-    </w:p>
-    <w:p>
-      <w:pPr>
-        <w:rPr>
-          <w:rFonts w:asciiTheme="minorHAnsi" w:hAnsiTheme="minorHAnsi" w:cstheme="minorHAnsi"/>
-        </w:rPr>
-      </w:pPr>
-    </w:p>
-    <w:p>
-      <w:pPr>
-        <w:rPr>
-          <w:rFonts w:asciiTheme="minorHAnsi" w:hAnsiTheme="minorHAnsi" w:cstheme="minorHAnsi"/>
-        </w:rPr>
-      </w:pPr>
-    </w:p>
-    <w:p>
-      <w:pPr>
-        <w:rPr>
-          <w:rFonts w:asciiTheme="minorHAnsi" w:hAnsiTheme="minorHAnsi" w:cstheme="minorHAnsi"/>
-        </w:rPr>
-      </w:pPr>
-    </w:p>
-    <w:p>
-      <w:pPr>
-        <w:rPr>
-          <w:rFonts w:asciiTheme="minorHAnsi" w:hAnsiTheme="minorHAnsi" w:cstheme="minorHAnsi"/>
-        </w:rPr>
-      </w:pPr>
-    </w:p>
-    <w:p>
-      <w:pPr>
-        <w:rPr>
-          <w:rFonts w:asciiTheme="minorHAnsi" w:hAnsiTheme="minorHAnsi" w:cstheme="minorHAnsi"/>
-        </w:rPr>
-      </w:pPr>
-    </w:p>
-    <w:p>
-      <w:pPr>
-        <w:rPr>
-          <w:rFonts w:asciiTheme="minorHAnsi" w:hAnsiTheme="minorHAnsi" w:cstheme="minorHAnsi"/>
-        </w:rPr>
-      </w:pPr>
-    </w:p>
-    <w:p>
-      <w:pPr>
-        <w:rPr>
-          <w:rFonts w:asciiTheme="minorHAnsi" w:hAnsiTheme="minorHAnsi" w:cstheme="minorHAnsi"/>
-        </w:rPr>
-      </w:pPr>
-    </w:p>
-    <w:p>
-      <w:pPr>
-        <w:rPr>
-          <w:rFonts w:asciiTheme="minorHAnsi" w:hAnsiTheme="minorHAnsi" w:cstheme="minorHAnsi"/>
-        </w:rPr>
-      </w:pPr>
-    </w:p>
-    <w:p>
-      <w:pPr>
-        <w:rPr>
-          <w:rFonts w:asciiTheme="minorHAnsi" w:hAnsiTheme="minorHAnsi" w:cstheme="minorHAnsi"/>
-        </w:rPr>
-      </w:pPr>
-    </w:p>
-    <w:p>
-      <w:pPr>
-        <w:rPr>
-          <w:rFonts w:asciiTheme="minorHAnsi" w:hAnsiTheme="minorHAnsi" w:cstheme="minorHAnsi"/>
-        </w:rPr>
-      </w:pPr>
-    </w:p>
-    <w:p>
-      <w:pPr>
-        <w:rPr>
-          <w:rFonts w:asciiTheme="minorHAnsi" w:hAnsiTheme="minorHAnsi" w:cstheme="minorHAnsi"/>
-        </w:rPr>
-      </w:pPr>
-    </w:p>
-    <w:p>
-      <w:pPr>
-        <w:rPr>
-          <w:rFonts w:asciiTheme="minorHAnsi" w:hAnsiTheme="minorHAnsi" w:cstheme="minorHAnsi"/>
-        </w:rPr>
-      </w:pPr>
-    </w:p>
-    <w:p>
-      <w:pPr>
-        <w:rPr>
-          <w:rFonts w:asciiTheme="minorHAnsi" w:hAnsiTheme="minorHAnsi" w:cstheme="minorHAnsi"/>
-        </w:rPr>
-      </w:pPr>
-    </w:p>
-    <w:p>
-      <w:pPr>
-        <w:rPr>
-          <w:rFonts w:asciiTheme="minorHAnsi" w:hAnsiTheme="minorHAnsi" w:cstheme="minorHAnsi"/>
-        </w:rPr>
-      </w:pPr>
-    </w:p>
-    <w:p>
-      <w:pPr>
-        <w:rPr>
-          <w:rFonts w:asciiTheme="minorHAnsi" w:hAnsiTheme="minorHAnsi" w:cstheme="minorHAnsi"/>
-        </w:rPr>
-      </w:pPr>
-    </w:p>
-    <w:p>
-      <w:pPr>
-        <w:rPr>
-          <w:rFonts w:asciiTheme="minorHAnsi" w:hAnsiTheme="minorHAnsi" w:cstheme="minorHAnsi"/>
-        </w:rPr>
-      </w:pPr>
-    </w:p>
-    <w:p>
-      <w:pPr>
-        <w:rPr>
-          <w:rFonts w:asciiTheme="minorHAnsi" w:hAnsiTheme="minorHAnsi" w:cstheme="minorHAnsi"/>
-          <w:b/>
-        </w:rPr>
-      </w:pPr>
-      <w:r>
-        <w:rPr>
-          <w:rFonts w:asciiTheme="minorHAnsi" w:hAnsiTheme="minorHAnsi" w:cstheme="minorHAnsi"/>
-          <w:b/>
-        </w:rPr>
-        <w:t>Appendix A: Data Dictionary</w:t>
-      </w:r>
-    </w:p>
-    <w:p>
-      <w:pPr>
-        <w:rPr>
-          <w:rFonts w:asciiTheme="minorHAnsi" w:hAnsiTheme="minorHAnsi" w:cstheme="minorHAnsi"/>
-          <w:color w:val="4472C4" w:themeColor="accent1"/>
-        </w:rPr>
-      </w:pPr>
-      <w:r>
-        <w:rPr>
-          <w:rFonts w:asciiTheme="minorHAnsi" w:hAnsiTheme="minorHAnsi" w:cstheme="minorHAnsi"/>
-          <w:i/>
-          <w:color w:val="4472C4" w:themeColor="accent1"/>
-        </w:rPr>
-        <w:t>[Place on a separate page of its own]</w:t>
-      </w:r>
-    </w:p>
-    <w:p>
-      <w:pPr>
-        <w:rPr>
-          <w:rFonts w:asciiTheme="minorHAnsi" w:hAnsiTheme="minorHAnsi" w:cstheme="minorHAnsi"/>
-          <w:color w:val="4472C4" w:themeColor="accent1"/>
-        </w:rPr>
-      </w:pPr>
-    </w:p>
-    <w:p>
-      <w:pPr>
-        <w:rPr>
-          <w:rFonts w:asciiTheme="minorHAnsi" w:hAnsiTheme="minorHAnsi" w:cstheme="minorHAnsi"/>
-          <w:i/>
-          <w:color w:val="4472C4" w:themeColor="accent1"/>
-        </w:rPr>
-      </w:pPr>
-      <w:r>
-        <w:rPr>
-          <w:rFonts w:asciiTheme="minorHAnsi" w:hAnsiTheme="minorHAnsi" w:cstheme="minorHAnsi"/>
-          <w:i/>
-          <w:color w:val="4472C4" w:themeColor="accent1"/>
-        </w:rPr>
-        <w:t>A data dictionary should describe each of the classes in your system, including its attributes, operations, associations, etc. It should include things like valid ranges for attributes, e.g. must not be null, must be between 1 and 10, etc., and a general description of what operations are intended to do. It is intended to be a resource that a developer can go to during project implementation if s/he needs more information on what a specific class is supposed to do in the application (and how), i.e. it’s supposed to reduce ambiguity in the design.</w:t>
-      </w:r>
-    </w:p>
-    <w:p>
-      <w:pPr>
-        <w:rPr>
-          <w:rFonts w:asciiTheme="minorHAnsi" w:hAnsiTheme="minorHAnsi" w:cstheme="minorHAnsi"/>
-          <w:i/>
-          <w:color w:val="4472C4" w:themeColor="accent1"/>
-        </w:rPr>
-      </w:pPr>
-    </w:p>
-    <w:p>
-      <w:pPr>
-        <w:rPr>
-          <w:rFonts w:asciiTheme="minorHAnsi" w:hAnsiTheme="minorHAnsi" w:cstheme="minorHAnsi"/>
-          <w:i/>
-          <w:color w:val="4472C4" w:themeColor="accent1"/>
-        </w:rPr>
-      </w:pPr>
-      <w:r>
-        <w:rPr>
-          <w:rFonts w:asciiTheme="minorHAnsi" w:hAnsiTheme="minorHAnsi" w:cstheme="minorHAnsi"/>
-          <w:i/>
-          <w:color w:val="4472C4" w:themeColor="accent1"/>
-        </w:rPr>
         <w:t>There is no standard format for a data dictionary so we recommend using one of two approaches:</w:t>
       </w:r>
     </w:p>
@@ -7279,7 +7604,47 @@
           <w:i/>
           <w:color w:val="4472C4" w:themeColor="accent1"/>
         </w:rPr>
-        <w:t>Use JavaDoc to create formatted descriptions of your classes, and their contents, e.g. describe the responsibilities of each class, what it’s attributes are (including things like data types, valid ranges for values, etc.), what operations each one will have and roughly what each operation should do. An advantage of using JavaDoc is that it is easy to auto-generate the data dictionary content periodically as the project progresses</w:t>
+        <w:t xml:space="preserve">Use </w:t>
+      </w:r>
+      <w:proofErr w:type="spellStart"/>
+      <w:r>
+        <w:rPr>
+          <w:rFonts w:asciiTheme="minorHAnsi" w:hAnsiTheme="minorHAnsi" w:cstheme="minorHAnsi"/>
+          <w:bCs/>
+          <w:i/>
+          <w:color w:val="4472C4" w:themeColor="accent1"/>
+        </w:rPr>
+        <w:t>JavaDoc</w:t>
+      </w:r>
+      <w:proofErr w:type="spellEnd"/>
+      <w:r>
+        <w:rPr>
+          <w:rFonts w:asciiTheme="minorHAnsi" w:hAnsiTheme="minorHAnsi" w:cstheme="minorHAnsi"/>
+          <w:bCs/>
+          <w:i/>
+          <w:color w:val="4472C4" w:themeColor="accent1"/>
+        </w:rPr>
+        <w:t xml:space="preserve"> to create formatted descriptions of your classes, and their contents, e.g. describe the responsibilities of each class, what it’s attributes are (including things like data types, valid ranges for values, etc.), what operations each one will have and roughly what each operation should do. An advantage of using </w:t>
+      </w:r>
+      <w:proofErr w:type="spellStart"/>
+      <w:r>
+        <w:rPr>
+          <w:rFonts w:asciiTheme="minorHAnsi" w:hAnsiTheme="minorHAnsi" w:cstheme="minorHAnsi"/>
+          <w:bCs/>
+          <w:i/>
+          <w:color w:val="4472C4" w:themeColor="accent1"/>
+        </w:rPr>
+        <w:t>JavaDoc</w:t>
+      </w:r>
+      <w:proofErr w:type="spellEnd"/>
+      <w:r>
+        <w:rPr>
+          <w:rFonts w:asciiTheme="minorHAnsi" w:hAnsiTheme="minorHAnsi" w:cstheme="minorHAnsi"/>
+          <w:bCs/>
+          <w:i/>
+          <w:color w:val="4472C4" w:themeColor="accent1"/>
+        </w:rPr>
+        <w:t xml:space="preserve"> is that it is easy to auto-generate the data dictionary content periodically as the project progresses</w:t>
       </w:r>
     </w:p>
     <w:p>
@@ -7489,17 +7854,7 @@
             <w:b/>
             <w:bCs/>
           </w:rPr>
-          <w:t>https://learning.oreilly.com/library/view/software-</w:t>
-        </w:r>
-        <w:r>
-          <w:rPr>
-            <w:rStyle w:val="Hyperlink"/>
-            <w:rFonts w:asciiTheme="minorHAnsi" w:hAnsiTheme="minorHAnsi" w:cstheme="minorHAnsi"/>
-            <w:b/>
-            <w:bCs/>
-          </w:rPr>
-          <w:lastRenderedPageBreak/>
-          <w:t>engineering/9789332558298/xhtml/Chapter002.xhtml#h5-008</w:t>
+          <w:t>https://learning.oreilly.com/library/view/software-engineering/9789332558298/xhtml/Chapter002.xhtml#h5-008</w:t>
         </w:r>
       </w:hyperlink>
     </w:p>
@@ -7555,7 +7910,7 @@
 </file>
 
 <file path=word/endnotes.xml><?xml version="1.0" encoding="utf-8"?>
-<w:endnotes xmlns:wpc="http://schemas.microsoft.com/office/word/2010/wordprocessingCanvas" xmlns:cx="http://schemas.microsoft.com/office/drawing/2014/chartex" xmlns:cx1="http://schemas.microsoft.com/office/drawing/2015/9/8/chartex" xmlns:cx2="http://schemas.microsoft.com/office/drawing/2015/10/21/chartex" xmlns:cx3="http://schemas.microsoft.com/office/drawing/2016/5/9/chartex" xmlns:cx4="http://schemas.microsoft.com/office/drawing/2016/5/10/chartex" xmlns:cx5="http://schemas.microsoft.com/office/drawing/2016/5/11/chartex" xmlns:cx6="http://schemas.microsoft.com/office/drawing/2016/5/12/chartex" xmlns:cx7="http://schemas.microsoft.com/office/drawing/2016/5/13/chartex" xmlns:cx8="http://schemas.microsoft.com/office/drawing/2016/5/14/chartex" xmlns:mc="http://schemas.openxmlformats.org/markup-compatibility/2006" xmlns:aink="http://schemas.microsoft.com/office/drawing/2016/ink" xmlns:am3d="http://schemas.microsoft.com/office/drawing/2017/model3d" xmlns:o="urn:schemas-microsoft-com:office:office" xmlns:r="http://schemas.openxmlformats.org/officeDocument/2006/relationships" xmlns:m="http://schemas.openxmlformats.org/officeDocument/2006/math" xmlns:v="urn:schemas-microsoft-com:vml" xmlns:wp14="http://schemas.microsoft.com/office/word/2010/wordprocessingDrawing" xmlns:wp="http://schemas.openxmlformats.org/drawingml/2006/wordprocessingDrawing" xmlns:w10="urn:schemas-microsoft-com:office:word" xmlns:w="http://schemas.openxmlformats.org/wordprocessingml/2006/main" xmlns:w14="http://schemas.microsoft.com/office/word/2010/wordml" xmlns:w15="http://schemas.microsoft.com/office/word/2012/wordml" xmlns:w16cex="http://schemas.microsoft.com/office/word/2018/wordml/cex" xmlns:w16cid="http://schemas.microsoft.com/office/word/2016/wordml/cid" xmlns:w16="http://schemas.microsoft.com/office/word/2018/wordml" xmlns:w16sdtdh="http://schemas.microsoft.com/office/word/2020/wordml/sdtdatahash" xmlns:w16se="http://schemas.microsoft.com/office/word/2015/wordml/symex" xmlns:wpg="http://schemas.microsoft.com/office/word/2010/wordprocessingGroup" xmlns:wpi="http://schemas.microsoft.com/office/word/2010/wordprocessingInk" xmlns:wne="http://schemas.microsoft.com/office/word/2006/wordml" xmlns:wps="http://schemas.microsoft.com/office/word/2010/wordprocessingShape" mc:Ignorable="w14 w15 w16se w16cid w16 w16cex w16sdtdh wp14">
+<w:endnotes xmlns:wpc="http://schemas.microsoft.com/office/word/2010/wordprocessingCanvas" xmlns:cx="http://schemas.microsoft.com/office/drawing/2014/chartex" xmlns:cx1="http://schemas.microsoft.com/office/drawing/2015/9/8/chartex" xmlns:cx2="http://schemas.microsoft.com/office/drawing/2015/10/21/chartex" xmlns:cx3="http://schemas.microsoft.com/office/drawing/2016/5/9/chartex" xmlns:cx4="http://schemas.microsoft.com/office/drawing/2016/5/10/chartex" xmlns:cx5="http://schemas.microsoft.com/office/drawing/2016/5/11/chartex" xmlns:cx6="http://schemas.microsoft.com/office/drawing/2016/5/12/chartex" xmlns:cx7="http://schemas.microsoft.com/office/drawing/2016/5/13/chartex" xmlns:cx8="http://schemas.microsoft.com/office/drawing/2016/5/14/chartex" xmlns:mc="http://schemas.openxmlformats.org/markup-compatibility/2006" xmlns:aink="http://schemas.microsoft.com/office/drawing/2016/ink" xmlns:am3d="http://schemas.microsoft.com/office/drawing/2017/model3d" xmlns:o="urn:schemas-microsoft-com:office:office" xmlns:r="http://schemas.openxmlformats.org/officeDocument/2006/relationships" xmlns:m="http://schemas.openxmlformats.org/officeDocument/2006/math" xmlns:v="urn:schemas-microsoft-com:vml" xmlns:wp14="http://schemas.microsoft.com/office/word/2010/wordprocessingDrawing" xmlns:wp="http://schemas.openxmlformats.org/drawingml/2006/wordprocessingDrawing" xmlns:w10="urn:schemas-microsoft-com:office:word" xmlns:w="http://schemas.openxmlformats.org/wordprocessingml/2006/main" xmlns:w14="http://schemas.microsoft.com/office/word/2010/wordml" xmlns:w15="http://schemas.microsoft.com/office/word/2012/wordml" xmlns:w16cid="http://schemas.microsoft.com/office/word/2016/wordml/cid" xmlns:w16se="http://schemas.microsoft.com/office/word/2015/wordml/symex" xmlns:wpg="http://schemas.microsoft.com/office/word/2010/wordprocessingGroup" xmlns:wpi="http://schemas.microsoft.com/office/word/2010/wordprocessingInk" xmlns:wne="http://schemas.microsoft.com/office/word/2006/wordml" xmlns:wps="http://schemas.microsoft.com/office/word/2010/wordprocessingShape" mc:Ignorable="w14 w15 w16se w16cid wp14">
   <w:endnote w:type="separator" w:id="-1">
     <w:p>
       <w:r>
@@ -7574,7 +7929,7 @@
 </file>
 
 <file path=word/footer1.xml><?xml version="1.0" encoding="utf-8"?>
-<w:ftr xmlns:wpc="http://schemas.microsoft.com/office/word/2010/wordprocessingCanvas" xmlns:cx="http://schemas.microsoft.com/office/drawing/2014/chartex" xmlns:cx1="http://schemas.microsoft.com/office/drawing/2015/9/8/chartex" xmlns:cx2="http://schemas.microsoft.com/office/drawing/2015/10/21/chartex" xmlns:cx3="http://schemas.microsoft.com/office/drawing/2016/5/9/chartex" xmlns:cx4="http://schemas.microsoft.com/office/drawing/2016/5/10/chartex" xmlns:cx5="http://schemas.microsoft.com/office/drawing/2016/5/11/chartex" xmlns:cx6="http://schemas.microsoft.com/office/drawing/2016/5/12/chartex" xmlns:cx7="http://schemas.microsoft.com/office/drawing/2016/5/13/chartex" xmlns:cx8="http://schemas.microsoft.com/office/drawing/2016/5/14/chartex" xmlns:mc="http://schemas.openxmlformats.org/markup-compatibility/2006" xmlns:aink="http://schemas.microsoft.com/office/drawing/2016/ink" xmlns:am3d="http://schemas.microsoft.com/office/drawing/2017/model3d" xmlns:o="urn:schemas-microsoft-com:office:office" xmlns:r="http://schemas.openxmlformats.org/officeDocument/2006/relationships" xmlns:m="http://schemas.openxmlformats.org/officeDocument/2006/math" xmlns:v="urn:schemas-microsoft-com:vml" xmlns:wp14="http://schemas.microsoft.com/office/word/2010/wordprocessingDrawing" xmlns:wp="http://schemas.openxmlformats.org/drawingml/2006/wordprocessingDrawing" xmlns:w10="urn:schemas-microsoft-com:office:word" xmlns:w="http://schemas.openxmlformats.org/wordprocessingml/2006/main" xmlns:w14="http://schemas.microsoft.com/office/word/2010/wordml" xmlns:w15="http://schemas.microsoft.com/office/word/2012/wordml" xmlns:w16cex="http://schemas.microsoft.com/office/word/2018/wordml/cex" xmlns:w16cid="http://schemas.microsoft.com/office/word/2016/wordml/cid" xmlns:w16="http://schemas.microsoft.com/office/word/2018/wordml" xmlns:w16sdtdh="http://schemas.microsoft.com/office/word/2020/wordml/sdtdatahash" xmlns:w16se="http://schemas.microsoft.com/office/word/2015/wordml/symex" xmlns:wpg="http://schemas.microsoft.com/office/word/2010/wordprocessingGroup" xmlns:wpi="http://schemas.microsoft.com/office/word/2010/wordprocessingInk" xmlns:wne="http://schemas.microsoft.com/office/word/2006/wordml" xmlns:wps="http://schemas.microsoft.com/office/word/2010/wordprocessingShape" mc:Ignorable="w14 w15 w16se w16cid w16 w16cex w16sdtdh wp14">
+<w:ftr xmlns:wpc="http://schemas.microsoft.com/office/word/2010/wordprocessingCanvas" xmlns:cx="http://schemas.microsoft.com/office/drawing/2014/chartex" xmlns:cx1="http://schemas.microsoft.com/office/drawing/2015/9/8/chartex" xmlns:cx2="http://schemas.microsoft.com/office/drawing/2015/10/21/chartex" xmlns:cx3="http://schemas.microsoft.com/office/drawing/2016/5/9/chartex" xmlns:cx4="http://schemas.microsoft.com/office/drawing/2016/5/10/chartex" xmlns:cx5="http://schemas.microsoft.com/office/drawing/2016/5/11/chartex" xmlns:cx6="http://schemas.microsoft.com/office/drawing/2016/5/12/chartex" xmlns:cx7="http://schemas.microsoft.com/office/drawing/2016/5/13/chartex" xmlns:cx8="http://schemas.microsoft.com/office/drawing/2016/5/14/chartex" xmlns:mc="http://schemas.openxmlformats.org/markup-compatibility/2006" xmlns:aink="http://schemas.microsoft.com/office/drawing/2016/ink" xmlns:am3d="http://schemas.microsoft.com/office/drawing/2017/model3d" xmlns:o="urn:schemas-microsoft-com:office:office" xmlns:r="http://schemas.openxmlformats.org/officeDocument/2006/relationships" xmlns:m="http://schemas.openxmlformats.org/officeDocument/2006/math" xmlns:v="urn:schemas-microsoft-com:vml" xmlns:wp14="http://schemas.microsoft.com/office/word/2010/wordprocessingDrawing" xmlns:wp="http://schemas.openxmlformats.org/drawingml/2006/wordprocessingDrawing" xmlns:w10="urn:schemas-microsoft-com:office:word" xmlns:w="http://schemas.openxmlformats.org/wordprocessingml/2006/main" xmlns:w14="http://schemas.microsoft.com/office/word/2010/wordml" xmlns:w15="http://schemas.microsoft.com/office/word/2012/wordml" xmlns:w16cid="http://schemas.microsoft.com/office/word/2016/wordml/cid" xmlns:w16se="http://schemas.microsoft.com/office/word/2015/wordml/symex" xmlns:wpg="http://schemas.microsoft.com/office/word/2010/wordprocessingGroup" xmlns:wpi="http://schemas.microsoft.com/office/word/2010/wordprocessingInk" xmlns:wne="http://schemas.microsoft.com/office/word/2006/wordml" xmlns:wps="http://schemas.microsoft.com/office/word/2010/wordprocessingShape" mc:Ignorable="w14 w15 w16se w16cid wp14">
   <w:p>
     <w:pPr>
       <w:pStyle w:val="Footer"/>
@@ -7648,7 +8003,7 @@
 </file>
 
 <file path=word/footnotes.xml><?xml version="1.0" encoding="utf-8"?>
-<w:footnotes xmlns:wpc="http://schemas.microsoft.com/office/word/2010/wordprocessingCanvas" xmlns:cx="http://schemas.microsoft.com/office/drawing/2014/chartex" xmlns:cx1="http://schemas.microsoft.com/office/drawing/2015/9/8/chartex" xmlns:cx2="http://schemas.microsoft.com/office/drawing/2015/10/21/chartex" xmlns:cx3="http://schemas.microsoft.com/office/drawing/2016/5/9/chartex" xmlns:cx4="http://schemas.microsoft.com/office/drawing/2016/5/10/chartex" xmlns:cx5="http://schemas.microsoft.com/office/drawing/2016/5/11/chartex" xmlns:cx6="http://schemas.microsoft.com/office/drawing/2016/5/12/chartex" xmlns:cx7="http://schemas.microsoft.com/office/drawing/2016/5/13/chartex" xmlns:cx8="http://schemas.microsoft.com/office/drawing/2016/5/14/chartex" xmlns:mc="http://schemas.openxmlformats.org/markup-compatibility/2006" xmlns:aink="http://schemas.microsoft.com/office/drawing/2016/ink" xmlns:am3d="http://schemas.microsoft.com/office/drawing/2017/model3d" xmlns:o="urn:schemas-microsoft-com:office:office" xmlns:r="http://schemas.openxmlformats.org/officeDocument/2006/relationships" xmlns:m="http://schemas.openxmlformats.org/officeDocument/2006/math" xmlns:v="urn:schemas-microsoft-com:vml" xmlns:wp14="http://schemas.microsoft.com/office/word/2010/wordprocessingDrawing" xmlns:wp="http://schemas.openxmlformats.org/drawingml/2006/wordprocessingDrawing" xmlns:w10="urn:schemas-microsoft-com:office:word" xmlns:w="http://schemas.openxmlformats.org/wordprocessingml/2006/main" xmlns:w14="http://schemas.microsoft.com/office/word/2010/wordml" xmlns:w15="http://schemas.microsoft.com/office/word/2012/wordml" xmlns:w16cex="http://schemas.microsoft.com/office/word/2018/wordml/cex" xmlns:w16cid="http://schemas.microsoft.com/office/word/2016/wordml/cid" xmlns:w16="http://schemas.microsoft.com/office/word/2018/wordml" xmlns:w16sdtdh="http://schemas.microsoft.com/office/word/2020/wordml/sdtdatahash" xmlns:w16se="http://schemas.microsoft.com/office/word/2015/wordml/symex" xmlns:wpg="http://schemas.microsoft.com/office/word/2010/wordprocessingGroup" xmlns:wpi="http://schemas.microsoft.com/office/word/2010/wordprocessingInk" xmlns:wne="http://schemas.microsoft.com/office/word/2006/wordml" xmlns:wps="http://schemas.microsoft.com/office/word/2010/wordprocessingShape" mc:Ignorable="w14 w15 w16se w16cid w16 w16cex w16sdtdh wp14">
+<w:footnotes xmlns:wpc="http://schemas.microsoft.com/office/word/2010/wordprocessingCanvas" xmlns:cx="http://schemas.microsoft.com/office/drawing/2014/chartex" xmlns:cx1="http://schemas.microsoft.com/office/drawing/2015/9/8/chartex" xmlns:cx2="http://schemas.microsoft.com/office/drawing/2015/10/21/chartex" xmlns:cx3="http://schemas.microsoft.com/office/drawing/2016/5/9/chartex" xmlns:cx4="http://schemas.microsoft.com/office/drawing/2016/5/10/chartex" xmlns:cx5="http://schemas.microsoft.com/office/drawing/2016/5/11/chartex" xmlns:cx6="http://schemas.microsoft.com/office/drawing/2016/5/12/chartex" xmlns:cx7="http://schemas.microsoft.com/office/drawing/2016/5/13/chartex" xmlns:cx8="http://schemas.microsoft.com/office/drawing/2016/5/14/chartex" xmlns:mc="http://schemas.openxmlformats.org/markup-compatibility/2006" xmlns:aink="http://schemas.microsoft.com/office/drawing/2016/ink" xmlns:am3d="http://schemas.microsoft.com/office/drawing/2017/model3d" xmlns:o="urn:schemas-microsoft-com:office:office" xmlns:r="http://schemas.openxmlformats.org/officeDocument/2006/relationships" xmlns:m="http://schemas.openxmlformats.org/officeDocument/2006/math" xmlns:v="urn:schemas-microsoft-com:vml" xmlns:wp14="http://schemas.microsoft.com/office/word/2010/wordprocessingDrawing" xmlns:wp="http://schemas.openxmlformats.org/drawingml/2006/wordprocessingDrawing" xmlns:w10="urn:schemas-microsoft-com:office:word" xmlns:w="http://schemas.openxmlformats.org/wordprocessingml/2006/main" xmlns:w14="http://schemas.microsoft.com/office/word/2010/wordml" xmlns:w15="http://schemas.microsoft.com/office/word/2012/wordml" xmlns:w16cid="http://schemas.microsoft.com/office/word/2016/wordml/cid" xmlns:w16se="http://schemas.microsoft.com/office/word/2015/wordml/symex" xmlns:wpg="http://schemas.microsoft.com/office/word/2010/wordprocessingGroup" xmlns:wpi="http://schemas.microsoft.com/office/word/2010/wordprocessingInk" xmlns:wne="http://schemas.microsoft.com/office/word/2006/wordml" xmlns:wps="http://schemas.microsoft.com/office/word/2010/wordprocessingShape" mc:Ignorable="w14 w15 w16se w16cid wp14">
   <w:footnote w:type="separator" w:id="-1">
     <w:p>
       <w:r>
@@ -7667,7 +8022,7 @@
 </file>
 
 <file path=word/header1.xml><?xml version="1.0" encoding="utf-8"?>
-<w:hdr xmlns:wpc="http://schemas.microsoft.com/office/word/2010/wordprocessingCanvas" xmlns:cx="http://schemas.microsoft.com/office/drawing/2014/chartex" xmlns:cx1="http://schemas.microsoft.com/office/drawing/2015/9/8/chartex" xmlns:cx2="http://schemas.microsoft.com/office/drawing/2015/10/21/chartex" xmlns:cx3="http://schemas.microsoft.com/office/drawing/2016/5/9/chartex" xmlns:cx4="http://schemas.microsoft.com/office/drawing/2016/5/10/chartex" xmlns:cx5="http://schemas.microsoft.com/office/drawing/2016/5/11/chartex" xmlns:cx6="http://schemas.microsoft.com/office/drawing/2016/5/12/chartex" xmlns:cx7="http://schemas.microsoft.com/office/drawing/2016/5/13/chartex" xmlns:cx8="http://schemas.microsoft.com/office/drawing/2016/5/14/chartex" xmlns:mc="http://schemas.openxmlformats.org/markup-compatibility/2006" xmlns:aink="http://schemas.microsoft.com/office/drawing/2016/ink" xmlns:am3d="http://schemas.microsoft.com/office/drawing/2017/model3d" xmlns:o="urn:schemas-microsoft-com:office:office" xmlns:r="http://schemas.openxmlformats.org/officeDocument/2006/relationships" xmlns:m="http://schemas.openxmlformats.org/officeDocument/2006/math" xmlns:v="urn:schemas-microsoft-com:vml" xmlns:wp14="http://schemas.microsoft.com/office/word/2010/wordprocessingDrawing" xmlns:wp="http://schemas.openxmlformats.org/drawingml/2006/wordprocessingDrawing" xmlns:w10="urn:schemas-microsoft-com:office:word" xmlns:w="http://schemas.openxmlformats.org/wordprocessingml/2006/main" xmlns:w14="http://schemas.microsoft.com/office/word/2010/wordml" xmlns:w15="http://schemas.microsoft.com/office/word/2012/wordml" xmlns:w16cex="http://schemas.microsoft.com/office/word/2018/wordml/cex" xmlns:w16cid="http://schemas.microsoft.com/office/word/2016/wordml/cid" xmlns:w16="http://schemas.microsoft.com/office/word/2018/wordml" xmlns:w16sdtdh="http://schemas.microsoft.com/office/word/2020/wordml/sdtdatahash" xmlns:w16se="http://schemas.microsoft.com/office/word/2015/wordml/symex" xmlns:wpg="http://schemas.microsoft.com/office/word/2010/wordprocessingGroup" xmlns:wpi="http://schemas.microsoft.com/office/word/2010/wordprocessingInk" xmlns:wne="http://schemas.microsoft.com/office/word/2006/wordml" xmlns:wps="http://schemas.microsoft.com/office/word/2010/wordprocessingShape" mc:Ignorable="w14 w15 w16se w16cid w16 w16cex w16sdtdh wp14">
+<w:hdr xmlns:wpc="http://schemas.microsoft.com/office/word/2010/wordprocessingCanvas" xmlns:cx="http://schemas.microsoft.com/office/drawing/2014/chartex" xmlns:cx1="http://schemas.microsoft.com/office/drawing/2015/9/8/chartex" xmlns:cx2="http://schemas.microsoft.com/office/drawing/2015/10/21/chartex" xmlns:cx3="http://schemas.microsoft.com/office/drawing/2016/5/9/chartex" xmlns:cx4="http://schemas.microsoft.com/office/drawing/2016/5/10/chartex" xmlns:cx5="http://schemas.microsoft.com/office/drawing/2016/5/11/chartex" xmlns:cx6="http://schemas.microsoft.com/office/drawing/2016/5/12/chartex" xmlns:cx7="http://schemas.microsoft.com/office/drawing/2016/5/13/chartex" xmlns:cx8="http://schemas.microsoft.com/office/drawing/2016/5/14/chartex" xmlns:mc="http://schemas.openxmlformats.org/markup-compatibility/2006" xmlns:aink="http://schemas.microsoft.com/office/drawing/2016/ink" xmlns:am3d="http://schemas.microsoft.com/office/drawing/2017/model3d" xmlns:o="urn:schemas-microsoft-com:office:office" xmlns:r="http://schemas.openxmlformats.org/officeDocument/2006/relationships" xmlns:m="http://schemas.openxmlformats.org/officeDocument/2006/math" xmlns:v="urn:schemas-microsoft-com:vml" xmlns:wp14="http://schemas.microsoft.com/office/word/2010/wordprocessingDrawing" xmlns:wp="http://schemas.openxmlformats.org/drawingml/2006/wordprocessingDrawing" xmlns:w10="urn:schemas-microsoft-com:office:word" xmlns:w="http://schemas.openxmlformats.org/wordprocessingml/2006/main" xmlns:w14="http://schemas.microsoft.com/office/word/2010/wordml" xmlns:w15="http://schemas.microsoft.com/office/word/2012/wordml" xmlns:w16cid="http://schemas.microsoft.com/office/word/2016/wordml/cid" xmlns:w16se="http://schemas.microsoft.com/office/word/2015/wordml/symex" xmlns:wpg="http://schemas.microsoft.com/office/word/2010/wordprocessingGroup" xmlns:wpi="http://schemas.microsoft.com/office/word/2010/wordprocessingInk" xmlns:wne="http://schemas.microsoft.com/office/word/2006/wordml" xmlns:wps="http://schemas.microsoft.com/office/word/2010/wordprocessingShape" mc:Ignorable="w14 w15 w16se w16cid wp14">
   <w:p>
     <w:pPr>
       <w:pStyle w:val="Header"/>
@@ -7724,7 +8079,7 @@
 </file>
 
 <file path=word/numbering.xml><?xml version="1.0" encoding="utf-8"?>
-<w:numbering xmlns:wpc="http://schemas.microsoft.com/office/word/2010/wordprocessingCanvas" xmlns:cx="http://schemas.microsoft.com/office/drawing/2014/chartex" xmlns:cx1="http://schemas.microsoft.com/office/drawing/2015/9/8/chartex" xmlns:cx2="http://schemas.microsoft.com/office/drawing/2015/10/21/chartex" xmlns:cx3="http://schemas.microsoft.com/office/drawing/2016/5/9/chartex" xmlns:cx4="http://schemas.microsoft.com/office/drawing/2016/5/10/chartex" xmlns:cx5="http://schemas.microsoft.com/office/drawing/2016/5/11/chartex" xmlns:cx6="http://schemas.microsoft.com/office/drawing/2016/5/12/chartex" xmlns:cx7="http://schemas.microsoft.com/office/drawing/2016/5/13/chartex" xmlns:cx8="http://schemas.microsoft.com/office/drawing/2016/5/14/chartex" xmlns:mc="http://schemas.openxmlformats.org/markup-compatibility/2006" xmlns:aink="http://schemas.microsoft.com/office/drawing/2016/ink" xmlns:am3d="http://schemas.microsoft.com/office/drawing/2017/model3d" xmlns:o="urn:schemas-microsoft-com:office:office" xmlns:r="http://schemas.openxmlformats.org/officeDocument/2006/relationships" xmlns:m="http://schemas.openxmlformats.org/officeDocument/2006/math" xmlns:v="urn:schemas-microsoft-com:vml" xmlns:wp14="http://schemas.microsoft.com/office/word/2010/wordprocessingDrawing" xmlns:wp="http://schemas.openxmlformats.org/drawingml/2006/wordprocessingDrawing" xmlns:w10="urn:schemas-microsoft-com:office:word" xmlns:w="http://schemas.openxmlformats.org/wordprocessingml/2006/main" xmlns:w14="http://schemas.microsoft.com/office/word/2010/wordml" xmlns:w15="http://schemas.microsoft.com/office/word/2012/wordml" xmlns:w16cex="http://schemas.microsoft.com/office/word/2018/wordml/cex" xmlns:w16cid="http://schemas.microsoft.com/office/word/2016/wordml/cid" xmlns:w16="http://schemas.microsoft.com/office/word/2018/wordml" xmlns:w16sdtdh="http://schemas.microsoft.com/office/word/2020/wordml/sdtdatahash" xmlns:w16se="http://schemas.microsoft.com/office/word/2015/wordml/symex" xmlns:wpg="http://schemas.microsoft.com/office/word/2010/wordprocessingGroup" xmlns:wpi="http://schemas.microsoft.com/office/word/2010/wordprocessingInk" xmlns:wne="http://schemas.microsoft.com/office/word/2006/wordml" xmlns:wps="http://schemas.microsoft.com/office/word/2010/wordprocessingShape" mc:Ignorable="w14 w15 w16se w16cid w16 w16cex w16sdtdh wp14">
+<w:numbering xmlns:wpc="http://schemas.microsoft.com/office/word/2010/wordprocessingCanvas" xmlns:cx="http://schemas.microsoft.com/office/drawing/2014/chartex" xmlns:cx1="http://schemas.microsoft.com/office/drawing/2015/9/8/chartex" xmlns:cx2="http://schemas.microsoft.com/office/drawing/2015/10/21/chartex" xmlns:cx3="http://schemas.microsoft.com/office/drawing/2016/5/9/chartex" xmlns:cx4="http://schemas.microsoft.com/office/drawing/2016/5/10/chartex" xmlns:cx5="http://schemas.microsoft.com/office/drawing/2016/5/11/chartex" xmlns:cx6="http://schemas.microsoft.com/office/drawing/2016/5/12/chartex" xmlns:cx7="http://schemas.microsoft.com/office/drawing/2016/5/13/chartex" xmlns:cx8="http://schemas.microsoft.com/office/drawing/2016/5/14/chartex" xmlns:mc="http://schemas.openxmlformats.org/markup-compatibility/2006" xmlns:aink="http://schemas.microsoft.com/office/drawing/2016/ink" xmlns:am3d="http://schemas.microsoft.com/office/drawing/2017/model3d" xmlns:o="urn:schemas-microsoft-com:office:office" xmlns:r="http://schemas.openxmlformats.org/officeDocument/2006/relationships" xmlns:m="http://schemas.openxmlformats.org/officeDocument/2006/math" xmlns:v="urn:schemas-microsoft-com:vml" xmlns:wp14="http://schemas.microsoft.com/office/word/2010/wordprocessingDrawing" xmlns:wp="http://schemas.openxmlformats.org/drawingml/2006/wordprocessingDrawing" xmlns:w10="urn:schemas-microsoft-com:office:word" xmlns:w="http://schemas.openxmlformats.org/wordprocessingml/2006/main" xmlns:w14="http://schemas.microsoft.com/office/word/2010/wordml" xmlns:w15="http://schemas.microsoft.com/office/word/2012/wordml" xmlns:w16cid="http://schemas.microsoft.com/office/word/2016/wordml/cid" xmlns:w16se="http://schemas.microsoft.com/office/word/2015/wordml/symex" xmlns:wpg="http://schemas.microsoft.com/office/word/2010/wordprocessingGroup" xmlns:wpi="http://schemas.microsoft.com/office/word/2010/wordprocessingInk" xmlns:wne="http://schemas.microsoft.com/office/word/2006/wordml" xmlns:wps="http://schemas.microsoft.com/office/word/2010/wordprocessingShape" mc:Ignorable="w14 w15 w16se w16cid wp14">
   <w:abstractNum w:abstractNumId="0" w15:restartNumberingAfterBreak="0">
     <w:nsid w:val="010F40E9"/>
     <w:multiLevelType w:val="hybridMultilevel"/>
@@ -9793,7 +10148,7 @@
 </file>
 
 <file path=word/styles.xml><?xml version="1.0" encoding="utf-8"?>
-<w:styles xmlns:mc="http://schemas.openxmlformats.org/markup-compatibility/2006" xmlns:r="http://schemas.openxmlformats.org/officeDocument/2006/relationships" xmlns:w="http://schemas.openxmlformats.org/wordprocessingml/2006/main" xmlns:w14="http://schemas.microsoft.com/office/word/2010/wordml" xmlns:w15="http://schemas.microsoft.com/office/word/2012/wordml" xmlns:w16cex="http://schemas.microsoft.com/office/word/2018/wordml/cex" xmlns:w16cid="http://schemas.microsoft.com/office/word/2016/wordml/cid" xmlns:w16="http://schemas.microsoft.com/office/word/2018/wordml" xmlns:w16sdtdh="http://schemas.microsoft.com/office/word/2020/wordml/sdtdatahash" xmlns:w16se="http://schemas.microsoft.com/office/word/2015/wordml/symex" mc:Ignorable="w14 w15 w16se w16cid w16 w16cex w16sdtdh">
+<w:styles xmlns:mc="http://schemas.openxmlformats.org/markup-compatibility/2006" xmlns:r="http://schemas.openxmlformats.org/officeDocument/2006/relationships" xmlns:w="http://schemas.openxmlformats.org/wordprocessingml/2006/main" xmlns:w14="http://schemas.microsoft.com/office/word/2010/wordml" xmlns:w15="http://schemas.microsoft.com/office/word/2012/wordml" xmlns:w16cid="http://schemas.microsoft.com/office/word/2016/wordml/cid" xmlns:w16se="http://schemas.microsoft.com/office/word/2015/wordml/symex" mc:Ignorable="w14 w15 w16se w16cid">
   <w:docDefaults>
     <w:rPrDefault>
       <w:rPr>
@@ -9809,7 +10164,7 @@
       </w:pPr>
     </w:pPrDefault>
   </w:docDefaults>
-  <w:latentStyles w:defLockedState="0" w:defUIPriority="99" w:defSemiHidden="0" w:defUnhideWhenUsed="0" w:defQFormat="0" w:count="376">
+  <w:latentStyles w:defLockedState="0" w:defUIPriority="99" w:defSemiHidden="0" w:defUnhideWhenUsed="0" w:defQFormat="0" w:count="375">
     <w:lsdException w:name="Normal" w:uiPriority="0" w:qFormat="1"/>
     <w:lsdException w:name="heading 1" w:uiPriority="9" w:qFormat="1"/>
     <w:lsdException w:name="heading 2" w:semiHidden="1" w:uiPriority="0" w:unhideWhenUsed="1" w:qFormat="1"/>
@@ -10185,7 +10540,6 @@
     <w:lsdException w:name="Smart Hyperlink" w:semiHidden="1" w:unhideWhenUsed="1"/>
     <w:lsdException w:name="Hashtag" w:semiHidden="1" w:unhideWhenUsed="1"/>
     <w:lsdException w:name="Unresolved Mention" w:semiHidden="1" w:unhideWhenUsed="1"/>
-    <w:lsdException w:name="Smart Link" w:semiHidden="1" w:unhideWhenUsed="1"/>
   </w:latentStyles>
   <w:style w:type="paragraph" w:default="1" w:styleId="Normal">
     <w:name w:val="Normal"/>
@@ -10814,7 +11168,7 @@
 </file>
 
 <file path=customXml/itemProps1.xml><?xml version="1.0" encoding="utf-8"?>
-<ds:datastoreItem xmlns:ds="http://schemas.openxmlformats.org/officeDocument/2006/customXml" ds:itemID="{AF3690EC-7E77-4E6E-86FF-850337CCB7D1}">
+<ds:datastoreItem xmlns:ds="http://schemas.openxmlformats.org/officeDocument/2006/customXml" ds:itemID="{97123B7B-5A7E-4886-9DF1-49E0DF0D87F5}">
   <ds:schemaRefs>
     <ds:schemaRef ds:uri="http://schemas.openxmlformats.org/officeDocument/2006/bibliography"/>
   </ds:schemaRefs>

</xml_diff>

<commit_message>
Corrects typo in Documentation.docx
</commit_message>
<xml_diff>
--- a/Documentation.docx
+++ b/Documentation.docx
@@ -266,6 +266,7 @@
         </w:rPr>
         <w:t xml:space="preserve"> of the sections are in </w:t>
       </w:r>
+      <w:proofErr w:type="gramStart"/>
       <w:r>
         <w:rPr>
           <w:rFonts w:asciiTheme="minorHAnsi" w:hAnsiTheme="minorHAnsi" w:cstheme="minorHAnsi"/>
@@ -274,6 +275,7 @@
         </w:rPr>
         <w:t>Blue</w:t>
       </w:r>
+      <w:proofErr w:type="gramEnd"/>
       <w:r>
         <w:rPr>
           <w:rFonts w:asciiTheme="minorHAnsi" w:hAnsiTheme="minorHAnsi" w:cstheme="minorHAnsi"/>
@@ -2703,7 +2705,25 @@
           <w:iCs/>
           <w:color w:val="000000" w:themeColor="text1"/>
         </w:rPr>
-        <w:t>Application architecture are illustrated as well as hardware and software requirements for development and deployment.  Finally, project timelines are described in detail.</w:t>
+        <w:t xml:space="preserve">Application </w:t>
+      </w:r>
+      <w:proofErr w:type="gramStart"/>
+      <w:r>
+        <w:rPr>
+          <w:rFonts w:asciiTheme="minorHAnsi" w:hAnsiTheme="minorHAnsi" w:cstheme="minorHAnsi"/>
+          <w:iCs/>
+          <w:color w:val="000000" w:themeColor="text1"/>
+        </w:rPr>
+        <w:t>architecture</w:t>
+      </w:r>
+      <w:proofErr w:type="gramEnd"/>
+      <w:r>
+        <w:rPr>
+          <w:rFonts w:asciiTheme="minorHAnsi" w:hAnsiTheme="minorHAnsi" w:cstheme="minorHAnsi"/>
+          <w:iCs/>
+          <w:color w:val="000000" w:themeColor="text1"/>
+        </w:rPr>
+        <w:t xml:space="preserve"> are illustrated as well as hardware and software requirements for development and deployment.  Finally, project timelines are described in detail.</w:t>
       </w:r>
     </w:p>
     <w:p>
@@ -2761,7 +2781,27 @@
           <w:iCs/>
           <w:color w:val="4472C4" w:themeColor="accent1"/>
         </w:rPr>
-        <w:t xml:space="preserve">pecial notations used in this document, e.g. use of fonts and </w:t>
+        <w:t xml:space="preserve">pecial notations used in this document, </w:t>
+      </w:r>
+      <w:proofErr w:type="gramStart"/>
+      <w:r>
+        <w:rPr>
+          <w:rFonts w:asciiTheme="minorHAnsi" w:hAnsiTheme="minorHAnsi" w:cstheme="minorHAnsi"/>
+          <w:i/>
+          <w:iCs/>
+          <w:color w:val="4472C4" w:themeColor="accent1"/>
+        </w:rPr>
+        <w:t>e.g.</w:t>
+      </w:r>
+      <w:proofErr w:type="gramEnd"/>
+      <w:r>
+        <w:rPr>
+          <w:rFonts w:asciiTheme="minorHAnsi" w:hAnsiTheme="minorHAnsi" w:cstheme="minorHAnsi"/>
+          <w:i/>
+          <w:iCs/>
+          <w:color w:val="4472C4" w:themeColor="accent1"/>
+        </w:rPr>
+        <w:t xml:space="preserve"> use of fonts and </w:t>
       </w:r>
       <w:r>
         <w:rPr>
@@ -3265,7 +3305,21 @@
         <w:rPr>
           <w:rFonts w:asciiTheme="minorHAnsi" w:hAnsiTheme="minorHAnsi" w:cstheme="minorHAnsi"/>
         </w:rPr>
-        <w:t>Ability to generate a contract between customer and service provider in order to ensure quality of work and agreed pricing is met</w:t>
+        <w:t xml:space="preserve">Ability to generate a contract between customer and service provider </w:t>
+      </w:r>
+      <w:proofErr w:type="gramStart"/>
+      <w:r>
+        <w:rPr>
+          <w:rFonts w:asciiTheme="minorHAnsi" w:hAnsiTheme="minorHAnsi" w:cstheme="minorHAnsi"/>
+        </w:rPr>
+        <w:t>in order to</w:t>
+      </w:r>
+      <w:proofErr w:type="gramEnd"/>
+      <w:r>
+        <w:rPr>
+          <w:rFonts w:asciiTheme="minorHAnsi" w:hAnsiTheme="minorHAnsi" w:cstheme="minorHAnsi"/>
+        </w:rPr>
+        <w:t xml:space="preserve"> ensure quality of work and agreed pricing is met</w:t>
       </w:r>
     </w:p>
     <w:p>
@@ -3394,7 +3448,21 @@
         <w:rPr>
           <w:rFonts w:asciiTheme="minorHAnsi" w:hAnsiTheme="minorHAnsi" w:cstheme="minorHAnsi"/>
         </w:rPr>
-        <w:t xml:space="preserve">based application providing and easy to use interface for both customer to seek out services and service provider to advertise and sell services. </w:t>
+        <w:t xml:space="preserve">based application providing and easy to use interface for both </w:t>
+      </w:r>
+      <w:proofErr w:type="gramStart"/>
+      <w:r>
+        <w:rPr>
+          <w:rFonts w:asciiTheme="minorHAnsi" w:hAnsiTheme="minorHAnsi" w:cstheme="minorHAnsi"/>
+        </w:rPr>
+        <w:t>customer</w:t>
+      </w:r>
+      <w:proofErr w:type="gramEnd"/>
+      <w:r>
+        <w:rPr>
+          <w:rFonts w:asciiTheme="minorHAnsi" w:hAnsiTheme="minorHAnsi" w:cstheme="minorHAnsi"/>
+        </w:rPr>
+        <w:t xml:space="preserve"> to seek out services and service provider to advertise and sell services. </w:t>
       </w:r>
     </w:p>
     <w:p>
@@ -3874,14 +3942,32 @@
                 <w:bCs/>
                 <w:sz w:val="20"/>
               </w:rPr>
-              <w:t xml:space="preserve"> – Customer will log into app via HTML form with user name and password. App will Authenticate</w:t>
-            </w:r>
+              <w:t xml:space="preserve"> – Customer will log into app via HTML form with </w:t>
+            </w:r>
+            <w:proofErr w:type="gramStart"/>
             <w:r>
               <w:rPr>
                 <w:rFonts w:asciiTheme="minorHAnsi" w:hAnsiTheme="minorHAnsi" w:cstheme="minorHAnsi"/>
                 <w:bCs/>
                 <w:sz w:val="20"/>
               </w:rPr>
+              <w:t>user name</w:t>
+            </w:r>
+            <w:proofErr w:type="gramEnd"/>
+            <w:r>
+              <w:rPr>
+                <w:rFonts w:asciiTheme="minorHAnsi" w:hAnsiTheme="minorHAnsi" w:cstheme="minorHAnsi"/>
+                <w:bCs/>
+                <w:sz w:val="20"/>
+              </w:rPr>
+              <w:t xml:space="preserve"> and password. App will Authenticate</w:t>
+            </w:r>
+            <w:r>
+              <w:rPr>
+                <w:rFonts w:asciiTheme="minorHAnsi" w:hAnsiTheme="minorHAnsi" w:cstheme="minorHAnsi"/>
+                <w:bCs/>
+                <w:sz w:val="20"/>
+              </w:rPr>
               <w:t xml:space="preserve"> and log into Customer interface</w:t>
             </w:r>
           </w:p>
@@ -3924,7 +4010,16 @@
                 <w:b/>
                 <w:sz w:val="20"/>
               </w:rPr>
-              <w:t xml:space="preserve">Receive Incentive Discounts for High Usage - </w:t>
+              <w:t xml:space="preserve">Receive Incentive Discounts for High Usage </w:t>
+            </w:r>
+            <w:proofErr w:type="gramStart"/>
+            <w:r>
+              <w:rPr>
+                <w:rFonts w:asciiTheme="minorHAnsi" w:hAnsiTheme="minorHAnsi" w:cstheme="minorHAnsi"/>
+                <w:b/>
+                <w:sz w:val="20"/>
+              </w:rPr>
+              <w:t xml:space="preserve">- </w:t>
             </w:r>
             <w:r>
               <w:rPr>
@@ -3932,7 +4027,16 @@
                 <w:bCs/>
                 <w:sz w:val="20"/>
               </w:rPr>
-              <w:t xml:space="preserve"> Incentive discounts will be awarded for </w:t>
+              <w:t xml:space="preserve"> Incentive</w:t>
+            </w:r>
+            <w:proofErr w:type="gramEnd"/>
+            <w:r>
+              <w:rPr>
+                <w:rFonts w:asciiTheme="minorHAnsi" w:hAnsiTheme="minorHAnsi" w:cstheme="minorHAnsi"/>
+                <w:bCs/>
+                <w:sz w:val="20"/>
+              </w:rPr>
+              <w:t xml:space="preserve"> discounts will be awarded for </w:t>
             </w:r>
             <w:r>
               <w:rPr>
@@ -4700,7 +4804,15 @@
         </w:numPr>
       </w:pPr>
       <w:r>
-        <w:t>Payment gateway service API (Paypal or similar) to handle transactions between customers and service providers</w:t>
+        <w:t>Payment gateway service API (</w:t>
+      </w:r>
+      <w:proofErr w:type="spellStart"/>
+      <w:r>
+        <w:t>Paypal</w:t>
+      </w:r>
+      <w:proofErr w:type="spellEnd"/>
+      <w:r>
+        <w:t xml:space="preserve"> or similar) to handle transactions between customers and service providers</w:t>
       </w:r>
     </w:p>
     <w:p>
@@ -4861,7 +4973,19 @@
         <w:rPr>
           <w:rFonts w:asciiTheme="minorHAnsi" w:hAnsiTheme="minorHAnsi" w:cstheme="minorHAnsi"/>
         </w:rPr>
-        <w:t>For inexperienced users, the AI chatbot should be very intuitive and easy to use to aid in use of the platfom.</w:t>
+        <w:t>For inexperienced users, the AI chatbot should be very intuitive and easy to use to aid in use of the platfo</w:t>
+      </w:r>
+      <w:r>
+        <w:rPr>
+          <w:rFonts w:asciiTheme="minorHAnsi" w:hAnsiTheme="minorHAnsi" w:cstheme="minorHAnsi"/>
+        </w:rPr>
+        <w:t>r</w:t>
+      </w:r>
+      <w:r>
+        <w:rPr>
+          <w:rFonts w:asciiTheme="minorHAnsi" w:hAnsiTheme="minorHAnsi" w:cstheme="minorHAnsi"/>
+        </w:rPr>
+        <w:t>m.</w:t>
       </w:r>
     </w:p>
     <w:p>
@@ -4950,7 +5074,27 @@
           <w:iCs/>
           <w:color w:val="4472C4" w:themeColor="accent1"/>
         </w:rPr>
-        <w:t>Show problem domain objects only in these diagrams: assume they can communicate directly with actors and are persistent (can store and retrieve data, e.g. in a database)</w:t>
+        <w:t xml:space="preserve">Show problem domain objects only in these diagrams: assume they can communicate directly with actors and are persistent (can store and retrieve data, </w:t>
+      </w:r>
+      <w:proofErr w:type="gramStart"/>
+      <w:r>
+        <w:rPr>
+          <w:rFonts w:asciiTheme="minorHAnsi" w:hAnsiTheme="minorHAnsi" w:cstheme="minorHAnsi"/>
+          <w:i/>
+          <w:iCs/>
+          <w:color w:val="4472C4" w:themeColor="accent1"/>
+        </w:rPr>
+        <w:t>e.g.</w:t>
+      </w:r>
+      <w:proofErr w:type="gramEnd"/>
+      <w:r>
+        <w:rPr>
+          <w:rFonts w:asciiTheme="minorHAnsi" w:hAnsiTheme="minorHAnsi" w:cstheme="minorHAnsi"/>
+          <w:i/>
+          <w:iCs/>
+          <w:color w:val="4472C4" w:themeColor="accent1"/>
+        </w:rPr>
+        <w:t xml:space="preserve"> in a database)</w:t>
       </w:r>
     </w:p>
     <w:p>
@@ -5243,7 +5387,27 @@
           <w:iCs/>
           <w:color w:val="4472C4" w:themeColor="accent1"/>
         </w:rPr>
-        <w:t>How will the different parts of your system will communicate with each other? e.g. TCP/IP, HTTP, XML, JSON, JDBC etc.</w:t>
+        <w:t xml:space="preserve">How will the different parts of your system will communicate with each other? </w:t>
+      </w:r>
+      <w:proofErr w:type="gramStart"/>
+      <w:r>
+        <w:rPr>
+          <w:rFonts w:asciiTheme="minorHAnsi" w:hAnsiTheme="minorHAnsi" w:cstheme="minorHAnsi"/>
+          <w:i/>
+          <w:iCs/>
+          <w:color w:val="4472C4" w:themeColor="accent1"/>
+        </w:rPr>
+        <w:t>e.g.</w:t>
+      </w:r>
+      <w:proofErr w:type="gramEnd"/>
+      <w:r>
+        <w:rPr>
+          <w:rFonts w:asciiTheme="minorHAnsi" w:hAnsiTheme="minorHAnsi" w:cstheme="minorHAnsi"/>
+          <w:i/>
+          <w:iCs/>
+          <w:color w:val="4472C4" w:themeColor="accent1"/>
+        </w:rPr>
+        <w:t xml:space="preserve"> TCP/IP, HTTP, XML, JSON, JDBC etc.</w:t>
       </w:r>
     </w:p>
     <w:p>
@@ -5289,7 +5453,27 @@
           <w:iCs/>
           <w:color w:val="4472C4" w:themeColor="accent1"/>
         </w:rPr>
-        <w:t>required hardware specs to develop and maintain, e.g. your laptop specs</w:t>
+        <w:t xml:space="preserve">required hardware specs to develop and maintain, </w:t>
+      </w:r>
+      <w:proofErr w:type="gramStart"/>
+      <w:r>
+        <w:rPr>
+          <w:rFonts w:asciiTheme="minorHAnsi" w:hAnsiTheme="minorHAnsi" w:cstheme="minorHAnsi"/>
+          <w:i/>
+          <w:iCs/>
+          <w:color w:val="4472C4" w:themeColor="accent1"/>
+        </w:rPr>
+        <w:t>e.g.</w:t>
+      </w:r>
+      <w:proofErr w:type="gramEnd"/>
+      <w:r>
+        <w:rPr>
+          <w:rFonts w:asciiTheme="minorHAnsi" w:hAnsiTheme="minorHAnsi" w:cstheme="minorHAnsi"/>
+          <w:i/>
+          <w:iCs/>
+          <w:color w:val="4472C4" w:themeColor="accent1"/>
+        </w:rPr>
+        <w:t xml:space="preserve"> your laptop specs</w:t>
       </w:r>
     </w:p>
     <w:p>
@@ -5329,7 +5513,27 @@
           <w:iCs/>
           <w:color w:val="4472C4" w:themeColor="accent1"/>
         </w:rPr>
-        <w:t xml:space="preserve"> system, e.g. the server(s) the system will eventually be deployed and run on (not your development machine)</w:t>
+        <w:t xml:space="preserve"> system, </w:t>
+      </w:r>
+      <w:proofErr w:type="gramStart"/>
+      <w:r>
+        <w:rPr>
+          <w:rFonts w:asciiTheme="minorHAnsi" w:hAnsiTheme="minorHAnsi" w:cstheme="minorHAnsi"/>
+          <w:i/>
+          <w:iCs/>
+          <w:color w:val="4472C4" w:themeColor="accent1"/>
+        </w:rPr>
+        <w:t>e.g.</w:t>
+      </w:r>
+      <w:proofErr w:type="gramEnd"/>
+      <w:r>
+        <w:rPr>
+          <w:rFonts w:asciiTheme="minorHAnsi" w:hAnsiTheme="minorHAnsi" w:cstheme="minorHAnsi"/>
+          <w:i/>
+          <w:iCs/>
+          <w:color w:val="4472C4" w:themeColor="accent1"/>
+        </w:rPr>
+        <w:t xml:space="preserve"> the server(s) the system will eventually be deployed and run on (not your development machine)</w:t>
       </w:r>
     </w:p>
     <w:p>
@@ -5649,7 +5853,27 @@
           <w:iCs/>
           <w:color w:val="4472C4" w:themeColor="accent1"/>
         </w:rPr>
-        <w:t>textual description of mechanism, e.g. you are using JPA, stored procedures, etc.</w:t>
+        <w:t xml:space="preserve">textual description of mechanism, </w:t>
+      </w:r>
+      <w:proofErr w:type="gramStart"/>
+      <w:r>
+        <w:rPr>
+          <w:rFonts w:asciiTheme="minorHAnsi" w:hAnsiTheme="minorHAnsi" w:cstheme="minorHAnsi"/>
+          <w:i/>
+          <w:iCs/>
+          <w:color w:val="4472C4" w:themeColor="accent1"/>
+        </w:rPr>
+        <w:t>e.g.</w:t>
+      </w:r>
+      <w:proofErr w:type="gramEnd"/>
+      <w:r>
+        <w:rPr>
+          <w:rFonts w:asciiTheme="minorHAnsi" w:hAnsiTheme="minorHAnsi" w:cstheme="minorHAnsi"/>
+          <w:i/>
+          <w:iCs/>
+          <w:color w:val="4472C4" w:themeColor="accent1"/>
+        </w:rPr>
+        <w:t xml:space="preserve"> you are using JPA, stored procedures, etc.</w:t>
       </w:r>
     </w:p>
     <w:p>
@@ -5854,7 +6078,47 @@
           <w:iCs/>
           <w:color w:val="4472C4" w:themeColor="accent1"/>
         </w:rPr>
-        <w:t>define the attributes, associations and operations for each class in your class diagrams using the full UML notations, e.g. including data types, full operation signatures for operations, etc.  UI classes can be complex in structure so you do not need to fully define these</w:t>
+        <w:t xml:space="preserve">define the attributes, associations and operations for each class in your class diagrams using the full UML notations, </w:t>
+      </w:r>
+      <w:proofErr w:type="gramStart"/>
+      <w:r>
+        <w:rPr>
+          <w:rFonts w:asciiTheme="minorHAnsi" w:hAnsiTheme="minorHAnsi" w:cstheme="minorHAnsi"/>
+          <w:i/>
+          <w:iCs/>
+          <w:color w:val="4472C4" w:themeColor="accent1"/>
+        </w:rPr>
+        <w:t>e.g.</w:t>
+      </w:r>
+      <w:proofErr w:type="gramEnd"/>
+      <w:r>
+        <w:rPr>
+          <w:rFonts w:asciiTheme="minorHAnsi" w:hAnsiTheme="minorHAnsi" w:cstheme="minorHAnsi"/>
+          <w:i/>
+          <w:iCs/>
+          <w:color w:val="4472C4" w:themeColor="accent1"/>
+        </w:rPr>
+        <w:t xml:space="preserve"> including data types, full operation signatures for operations, etc.  UI classes can be complex in </w:t>
+      </w:r>
+      <w:proofErr w:type="gramStart"/>
+      <w:r>
+        <w:rPr>
+          <w:rFonts w:asciiTheme="minorHAnsi" w:hAnsiTheme="minorHAnsi" w:cstheme="minorHAnsi"/>
+          <w:i/>
+          <w:iCs/>
+          <w:color w:val="4472C4" w:themeColor="accent1"/>
+        </w:rPr>
+        <w:t>structure</w:t>
+      </w:r>
+      <w:proofErr w:type="gramEnd"/>
+      <w:r>
+        <w:rPr>
+          <w:rFonts w:asciiTheme="minorHAnsi" w:hAnsiTheme="minorHAnsi" w:cstheme="minorHAnsi"/>
+          <w:i/>
+          <w:iCs/>
+          <w:color w:val="4472C4" w:themeColor="accent1"/>
+        </w:rPr>
+        <w:t xml:space="preserve"> so you do not need to fully define these</w:t>
       </w:r>
     </w:p>
     <w:p>
@@ -6317,7 +6581,27 @@
           <w:iCs/>
           <w:color w:val="4472C4" w:themeColor="accent1"/>
         </w:rPr>
-        <w:t>Procedures involve how your development team is going to work together on the project, e.g. regular meeting times, handling communication between team members, etc. Tools and standards might include things like development language, database to use, frameworks to use, industry standards to be followed, etc. Update as they are chosen (this is evolutionary)</w:t>
+        <w:t xml:space="preserve">Procedures involve how your development team is going to work together on the project, </w:t>
+      </w:r>
+      <w:proofErr w:type="gramStart"/>
+      <w:r>
+        <w:rPr>
+          <w:rFonts w:asciiTheme="minorHAnsi" w:hAnsiTheme="minorHAnsi" w:cstheme="minorHAnsi"/>
+          <w:i/>
+          <w:iCs/>
+          <w:color w:val="4472C4" w:themeColor="accent1"/>
+        </w:rPr>
+        <w:t>e.g.</w:t>
+      </w:r>
+      <w:proofErr w:type="gramEnd"/>
+      <w:r>
+        <w:rPr>
+          <w:rFonts w:asciiTheme="minorHAnsi" w:hAnsiTheme="minorHAnsi" w:cstheme="minorHAnsi"/>
+          <w:i/>
+          <w:iCs/>
+          <w:color w:val="4472C4" w:themeColor="accent1"/>
+        </w:rPr>
+        <w:t xml:space="preserve"> regular meeting times, handling communication between team members, etc. Tools and standards might include things like development language, database to use, frameworks to use, industry standards to be followed, etc. Update as they are chosen (this is evolutionary)</w:t>
       </w:r>
     </w:p>
     <w:p>
@@ -6594,7 +6878,23 @@
           <w:color w:val="4472C4" w:themeColor="accent1"/>
         </w:rPr>
         <w:lastRenderedPageBreak/>
-        <w:t>have project-specific meaning and so should be described here also, e.g. “</w:t>
+        <w:t xml:space="preserve">have project-specific meaning and so should be described here also, </w:t>
+      </w:r>
+      <w:proofErr w:type="gramStart"/>
+      <w:r>
+        <w:rPr>
+          <w:rFonts w:asciiTheme="minorHAnsi" w:hAnsiTheme="minorHAnsi" w:cstheme="minorHAnsi"/>
+          <w:color w:val="4472C4" w:themeColor="accent1"/>
+        </w:rPr>
+        <w:t>e.g.</w:t>
+      </w:r>
+      <w:proofErr w:type="gramEnd"/>
+      <w:r>
+        <w:rPr>
+          <w:rFonts w:asciiTheme="minorHAnsi" w:hAnsiTheme="minorHAnsi" w:cstheme="minorHAnsi"/>
+          <w:color w:val="4472C4" w:themeColor="accent1"/>
+        </w:rPr>
+        <w:t xml:space="preserve"> “</w:t>
       </w:r>
       <w:r>
         <w:rPr>
@@ -7220,33 +7520,87 @@
           <w:i/>
           <w:color w:val="4472C4" w:themeColor="accent1"/>
         </w:rPr>
-        <w:t>A data dictionary should describe each of the classes in your system, including its attributes, operations, associations, etc. It should include things like valid ranges for attributes, e.g. must not be null, must be between 1 and 10, etc., and a general description of what operations are intended to do. It is intended to be a resource that a developer can go to during project implementation if s/he needs more information on what a specific class is supposed to do in the application (and how), i.e. it’s supposed to reduce ambiguity in the design.</w:t>
-      </w:r>
-    </w:p>
-    <w:p>
-      <w:pPr>
-        <w:rPr>
-          <w:rFonts w:asciiTheme="minorHAnsi" w:hAnsiTheme="minorHAnsi" w:cstheme="minorHAnsi"/>
-          <w:i/>
-          <w:color w:val="4472C4" w:themeColor="accent1"/>
-        </w:rPr>
-      </w:pPr>
-    </w:p>
-    <w:p>
-      <w:pPr>
-        <w:rPr>
-          <w:rFonts w:asciiTheme="minorHAnsi" w:hAnsiTheme="minorHAnsi" w:cstheme="minorHAnsi"/>
-          <w:i/>
-          <w:color w:val="4472C4" w:themeColor="accent1"/>
-        </w:rPr>
-      </w:pPr>
-      <w:r>
-        <w:rPr>
-          <w:rFonts w:asciiTheme="minorHAnsi" w:hAnsiTheme="minorHAnsi" w:cstheme="minorHAnsi"/>
-          <w:i/>
-          <w:color w:val="4472C4" w:themeColor="accent1"/>
-        </w:rPr>
-        <w:t>There is no standard format for a data dictionary so we recommend using one of two approaches:</w:t>
+        <w:t xml:space="preserve">A data dictionary should describe each of the classes in your system, including its attributes, operations, associations, etc. It should include things like valid ranges for attributes, </w:t>
+      </w:r>
+      <w:proofErr w:type="gramStart"/>
+      <w:r>
+        <w:rPr>
+          <w:rFonts w:asciiTheme="minorHAnsi" w:hAnsiTheme="minorHAnsi" w:cstheme="minorHAnsi"/>
+          <w:i/>
+          <w:color w:val="4472C4" w:themeColor="accent1"/>
+        </w:rPr>
+        <w:t>e.g.</w:t>
+      </w:r>
+      <w:proofErr w:type="gramEnd"/>
+      <w:r>
+        <w:rPr>
+          <w:rFonts w:asciiTheme="minorHAnsi" w:hAnsiTheme="minorHAnsi" w:cstheme="minorHAnsi"/>
+          <w:i/>
+          <w:color w:val="4472C4" w:themeColor="accent1"/>
+        </w:rPr>
+        <w:t xml:space="preserve"> must not be null, must be between 1 and 10, etc., and a general description of what operations are intended to do. It is intended to be a resource that a developer can go to during project implementation if s/he needs more information on what a specific class is supposed to do in the application (and how), </w:t>
+      </w:r>
+      <w:proofErr w:type="gramStart"/>
+      <w:r>
+        <w:rPr>
+          <w:rFonts w:asciiTheme="minorHAnsi" w:hAnsiTheme="minorHAnsi" w:cstheme="minorHAnsi"/>
+          <w:i/>
+          <w:color w:val="4472C4" w:themeColor="accent1"/>
+        </w:rPr>
+        <w:t>i.e.</w:t>
+      </w:r>
+      <w:proofErr w:type="gramEnd"/>
+      <w:r>
+        <w:rPr>
+          <w:rFonts w:asciiTheme="minorHAnsi" w:hAnsiTheme="minorHAnsi" w:cstheme="minorHAnsi"/>
+          <w:i/>
+          <w:color w:val="4472C4" w:themeColor="accent1"/>
+        </w:rPr>
+        <w:t xml:space="preserve"> it’s supposed to reduce ambiguity in the design.</w:t>
+      </w:r>
+    </w:p>
+    <w:p>
+      <w:pPr>
+        <w:rPr>
+          <w:rFonts w:asciiTheme="minorHAnsi" w:hAnsiTheme="minorHAnsi" w:cstheme="minorHAnsi"/>
+          <w:i/>
+          <w:color w:val="4472C4" w:themeColor="accent1"/>
+        </w:rPr>
+      </w:pPr>
+    </w:p>
+    <w:p>
+      <w:pPr>
+        <w:rPr>
+          <w:rFonts w:asciiTheme="minorHAnsi" w:hAnsiTheme="minorHAnsi" w:cstheme="minorHAnsi"/>
+          <w:i/>
+          <w:color w:val="4472C4" w:themeColor="accent1"/>
+        </w:rPr>
+      </w:pPr>
+      <w:r>
+        <w:rPr>
+          <w:rFonts w:asciiTheme="minorHAnsi" w:hAnsiTheme="minorHAnsi" w:cstheme="minorHAnsi"/>
+          <w:i/>
+          <w:color w:val="4472C4" w:themeColor="accent1"/>
+        </w:rPr>
+        <w:t xml:space="preserve">There is no standard format for a data </w:t>
+      </w:r>
+      <w:proofErr w:type="gramStart"/>
+      <w:r>
+        <w:rPr>
+          <w:rFonts w:asciiTheme="minorHAnsi" w:hAnsiTheme="minorHAnsi" w:cstheme="minorHAnsi"/>
+          <w:i/>
+          <w:color w:val="4472C4" w:themeColor="accent1"/>
+        </w:rPr>
+        <w:t>dictionary</w:t>
+      </w:r>
+      <w:proofErr w:type="gramEnd"/>
+      <w:r>
+        <w:rPr>
+          <w:rFonts w:asciiTheme="minorHAnsi" w:hAnsiTheme="minorHAnsi" w:cstheme="minorHAnsi"/>
+          <w:i/>
+          <w:color w:val="4472C4" w:themeColor="accent1"/>
+        </w:rPr>
+        <w:t xml:space="preserve"> so we recommend using one of two approaches:</w:t>
       </w:r>
     </w:p>
     <w:p>
@@ -7279,7 +7633,67 @@
           <w:i/>
           <w:color w:val="4472C4" w:themeColor="accent1"/>
         </w:rPr>
-        <w:t>Use JavaDoc to create formatted descriptions of your classes, and their contents, e.g. describe the responsibilities of each class, what it’s attributes are (including things like data types, valid ranges for values, etc.), what operations each one will have and roughly what each operation should do. An advantage of using JavaDoc is that it is easy to auto-generate the data dictionary content periodically as the project progresses</w:t>
+        <w:t xml:space="preserve">Use </w:t>
+      </w:r>
+      <w:proofErr w:type="spellStart"/>
+      <w:r>
+        <w:rPr>
+          <w:rFonts w:asciiTheme="minorHAnsi" w:hAnsiTheme="minorHAnsi" w:cstheme="minorHAnsi"/>
+          <w:bCs/>
+          <w:i/>
+          <w:color w:val="4472C4" w:themeColor="accent1"/>
+        </w:rPr>
+        <w:t>JavaDoc</w:t>
+      </w:r>
+      <w:proofErr w:type="spellEnd"/>
+      <w:r>
+        <w:rPr>
+          <w:rFonts w:asciiTheme="minorHAnsi" w:hAnsiTheme="minorHAnsi" w:cstheme="minorHAnsi"/>
+          <w:bCs/>
+          <w:i/>
+          <w:color w:val="4472C4" w:themeColor="accent1"/>
+        </w:rPr>
+        <w:t xml:space="preserve"> to create formatted descriptions of your classes, and their contents, </w:t>
+      </w:r>
+      <w:proofErr w:type="gramStart"/>
+      <w:r>
+        <w:rPr>
+          <w:rFonts w:asciiTheme="minorHAnsi" w:hAnsiTheme="minorHAnsi" w:cstheme="minorHAnsi"/>
+          <w:bCs/>
+          <w:i/>
+          <w:color w:val="4472C4" w:themeColor="accent1"/>
+        </w:rPr>
+        <w:t>e.g.</w:t>
+      </w:r>
+      <w:proofErr w:type="gramEnd"/>
+      <w:r>
+        <w:rPr>
+          <w:rFonts w:asciiTheme="minorHAnsi" w:hAnsiTheme="minorHAnsi" w:cstheme="minorHAnsi"/>
+          <w:bCs/>
+          <w:i/>
+          <w:color w:val="4472C4" w:themeColor="accent1"/>
+        </w:rPr>
+        <w:t xml:space="preserve"> describe the responsibilities of each class, what it’s attributes are (including things like data types, valid ranges for values, etc.), what operations each one will have and roughly what each operation should do. An advantage of using </w:t>
+      </w:r>
+      <w:proofErr w:type="spellStart"/>
+      <w:r>
+        <w:rPr>
+          <w:rFonts w:asciiTheme="minorHAnsi" w:hAnsiTheme="minorHAnsi" w:cstheme="minorHAnsi"/>
+          <w:bCs/>
+          <w:i/>
+          <w:color w:val="4472C4" w:themeColor="accent1"/>
+        </w:rPr>
+        <w:t>JavaDoc</w:t>
+      </w:r>
+      <w:proofErr w:type="spellEnd"/>
+      <w:r>
+        <w:rPr>
+          <w:rFonts w:asciiTheme="minorHAnsi" w:hAnsiTheme="minorHAnsi" w:cstheme="minorHAnsi"/>
+          <w:bCs/>
+          <w:i/>
+          <w:color w:val="4472C4" w:themeColor="accent1"/>
+        </w:rPr>
+        <w:t xml:space="preserve"> is that it is easy to auto-generate the data dictionary content periodically as the project progresses</w:t>
       </w:r>
     </w:p>
     <w:p>
@@ -7302,7 +7716,27 @@
           <w:i/>
           <w:color w:val="4472C4" w:themeColor="accent1"/>
         </w:rPr>
-        <w:t>Create a table in Word with appropriate columns and enter the data dictionary information into that. This is simple but the content cannot be auto-generated and must be manually update</w:t>
+        <w:t xml:space="preserve">Create a table in Word with appropriate columns and enter the data dictionary information into that. This is simple but the content cannot be </w:t>
+      </w:r>
+      <w:proofErr w:type="gramStart"/>
+      <w:r>
+        <w:rPr>
+          <w:rFonts w:asciiTheme="minorHAnsi" w:hAnsiTheme="minorHAnsi" w:cstheme="minorHAnsi"/>
+          <w:bCs/>
+          <w:i/>
+          <w:color w:val="4472C4" w:themeColor="accent1"/>
+        </w:rPr>
+        <w:t>auto-generated</w:t>
+      </w:r>
+      <w:proofErr w:type="gramEnd"/>
+      <w:r>
+        <w:rPr>
+          <w:rFonts w:asciiTheme="minorHAnsi" w:hAnsiTheme="minorHAnsi" w:cstheme="minorHAnsi"/>
+          <w:bCs/>
+          <w:i/>
+          <w:color w:val="4472C4" w:themeColor="accent1"/>
+        </w:rPr>
+        <w:t xml:space="preserve"> and must be manually update</w:t>
       </w:r>
     </w:p>
     <w:p>

</xml_diff>

<commit_message>
Fixes use case description table and updates png of diagram
</commit_message>
<xml_diff>
--- a/Documentation.docx
+++ b/Documentation.docx
@@ -3525,76 +3525,98 @@
       <w:pPr>
         <w:rPr>
           <w:rFonts w:asciiTheme="minorHAnsi" w:hAnsiTheme="minorHAnsi" w:cstheme="minorHAnsi"/>
-        </w:rPr>
-      </w:pPr>
-    </w:p>
-    <w:p>
-      <w:pPr>
-        <w:rPr>
-          <w:rFonts w:asciiTheme="minorHAnsi" w:hAnsiTheme="minorHAnsi" w:cstheme="minorHAnsi"/>
-        </w:rPr>
-      </w:pPr>
-    </w:p>
-    <w:p>
-      <w:pPr>
-        <w:rPr>
-          <w:rFonts w:asciiTheme="minorHAnsi" w:hAnsiTheme="minorHAnsi" w:cstheme="minorHAnsi"/>
-        </w:rPr>
-      </w:pPr>
-    </w:p>
-    <w:p>
-      <w:pPr>
-        <w:rPr>
-          <w:rFonts w:asciiTheme="minorHAnsi" w:hAnsiTheme="minorHAnsi" w:cstheme="minorHAnsi"/>
-        </w:rPr>
-      </w:pPr>
-    </w:p>
-    <w:p>
-      <w:pPr>
-        <w:rPr>
-          <w:rFonts w:asciiTheme="minorHAnsi" w:hAnsiTheme="minorHAnsi" w:cstheme="minorHAnsi"/>
-        </w:rPr>
-      </w:pPr>
-    </w:p>
-    <w:p>
-      <w:pPr>
-        <w:rPr>
-          <w:rFonts w:asciiTheme="minorHAnsi" w:hAnsiTheme="minorHAnsi" w:cstheme="minorHAnsi"/>
-        </w:rPr>
-      </w:pPr>
-    </w:p>
-    <w:p>
-      <w:pPr>
-        <w:rPr>
-          <w:rFonts w:asciiTheme="minorHAnsi" w:hAnsiTheme="minorHAnsi" w:cstheme="minorHAnsi"/>
-        </w:rPr>
-      </w:pPr>
-    </w:p>
-    <w:p>
-      <w:pPr>
-        <w:rPr>
-          <w:rFonts w:asciiTheme="minorHAnsi" w:hAnsiTheme="minorHAnsi" w:cstheme="minorHAnsi"/>
-        </w:rPr>
-      </w:pPr>
-    </w:p>
-    <w:p>
-      <w:pPr>
-        <w:rPr>
-          <w:rFonts w:asciiTheme="minorHAnsi" w:hAnsiTheme="minorHAnsi" w:cstheme="minorHAnsi"/>
-        </w:rPr>
-      </w:pPr>
-    </w:p>
-    <w:p>
-      <w:pPr>
-        <w:rPr>
-          <w:rFonts w:asciiTheme="minorHAnsi" w:hAnsiTheme="minorHAnsi" w:cstheme="minorHAnsi"/>
-        </w:rPr>
-      </w:pPr>
-    </w:p>
-    <w:p>
-      <w:pPr>
-        <w:rPr>
-          <w:rFonts w:asciiTheme="minorHAnsi" w:hAnsiTheme="minorHAnsi" w:cstheme="minorHAnsi"/>
+          <w:b/>
+          <w:bCs/>
+        </w:rPr>
+      </w:pPr>
+    </w:p>
+    <w:p>
+      <w:pPr>
+        <w:rPr>
+          <w:rFonts w:asciiTheme="minorHAnsi" w:hAnsiTheme="minorHAnsi" w:cstheme="minorHAnsi"/>
+          <w:b/>
+          <w:bCs/>
+        </w:rPr>
+      </w:pPr>
+    </w:p>
+    <w:p>
+      <w:pPr>
+        <w:rPr>
+          <w:rFonts w:asciiTheme="minorHAnsi" w:hAnsiTheme="minorHAnsi" w:cstheme="minorHAnsi"/>
+          <w:b/>
+          <w:bCs/>
+        </w:rPr>
+      </w:pPr>
+    </w:p>
+    <w:p>
+      <w:pPr>
+        <w:rPr>
+          <w:rFonts w:asciiTheme="minorHAnsi" w:hAnsiTheme="minorHAnsi" w:cstheme="minorHAnsi"/>
+          <w:b/>
+          <w:bCs/>
+        </w:rPr>
+      </w:pPr>
+    </w:p>
+    <w:p>
+      <w:pPr>
+        <w:rPr>
+          <w:rFonts w:asciiTheme="minorHAnsi" w:hAnsiTheme="minorHAnsi" w:cstheme="minorHAnsi"/>
+          <w:b/>
+          <w:bCs/>
+        </w:rPr>
+      </w:pPr>
+    </w:p>
+    <w:p>
+      <w:pPr>
+        <w:rPr>
+          <w:rFonts w:asciiTheme="minorHAnsi" w:hAnsiTheme="minorHAnsi" w:cstheme="minorHAnsi"/>
+          <w:b/>
+          <w:bCs/>
+        </w:rPr>
+      </w:pPr>
+    </w:p>
+    <w:p>
+      <w:pPr>
+        <w:rPr>
+          <w:rFonts w:asciiTheme="minorHAnsi" w:hAnsiTheme="minorHAnsi" w:cstheme="minorHAnsi"/>
+          <w:b/>
+          <w:bCs/>
+        </w:rPr>
+      </w:pPr>
+    </w:p>
+    <w:p>
+      <w:pPr>
+        <w:rPr>
+          <w:rFonts w:asciiTheme="minorHAnsi" w:hAnsiTheme="minorHAnsi" w:cstheme="minorHAnsi"/>
+          <w:b/>
+          <w:bCs/>
+        </w:rPr>
+      </w:pPr>
+    </w:p>
+    <w:p>
+      <w:pPr>
+        <w:rPr>
+          <w:rFonts w:asciiTheme="minorHAnsi" w:hAnsiTheme="minorHAnsi" w:cstheme="minorHAnsi"/>
+          <w:b/>
+          <w:bCs/>
+        </w:rPr>
+      </w:pPr>
+    </w:p>
+    <w:p>
+      <w:pPr>
+        <w:rPr>
+          <w:rFonts w:asciiTheme="minorHAnsi" w:hAnsiTheme="minorHAnsi" w:cstheme="minorHAnsi"/>
+          <w:b/>
+          <w:bCs/>
+        </w:rPr>
+      </w:pPr>
+    </w:p>
+    <w:p>
+      <w:pPr>
+        <w:rPr>
+          <w:rFonts w:asciiTheme="minorHAnsi" w:hAnsiTheme="minorHAnsi" w:cstheme="minorHAnsi"/>
+          <w:b/>
+          <w:bCs/>
         </w:rPr>
       </w:pPr>
     </w:p>
@@ -3615,22 +3637,20 @@
         <w:lastRenderedPageBreak/>
         <w:t>System Requirements</w:t>
       </w:r>
-    </w:p>
-    <w:p>
-      <w:pPr>
+      <w:r>
         <w:rPr>
           <w:rFonts w:asciiTheme="minorHAnsi" w:hAnsiTheme="minorHAnsi" w:cstheme="minorHAnsi"/>
           <w:b/>
           <w:bCs/>
         </w:rPr>
-      </w:pPr>
+        <w:t xml:space="preserve"> </w:t>
+      </w:r>
       <w:r>
         <w:rPr>
           <w:rFonts w:asciiTheme="minorHAnsi" w:hAnsiTheme="minorHAnsi" w:cstheme="minorHAnsi"/>
           <w:b/>
           <w:bCs/>
         </w:rPr>
-        <w:tab/>
         <w:t>Use Case Diagram</w:t>
       </w:r>
     </w:p>
@@ -3663,10 +3683,10 @@
           <w:snapToGrid/>
         </w:rPr>
         <w:drawing>
-          <wp:inline distT="0" distB="0" distL="0" distR="0" wp14:anchorId="2845F774" wp14:editId="10525B6B">
-            <wp:extent cx="4705350" cy="3609949"/>
-            <wp:effectExtent l="0" t="0" r="0" b="0"/>
-            <wp:docPr id="1" name="Picture 1" descr="Diagram&#10;&#10;Description automatically generated"/>
+          <wp:inline distT="0" distB="0" distL="0" distR="0" wp14:anchorId="132D0AB2" wp14:editId="5C766DD5">
+            <wp:extent cx="4686300" cy="4108023"/>
+            <wp:effectExtent l="0" t="0" r="0" b="6985"/>
+            <wp:docPr id="2" name="Picture 2" descr="Diagram&#10;&#10;Description automatically generated"/>
             <wp:cNvGraphicFramePr>
               <a:graphicFrameLocks xmlns:a="http://schemas.openxmlformats.org/drawingml/2006/main" noChangeAspect="1"/>
             </wp:cNvGraphicFramePr>
@@ -3674,7 +3694,7 @@
               <a:graphicData uri="http://schemas.openxmlformats.org/drawingml/2006/picture">
                 <pic:pic xmlns:pic="http://schemas.openxmlformats.org/drawingml/2006/picture">
                   <pic:nvPicPr>
-                    <pic:cNvPr id="1" name="Picture 1" descr="Diagram&#10;&#10;Description automatically generated"/>
+                    <pic:cNvPr id="2" name="Picture 2" descr="Diagram&#10;&#10;Description automatically generated"/>
                     <pic:cNvPicPr/>
                   </pic:nvPicPr>
                   <pic:blipFill>
@@ -3692,7 +3712,7 @@
                   <pic:spPr>
                     <a:xfrm>
                       <a:off x="0" y="0"/>
-                      <a:ext cx="4716293" cy="3618344"/>
+                      <a:ext cx="4734190" cy="4150003"/>
                     </a:xfrm>
                     <a:prstGeom prst="rect">
                       <a:avLst/>
@@ -3754,73 +3774,75 @@
     <w:tbl>
       <w:tblPr>
         <w:tblStyle w:val="TableGrid"/>
-        <w:tblW w:w="0" w:type="auto"/>
-        <w:tblInd w:w="1080" w:type="dxa"/>
+        <w:tblW w:w="9450" w:type="dxa"/>
+        <w:tblInd w:w="-5" w:type="dxa"/>
         <w:tblLook w:val="04A0" w:firstRow="1" w:lastRow="0" w:firstColumn="1" w:lastColumn="0" w:noHBand="0" w:noVBand="1"/>
       </w:tblPr>
       <w:tblGrid>
-        <w:gridCol w:w="2738"/>
-        <w:gridCol w:w="2733"/>
-        <w:gridCol w:w="2799"/>
+        <w:gridCol w:w="3858"/>
+        <w:gridCol w:w="867"/>
+        <w:gridCol w:w="4725"/>
       </w:tblGrid>
       <w:tr>
         <w:tc>
           <w:tcPr>
-            <w:tcW w:w="3116" w:type="dxa"/>
+            <w:tcW w:w="9450" w:type="dxa"/>
+            <w:gridSpan w:val="3"/>
           </w:tcPr>
           <w:p>
             <w:pPr>
               <w:rPr>
                 <w:rFonts w:asciiTheme="minorHAnsi" w:hAnsiTheme="minorHAnsi" w:cstheme="minorHAnsi"/>
-                <w:bCs/>
+                <w:b/>
               </w:rPr>
             </w:pPr>
             <w:r>
               <w:rPr>
                 <w:rFonts w:asciiTheme="minorHAnsi" w:hAnsiTheme="minorHAnsi" w:cstheme="minorHAnsi"/>
-                <w:bCs/>
-              </w:rPr>
-              <w:t>Actor</w:t>
+                <w:b/>
+              </w:rPr>
+              <w:t>Use Case 1: Customer interaction with application</w:t>
             </w:r>
           </w:p>
-        </w:tc>
-        <w:tc>
-          <w:tcPr>
-            <w:tcW w:w="3117" w:type="dxa"/>
-          </w:tcPr>
           <w:p>
             <w:pPr>
               <w:rPr>
                 <w:rFonts w:asciiTheme="minorHAnsi" w:hAnsiTheme="minorHAnsi" w:cstheme="minorHAnsi"/>
                 <w:bCs/>
+                <w:sz w:val="20"/>
               </w:rPr>
             </w:pPr>
             <w:r>
               <w:rPr>
                 <w:rFonts w:asciiTheme="minorHAnsi" w:hAnsiTheme="minorHAnsi" w:cstheme="minorHAnsi"/>
+                <w:b/>
+                <w:sz w:val="20"/>
+              </w:rPr>
+              <w:t>Actor description</w:t>
+            </w:r>
+            <w:r>
+              <w:rPr>
+                <w:rFonts w:asciiTheme="minorHAnsi" w:hAnsiTheme="minorHAnsi" w:cstheme="minorHAnsi"/>
                 <w:bCs/>
-              </w:rPr>
-              <w:t>Real Use Cases</w:t>
-            </w:r>
-          </w:p>
-        </w:tc>
-        <w:tc>
-          <w:tcPr>
-            <w:tcW w:w="3117" w:type="dxa"/>
-          </w:tcPr>
-          <w:p>
-            <w:pPr>
+                <w:sz w:val="20"/>
+              </w:rPr>
+              <w:t>:</w:t>
+            </w:r>
+            <w:r>
+              <w:rPr>
+                <w:rFonts w:asciiTheme="minorHAnsi" w:hAnsiTheme="minorHAnsi" w:cstheme="minorHAnsi"/>
+                <w:b/>
+                <w:sz w:val="20"/>
+              </w:rPr>
+              <w:t xml:space="preserve"> </w:t>
+            </w:r>
+            <w:r>
               <w:rPr>
                 <w:rFonts w:asciiTheme="minorHAnsi" w:hAnsiTheme="minorHAnsi" w:cstheme="minorHAnsi"/>
                 <w:bCs/>
-              </w:rPr>
-            </w:pPr>
-            <w:r>
-              <w:rPr>
-                <w:rFonts w:asciiTheme="minorHAnsi" w:hAnsiTheme="minorHAnsi" w:cstheme="minorHAnsi"/>
-                <w:bCs/>
-              </w:rPr>
-              <w:t xml:space="preserve"> Extended Use Cases</w:t>
+                <w:sz w:val="20"/>
+              </w:rPr>
+              <w:t>Any citizen who signs up as a user of the application and that is searching for specific services to hire a provider of said service.</w:t>
             </w:r>
           </w:p>
         </w:tc>
@@ -3828,13 +3850,13 @@
       <w:tr>
         <w:tc>
           <w:tcPr>
-            <w:tcW w:w="3116" w:type="dxa"/>
+            <w:tcW w:w="3858" w:type="dxa"/>
           </w:tcPr>
           <w:p>
             <w:pPr>
               <w:rPr>
                 <w:rFonts w:asciiTheme="minorHAnsi" w:hAnsiTheme="minorHAnsi" w:cstheme="minorHAnsi"/>
-                <w:bCs/>
+                <w:b/>
               </w:rPr>
             </w:pPr>
             <w:r>
@@ -3842,215 +3864,84 @@
                 <w:rFonts w:asciiTheme="minorHAnsi" w:hAnsiTheme="minorHAnsi" w:cstheme="minorHAnsi"/>
                 <w:b/>
               </w:rPr>
-              <w:t>Customer</w:t>
-            </w:r>
-            <w:r>
-              <w:rPr>
-                <w:rFonts w:asciiTheme="minorHAnsi" w:hAnsiTheme="minorHAnsi" w:cstheme="minorHAnsi"/>
-                <w:b/>
-              </w:rPr>
-              <w:t xml:space="preserve"> – </w:t>
-            </w:r>
-            <w:r>
-              <w:rPr>
-                <w:rFonts w:asciiTheme="minorHAnsi" w:hAnsiTheme="minorHAnsi" w:cstheme="minorHAnsi"/>
-                <w:bCs/>
-              </w:rPr>
-              <w:t xml:space="preserve">Any citizen </w:t>
-            </w:r>
-            <w:r>
-              <w:rPr>
-                <w:rFonts w:asciiTheme="minorHAnsi" w:hAnsiTheme="minorHAnsi" w:cstheme="minorHAnsi"/>
-                <w:bCs/>
-              </w:rPr>
-              <w:t xml:space="preserve">who signs up as a </w:t>
-            </w:r>
-            <w:r>
-              <w:rPr>
-                <w:rFonts w:asciiTheme="minorHAnsi" w:hAnsiTheme="minorHAnsi" w:cstheme="minorHAnsi"/>
-                <w:bCs/>
-              </w:rPr>
-              <w:t xml:space="preserve">user of the application </w:t>
-            </w:r>
-            <w:r>
-              <w:rPr>
-                <w:rFonts w:asciiTheme="minorHAnsi" w:hAnsiTheme="minorHAnsi" w:cstheme="minorHAnsi"/>
-                <w:bCs/>
-              </w:rPr>
-              <w:t xml:space="preserve">and </w:t>
-            </w:r>
-            <w:r>
-              <w:rPr>
-                <w:rFonts w:asciiTheme="minorHAnsi" w:hAnsiTheme="minorHAnsi" w:cstheme="minorHAnsi"/>
-                <w:bCs/>
-              </w:rPr>
-              <w:t xml:space="preserve">that is </w:t>
-            </w:r>
-            <w:r>
-              <w:rPr>
-                <w:rFonts w:asciiTheme="minorHAnsi" w:hAnsiTheme="minorHAnsi" w:cstheme="minorHAnsi"/>
-                <w:bCs/>
-              </w:rPr>
-              <w:t>searching</w:t>
-            </w:r>
-            <w:r>
-              <w:rPr>
-                <w:rFonts w:asciiTheme="minorHAnsi" w:hAnsiTheme="minorHAnsi" w:cstheme="minorHAnsi"/>
-                <w:bCs/>
-              </w:rPr>
-              <w:t xml:space="preserve"> for specific servi</w:t>
-            </w:r>
-            <w:r>
-              <w:rPr>
-                <w:rFonts w:asciiTheme="minorHAnsi" w:hAnsiTheme="minorHAnsi" w:cstheme="minorHAnsi"/>
-                <w:bCs/>
-              </w:rPr>
-              <w:t>ces to hire a provider of said service</w:t>
-            </w:r>
-            <w:r>
-              <w:rPr>
-                <w:rFonts w:asciiTheme="minorHAnsi" w:hAnsiTheme="minorHAnsi" w:cstheme="minorHAnsi"/>
-                <w:bCs/>
-              </w:rPr>
-              <w:t>.</w:t>
+              <w:t>Actor Action</w:t>
             </w:r>
           </w:p>
         </w:tc>
         <w:tc>
           <w:tcPr>
-            <w:tcW w:w="3117" w:type="dxa"/>
+            <w:tcW w:w="5592" w:type="dxa"/>
+            <w:gridSpan w:val="2"/>
           </w:tcPr>
           <w:p>
             <w:pPr>
               <w:rPr>
                 <w:rFonts w:asciiTheme="minorHAnsi" w:hAnsiTheme="minorHAnsi" w:cstheme="minorHAnsi"/>
+                <w:b/>
+              </w:rPr>
+            </w:pPr>
+            <w:r>
+              <w:rPr>
+                <w:rFonts w:asciiTheme="minorHAnsi" w:hAnsiTheme="minorHAnsi" w:cstheme="minorHAnsi"/>
                 <w:bCs/>
-                <w:sz w:val="20"/>
-              </w:rPr>
-            </w:pPr>
+              </w:rPr>
+              <w:t xml:space="preserve"> </w:t>
+            </w:r>
             <w:r>
               <w:rPr>
                 <w:rFonts w:asciiTheme="minorHAnsi" w:hAnsiTheme="minorHAnsi" w:cstheme="minorHAnsi"/>
                 <w:b/>
-                <w:sz w:val="20"/>
-              </w:rPr>
-              <w:t>Login</w:t>
-            </w:r>
-            <w:r>
-              <w:rPr>
-                <w:rFonts w:asciiTheme="minorHAnsi" w:hAnsiTheme="minorHAnsi" w:cstheme="minorHAnsi"/>
-                <w:bCs/>
-                <w:sz w:val="20"/>
-              </w:rPr>
-              <w:t xml:space="preserve"> – Customer will log into app via HTML form with </w:t>
-            </w:r>
-            <w:proofErr w:type="gramStart"/>
-            <w:r>
-              <w:rPr>
-                <w:rFonts w:asciiTheme="minorHAnsi" w:hAnsiTheme="minorHAnsi" w:cstheme="minorHAnsi"/>
-                <w:bCs/>
-                <w:sz w:val="20"/>
-              </w:rPr>
-              <w:t>user name</w:t>
-            </w:r>
-            <w:proofErr w:type="gramEnd"/>
-            <w:r>
-              <w:rPr>
-                <w:rFonts w:asciiTheme="minorHAnsi" w:hAnsiTheme="minorHAnsi" w:cstheme="minorHAnsi"/>
-                <w:bCs/>
-                <w:sz w:val="20"/>
-              </w:rPr>
-              <w:t xml:space="preserve"> and password. App will Authenticate</w:t>
-            </w:r>
-            <w:r>
-              <w:rPr>
-                <w:rFonts w:asciiTheme="minorHAnsi" w:hAnsiTheme="minorHAnsi" w:cstheme="minorHAnsi"/>
-                <w:bCs/>
-                <w:sz w:val="20"/>
-              </w:rPr>
-              <w:t xml:space="preserve"> and log into Customer interface</w:t>
+              </w:rPr>
+              <w:t>System Action</w:t>
             </w:r>
           </w:p>
+        </w:tc>
+      </w:tr>
+      <w:tr>
+        <w:trPr>
+          <w:trHeight w:val="288"/>
+        </w:trPr>
+        <w:tc>
+          <w:tcPr>
+            <w:tcW w:w="3858" w:type="dxa"/>
+          </w:tcPr>
           <w:p>
             <w:pPr>
               <w:rPr>
                 <w:rFonts w:asciiTheme="minorHAnsi" w:hAnsiTheme="minorHAnsi" w:cstheme="minorHAnsi"/>
+                <w:b/>
+              </w:rPr>
+            </w:pPr>
+            <w:r>
+              <w:rPr>
+                <w:rFonts w:asciiTheme="minorHAnsi" w:hAnsiTheme="minorHAnsi" w:cstheme="minorHAnsi"/>
+                <w:b/>
+                <w:sz w:val="20"/>
+              </w:rPr>
+              <w:t xml:space="preserve">1.1 - </w:t>
+            </w:r>
+            <w:r>
+              <w:rPr>
+                <w:rFonts w:asciiTheme="minorHAnsi" w:hAnsiTheme="minorHAnsi" w:cstheme="minorHAnsi"/>
+                <w:b/>
+                <w:sz w:val="20"/>
+              </w:rPr>
+              <w:t>Login</w:t>
+            </w:r>
+            <w:r>
+              <w:rPr>
+                <w:rFonts w:asciiTheme="minorHAnsi" w:hAnsiTheme="minorHAnsi" w:cstheme="minorHAnsi"/>
                 <w:bCs/>
                 <w:sz w:val="20"/>
               </w:rPr>
-            </w:pPr>
-            <w:r>
-              <w:rPr>
-                <w:rFonts w:asciiTheme="minorHAnsi" w:hAnsiTheme="minorHAnsi" w:cstheme="minorHAnsi"/>
-                <w:b/>
-                <w:sz w:val="20"/>
-              </w:rPr>
-              <w:t xml:space="preserve">Search for Services – </w:t>
-            </w:r>
-            <w:r>
-              <w:rPr>
-                <w:rFonts w:asciiTheme="minorHAnsi" w:hAnsiTheme="minorHAnsi" w:cstheme="minorHAnsi"/>
-                <w:bCs/>
-                <w:sz w:val="20"/>
-              </w:rPr>
-              <w:t xml:space="preserve">Customer will have ability to Enter service and app will perform filtered search for Service provider profiles.  </w:t>
-            </w:r>
-          </w:p>
-          <w:p>
-            <w:pPr>
-              <w:rPr>
-                <w:rFonts w:asciiTheme="minorHAnsi" w:hAnsiTheme="minorHAnsi" w:cstheme="minorHAnsi"/>
-                <w:bCs/>
-                <w:sz w:val="20"/>
-              </w:rPr>
-            </w:pPr>
-            <w:r>
-              <w:rPr>
-                <w:rFonts w:asciiTheme="minorHAnsi" w:hAnsiTheme="minorHAnsi" w:cstheme="minorHAnsi"/>
-                <w:b/>
-                <w:sz w:val="20"/>
-              </w:rPr>
-              <w:t xml:space="preserve">Receive Incentive Discounts for High Usage </w:t>
-            </w:r>
-            <w:proofErr w:type="gramStart"/>
-            <w:r>
-              <w:rPr>
-                <w:rFonts w:asciiTheme="minorHAnsi" w:hAnsiTheme="minorHAnsi" w:cstheme="minorHAnsi"/>
-                <w:b/>
-                <w:sz w:val="20"/>
-              </w:rPr>
-              <w:t xml:space="preserve">- </w:t>
-            </w:r>
-            <w:r>
-              <w:rPr>
-                <w:rFonts w:asciiTheme="minorHAnsi" w:hAnsiTheme="minorHAnsi" w:cstheme="minorHAnsi"/>
-                <w:bCs/>
-                <w:sz w:val="20"/>
-              </w:rPr>
-              <w:t xml:space="preserve"> Incentive</w:t>
-            </w:r>
-            <w:proofErr w:type="gramEnd"/>
-            <w:r>
-              <w:rPr>
-                <w:rFonts w:asciiTheme="minorHAnsi" w:hAnsiTheme="minorHAnsi" w:cstheme="minorHAnsi"/>
-                <w:bCs/>
-                <w:sz w:val="20"/>
-              </w:rPr>
-              <w:t xml:space="preserve"> discounts will be awarded for </w:t>
-            </w:r>
-            <w:r>
-              <w:rPr>
-                <w:rFonts w:asciiTheme="minorHAnsi" w:hAnsiTheme="minorHAnsi" w:cstheme="minorHAnsi"/>
-                <w:bCs/>
-                <w:sz w:val="20"/>
-              </w:rPr>
-              <w:t>users who hire more service providers through app.</w:t>
+              <w:t xml:space="preserve"> – Customer will log into app via HTML form with username and password</w:t>
             </w:r>
           </w:p>
         </w:tc>
         <w:tc>
           <w:tcPr>
-            <w:tcW w:w="3117" w:type="dxa"/>
+            <w:tcW w:w="5592" w:type="dxa"/>
+            <w:gridSpan w:val="2"/>
           </w:tcPr>
           <w:p>
             <w:pPr>
@@ -4066,6 +3957,229 @@
                 <w:b/>
                 <w:sz w:val="20"/>
               </w:rPr>
+              <w:t>1.2</w:t>
+            </w:r>
+            <w:r>
+              <w:rPr>
+                <w:rFonts w:asciiTheme="minorHAnsi" w:hAnsiTheme="minorHAnsi" w:cstheme="minorHAnsi"/>
+                <w:bCs/>
+                <w:sz w:val="20"/>
+              </w:rPr>
+              <w:t>. App will Authenticate</w:t>
+            </w:r>
+            <w:r>
+              <w:rPr>
+                <w:rFonts w:asciiTheme="minorHAnsi" w:hAnsiTheme="minorHAnsi" w:cstheme="minorHAnsi"/>
+                <w:bCs/>
+                <w:sz w:val="20"/>
+              </w:rPr>
+              <w:t xml:space="preserve"> </w:t>
+            </w:r>
+            <w:r>
+              <w:rPr>
+                <w:rFonts w:asciiTheme="minorHAnsi" w:hAnsiTheme="minorHAnsi" w:cstheme="minorHAnsi"/>
+                <w:bCs/>
+                <w:sz w:val="20"/>
+              </w:rPr>
+              <w:t xml:space="preserve">provided username and password </w:t>
+            </w:r>
+            <w:r>
+              <w:rPr>
+                <w:rFonts w:asciiTheme="minorHAnsi" w:hAnsiTheme="minorHAnsi" w:cstheme="minorHAnsi"/>
+                <w:bCs/>
+                <w:sz w:val="20"/>
+              </w:rPr>
+              <w:t xml:space="preserve">and </w:t>
+            </w:r>
+            <w:r>
+              <w:rPr>
+                <w:rFonts w:asciiTheme="minorHAnsi" w:hAnsiTheme="minorHAnsi" w:cstheme="minorHAnsi"/>
+                <w:bCs/>
+                <w:sz w:val="20"/>
+              </w:rPr>
+              <w:t xml:space="preserve">if user exists and password is valid, </w:t>
+            </w:r>
+            <w:r>
+              <w:rPr>
+                <w:rFonts w:asciiTheme="minorHAnsi" w:hAnsiTheme="minorHAnsi" w:cstheme="minorHAnsi"/>
+                <w:bCs/>
+                <w:sz w:val="20"/>
+              </w:rPr>
+              <w:t xml:space="preserve">log </w:t>
+            </w:r>
+            <w:r>
+              <w:rPr>
+                <w:rFonts w:asciiTheme="minorHAnsi" w:hAnsiTheme="minorHAnsi" w:cstheme="minorHAnsi"/>
+                <w:bCs/>
+                <w:sz w:val="20"/>
+              </w:rPr>
+              <w:t xml:space="preserve">user into </w:t>
+            </w:r>
+            <w:r>
+              <w:rPr>
+                <w:rFonts w:asciiTheme="minorHAnsi" w:hAnsiTheme="minorHAnsi" w:cstheme="minorHAnsi"/>
+                <w:bCs/>
+                <w:sz w:val="20"/>
+              </w:rPr>
+              <w:t>Customer interface</w:t>
+            </w:r>
+            <w:r>
+              <w:rPr>
+                <w:rFonts w:asciiTheme="minorHAnsi" w:hAnsiTheme="minorHAnsi" w:cstheme="minorHAnsi"/>
+                <w:bCs/>
+                <w:sz w:val="20"/>
+              </w:rPr>
+              <w:t>.</w:t>
+            </w:r>
+          </w:p>
+        </w:tc>
+      </w:tr>
+      <w:tr>
+        <w:tc>
+          <w:tcPr>
+            <w:tcW w:w="3858" w:type="dxa"/>
+          </w:tcPr>
+          <w:p>
+            <w:pPr>
+              <w:rPr>
+                <w:rFonts w:asciiTheme="minorHAnsi" w:hAnsiTheme="minorHAnsi" w:cstheme="minorHAnsi"/>
+                <w:b/>
+                <w:sz w:val="20"/>
+              </w:rPr>
+            </w:pPr>
+            <w:r>
+              <w:rPr>
+                <w:rFonts w:asciiTheme="minorHAnsi" w:hAnsiTheme="minorHAnsi" w:cstheme="minorHAnsi"/>
+                <w:b/>
+                <w:sz w:val="20"/>
+              </w:rPr>
+              <w:t>1.3</w:t>
+            </w:r>
+            <w:r>
+              <w:rPr>
+                <w:rFonts w:asciiTheme="minorHAnsi" w:hAnsiTheme="minorHAnsi" w:cstheme="minorHAnsi"/>
+                <w:b/>
+                <w:sz w:val="20"/>
+              </w:rPr>
+              <w:t xml:space="preserve"> -</w:t>
+            </w:r>
+            <w:r>
+              <w:rPr>
+                <w:rFonts w:asciiTheme="minorHAnsi" w:hAnsiTheme="minorHAnsi" w:cstheme="minorHAnsi"/>
+                <w:b/>
+                <w:sz w:val="20"/>
+              </w:rPr>
+              <w:t xml:space="preserve"> </w:t>
+            </w:r>
+            <w:r>
+              <w:rPr>
+                <w:rFonts w:asciiTheme="minorHAnsi" w:hAnsiTheme="minorHAnsi" w:cstheme="minorHAnsi"/>
+                <w:b/>
+                <w:sz w:val="20"/>
+              </w:rPr>
+              <w:t xml:space="preserve">Search for Services – </w:t>
+            </w:r>
+            <w:r>
+              <w:rPr>
+                <w:rFonts w:asciiTheme="minorHAnsi" w:hAnsiTheme="minorHAnsi" w:cstheme="minorHAnsi"/>
+                <w:bCs/>
+                <w:sz w:val="20"/>
+              </w:rPr>
+              <w:t xml:space="preserve">Customer will have ability to </w:t>
+            </w:r>
+            <w:r>
+              <w:rPr>
+                <w:rFonts w:asciiTheme="minorHAnsi" w:hAnsiTheme="minorHAnsi" w:cstheme="minorHAnsi"/>
+                <w:bCs/>
+                <w:sz w:val="20"/>
+              </w:rPr>
+              <w:t>use search function to e</w:t>
+            </w:r>
+            <w:r>
+              <w:rPr>
+                <w:rFonts w:asciiTheme="minorHAnsi" w:hAnsiTheme="minorHAnsi" w:cstheme="minorHAnsi"/>
+                <w:bCs/>
+                <w:sz w:val="20"/>
+              </w:rPr>
+              <w:t xml:space="preserve">nter service </w:t>
+            </w:r>
+            <w:r>
+              <w:rPr>
+                <w:rFonts w:asciiTheme="minorHAnsi" w:hAnsiTheme="minorHAnsi" w:cstheme="minorHAnsi"/>
+                <w:bCs/>
+                <w:sz w:val="20"/>
+              </w:rPr>
+              <w:t>name.</w:t>
+            </w:r>
+          </w:p>
+        </w:tc>
+        <w:tc>
+          <w:tcPr>
+            <w:tcW w:w="5592" w:type="dxa"/>
+            <w:gridSpan w:val="2"/>
+          </w:tcPr>
+          <w:p>
+            <w:pPr>
+              <w:rPr>
+                <w:rFonts w:asciiTheme="minorHAnsi" w:hAnsiTheme="minorHAnsi" w:cstheme="minorHAnsi"/>
+                <w:bCs/>
+                <w:sz w:val="20"/>
+              </w:rPr>
+            </w:pPr>
+            <w:r>
+              <w:rPr>
+                <w:rFonts w:asciiTheme="minorHAnsi" w:hAnsiTheme="minorHAnsi" w:cstheme="minorHAnsi"/>
+                <w:b/>
+                <w:sz w:val="20"/>
+              </w:rPr>
+              <w:t xml:space="preserve">1.4 – </w:t>
+            </w:r>
+            <w:r>
+              <w:rPr>
+                <w:rFonts w:asciiTheme="minorHAnsi" w:hAnsiTheme="minorHAnsi" w:cstheme="minorHAnsi"/>
+                <w:bCs/>
+                <w:sz w:val="20"/>
+              </w:rPr>
+              <w:t>will perform filtered search of requested services by matching words. Will also filter results based on Service Provider tier level</w:t>
+            </w:r>
+            <w:r>
+              <w:rPr>
+                <w:rFonts w:asciiTheme="minorHAnsi" w:hAnsiTheme="minorHAnsi" w:cstheme="minorHAnsi"/>
+                <w:bCs/>
+                <w:sz w:val="20"/>
+              </w:rPr>
+              <w:t xml:space="preserve"> and ratings.</w:t>
+            </w:r>
+          </w:p>
+        </w:tc>
+      </w:tr>
+      <w:tr>
+        <w:tc>
+          <w:tcPr>
+            <w:tcW w:w="3858" w:type="dxa"/>
+          </w:tcPr>
+          <w:p>
+            <w:pPr>
+              <w:rPr>
+                <w:rFonts w:asciiTheme="minorHAnsi" w:hAnsiTheme="minorHAnsi" w:cstheme="minorHAnsi"/>
+                <w:bCs/>
+                <w:sz w:val="20"/>
+              </w:rPr>
+            </w:pPr>
+            <w:r>
+              <w:rPr>
+                <w:rFonts w:asciiTheme="minorHAnsi" w:hAnsiTheme="minorHAnsi" w:cstheme="minorHAnsi"/>
+                <w:b/>
+                <w:sz w:val="20"/>
+              </w:rPr>
+              <w:t xml:space="preserve">1.5 </w:t>
+            </w:r>
+            <w:r>
+              <w:rPr>
+                <w:rFonts w:asciiTheme="minorHAnsi" w:hAnsiTheme="minorHAnsi" w:cstheme="minorHAnsi"/>
+                <w:b/>
+                <w:sz w:val="20"/>
+              </w:rPr>
               <w:t>Contact Service Provider-</w:t>
             </w:r>
             <w:r>
@@ -4075,32 +4189,280 @@
                 <w:sz w:val="20"/>
               </w:rPr>
               <w:t xml:space="preserve"> will have option and means to contact service provider to initiate negotiations</w:t>
+            </w:r>
+          </w:p>
+        </w:tc>
+        <w:tc>
+          <w:tcPr>
+            <w:tcW w:w="5592" w:type="dxa"/>
+            <w:gridSpan w:val="2"/>
+          </w:tcPr>
+          <w:p>
+            <w:pPr>
+              <w:rPr>
+                <w:rFonts w:asciiTheme="minorHAnsi" w:hAnsiTheme="minorHAnsi" w:cstheme="minorHAnsi"/>
+                <w:bCs/>
+                <w:sz w:val="20"/>
+              </w:rPr>
+            </w:pPr>
+            <w:r>
+              <w:rPr>
+                <w:rFonts w:asciiTheme="minorHAnsi" w:hAnsiTheme="minorHAnsi" w:cstheme="minorHAnsi"/>
+                <w:b/>
+                <w:sz w:val="20"/>
+              </w:rPr>
+              <w:t xml:space="preserve">1.6 – </w:t>
+            </w:r>
+            <w:r>
+              <w:rPr>
+                <w:rFonts w:asciiTheme="minorHAnsi" w:hAnsiTheme="minorHAnsi" w:cstheme="minorHAnsi"/>
+                <w:bCs/>
+                <w:sz w:val="20"/>
+              </w:rPr>
+              <w:t>Will open chat style messaging system to connect customer and Service Provider</w:t>
+            </w:r>
+          </w:p>
+        </w:tc>
+      </w:tr>
+      <w:tr>
+        <w:tc>
+          <w:tcPr>
+            <w:tcW w:w="3858" w:type="dxa"/>
+          </w:tcPr>
+          <w:p>
+            <w:pPr>
+              <w:rPr>
+                <w:rFonts w:asciiTheme="minorHAnsi" w:hAnsiTheme="minorHAnsi" w:cstheme="minorHAnsi"/>
+                <w:bCs/>
+                <w:sz w:val="20"/>
+              </w:rPr>
+            </w:pPr>
+            <w:r>
+              <w:rPr>
+                <w:rFonts w:asciiTheme="minorHAnsi" w:hAnsiTheme="minorHAnsi" w:cstheme="minorHAnsi"/>
+                <w:b/>
+                <w:sz w:val="20"/>
+              </w:rPr>
+              <w:t xml:space="preserve">1.7 – sign contract - </w:t>
+            </w:r>
+            <w:r>
+              <w:rPr>
+                <w:rFonts w:asciiTheme="minorHAnsi" w:hAnsiTheme="minorHAnsi" w:cstheme="minorHAnsi"/>
+                <w:bCs/>
+                <w:sz w:val="20"/>
+              </w:rPr>
+              <w:t>parties will have means to send electronic copy of service contract and add digital signature</w:t>
+            </w:r>
+          </w:p>
+        </w:tc>
+        <w:tc>
+          <w:tcPr>
+            <w:tcW w:w="5592" w:type="dxa"/>
+            <w:gridSpan w:val="2"/>
+          </w:tcPr>
+          <w:p>
+            <w:pPr>
+              <w:rPr>
+                <w:rFonts w:asciiTheme="minorHAnsi" w:hAnsiTheme="minorHAnsi" w:cstheme="minorHAnsi"/>
+                <w:bCs/>
+                <w:sz w:val="20"/>
+              </w:rPr>
+            </w:pPr>
+            <w:r>
+              <w:rPr>
+                <w:rFonts w:asciiTheme="minorHAnsi" w:hAnsiTheme="minorHAnsi" w:cstheme="minorHAnsi"/>
+                <w:b/>
+                <w:sz w:val="20"/>
+              </w:rPr>
+              <w:t xml:space="preserve">1.8 – </w:t>
+            </w:r>
+            <w:r>
+              <w:rPr>
+                <w:rFonts w:asciiTheme="minorHAnsi" w:hAnsiTheme="minorHAnsi" w:cstheme="minorHAnsi"/>
+                <w:bCs/>
+                <w:sz w:val="20"/>
+              </w:rPr>
+              <w:t>Contract can be sent between parties in e-mail form for digital signature.</w:t>
+            </w:r>
+          </w:p>
+        </w:tc>
+      </w:tr>
+      <w:tr>
+        <w:tc>
+          <w:tcPr>
+            <w:tcW w:w="3858" w:type="dxa"/>
+          </w:tcPr>
+          <w:p>
+            <w:pPr>
+              <w:rPr>
+                <w:rFonts w:asciiTheme="minorHAnsi" w:hAnsiTheme="minorHAnsi" w:cstheme="minorHAnsi"/>
+                <w:bCs/>
+                <w:sz w:val="20"/>
+              </w:rPr>
+            </w:pPr>
+            <w:r>
+              <w:rPr>
+                <w:rFonts w:asciiTheme="minorHAnsi" w:hAnsiTheme="minorHAnsi" w:cstheme="minorHAnsi"/>
+                <w:b/>
+                <w:sz w:val="20"/>
+              </w:rPr>
+              <w:lastRenderedPageBreak/>
+              <w:t xml:space="preserve">1.9 - </w:t>
+            </w:r>
+            <w:r>
+              <w:rPr>
+                <w:rFonts w:asciiTheme="minorHAnsi" w:hAnsiTheme="minorHAnsi" w:cstheme="minorHAnsi"/>
+                <w:b/>
+                <w:sz w:val="20"/>
+              </w:rPr>
+              <w:t>Submit Review of Service</w:t>
+            </w:r>
+            <w:r>
+              <w:rPr>
+                <w:rFonts w:asciiTheme="minorHAnsi" w:hAnsiTheme="minorHAnsi" w:cstheme="minorHAnsi"/>
+                <w:bCs/>
+                <w:sz w:val="20"/>
+              </w:rPr>
+              <w:t xml:space="preserve"> Provider – customer will have option to submit review of Service provider upon contract completion.</w:t>
+            </w:r>
+          </w:p>
+        </w:tc>
+        <w:tc>
+          <w:tcPr>
+            <w:tcW w:w="5592" w:type="dxa"/>
+            <w:gridSpan w:val="2"/>
+          </w:tcPr>
+          <w:p>
+            <w:pPr>
+              <w:rPr>
+                <w:rFonts w:asciiTheme="minorHAnsi" w:hAnsiTheme="minorHAnsi" w:cstheme="minorHAnsi"/>
+                <w:bCs/>
+                <w:sz w:val="20"/>
+              </w:rPr>
+            </w:pPr>
+            <w:r>
+              <w:rPr>
+                <w:rFonts w:asciiTheme="minorHAnsi" w:hAnsiTheme="minorHAnsi" w:cstheme="minorHAnsi"/>
+                <w:b/>
+                <w:sz w:val="20"/>
+              </w:rPr>
+              <w:t>1.9.1</w:t>
+            </w:r>
+            <w:r>
+              <w:rPr>
+                <w:rFonts w:asciiTheme="minorHAnsi" w:hAnsiTheme="minorHAnsi" w:cstheme="minorHAnsi"/>
+                <w:b/>
+                <w:sz w:val="20"/>
+              </w:rPr>
+              <w:t xml:space="preserve"> </w:t>
+            </w:r>
+            <w:r>
+              <w:rPr>
+                <w:rFonts w:asciiTheme="minorHAnsi" w:hAnsiTheme="minorHAnsi" w:cstheme="minorHAnsi"/>
+                <w:bCs/>
+                <w:sz w:val="20"/>
+              </w:rPr>
+              <w:t>– Will post review contents to Service Provider profile</w:t>
+            </w:r>
+            <w:r>
+              <w:rPr>
+                <w:rFonts w:asciiTheme="minorHAnsi" w:hAnsiTheme="minorHAnsi" w:cstheme="minorHAnsi"/>
+                <w:bCs/>
+                <w:sz w:val="20"/>
+              </w:rPr>
+              <w:t xml:space="preserve"> as such that it is visible in review portion of profile for customers to view.</w:t>
+            </w:r>
+          </w:p>
+        </w:tc>
+      </w:tr>
+      <w:tr>
+        <w:trPr>
+          <w:trHeight w:val="144"/>
+        </w:trPr>
+        <w:tc>
+          <w:tcPr>
+            <w:tcW w:w="3858" w:type="dxa"/>
+          </w:tcPr>
+          <w:p>
+            <w:pPr>
+              <w:rPr>
+                <w:rFonts w:asciiTheme="minorHAnsi" w:hAnsiTheme="minorHAnsi" w:cstheme="minorHAnsi"/>
+                <w:bCs/>
+                <w:sz w:val="20"/>
+              </w:rPr>
+            </w:pPr>
+            <w:r>
+              <w:rPr>
+                <w:rFonts w:asciiTheme="minorHAnsi" w:hAnsiTheme="minorHAnsi" w:cstheme="minorHAnsi"/>
+                <w:b/>
+                <w:sz w:val="20"/>
+              </w:rPr>
+              <w:t xml:space="preserve"> </w:t>
+            </w:r>
+            <w:r>
+              <w:rPr>
+                <w:rFonts w:asciiTheme="minorHAnsi" w:hAnsiTheme="minorHAnsi" w:cstheme="minorHAnsi"/>
+                <w:b/>
+                <w:sz w:val="20"/>
+              </w:rPr>
+              <w:t xml:space="preserve">1.9.2 - </w:t>
+            </w:r>
+            <w:r>
+              <w:rPr>
+                <w:rFonts w:asciiTheme="minorHAnsi" w:hAnsiTheme="minorHAnsi" w:cstheme="minorHAnsi"/>
+                <w:b/>
+                <w:sz w:val="20"/>
+              </w:rPr>
+              <w:t xml:space="preserve">Receive Incentive Discounts for High Usage - </w:t>
+            </w:r>
+            <w:r>
+              <w:rPr>
+                <w:rFonts w:asciiTheme="minorHAnsi" w:hAnsiTheme="minorHAnsi" w:cstheme="minorHAnsi"/>
+                <w:bCs/>
+                <w:sz w:val="20"/>
+              </w:rPr>
+              <w:t>Incentive discounts will be awarded for users who hire more service providers through app.</w:t>
+            </w:r>
+          </w:p>
+        </w:tc>
+        <w:tc>
+          <w:tcPr>
+            <w:tcW w:w="5592" w:type="dxa"/>
+            <w:gridSpan w:val="2"/>
+          </w:tcPr>
+          <w:p>
+            <w:pPr>
+              <w:rPr>
+                <w:rFonts w:asciiTheme="minorHAnsi" w:hAnsiTheme="minorHAnsi" w:cstheme="minorHAnsi"/>
+                <w:bCs/>
+                <w:sz w:val="20"/>
+              </w:rPr>
+            </w:pPr>
+            <w:r>
+              <w:rPr>
+                <w:rFonts w:asciiTheme="minorHAnsi" w:hAnsiTheme="minorHAnsi" w:cstheme="minorHAnsi"/>
+                <w:b/>
+                <w:sz w:val="20"/>
+              </w:rPr>
+              <w:t xml:space="preserve">1.9.3 – </w:t>
+            </w:r>
+            <w:r>
+              <w:rPr>
+                <w:rFonts w:asciiTheme="minorHAnsi" w:hAnsiTheme="minorHAnsi" w:cstheme="minorHAnsi"/>
+                <w:bCs/>
+                <w:sz w:val="20"/>
+              </w:rPr>
+              <w:t>track hiring history of Customers in profile. Award incentive discounts based on number of successful hires</w:t>
             </w:r>
           </w:p>
           <w:p>
             <w:pPr>
               <w:rPr>
                 <w:rFonts w:asciiTheme="minorHAnsi" w:hAnsiTheme="minorHAnsi" w:cstheme="minorHAnsi"/>
-                <w:bCs/>
+                <w:b/>
                 <w:sz w:val="20"/>
               </w:rPr>
             </w:pPr>
-            <w:r>
-              <w:rPr>
-                <w:rFonts w:asciiTheme="minorHAnsi" w:hAnsiTheme="minorHAnsi" w:cstheme="minorHAnsi"/>
-                <w:b/>
-                <w:sz w:val="20"/>
-              </w:rPr>
-              <w:t xml:space="preserve">Negotiate – </w:t>
-            </w:r>
-            <w:r>
-              <w:rPr>
-                <w:rFonts w:asciiTheme="minorHAnsi" w:hAnsiTheme="minorHAnsi" w:cstheme="minorHAnsi"/>
-                <w:bCs/>
-                <w:sz w:val="20"/>
-              </w:rPr>
-              <w:t>use communication system to negotiate services</w:t>
-            </w:r>
           </w:p>
           <w:p>
             <w:pPr>
@@ -4110,13 +4472,29 @@
                 <w:sz w:val="20"/>
               </w:rPr>
             </w:pPr>
+          </w:p>
+        </w:tc>
+      </w:tr>
+      <w:tr>
+        <w:tc>
+          <w:tcPr>
+            <w:tcW w:w="3858" w:type="dxa"/>
+          </w:tcPr>
+          <w:p>
+            <w:pPr>
+              <w:rPr>
+                <w:rFonts w:asciiTheme="minorHAnsi" w:hAnsiTheme="minorHAnsi" w:cstheme="minorHAnsi"/>
+                <w:bCs/>
+                <w:sz w:val="20"/>
+              </w:rPr>
+            </w:pPr>
             <w:r>
               <w:rPr>
                 <w:rFonts w:asciiTheme="minorHAnsi" w:hAnsiTheme="minorHAnsi" w:cstheme="minorHAnsi"/>
                 <w:b/>
                 <w:sz w:val="20"/>
               </w:rPr>
-              <w:t>Sign contract –</w:t>
+              <w:t>1.9.4 – Report Scam companies to Admin</w:t>
             </w:r>
             <w:r>
               <w:rPr>
@@ -4124,7 +4502,71 @@
                 <w:bCs/>
                 <w:sz w:val="20"/>
               </w:rPr>
-              <w:t xml:space="preserve"> parties will have means to send electronic copy of service contract and add digital signature</w:t>
+              <w:t xml:space="preserve"> can select option on Service Provider profile to “Report user”. </w:t>
+            </w:r>
+          </w:p>
+        </w:tc>
+        <w:tc>
+          <w:tcPr>
+            <w:tcW w:w="5592" w:type="dxa"/>
+            <w:gridSpan w:val="2"/>
+          </w:tcPr>
+          <w:p>
+            <w:pPr>
+              <w:rPr>
+                <w:rFonts w:asciiTheme="minorHAnsi" w:hAnsiTheme="minorHAnsi" w:cstheme="minorHAnsi"/>
+                <w:bCs/>
+                <w:sz w:val="20"/>
+              </w:rPr>
+            </w:pPr>
+            <w:r>
+              <w:rPr>
+                <w:rFonts w:asciiTheme="minorHAnsi" w:hAnsiTheme="minorHAnsi" w:cstheme="minorHAnsi"/>
+                <w:b/>
+                <w:sz w:val="20"/>
+              </w:rPr>
+              <w:t xml:space="preserve">1.9.5 – </w:t>
+            </w:r>
+            <w:r>
+              <w:rPr>
+                <w:rFonts w:asciiTheme="minorHAnsi" w:hAnsiTheme="minorHAnsi" w:cstheme="minorHAnsi"/>
+                <w:bCs/>
+                <w:sz w:val="20"/>
+              </w:rPr>
+              <w:t xml:space="preserve">on “Report User” selection will provide </w:t>
+            </w:r>
+            <w:r>
+              <w:rPr>
+                <w:rFonts w:asciiTheme="minorHAnsi" w:hAnsiTheme="minorHAnsi" w:cstheme="minorHAnsi"/>
+                <w:bCs/>
+                <w:sz w:val="20"/>
+              </w:rPr>
+              <w:t>checkbox form of reason for reporting and send request to admin for investigation</w:t>
+            </w:r>
+          </w:p>
+        </w:tc>
+      </w:tr>
+      <w:tr>
+        <w:tc>
+          <w:tcPr>
+            <w:tcW w:w="9450" w:type="dxa"/>
+            <w:gridSpan w:val="3"/>
+          </w:tcPr>
+          <w:p>
+            <w:pPr>
+              <w:rPr>
+                <w:rFonts w:asciiTheme="minorHAnsi" w:hAnsiTheme="minorHAnsi" w:cstheme="minorHAnsi"/>
+                <w:b/>
+                <w:szCs w:val="24"/>
+              </w:rPr>
+            </w:pPr>
+            <w:r>
+              <w:rPr>
+                <w:rFonts w:asciiTheme="minorHAnsi" w:hAnsiTheme="minorHAnsi" w:cstheme="minorHAnsi"/>
+                <w:b/>
+                <w:szCs w:val="24"/>
+              </w:rPr>
+              <w:t>Use Case 2: Service Provider interaction with application</w:t>
             </w:r>
           </w:p>
           <w:p>
@@ -4138,34 +4580,68 @@
             <w:r>
               <w:rPr>
                 <w:rFonts w:asciiTheme="minorHAnsi" w:hAnsiTheme="minorHAnsi" w:cstheme="minorHAnsi"/>
+                <w:bCs/>
+                <w:sz w:val="20"/>
+              </w:rPr>
+              <w:t xml:space="preserve">Actor description - </w:t>
+            </w:r>
+            <w:r>
+              <w:rPr>
+                <w:rFonts w:asciiTheme="minorHAnsi" w:hAnsiTheme="minorHAnsi" w:cstheme="minorHAnsi"/>
+                <w:bCs/>
+                <w:sz w:val="20"/>
+              </w:rPr>
+              <w:t>Any worker or business owner that provides a service and wanting to advertise and sell their services on an efficient platform.</w:t>
+            </w:r>
+          </w:p>
+        </w:tc>
+      </w:tr>
+      <w:tr>
+        <w:trPr>
+          <w:trHeight w:val="432"/>
+        </w:trPr>
+        <w:tc>
+          <w:tcPr>
+            <w:tcW w:w="3858" w:type="dxa"/>
+          </w:tcPr>
+          <w:p>
+            <w:pPr>
+              <w:rPr>
+                <w:rFonts w:asciiTheme="minorHAnsi" w:hAnsiTheme="minorHAnsi" w:cstheme="minorHAnsi"/>
                 <w:b/>
-                <w:sz w:val="20"/>
-              </w:rPr>
-              <w:t>Submit Review o</w:t>
-            </w:r>
+                <w:szCs w:val="24"/>
+              </w:rPr>
+            </w:pPr>
             <w:r>
               <w:rPr>
                 <w:rFonts w:asciiTheme="minorHAnsi" w:hAnsiTheme="minorHAnsi" w:cstheme="minorHAnsi"/>
                 <w:b/>
-                <w:sz w:val="20"/>
-              </w:rPr>
-              <w:t>f</w:t>
-            </w:r>
-            <w:r>
+                <w:szCs w:val="24"/>
+              </w:rPr>
+              <w:t>Actor Action</w:t>
+            </w:r>
+          </w:p>
+        </w:tc>
+        <w:tc>
+          <w:tcPr>
+            <w:tcW w:w="5592" w:type="dxa"/>
+            <w:gridSpan w:val="2"/>
+          </w:tcPr>
+          <w:p>
+            <w:pPr>
               <w:rPr>
                 <w:rFonts w:asciiTheme="minorHAnsi" w:hAnsiTheme="minorHAnsi" w:cstheme="minorHAnsi"/>
                 <w:b/>
-                <w:sz w:val="20"/>
-              </w:rPr>
-              <w:t xml:space="preserve"> Service Provider – </w:t>
-            </w:r>
-            <w:r>
-              <w:rPr>
-                <w:rFonts w:asciiTheme="minorHAnsi" w:hAnsiTheme="minorHAnsi" w:cstheme="minorHAnsi"/>
-                <w:bCs/>
-                <w:sz w:val="20"/>
-              </w:rPr>
-              <w:t>customer will have option to submit review of Service provider upon contract completion.</w:t>
+                <w:szCs w:val="24"/>
+              </w:rPr>
+            </w:pPr>
+            <w:r>
+              <w:rPr>
+                <w:rFonts w:asciiTheme="minorHAnsi" w:hAnsiTheme="minorHAnsi" w:cstheme="minorHAnsi"/>
+                <w:b/>
+                <w:szCs w:val="24"/>
+              </w:rPr>
+              <w:t>System Action</w:t>
             </w:r>
           </w:p>
         </w:tc>
@@ -4176,27 +4652,37 @@
         </w:trPr>
         <w:tc>
           <w:tcPr>
-            <w:tcW w:w="3116" w:type="dxa"/>
+            <w:tcW w:w="3858" w:type="dxa"/>
           </w:tcPr>
           <w:p>
             <w:pPr>
               <w:rPr>
                 <w:rFonts w:asciiTheme="minorHAnsi" w:hAnsiTheme="minorHAnsi" w:cstheme="minorHAnsi"/>
                 <w:bCs/>
+                <w:sz w:val="20"/>
               </w:rPr>
             </w:pPr>
             <w:r>
               <w:rPr>
                 <w:rFonts w:asciiTheme="minorHAnsi" w:hAnsiTheme="minorHAnsi" w:cstheme="minorHAnsi"/>
                 <w:b/>
-              </w:rPr>
-              <w:lastRenderedPageBreak/>
-              <w:t>Service Provider</w:t>
+                <w:sz w:val="20"/>
+              </w:rPr>
+              <w:t xml:space="preserve">2.1 - </w:t>
             </w:r>
             <w:r>
               <w:rPr>
                 <w:rFonts w:asciiTheme="minorHAnsi" w:hAnsiTheme="minorHAnsi" w:cstheme="minorHAnsi"/>
                 <w:b/>
+                <w:sz w:val="20"/>
+              </w:rPr>
+              <w:t>Login</w:t>
+            </w:r>
+            <w:r>
+              <w:rPr>
+                <w:rFonts w:asciiTheme="minorHAnsi" w:hAnsiTheme="minorHAnsi" w:cstheme="minorHAnsi"/>
+                <w:bCs/>
+                <w:sz w:val="20"/>
               </w:rPr>
               <w:t xml:space="preserve"> – </w:t>
             </w:r>
@@ -4204,30 +4690,56 @@
               <w:rPr>
                 <w:rFonts w:asciiTheme="minorHAnsi" w:hAnsiTheme="minorHAnsi" w:cstheme="minorHAnsi"/>
                 <w:bCs/>
-              </w:rPr>
-              <w:t>Any worker or business owner that provides a service and wanting to advertise and sell their services on an efficient platform.</w:t>
+                <w:sz w:val="20"/>
+              </w:rPr>
+              <w:t>Service provider</w:t>
+            </w:r>
+            <w:r>
+              <w:rPr>
+                <w:rFonts w:asciiTheme="minorHAnsi" w:hAnsiTheme="minorHAnsi" w:cstheme="minorHAnsi"/>
+                <w:bCs/>
+                <w:sz w:val="20"/>
+              </w:rPr>
+              <w:t xml:space="preserve"> will log into app via HTML form with username and password. App will Authenticate</w:t>
+            </w:r>
+            <w:r>
+              <w:rPr>
+                <w:rFonts w:asciiTheme="minorHAnsi" w:hAnsiTheme="minorHAnsi" w:cstheme="minorHAnsi"/>
+                <w:bCs/>
+                <w:sz w:val="20"/>
+              </w:rPr>
+              <w:t xml:space="preserve"> and will log into service provider interface</w:t>
             </w:r>
           </w:p>
         </w:tc>
         <w:tc>
           <w:tcPr>
-            <w:tcW w:w="3117" w:type="dxa"/>
+            <w:tcW w:w="5592" w:type="dxa"/>
+            <w:gridSpan w:val="2"/>
           </w:tcPr>
           <w:p>
             <w:pPr>
               <w:rPr>
                 <w:rFonts w:asciiTheme="minorHAnsi" w:hAnsiTheme="minorHAnsi" w:cstheme="minorHAnsi"/>
+                <w:b/>
+                <w:sz w:val="20"/>
+              </w:rPr>
+            </w:pPr>
+            <w:r>
+              <w:rPr>
+                <w:rFonts w:asciiTheme="minorHAnsi" w:hAnsiTheme="minorHAnsi" w:cstheme="minorHAnsi"/>
+                <w:b/>
+                <w:sz w:val="20"/>
+              </w:rPr>
+              <w:t xml:space="preserve">2.2 - </w:t>
+            </w:r>
+            <w:r>
+              <w:rPr>
+                <w:rFonts w:asciiTheme="minorHAnsi" w:hAnsiTheme="minorHAnsi" w:cstheme="minorHAnsi"/>
                 <w:bCs/>
                 <w:sz w:val="20"/>
               </w:rPr>
-            </w:pPr>
-            <w:r>
-              <w:rPr>
-                <w:rFonts w:asciiTheme="minorHAnsi" w:hAnsiTheme="minorHAnsi" w:cstheme="minorHAnsi"/>
-                <w:b/>
-                <w:sz w:val="20"/>
-              </w:rPr>
-              <w:t>Login</w:t>
+              <w:t>App will Authenticate</w:t>
             </w:r>
             <w:r>
               <w:rPr>
@@ -4235,49 +4747,19 @@
                 <w:bCs/>
                 <w:sz w:val="20"/>
               </w:rPr>
-              <w:t xml:space="preserve"> – </w:t>
-            </w:r>
-            <w:r>
-              <w:rPr>
-                <w:rFonts w:asciiTheme="minorHAnsi" w:hAnsiTheme="minorHAnsi" w:cstheme="minorHAnsi"/>
-                <w:bCs/>
-                <w:sz w:val="20"/>
-              </w:rPr>
-              <w:t>Service provider</w:t>
-            </w:r>
-            <w:r>
-              <w:rPr>
-                <w:rFonts w:asciiTheme="minorHAnsi" w:hAnsiTheme="minorHAnsi" w:cstheme="minorHAnsi"/>
-                <w:bCs/>
-                <w:sz w:val="20"/>
-              </w:rPr>
-              <w:t xml:space="preserve"> will log into app via HTML form with </w:t>
-            </w:r>
-            <w:r>
-              <w:rPr>
-                <w:rFonts w:asciiTheme="minorHAnsi" w:hAnsiTheme="minorHAnsi" w:cstheme="minorHAnsi"/>
-                <w:bCs/>
-                <w:sz w:val="20"/>
-              </w:rPr>
-              <w:t>username</w:t>
-            </w:r>
-            <w:r>
-              <w:rPr>
-                <w:rFonts w:asciiTheme="minorHAnsi" w:hAnsiTheme="minorHAnsi" w:cstheme="minorHAnsi"/>
-                <w:bCs/>
-                <w:sz w:val="20"/>
-              </w:rPr>
-              <w:t xml:space="preserve"> and password. App will Authenticate</w:t>
-            </w:r>
-            <w:r>
-              <w:rPr>
-                <w:rFonts w:asciiTheme="minorHAnsi" w:hAnsiTheme="minorHAnsi" w:cstheme="minorHAnsi"/>
-                <w:bCs/>
-                <w:sz w:val="20"/>
-              </w:rPr>
-              <w:t xml:space="preserve"> and will log into service provider interface</w:t>
+              <w:t xml:space="preserve"> provided username and password and if user exists and password is valid, log user into Customer interface.</w:t>
             </w:r>
           </w:p>
+        </w:tc>
+      </w:tr>
+      <w:tr>
+        <w:trPr>
+          <w:trHeight w:val="1052"/>
+        </w:trPr>
+        <w:tc>
+          <w:tcPr>
+            <w:tcW w:w="3858" w:type="dxa"/>
+          </w:tcPr>
           <w:p>
             <w:pPr>
               <w:rPr>
@@ -4292,6 +4774,14 @@
                 <w:b/>
                 <w:sz w:val="20"/>
               </w:rPr>
+              <w:t xml:space="preserve">2.3 - </w:t>
+            </w:r>
+            <w:r>
+              <w:rPr>
+                <w:rFonts w:asciiTheme="minorHAnsi" w:hAnsiTheme="minorHAnsi" w:cstheme="minorHAnsi"/>
+                <w:b/>
+                <w:sz w:val="20"/>
+              </w:rPr>
               <w:t>Create Profile –</w:t>
             </w:r>
             <w:r>
@@ -4302,22 +4792,13 @@
               </w:rPr>
               <w:t xml:space="preserve"> will have means to create profile with description of services, bio</w:t>
             </w:r>
-          </w:p>
-          <w:p>
-            <w:pPr>
+            <w:r>
               <w:rPr>
                 <w:rFonts w:asciiTheme="minorHAnsi" w:hAnsiTheme="minorHAnsi" w:cstheme="minorHAnsi"/>
                 <w:bCs/>
                 <w:sz w:val="20"/>
               </w:rPr>
-            </w:pPr>
-            <w:r>
-              <w:rPr>
-                <w:rFonts w:asciiTheme="minorHAnsi" w:hAnsiTheme="minorHAnsi" w:cstheme="minorHAnsi"/>
-                <w:b/>
-                <w:sz w:val="20"/>
-              </w:rPr>
-              <w:t xml:space="preserve">Choose Tier Level – </w:t>
+              <w:t>.</w:t>
             </w:r>
             <w:r>
               <w:rPr>
@@ -4325,13 +4806,14 @@
                 <w:bCs/>
                 <w:sz w:val="20"/>
               </w:rPr>
-              <w:t>choose tier level to increase visibility in searches. Gold, Silver and Bronze</w:t>
+              <w:t xml:space="preserve"> May request assistance in account creation</w:t>
             </w:r>
           </w:p>
         </w:tc>
         <w:tc>
           <w:tcPr>
-            <w:tcW w:w="3117" w:type="dxa"/>
+            <w:tcW w:w="5592" w:type="dxa"/>
+            <w:gridSpan w:val="2"/>
           </w:tcPr>
           <w:p>
             <w:pPr>
@@ -4347,6 +4829,123 @@
                 <w:b/>
                 <w:sz w:val="20"/>
               </w:rPr>
+              <w:t xml:space="preserve">2.4 – </w:t>
+            </w:r>
+            <w:r>
+              <w:rPr>
+                <w:rFonts w:asciiTheme="minorHAnsi" w:hAnsiTheme="minorHAnsi" w:cstheme="minorHAnsi"/>
+                <w:bCs/>
+                <w:sz w:val="20"/>
+              </w:rPr>
+              <w:t>on profile creation will send account creation request to admin for approval and if approved will create account for Service Provider.</w:t>
+            </w:r>
+          </w:p>
+        </w:tc>
+      </w:tr>
+      <w:tr>
+        <w:trPr>
+          <w:trHeight w:val="432"/>
+        </w:trPr>
+        <w:tc>
+          <w:tcPr>
+            <w:tcW w:w="3858" w:type="dxa"/>
+          </w:tcPr>
+          <w:p>
+            <w:pPr>
+              <w:rPr>
+                <w:rFonts w:asciiTheme="minorHAnsi" w:hAnsiTheme="minorHAnsi" w:cstheme="minorHAnsi"/>
+                <w:bCs/>
+                <w:sz w:val="20"/>
+              </w:rPr>
+            </w:pPr>
+            <w:r>
+              <w:rPr>
+                <w:rFonts w:asciiTheme="minorHAnsi" w:hAnsiTheme="minorHAnsi" w:cstheme="minorHAnsi"/>
+                <w:b/>
+                <w:sz w:val="20"/>
+              </w:rPr>
+              <w:t xml:space="preserve">2.5 - </w:t>
+            </w:r>
+            <w:r>
+              <w:rPr>
+                <w:rFonts w:asciiTheme="minorHAnsi" w:hAnsiTheme="minorHAnsi" w:cstheme="minorHAnsi"/>
+                <w:b/>
+                <w:sz w:val="20"/>
+              </w:rPr>
+              <w:t xml:space="preserve">Choose Tier Level – </w:t>
+            </w:r>
+            <w:r>
+              <w:rPr>
+                <w:rFonts w:asciiTheme="minorHAnsi" w:hAnsiTheme="minorHAnsi" w:cstheme="minorHAnsi"/>
+                <w:bCs/>
+                <w:sz w:val="20"/>
+              </w:rPr>
+              <w:t>choose tier level to increase visibility in searches. Gold, Silver and Bronze</w:t>
+            </w:r>
+          </w:p>
+        </w:tc>
+        <w:tc>
+          <w:tcPr>
+            <w:tcW w:w="5592" w:type="dxa"/>
+            <w:gridSpan w:val="2"/>
+          </w:tcPr>
+          <w:p>
+            <w:pPr>
+              <w:rPr>
+                <w:rFonts w:asciiTheme="minorHAnsi" w:hAnsiTheme="minorHAnsi" w:cstheme="minorHAnsi"/>
+                <w:bCs/>
+                <w:sz w:val="20"/>
+              </w:rPr>
+            </w:pPr>
+            <w:r>
+              <w:rPr>
+                <w:rFonts w:asciiTheme="minorHAnsi" w:hAnsiTheme="minorHAnsi" w:cstheme="minorHAnsi"/>
+                <w:b/>
+                <w:sz w:val="20"/>
+              </w:rPr>
+              <w:t xml:space="preserve">2.6 – </w:t>
+            </w:r>
+            <w:r>
+              <w:rPr>
+                <w:rFonts w:asciiTheme="minorHAnsi" w:hAnsiTheme="minorHAnsi" w:cstheme="minorHAnsi"/>
+                <w:bCs/>
+                <w:sz w:val="20"/>
+              </w:rPr>
+              <w:t>Assign tier level to account to indicate visibility level during searches.</w:t>
+            </w:r>
+          </w:p>
+        </w:tc>
+      </w:tr>
+      <w:tr>
+        <w:trPr>
+          <w:trHeight w:val="1052"/>
+        </w:trPr>
+        <w:tc>
+          <w:tcPr>
+            <w:tcW w:w="3858" w:type="dxa"/>
+          </w:tcPr>
+          <w:p>
+            <w:pPr>
+              <w:rPr>
+                <w:rFonts w:asciiTheme="minorHAnsi" w:hAnsiTheme="minorHAnsi" w:cstheme="minorHAnsi"/>
+                <w:bCs/>
+                <w:sz w:val="20"/>
+              </w:rPr>
+            </w:pPr>
+            <w:r>
+              <w:rPr>
+                <w:rFonts w:asciiTheme="minorHAnsi" w:hAnsiTheme="minorHAnsi" w:cstheme="minorHAnsi"/>
+                <w:b/>
+                <w:sz w:val="20"/>
+              </w:rPr>
+              <w:t xml:space="preserve">2.6 - </w:t>
+            </w:r>
+            <w:r>
+              <w:rPr>
+                <w:rFonts w:asciiTheme="minorHAnsi" w:hAnsiTheme="minorHAnsi" w:cstheme="minorHAnsi"/>
+                <w:b/>
+                <w:sz w:val="20"/>
+              </w:rPr>
               <w:t>Receive communications from customers –</w:t>
             </w:r>
             <w:r>
@@ -4356,23 +4955,188 @@
                 <w:sz w:val="20"/>
               </w:rPr>
               <w:t xml:space="preserve"> means to receive messages from customers to provide more information.</w:t>
+            </w:r>
+          </w:p>
+        </w:tc>
+        <w:tc>
+          <w:tcPr>
+            <w:tcW w:w="5592" w:type="dxa"/>
+            <w:gridSpan w:val="2"/>
+          </w:tcPr>
+          <w:p>
+            <w:pPr>
+              <w:rPr>
+                <w:rFonts w:asciiTheme="minorHAnsi" w:hAnsiTheme="minorHAnsi" w:cstheme="minorHAnsi"/>
+                <w:bCs/>
+                <w:sz w:val="20"/>
+              </w:rPr>
+            </w:pPr>
+            <w:r>
+              <w:rPr>
+                <w:rFonts w:asciiTheme="minorHAnsi" w:hAnsiTheme="minorHAnsi" w:cstheme="minorHAnsi"/>
+                <w:b/>
+                <w:sz w:val="20"/>
+              </w:rPr>
+              <w:t xml:space="preserve">2.7 – </w:t>
+            </w:r>
+            <w:r>
+              <w:rPr>
+                <w:rFonts w:asciiTheme="minorHAnsi" w:hAnsiTheme="minorHAnsi" w:cstheme="minorHAnsi"/>
+                <w:bCs/>
+                <w:sz w:val="20"/>
+              </w:rPr>
+              <w:t>notification of new messages in interface and chat style messaging system will be used for communication with customer for negotiations.</w:t>
+            </w:r>
+          </w:p>
+        </w:tc>
+      </w:tr>
+      <w:tr>
+        <w:trPr>
+          <w:trHeight w:val="288"/>
+        </w:trPr>
+        <w:tc>
+          <w:tcPr>
+            <w:tcW w:w="3858" w:type="dxa"/>
+          </w:tcPr>
+          <w:p>
+            <w:pPr>
+              <w:rPr>
+                <w:rFonts w:asciiTheme="minorHAnsi" w:hAnsiTheme="minorHAnsi" w:cstheme="minorHAnsi"/>
+                <w:b/>
+                <w:sz w:val="20"/>
+              </w:rPr>
+            </w:pPr>
+            <w:r>
+              <w:rPr>
+                <w:rFonts w:asciiTheme="minorHAnsi" w:hAnsiTheme="minorHAnsi" w:cstheme="minorHAnsi"/>
+                <w:b/>
+                <w:sz w:val="20"/>
+              </w:rPr>
+              <w:t xml:space="preserve">2.8 - </w:t>
+            </w:r>
+            <w:r>
+              <w:rPr>
+                <w:rFonts w:asciiTheme="minorHAnsi" w:hAnsiTheme="minorHAnsi" w:cstheme="minorHAnsi"/>
+                <w:b/>
+                <w:sz w:val="20"/>
+              </w:rPr>
+              <w:t>Sign contract –</w:t>
+            </w:r>
+            <w:r>
+              <w:rPr>
+                <w:rFonts w:asciiTheme="minorHAnsi" w:hAnsiTheme="minorHAnsi" w:cstheme="minorHAnsi"/>
+                <w:bCs/>
+                <w:sz w:val="20"/>
+              </w:rPr>
+              <w:t xml:space="preserve"> parties will have means to send electronic copy of service contract and add digital signature</w:t>
+            </w:r>
+          </w:p>
+        </w:tc>
+        <w:tc>
+          <w:tcPr>
+            <w:tcW w:w="5592" w:type="dxa"/>
+            <w:gridSpan w:val="2"/>
+          </w:tcPr>
+          <w:p>
+            <w:pPr>
+              <w:rPr>
+                <w:rFonts w:asciiTheme="minorHAnsi" w:hAnsiTheme="minorHAnsi" w:cstheme="minorHAnsi"/>
+                <w:b/>
+                <w:sz w:val="20"/>
+              </w:rPr>
+            </w:pPr>
+            <w:r>
+              <w:rPr>
+                <w:rFonts w:asciiTheme="minorHAnsi" w:hAnsiTheme="minorHAnsi" w:cstheme="minorHAnsi"/>
+                <w:b/>
+                <w:sz w:val="20"/>
+              </w:rPr>
+              <w:t xml:space="preserve">2.9 - </w:t>
+            </w:r>
+            <w:r>
+              <w:rPr>
+                <w:rFonts w:asciiTheme="minorHAnsi" w:hAnsiTheme="minorHAnsi" w:cstheme="minorHAnsi"/>
+                <w:bCs/>
+                <w:sz w:val="20"/>
+              </w:rPr>
+              <w:t>Contract can be sent between parties in e-mail form for digital signature.</w:t>
+            </w:r>
+          </w:p>
+        </w:tc>
+      </w:tr>
+      <w:tr>
+        <w:trPr>
+          <w:trHeight w:val="288"/>
+        </w:trPr>
+        <w:tc>
+          <w:tcPr>
+            <w:tcW w:w="9450" w:type="dxa"/>
+            <w:gridSpan w:val="3"/>
+          </w:tcPr>
+          <w:p>
+            <w:pPr>
+              <w:rPr>
+                <w:rFonts w:asciiTheme="minorHAnsi" w:hAnsiTheme="minorHAnsi" w:cstheme="minorHAnsi"/>
+                <w:b/>
+                <w:szCs w:val="24"/>
+              </w:rPr>
+            </w:pPr>
+            <w:r>
+              <w:rPr>
+                <w:rFonts w:asciiTheme="minorHAnsi" w:hAnsiTheme="minorHAnsi" w:cstheme="minorHAnsi"/>
+                <w:b/>
+                <w:szCs w:val="24"/>
+              </w:rPr>
+              <w:t xml:space="preserve">Use Case </w:t>
+            </w:r>
+            <w:r>
+              <w:rPr>
+                <w:rFonts w:asciiTheme="minorHAnsi" w:hAnsiTheme="minorHAnsi" w:cstheme="minorHAnsi"/>
+                <w:b/>
+                <w:szCs w:val="24"/>
+              </w:rPr>
+              <w:t>3</w:t>
+            </w:r>
+            <w:r>
+              <w:rPr>
+                <w:rFonts w:asciiTheme="minorHAnsi" w:hAnsiTheme="minorHAnsi" w:cstheme="minorHAnsi"/>
+                <w:b/>
+                <w:szCs w:val="24"/>
+              </w:rPr>
+              <w:t xml:space="preserve">: </w:t>
+            </w:r>
+            <w:r>
+              <w:rPr>
+                <w:rFonts w:asciiTheme="minorHAnsi" w:hAnsiTheme="minorHAnsi" w:cstheme="minorHAnsi"/>
+                <w:b/>
+                <w:szCs w:val="24"/>
+              </w:rPr>
+              <w:t>Administrator</w:t>
+            </w:r>
+            <w:r>
+              <w:rPr>
+                <w:rFonts w:asciiTheme="minorHAnsi" w:hAnsiTheme="minorHAnsi" w:cstheme="minorHAnsi"/>
+                <w:b/>
+                <w:szCs w:val="24"/>
+              </w:rPr>
+              <w:t xml:space="preserve"> interaction with application</w:t>
             </w:r>
           </w:p>
           <w:p>
             <w:pPr>
               <w:rPr>
                 <w:rFonts w:asciiTheme="minorHAnsi" w:hAnsiTheme="minorHAnsi" w:cstheme="minorHAnsi"/>
+                <w:b/>
+                <w:sz w:val="20"/>
+              </w:rPr>
+            </w:pPr>
+            <w:r>
+              <w:rPr>
+                <w:rFonts w:asciiTheme="minorHAnsi" w:hAnsiTheme="minorHAnsi" w:cstheme="minorHAnsi"/>
                 <w:bCs/>
                 <w:sz w:val="20"/>
               </w:rPr>
-            </w:pPr>
-            <w:r>
-              <w:rPr>
-                <w:rFonts w:asciiTheme="minorHAnsi" w:hAnsiTheme="minorHAnsi" w:cstheme="minorHAnsi"/>
-                <w:b/>
-                <w:sz w:val="20"/>
-              </w:rPr>
-              <w:t xml:space="preserve">Negotiate – </w:t>
+              <w:t xml:space="preserve">Actor description </w:t>
             </w:r>
             <w:r>
               <w:rPr>
@@ -4380,9 +5144,36 @@
                 <w:bCs/>
                 <w:sz w:val="20"/>
               </w:rPr>
-              <w:t>use communication system to negotiate services</w:t>
+              <w:t>–</w:t>
+            </w:r>
+            <w:r>
+              <w:rPr>
+                <w:rFonts w:asciiTheme="minorHAnsi" w:hAnsiTheme="minorHAnsi" w:cstheme="minorHAnsi"/>
+                <w:bCs/>
+                <w:sz w:val="20"/>
+              </w:rPr>
+              <w:t xml:space="preserve"> </w:t>
+            </w:r>
+            <w:r>
+              <w:rPr>
+                <w:rFonts w:asciiTheme="minorHAnsi" w:hAnsiTheme="minorHAnsi" w:cstheme="minorHAnsi"/>
+                <w:bCs/>
+                <w:sz w:val="20"/>
+              </w:rPr>
+              <w:t>A Designated operator of the application that will provide a form of control of the application use.</w:t>
             </w:r>
           </w:p>
+        </w:tc>
+      </w:tr>
+      <w:tr>
+        <w:trPr>
+          <w:trHeight w:val="1052"/>
+        </w:trPr>
+        <w:tc>
+          <w:tcPr>
+            <w:tcW w:w="4725" w:type="dxa"/>
+            <w:gridSpan w:val="2"/>
+          </w:tcPr>
           <w:p>
             <w:pPr>
               <w:rPr>
@@ -4397,7 +5188,15 @@
                 <w:b/>
                 <w:sz w:val="20"/>
               </w:rPr>
-              <w:t>Sign contract –</w:t>
+              <w:t>3.1 – Receive request for account creation</w:t>
+            </w:r>
+            <w:r>
+              <w:rPr>
+                <w:rFonts w:asciiTheme="minorHAnsi" w:hAnsiTheme="minorHAnsi" w:cstheme="minorHAnsi"/>
+                <w:b/>
+                <w:sz w:val="20"/>
+              </w:rPr>
+              <w:t xml:space="preserve"> – </w:t>
             </w:r>
             <w:r>
               <w:rPr>
@@ -4405,7 +5204,159 @@
                 <w:bCs/>
                 <w:sz w:val="20"/>
               </w:rPr>
-              <w:t xml:space="preserve"> parties will have means to send electronic copy of service contract and add digital signature</w:t>
+              <w:t>will approve/disapprove new account request sent when Service Provider creates profile. On request of Service Provider, will aid in the account creation process.</w:t>
+            </w:r>
+          </w:p>
+        </w:tc>
+        <w:tc>
+          <w:tcPr>
+            <w:tcW w:w="4725" w:type="dxa"/>
+          </w:tcPr>
+          <w:p>
+            <w:pPr>
+              <w:rPr>
+                <w:rFonts w:asciiTheme="minorHAnsi" w:hAnsiTheme="minorHAnsi" w:cstheme="minorHAnsi"/>
+                <w:bCs/>
+                <w:sz w:val="20"/>
+              </w:rPr>
+            </w:pPr>
+            <w:r>
+              <w:rPr>
+                <w:rFonts w:asciiTheme="minorHAnsi" w:hAnsiTheme="minorHAnsi" w:cstheme="minorHAnsi"/>
+                <w:b/>
+                <w:sz w:val="20"/>
+              </w:rPr>
+              <w:t>3.2</w:t>
+            </w:r>
+            <w:r>
+              <w:rPr>
+                <w:rFonts w:asciiTheme="minorHAnsi" w:hAnsiTheme="minorHAnsi" w:cstheme="minorHAnsi"/>
+                <w:b/>
+                <w:sz w:val="20"/>
+              </w:rPr>
+              <w:t xml:space="preserve"> – </w:t>
+            </w:r>
+            <w:r>
+              <w:rPr>
+                <w:rFonts w:asciiTheme="minorHAnsi" w:hAnsiTheme="minorHAnsi" w:cstheme="minorHAnsi"/>
+                <w:bCs/>
+                <w:sz w:val="20"/>
+              </w:rPr>
+              <w:t>will send notification to admin profile with Service Provider profile details for approval. On approval will generate new profile for Service Provider and store in DB.</w:t>
+            </w:r>
+          </w:p>
+        </w:tc>
+      </w:tr>
+      <w:tr>
+        <w:trPr>
+          <w:trHeight w:val="1052"/>
+        </w:trPr>
+        <w:tc>
+          <w:tcPr>
+            <w:tcW w:w="4725" w:type="dxa"/>
+            <w:gridSpan w:val="2"/>
+          </w:tcPr>
+          <w:p>
+            <w:pPr>
+              <w:rPr>
+                <w:rFonts w:asciiTheme="minorHAnsi" w:hAnsiTheme="minorHAnsi" w:cstheme="minorHAnsi"/>
+                <w:bCs/>
+                <w:sz w:val="20"/>
+              </w:rPr>
+            </w:pPr>
+            <w:r>
+              <w:rPr>
+                <w:rFonts w:asciiTheme="minorHAnsi" w:hAnsiTheme="minorHAnsi" w:cstheme="minorHAnsi"/>
+                <w:b/>
+                <w:sz w:val="20"/>
+              </w:rPr>
+              <w:t xml:space="preserve">3.3 = Monitor accounts – </w:t>
+            </w:r>
+            <w:r>
+              <w:rPr>
+                <w:rFonts w:asciiTheme="minorHAnsi" w:hAnsiTheme="minorHAnsi" w:cstheme="minorHAnsi"/>
+                <w:bCs/>
+                <w:sz w:val="20"/>
+              </w:rPr>
+              <w:t>view Service Provider accounts and</w:t>
+            </w:r>
+            <w:r>
+              <w:rPr>
+                <w:rFonts w:asciiTheme="minorHAnsi" w:hAnsiTheme="minorHAnsi" w:cstheme="minorHAnsi"/>
+                <w:b/>
+                <w:sz w:val="20"/>
+              </w:rPr>
+              <w:t xml:space="preserve"> </w:t>
+            </w:r>
+            <w:r>
+              <w:rPr>
+                <w:rFonts w:asciiTheme="minorHAnsi" w:hAnsiTheme="minorHAnsi" w:cstheme="minorHAnsi"/>
+                <w:bCs/>
+                <w:sz w:val="20"/>
+              </w:rPr>
+              <w:t xml:space="preserve">will receive reports from customers reporting scam companies and will have means to delete accounts. </w:t>
+            </w:r>
+          </w:p>
+        </w:tc>
+        <w:tc>
+          <w:tcPr>
+            <w:tcW w:w="4725" w:type="dxa"/>
+          </w:tcPr>
+          <w:p>
+            <w:pPr>
+              <w:rPr>
+                <w:rFonts w:asciiTheme="minorHAnsi" w:hAnsiTheme="minorHAnsi" w:cstheme="minorHAnsi"/>
+                <w:bCs/>
+                <w:sz w:val="20"/>
+              </w:rPr>
+            </w:pPr>
+            <w:r>
+              <w:rPr>
+                <w:rFonts w:asciiTheme="minorHAnsi" w:hAnsiTheme="minorHAnsi" w:cstheme="minorHAnsi"/>
+                <w:b/>
+                <w:sz w:val="20"/>
+              </w:rPr>
+              <w:t xml:space="preserve">3.4 </w:t>
+            </w:r>
+            <w:r>
+              <w:rPr>
+                <w:rFonts w:asciiTheme="minorHAnsi" w:hAnsiTheme="minorHAnsi" w:cstheme="minorHAnsi"/>
+                <w:b/>
+                <w:sz w:val="20"/>
+              </w:rPr>
+              <w:t>–</w:t>
+            </w:r>
+            <w:r>
+              <w:rPr>
+                <w:rFonts w:asciiTheme="minorHAnsi" w:hAnsiTheme="minorHAnsi" w:cstheme="minorHAnsi"/>
+                <w:b/>
+                <w:sz w:val="20"/>
+              </w:rPr>
+              <w:t xml:space="preserve"> </w:t>
+            </w:r>
+            <w:r>
+              <w:rPr>
+                <w:rFonts w:asciiTheme="minorHAnsi" w:hAnsiTheme="minorHAnsi" w:cstheme="minorHAnsi"/>
+                <w:bCs/>
+                <w:sz w:val="20"/>
+              </w:rPr>
+              <w:t>search function for finding Service Provider accounts and ability to delete fa</w:t>
+            </w:r>
+            <w:r>
+              <w:rPr>
+                <w:rFonts w:asciiTheme="minorHAnsi" w:hAnsiTheme="minorHAnsi" w:cstheme="minorHAnsi"/>
+                <w:bCs/>
+                <w:sz w:val="20"/>
+              </w:rPr>
+              <w:t xml:space="preserve">ke </w:t>
+            </w:r>
+            <w:r>
+              <w:rPr>
+                <w:rFonts w:asciiTheme="minorHAnsi" w:hAnsiTheme="minorHAnsi" w:cstheme="minorHAnsi"/>
+                <w:bCs/>
+                <w:sz w:val="20"/>
+              </w:rPr>
+              <w:t>accounts</w:t>
             </w:r>
           </w:p>
         </w:tc>
@@ -4437,6 +5388,7 @@
           <w:bCs/>
           <w:lang w:val="en-US"/>
         </w:rPr>
+        <w:lastRenderedPageBreak/>
         <w:t>Functional Requirements</w:t>
       </w:r>
     </w:p>
@@ -4704,15 +5656,7 @@
           <w:b/>
           <w:bCs/>
         </w:rPr>
-        <w:t xml:space="preserve">(# of successful hires, </w:t>
-      </w:r>
-      <w:r>
-        <w:rPr>
-          <w:b/>
-          <w:bCs/>
-        </w:rPr>
-        <w:lastRenderedPageBreak/>
-        <w:t>not log ins</w:t>
+        <w:t>(# of successful hires, not log ins</w:t>
       </w:r>
       <w:r>
         <w:rPr>
@@ -4867,7 +5811,11 @@
         <w:t xml:space="preserve">U.I will be updated to continue to provide </w:t>
       </w:r>
       <w:r>
-        <w:t>modern user experience based on current industry standards. A modern front-end framework with little chance of deprecation in near future should be chosen to increase lifespan of application without having to perform a complete re-write of codebase.</w:t>
+        <w:t xml:space="preserve">modern user experience based on current industry standards. A modern front-end framework with little chance </w:t>
+      </w:r>
+      <w:r>
+        <w:lastRenderedPageBreak/>
+        <w:t>of deprecation in near future should be chosen to increase lifespan of application without having to perform a complete re-write of codebase.</w:t>
       </w:r>
     </w:p>
     <w:p>
@@ -5347,7 +6295,6 @@
           <w:iCs/>
           <w:color w:val="4472C4" w:themeColor="accent1"/>
         </w:rPr>
-        <w:lastRenderedPageBreak/>
         <w:t xml:space="preserve">Give an overview of the different computers, etc. that your system will need to function and how they will be related (in UML we use a </w:t>
       </w:r>
       <w:r>
@@ -5624,6 +6571,7 @@
         <w:rPr>
           <w:rFonts w:asciiTheme="minorHAnsi" w:hAnsiTheme="minorHAnsi" w:cstheme="minorHAnsi"/>
         </w:rPr>
+        <w:lastRenderedPageBreak/>
         <w:t>Interaction Model</w:t>
       </w:r>
     </w:p>
@@ -6475,7 +7423,6 @@
           <w:rFonts w:asciiTheme="minorHAnsi" w:hAnsiTheme="minorHAnsi" w:cstheme="minorHAnsi"/>
           <w:color w:val="4472C4" w:themeColor="accent1"/>
         </w:rPr>
-        <w:lastRenderedPageBreak/>
         <w:t>major milestones</w:t>
       </w:r>
       <w:r>
@@ -6870,15 +7817,7 @@
           <w:rFonts w:asciiTheme="minorHAnsi" w:hAnsiTheme="minorHAnsi" w:cstheme="minorHAnsi"/>
           <w:color w:val="4472C4" w:themeColor="accent1"/>
         </w:rPr>
-        <w:t xml:space="preserve"> terms used in this document. Some common terms might </w:t>
-      </w:r>
-      <w:r>
-        <w:rPr>
-          <w:rFonts w:asciiTheme="minorHAnsi" w:hAnsiTheme="minorHAnsi" w:cstheme="minorHAnsi"/>
-          <w:color w:val="4472C4" w:themeColor="accent1"/>
-        </w:rPr>
-        <w:lastRenderedPageBreak/>
-        <w:t xml:space="preserve">have project-specific meaning and so should be described here also, </w:t>
+        <w:t xml:space="preserve"> terms used in this document. Some common terms might have project-specific meaning and so should be described here also, </w:t>
       </w:r>
       <w:proofErr w:type="gramStart"/>
       <w:r>
@@ -7204,7 +8143,6 @@
           <w:rFonts w:asciiTheme="minorHAnsi" w:hAnsiTheme="minorHAnsi" w:cstheme="minorHAnsi"/>
           <w:color w:val="4472C4" w:themeColor="accent1"/>
         </w:rPr>
-        <w:lastRenderedPageBreak/>
         <w:t>more than a reformatted table of contents</w:t>
       </w:r>
     </w:p>
@@ -7716,6 +8654,7 @@
           <w:i/>
           <w:color w:val="4472C4" w:themeColor="accent1"/>
         </w:rPr>
+        <w:lastRenderedPageBreak/>
         <w:t xml:space="preserve">Create a table in Word with appropriate columns and enter the data dictionary information into that. This is simple but the content cannot be </w:t>
       </w:r>
       <w:proofErr w:type="gramStart"/>
@@ -7923,17 +8862,7 @@
             <w:b/>
             <w:bCs/>
           </w:rPr>
-          <w:t>https://learning.oreilly.com/library/view/software-</w:t>
-        </w:r>
-        <w:r>
-          <w:rPr>
-            <w:rStyle w:val="Hyperlink"/>
-            <w:rFonts w:asciiTheme="minorHAnsi" w:hAnsiTheme="minorHAnsi" w:cstheme="minorHAnsi"/>
-            <w:b/>
-            <w:bCs/>
-          </w:rPr>
-          <w:lastRenderedPageBreak/>
-          <w:t>engineering/9789332558298/xhtml/Chapter002.xhtml#h5-008</w:t>
+          <w:t>https://learning.oreilly.com/library/view/software-engineering/9789332558298/xhtml/Chapter002.xhtml#h5-008</w:t>
         </w:r>
       </w:hyperlink>
     </w:p>

</xml_diff>

<commit_message>
initial for Service Provider Use Case Diagram
</commit_message>
<xml_diff>
--- a/Documentation.docx
+++ b/Documentation.docx
@@ -3525,76 +3525,98 @@
       <w:pPr>
         <w:rPr>
           <w:rFonts w:asciiTheme="minorHAnsi" w:hAnsiTheme="minorHAnsi" w:cstheme="minorHAnsi"/>
-        </w:rPr>
-      </w:pPr>
-    </w:p>
-    <w:p>
-      <w:pPr>
-        <w:rPr>
-          <w:rFonts w:asciiTheme="minorHAnsi" w:hAnsiTheme="minorHAnsi" w:cstheme="minorHAnsi"/>
-        </w:rPr>
-      </w:pPr>
-    </w:p>
-    <w:p>
-      <w:pPr>
-        <w:rPr>
-          <w:rFonts w:asciiTheme="minorHAnsi" w:hAnsiTheme="minorHAnsi" w:cstheme="minorHAnsi"/>
-        </w:rPr>
-      </w:pPr>
-    </w:p>
-    <w:p>
-      <w:pPr>
-        <w:rPr>
-          <w:rFonts w:asciiTheme="minorHAnsi" w:hAnsiTheme="minorHAnsi" w:cstheme="minorHAnsi"/>
-        </w:rPr>
-      </w:pPr>
-    </w:p>
-    <w:p>
-      <w:pPr>
-        <w:rPr>
-          <w:rFonts w:asciiTheme="minorHAnsi" w:hAnsiTheme="minorHAnsi" w:cstheme="minorHAnsi"/>
-        </w:rPr>
-      </w:pPr>
-    </w:p>
-    <w:p>
-      <w:pPr>
-        <w:rPr>
-          <w:rFonts w:asciiTheme="minorHAnsi" w:hAnsiTheme="minorHAnsi" w:cstheme="minorHAnsi"/>
-        </w:rPr>
-      </w:pPr>
-    </w:p>
-    <w:p>
-      <w:pPr>
-        <w:rPr>
-          <w:rFonts w:asciiTheme="minorHAnsi" w:hAnsiTheme="minorHAnsi" w:cstheme="minorHAnsi"/>
-        </w:rPr>
-      </w:pPr>
-    </w:p>
-    <w:p>
-      <w:pPr>
-        <w:rPr>
-          <w:rFonts w:asciiTheme="minorHAnsi" w:hAnsiTheme="minorHAnsi" w:cstheme="minorHAnsi"/>
-        </w:rPr>
-      </w:pPr>
-    </w:p>
-    <w:p>
-      <w:pPr>
-        <w:rPr>
-          <w:rFonts w:asciiTheme="minorHAnsi" w:hAnsiTheme="minorHAnsi" w:cstheme="minorHAnsi"/>
-        </w:rPr>
-      </w:pPr>
-    </w:p>
-    <w:p>
-      <w:pPr>
-        <w:rPr>
-          <w:rFonts w:asciiTheme="minorHAnsi" w:hAnsiTheme="minorHAnsi" w:cstheme="minorHAnsi"/>
-        </w:rPr>
-      </w:pPr>
-    </w:p>
-    <w:p>
-      <w:pPr>
-        <w:rPr>
-          <w:rFonts w:asciiTheme="minorHAnsi" w:hAnsiTheme="minorHAnsi" w:cstheme="minorHAnsi"/>
+          <w:b/>
+          <w:bCs/>
+        </w:rPr>
+      </w:pPr>
+    </w:p>
+    <w:p>
+      <w:pPr>
+        <w:rPr>
+          <w:rFonts w:asciiTheme="minorHAnsi" w:hAnsiTheme="minorHAnsi" w:cstheme="minorHAnsi"/>
+          <w:b/>
+          <w:bCs/>
+        </w:rPr>
+      </w:pPr>
+    </w:p>
+    <w:p>
+      <w:pPr>
+        <w:rPr>
+          <w:rFonts w:asciiTheme="minorHAnsi" w:hAnsiTheme="minorHAnsi" w:cstheme="minorHAnsi"/>
+          <w:b/>
+          <w:bCs/>
+        </w:rPr>
+      </w:pPr>
+    </w:p>
+    <w:p>
+      <w:pPr>
+        <w:rPr>
+          <w:rFonts w:asciiTheme="minorHAnsi" w:hAnsiTheme="minorHAnsi" w:cstheme="minorHAnsi"/>
+          <w:b/>
+          <w:bCs/>
+        </w:rPr>
+      </w:pPr>
+    </w:p>
+    <w:p>
+      <w:pPr>
+        <w:rPr>
+          <w:rFonts w:asciiTheme="minorHAnsi" w:hAnsiTheme="minorHAnsi" w:cstheme="minorHAnsi"/>
+          <w:b/>
+          <w:bCs/>
+        </w:rPr>
+      </w:pPr>
+    </w:p>
+    <w:p>
+      <w:pPr>
+        <w:rPr>
+          <w:rFonts w:asciiTheme="minorHAnsi" w:hAnsiTheme="minorHAnsi" w:cstheme="minorHAnsi"/>
+          <w:b/>
+          <w:bCs/>
+        </w:rPr>
+      </w:pPr>
+    </w:p>
+    <w:p>
+      <w:pPr>
+        <w:rPr>
+          <w:rFonts w:asciiTheme="minorHAnsi" w:hAnsiTheme="minorHAnsi" w:cstheme="minorHAnsi"/>
+          <w:b/>
+          <w:bCs/>
+        </w:rPr>
+      </w:pPr>
+    </w:p>
+    <w:p>
+      <w:pPr>
+        <w:rPr>
+          <w:rFonts w:asciiTheme="minorHAnsi" w:hAnsiTheme="minorHAnsi" w:cstheme="minorHAnsi"/>
+          <w:b/>
+          <w:bCs/>
+        </w:rPr>
+      </w:pPr>
+    </w:p>
+    <w:p>
+      <w:pPr>
+        <w:rPr>
+          <w:rFonts w:asciiTheme="minorHAnsi" w:hAnsiTheme="minorHAnsi" w:cstheme="minorHAnsi"/>
+          <w:b/>
+          <w:bCs/>
+        </w:rPr>
+      </w:pPr>
+    </w:p>
+    <w:p>
+      <w:pPr>
+        <w:rPr>
+          <w:rFonts w:asciiTheme="minorHAnsi" w:hAnsiTheme="minorHAnsi" w:cstheme="minorHAnsi"/>
+          <w:b/>
+          <w:bCs/>
+        </w:rPr>
+      </w:pPr>
+    </w:p>
+    <w:p>
+      <w:pPr>
+        <w:rPr>
+          <w:rFonts w:asciiTheme="minorHAnsi" w:hAnsiTheme="minorHAnsi" w:cstheme="minorHAnsi"/>
+          <w:b/>
+          <w:bCs/>
         </w:rPr>
       </w:pPr>
     </w:p>
@@ -3615,22 +3637,20 @@
         <w:lastRenderedPageBreak/>
         <w:t>System Requirements</w:t>
       </w:r>
-    </w:p>
-    <w:p>
-      <w:pPr>
+      <w:r>
         <w:rPr>
           <w:rFonts w:asciiTheme="minorHAnsi" w:hAnsiTheme="minorHAnsi" w:cstheme="minorHAnsi"/>
           <w:b/>
           <w:bCs/>
         </w:rPr>
-      </w:pPr>
+        <w:t xml:space="preserve"> </w:t>
+      </w:r>
       <w:r>
         <w:rPr>
           <w:rFonts w:asciiTheme="minorHAnsi" w:hAnsiTheme="minorHAnsi" w:cstheme="minorHAnsi"/>
           <w:b/>
           <w:bCs/>
         </w:rPr>
-        <w:tab/>
         <w:t>Use Case Diagram</w:t>
       </w:r>
     </w:p>
@@ -3663,10 +3683,10 @@
           <w:snapToGrid/>
         </w:rPr>
         <w:drawing>
-          <wp:inline distT="0" distB="0" distL="0" distR="0" wp14:anchorId="2845F774" wp14:editId="10525B6B">
-            <wp:extent cx="4705350" cy="3609949"/>
-            <wp:effectExtent l="0" t="0" r="0" b="0"/>
-            <wp:docPr id="1" name="Picture 1" descr="Diagram&#10;&#10;Description automatically generated"/>
+          <wp:inline distT="0" distB="0" distL="0" distR="0" wp14:anchorId="132D0AB2" wp14:editId="5C766DD5">
+            <wp:extent cx="4686300" cy="4108023"/>
+            <wp:effectExtent l="0" t="0" r="0" b="6985"/>
+            <wp:docPr id="2" name="Picture 2" descr="Diagram&#10;&#10;Description automatically generated"/>
             <wp:cNvGraphicFramePr>
               <a:graphicFrameLocks xmlns:a="http://schemas.openxmlformats.org/drawingml/2006/main" noChangeAspect="1"/>
             </wp:cNvGraphicFramePr>
@@ -3674,7 +3694,7 @@
               <a:graphicData uri="http://schemas.openxmlformats.org/drawingml/2006/picture">
                 <pic:pic xmlns:pic="http://schemas.openxmlformats.org/drawingml/2006/picture">
                   <pic:nvPicPr>
-                    <pic:cNvPr id="1" name="Picture 1" descr="Diagram&#10;&#10;Description automatically generated"/>
+                    <pic:cNvPr id="2" name="Picture 2" descr="Diagram&#10;&#10;Description automatically generated"/>
                     <pic:cNvPicPr/>
                   </pic:nvPicPr>
                   <pic:blipFill>
@@ -3692,7 +3712,7 @@
                   <pic:spPr>
                     <a:xfrm>
                       <a:off x="0" y="0"/>
-                      <a:ext cx="4716293" cy="3618344"/>
+                      <a:ext cx="4734190" cy="4150003"/>
                     </a:xfrm>
                     <a:prstGeom prst="rect">
                       <a:avLst/>
@@ -3754,73 +3774,75 @@
     <w:tbl>
       <w:tblPr>
         <w:tblStyle w:val="TableGrid"/>
-        <w:tblW w:w="0" w:type="auto"/>
-        <w:tblInd w:w="1080" w:type="dxa"/>
+        <w:tblW w:w="9450" w:type="dxa"/>
+        <w:tblInd w:w="-5" w:type="dxa"/>
         <w:tblLook w:val="04A0" w:firstRow="1" w:lastRow="0" w:firstColumn="1" w:lastColumn="0" w:noHBand="0" w:noVBand="1"/>
       </w:tblPr>
       <w:tblGrid>
-        <w:gridCol w:w="2738"/>
-        <w:gridCol w:w="2733"/>
-        <w:gridCol w:w="2799"/>
+        <w:gridCol w:w="3858"/>
+        <w:gridCol w:w="867"/>
+        <w:gridCol w:w="4725"/>
       </w:tblGrid>
       <w:tr>
         <w:tc>
           <w:tcPr>
-            <w:tcW w:w="3116" w:type="dxa"/>
+            <w:tcW w:w="9450" w:type="dxa"/>
+            <w:gridSpan w:val="3"/>
           </w:tcPr>
           <w:p>
             <w:pPr>
               <w:rPr>
                 <w:rFonts w:asciiTheme="minorHAnsi" w:hAnsiTheme="minorHAnsi" w:cstheme="minorHAnsi"/>
-                <w:bCs/>
+                <w:b/>
               </w:rPr>
             </w:pPr>
             <w:r>
               <w:rPr>
                 <w:rFonts w:asciiTheme="minorHAnsi" w:hAnsiTheme="minorHAnsi" w:cstheme="minorHAnsi"/>
-                <w:bCs/>
-              </w:rPr>
-              <w:t>Actor</w:t>
+                <w:b/>
+              </w:rPr>
+              <w:t>Use Case 1: Customer interaction with application</w:t>
             </w:r>
           </w:p>
-        </w:tc>
-        <w:tc>
-          <w:tcPr>
-            <w:tcW w:w="3117" w:type="dxa"/>
-          </w:tcPr>
           <w:p>
             <w:pPr>
               <w:rPr>
                 <w:rFonts w:asciiTheme="minorHAnsi" w:hAnsiTheme="minorHAnsi" w:cstheme="minorHAnsi"/>
                 <w:bCs/>
+                <w:sz w:val="20"/>
               </w:rPr>
             </w:pPr>
             <w:r>
               <w:rPr>
                 <w:rFonts w:asciiTheme="minorHAnsi" w:hAnsiTheme="minorHAnsi" w:cstheme="minorHAnsi"/>
+                <w:b/>
+                <w:sz w:val="20"/>
+              </w:rPr>
+              <w:t>Actor description</w:t>
+            </w:r>
+            <w:r>
+              <w:rPr>
+                <w:rFonts w:asciiTheme="minorHAnsi" w:hAnsiTheme="minorHAnsi" w:cstheme="minorHAnsi"/>
                 <w:bCs/>
-              </w:rPr>
-              <w:t>Real Use Cases</w:t>
-            </w:r>
-          </w:p>
-        </w:tc>
-        <w:tc>
-          <w:tcPr>
-            <w:tcW w:w="3117" w:type="dxa"/>
-          </w:tcPr>
-          <w:p>
-            <w:pPr>
+                <w:sz w:val="20"/>
+              </w:rPr>
+              <w:t>:</w:t>
+            </w:r>
+            <w:r>
+              <w:rPr>
+                <w:rFonts w:asciiTheme="minorHAnsi" w:hAnsiTheme="minorHAnsi" w:cstheme="minorHAnsi"/>
+                <w:b/>
+                <w:sz w:val="20"/>
+              </w:rPr>
+              <w:t xml:space="preserve"> </w:t>
+            </w:r>
+            <w:r>
               <w:rPr>
                 <w:rFonts w:asciiTheme="minorHAnsi" w:hAnsiTheme="minorHAnsi" w:cstheme="minorHAnsi"/>
                 <w:bCs/>
-              </w:rPr>
-            </w:pPr>
-            <w:r>
-              <w:rPr>
-                <w:rFonts w:asciiTheme="minorHAnsi" w:hAnsiTheme="minorHAnsi" w:cstheme="minorHAnsi"/>
-                <w:bCs/>
-              </w:rPr>
-              <w:t xml:space="preserve"> Extended Use Cases</w:t>
+                <w:sz w:val="20"/>
+              </w:rPr>
+              <w:t>Any citizen who signs up as a user of the application and that is searching for specific services to hire a provider of said service.</w:t>
             </w:r>
           </w:p>
         </w:tc>
@@ -3828,13 +3850,13 @@
       <w:tr>
         <w:tc>
           <w:tcPr>
-            <w:tcW w:w="3116" w:type="dxa"/>
+            <w:tcW w:w="3858" w:type="dxa"/>
           </w:tcPr>
           <w:p>
             <w:pPr>
               <w:rPr>
                 <w:rFonts w:asciiTheme="minorHAnsi" w:hAnsiTheme="minorHAnsi" w:cstheme="minorHAnsi"/>
-                <w:bCs/>
+                <w:b/>
               </w:rPr>
             </w:pPr>
             <w:r>
@@ -3842,215 +3864,84 @@
                 <w:rFonts w:asciiTheme="minorHAnsi" w:hAnsiTheme="minorHAnsi" w:cstheme="minorHAnsi"/>
                 <w:b/>
               </w:rPr>
-              <w:t>Customer</w:t>
-            </w:r>
-            <w:r>
-              <w:rPr>
-                <w:rFonts w:asciiTheme="minorHAnsi" w:hAnsiTheme="minorHAnsi" w:cstheme="minorHAnsi"/>
-                <w:b/>
-              </w:rPr>
-              <w:t xml:space="preserve"> – </w:t>
-            </w:r>
-            <w:r>
-              <w:rPr>
-                <w:rFonts w:asciiTheme="minorHAnsi" w:hAnsiTheme="minorHAnsi" w:cstheme="minorHAnsi"/>
-                <w:bCs/>
-              </w:rPr>
-              <w:t xml:space="preserve">Any citizen </w:t>
-            </w:r>
-            <w:r>
-              <w:rPr>
-                <w:rFonts w:asciiTheme="minorHAnsi" w:hAnsiTheme="minorHAnsi" w:cstheme="minorHAnsi"/>
-                <w:bCs/>
-              </w:rPr>
-              <w:t xml:space="preserve">who signs up as a </w:t>
-            </w:r>
-            <w:r>
-              <w:rPr>
-                <w:rFonts w:asciiTheme="minorHAnsi" w:hAnsiTheme="minorHAnsi" w:cstheme="minorHAnsi"/>
-                <w:bCs/>
-              </w:rPr>
-              <w:t xml:space="preserve">user of the application </w:t>
-            </w:r>
-            <w:r>
-              <w:rPr>
-                <w:rFonts w:asciiTheme="minorHAnsi" w:hAnsiTheme="minorHAnsi" w:cstheme="minorHAnsi"/>
-                <w:bCs/>
-              </w:rPr>
-              <w:t xml:space="preserve">and </w:t>
-            </w:r>
-            <w:r>
-              <w:rPr>
-                <w:rFonts w:asciiTheme="minorHAnsi" w:hAnsiTheme="minorHAnsi" w:cstheme="minorHAnsi"/>
-                <w:bCs/>
-              </w:rPr>
-              <w:t xml:space="preserve">that is </w:t>
-            </w:r>
-            <w:r>
-              <w:rPr>
-                <w:rFonts w:asciiTheme="minorHAnsi" w:hAnsiTheme="minorHAnsi" w:cstheme="minorHAnsi"/>
-                <w:bCs/>
-              </w:rPr>
-              <w:t>searching</w:t>
-            </w:r>
-            <w:r>
-              <w:rPr>
-                <w:rFonts w:asciiTheme="minorHAnsi" w:hAnsiTheme="minorHAnsi" w:cstheme="minorHAnsi"/>
-                <w:bCs/>
-              </w:rPr>
-              <w:t xml:space="preserve"> for specific servi</w:t>
-            </w:r>
-            <w:r>
-              <w:rPr>
-                <w:rFonts w:asciiTheme="minorHAnsi" w:hAnsiTheme="minorHAnsi" w:cstheme="minorHAnsi"/>
-                <w:bCs/>
-              </w:rPr>
-              <w:t>ces to hire a provider of said service</w:t>
-            </w:r>
-            <w:r>
-              <w:rPr>
-                <w:rFonts w:asciiTheme="minorHAnsi" w:hAnsiTheme="minorHAnsi" w:cstheme="minorHAnsi"/>
-                <w:bCs/>
-              </w:rPr>
-              <w:t>.</w:t>
+              <w:t>Actor Action</w:t>
             </w:r>
           </w:p>
         </w:tc>
         <w:tc>
           <w:tcPr>
-            <w:tcW w:w="3117" w:type="dxa"/>
+            <w:tcW w:w="5592" w:type="dxa"/>
+            <w:gridSpan w:val="2"/>
           </w:tcPr>
           <w:p>
             <w:pPr>
               <w:rPr>
                 <w:rFonts w:asciiTheme="minorHAnsi" w:hAnsiTheme="minorHAnsi" w:cstheme="minorHAnsi"/>
+                <w:b/>
+              </w:rPr>
+            </w:pPr>
+            <w:r>
+              <w:rPr>
+                <w:rFonts w:asciiTheme="minorHAnsi" w:hAnsiTheme="minorHAnsi" w:cstheme="minorHAnsi"/>
                 <w:bCs/>
-                <w:sz w:val="20"/>
-              </w:rPr>
-            </w:pPr>
+              </w:rPr>
+              <w:t xml:space="preserve"> </w:t>
+            </w:r>
             <w:r>
               <w:rPr>
                 <w:rFonts w:asciiTheme="minorHAnsi" w:hAnsiTheme="minorHAnsi" w:cstheme="minorHAnsi"/>
                 <w:b/>
-                <w:sz w:val="20"/>
-              </w:rPr>
-              <w:t>Login</w:t>
-            </w:r>
-            <w:r>
-              <w:rPr>
-                <w:rFonts w:asciiTheme="minorHAnsi" w:hAnsiTheme="minorHAnsi" w:cstheme="minorHAnsi"/>
-                <w:bCs/>
-                <w:sz w:val="20"/>
-              </w:rPr>
-              <w:t xml:space="preserve"> – Customer will log into app via HTML form with </w:t>
-            </w:r>
-            <w:proofErr w:type="gramStart"/>
-            <w:r>
-              <w:rPr>
-                <w:rFonts w:asciiTheme="minorHAnsi" w:hAnsiTheme="minorHAnsi" w:cstheme="minorHAnsi"/>
-                <w:bCs/>
-                <w:sz w:val="20"/>
-              </w:rPr>
-              <w:t>user name</w:t>
-            </w:r>
-            <w:proofErr w:type="gramEnd"/>
-            <w:r>
-              <w:rPr>
-                <w:rFonts w:asciiTheme="minorHAnsi" w:hAnsiTheme="minorHAnsi" w:cstheme="minorHAnsi"/>
-                <w:bCs/>
-                <w:sz w:val="20"/>
-              </w:rPr>
-              <w:t xml:space="preserve"> and password. App will Authenticate</w:t>
-            </w:r>
-            <w:r>
-              <w:rPr>
-                <w:rFonts w:asciiTheme="minorHAnsi" w:hAnsiTheme="minorHAnsi" w:cstheme="minorHAnsi"/>
-                <w:bCs/>
-                <w:sz w:val="20"/>
-              </w:rPr>
-              <w:t xml:space="preserve"> and log into Customer interface</w:t>
+              </w:rPr>
+              <w:t>System Action</w:t>
             </w:r>
           </w:p>
+        </w:tc>
+      </w:tr>
+      <w:tr>
+        <w:trPr>
+          <w:trHeight w:val="288"/>
+        </w:trPr>
+        <w:tc>
+          <w:tcPr>
+            <w:tcW w:w="3858" w:type="dxa"/>
+          </w:tcPr>
           <w:p>
             <w:pPr>
               <w:rPr>
                 <w:rFonts w:asciiTheme="minorHAnsi" w:hAnsiTheme="minorHAnsi" w:cstheme="minorHAnsi"/>
+                <w:b/>
+              </w:rPr>
+            </w:pPr>
+            <w:r>
+              <w:rPr>
+                <w:rFonts w:asciiTheme="minorHAnsi" w:hAnsiTheme="minorHAnsi" w:cstheme="minorHAnsi"/>
+                <w:b/>
+                <w:sz w:val="20"/>
+              </w:rPr>
+              <w:t xml:space="preserve">1.1 - </w:t>
+            </w:r>
+            <w:r>
+              <w:rPr>
+                <w:rFonts w:asciiTheme="minorHAnsi" w:hAnsiTheme="minorHAnsi" w:cstheme="minorHAnsi"/>
+                <w:b/>
+                <w:sz w:val="20"/>
+              </w:rPr>
+              <w:t>Login</w:t>
+            </w:r>
+            <w:r>
+              <w:rPr>
+                <w:rFonts w:asciiTheme="minorHAnsi" w:hAnsiTheme="minorHAnsi" w:cstheme="minorHAnsi"/>
                 <w:bCs/>
                 <w:sz w:val="20"/>
               </w:rPr>
-            </w:pPr>
-            <w:r>
-              <w:rPr>
-                <w:rFonts w:asciiTheme="minorHAnsi" w:hAnsiTheme="minorHAnsi" w:cstheme="minorHAnsi"/>
-                <w:b/>
-                <w:sz w:val="20"/>
-              </w:rPr>
-              <w:t xml:space="preserve">Search for Services – </w:t>
-            </w:r>
-            <w:r>
-              <w:rPr>
-                <w:rFonts w:asciiTheme="minorHAnsi" w:hAnsiTheme="minorHAnsi" w:cstheme="minorHAnsi"/>
-                <w:bCs/>
-                <w:sz w:val="20"/>
-              </w:rPr>
-              <w:t xml:space="preserve">Customer will have ability to Enter service and app will perform filtered search for Service provider profiles.  </w:t>
-            </w:r>
-          </w:p>
-          <w:p>
-            <w:pPr>
-              <w:rPr>
-                <w:rFonts w:asciiTheme="minorHAnsi" w:hAnsiTheme="minorHAnsi" w:cstheme="minorHAnsi"/>
-                <w:bCs/>
-                <w:sz w:val="20"/>
-              </w:rPr>
-            </w:pPr>
-            <w:r>
-              <w:rPr>
-                <w:rFonts w:asciiTheme="minorHAnsi" w:hAnsiTheme="minorHAnsi" w:cstheme="minorHAnsi"/>
-                <w:b/>
-                <w:sz w:val="20"/>
-              </w:rPr>
-              <w:t xml:space="preserve">Receive Incentive Discounts for High Usage </w:t>
-            </w:r>
-            <w:proofErr w:type="gramStart"/>
-            <w:r>
-              <w:rPr>
-                <w:rFonts w:asciiTheme="minorHAnsi" w:hAnsiTheme="minorHAnsi" w:cstheme="minorHAnsi"/>
-                <w:b/>
-                <w:sz w:val="20"/>
-              </w:rPr>
-              <w:t xml:space="preserve">- </w:t>
-            </w:r>
-            <w:r>
-              <w:rPr>
-                <w:rFonts w:asciiTheme="minorHAnsi" w:hAnsiTheme="minorHAnsi" w:cstheme="minorHAnsi"/>
-                <w:bCs/>
-                <w:sz w:val="20"/>
-              </w:rPr>
-              <w:t xml:space="preserve"> Incentive</w:t>
-            </w:r>
-            <w:proofErr w:type="gramEnd"/>
-            <w:r>
-              <w:rPr>
-                <w:rFonts w:asciiTheme="minorHAnsi" w:hAnsiTheme="minorHAnsi" w:cstheme="minorHAnsi"/>
-                <w:bCs/>
-                <w:sz w:val="20"/>
-              </w:rPr>
-              <w:t xml:space="preserve"> discounts will be awarded for </w:t>
-            </w:r>
-            <w:r>
-              <w:rPr>
-                <w:rFonts w:asciiTheme="minorHAnsi" w:hAnsiTheme="minorHAnsi" w:cstheme="minorHAnsi"/>
-                <w:bCs/>
-                <w:sz w:val="20"/>
-              </w:rPr>
-              <w:t>users who hire more service providers through app.</w:t>
+              <w:t xml:space="preserve"> – Customer will log into app via HTML form with username and password</w:t>
             </w:r>
           </w:p>
         </w:tc>
         <w:tc>
           <w:tcPr>
-            <w:tcW w:w="3117" w:type="dxa"/>
+            <w:tcW w:w="5592" w:type="dxa"/>
+            <w:gridSpan w:val="2"/>
           </w:tcPr>
           <w:p>
             <w:pPr>
@@ -4066,6 +3957,229 @@
                 <w:b/>
                 <w:sz w:val="20"/>
               </w:rPr>
+              <w:t>1.2</w:t>
+            </w:r>
+            <w:r>
+              <w:rPr>
+                <w:rFonts w:asciiTheme="minorHAnsi" w:hAnsiTheme="minorHAnsi" w:cstheme="minorHAnsi"/>
+                <w:bCs/>
+                <w:sz w:val="20"/>
+              </w:rPr>
+              <w:t>. App will Authenticate</w:t>
+            </w:r>
+            <w:r>
+              <w:rPr>
+                <w:rFonts w:asciiTheme="minorHAnsi" w:hAnsiTheme="minorHAnsi" w:cstheme="minorHAnsi"/>
+                <w:bCs/>
+                <w:sz w:val="20"/>
+              </w:rPr>
+              <w:t xml:space="preserve"> </w:t>
+            </w:r>
+            <w:r>
+              <w:rPr>
+                <w:rFonts w:asciiTheme="minorHAnsi" w:hAnsiTheme="minorHAnsi" w:cstheme="minorHAnsi"/>
+                <w:bCs/>
+                <w:sz w:val="20"/>
+              </w:rPr>
+              <w:t xml:space="preserve">provided username and password </w:t>
+            </w:r>
+            <w:r>
+              <w:rPr>
+                <w:rFonts w:asciiTheme="minorHAnsi" w:hAnsiTheme="minorHAnsi" w:cstheme="minorHAnsi"/>
+                <w:bCs/>
+                <w:sz w:val="20"/>
+              </w:rPr>
+              <w:t xml:space="preserve">and </w:t>
+            </w:r>
+            <w:r>
+              <w:rPr>
+                <w:rFonts w:asciiTheme="minorHAnsi" w:hAnsiTheme="minorHAnsi" w:cstheme="minorHAnsi"/>
+                <w:bCs/>
+                <w:sz w:val="20"/>
+              </w:rPr>
+              <w:t xml:space="preserve">if user exists and password is valid, </w:t>
+            </w:r>
+            <w:r>
+              <w:rPr>
+                <w:rFonts w:asciiTheme="minorHAnsi" w:hAnsiTheme="minorHAnsi" w:cstheme="minorHAnsi"/>
+                <w:bCs/>
+                <w:sz w:val="20"/>
+              </w:rPr>
+              <w:t xml:space="preserve">log </w:t>
+            </w:r>
+            <w:r>
+              <w:rPr>
+                <w:rFonts w:asciiTheme="minorHAnsi" w:hAnsiTheme="minorHAnsi" w:cstheme="minorHAnsi"/>
+                <w:bCs/>
+                <w:sz w:val="20"/>
+              </w:rPr>
+              <w:t xml:space="preserve">user into </w:t>
+            </w:r>
+            <w:r>
+              <w:rPr>
+                <w:rFonts w:asciiTheme="minorHAnsi" w:hAnsiTheme="minorHAnsi" w:cstheme="minorHAnsi"/>
+                <w:bCs/>
+                <w:sz w:val="20"/>
+              </w:rPr>
+              <w:t>Customer interface</w:t>
+            </w:r>
+            <w:r>
+              <w:rPr>
+                <w:rFonts w:asciiTheme="minorHAnsi" w:hAnsiTheme="minorHAnsi" w:cstheme="minorHAnsi"/>
+                <w:bCs/>
+                <w:sz w:val="20"/>
+              </w:rPr>
+              <w:t>.</w:t>
+            </w:r>
+          </w:p>
+        </w:tc>
+      </w:tr>
+      <w:tr>
+        <w:tc>
+          <w:tcPr>
+            <w:tcW w:w="3858" w:type="dxa"/>
+          </w:tcPr>
+          <w:p>
+            <w:pPr>
+              <w:rPr>
+                <w:rFonts w:asciiTheme="minorHAnsi" w:hAnsiTheme="minorHAnsi" w:cstheme="minorHAnsi"/>
+                <w:b/>
+                <w:sz w:val="20"/>
+              </w:rPr>
+            </w:pPr>
+            <w:r>
+              <w:rPr>
+                <w:rFonts w:asciiTheme="minorHAnsi" w:hAnsiTheme="minorHAnsi" w:cstheme="minorHAnsi"/>
+                <w:b/>
+                <w:sz w:val="20"/>
+              </w:rPr>
+              <w:t>1.3</w:t>
+            </w:r>
+            <w:r>
+              <w:rPr>
+                <w:rFonts w:asciiTheme="minorHAnsi" w:hAnsiTheme="minorHAnsi" w:cstheme="minorHAnsi"/>
+                <w:b/>
+                <w:sz w:val="20"/>
+              </w:rPr>
+              <w:t xml:space="preserve"> -</w:t>
+            </w:r>
+            <w:r>
+              <w:rPr>
+                <w:rFonts w:asciiTheme="minorHAnsi" w:hAnsiTheme="minorHAnsi" w:cstheme="minorHAnsi"/>
+                <w:b/>
+                <w:sz w:val="20"/>
+              </w:rPr>
+              <w:t xml:space="preserve"> </w:t>
+            </w:r>
+            <w:r>
+              <w:rPr>
+                <w:rFonts w:asciiTheme="minorHAnsi" w:hAnsiTheme="minorHAnsi" w:cstheme="minorHAnsi"/>
+                <w:b/>
+                <w:sz w:val="20"/>
+              </w:rPr>
+              <w:t xml:space="preserve">Search for Services – </w:t>
+            </w:r>
+            <w:r>
+              <w:rPr>
+                <w:rFonts w:asciiTheme="minorHAnsi" w:hAnsiTheme="minorHAnsi" w:cstheme="minorHAnsi"/>
+                <w:bCs/>
+                <w:sz w:val="20"/>
+              </w:rPr>
+              <w:t xml:space="preserve">Customer will have ability to </w:t>
+            </w:r>
+            <w:r>
+              <w:rPr>
+                <w:rFonts w:asciiTheme="minorHAnsi" w:hAnsiTheme="minorHAnsi" w:cstheme="minorHAnsi"/>
+                <w:bCs/>
+                <w:sz w:val="20"/>
+              </w:rPr>
+              <w:t>use search function to e</w:t>
+            </w:r>
+            <w:r>
+              <w:rPr>
+                <w:rFonts w:asciiTheme="minorHAnsi" w:hAnsiTheme="minorHAnsi" w:cstheme="minorHAnsi"/>
+                <w:bCs/>
+                <w:sz w:val="20"/>
+              </w:rPr>
+              <w:t xml:space="preserve">nter service </w:t>
+            </w:r>
+            <w:r>
+              <w:rPr>
+                <w:rFonts w:asciiTheme="minorHAnsi" w:hAnsiTheme="minorHAnsi" w:cstheme="minorHAnsi"/>
+                <w:bCs/>
+                <w:sz w:val="20"/>
+              </w:rPr>
+              <w:t>name.</w:t>
+            </w:r>
+          </w:p>
+        </w:tc>
+        <w:tc>
+          <w:tcPr>
+            <w:tcW w:w="5592" w:type="dxa"/>
+            <w:gridSpan w:val="2"/>
+          </w:tcPr>
+          <w:p>
+            <w:pPr>
+              <w:rPr>
+                <w:rFonts w:asciiTheme="minorHAnsi" w:hAnsiTheme="minorHAnsi" w:cstheme="minorHAnsi"/>
+                <w:bCs/>
+                <w:sz w:val="20"/>
+              </w:rPr>
+            </w:pPr>
+            <w:r>
+              <w:rPr>
+                <w:rFonts w:asciiTheme="minorHAnsi" w:hAnsiTheme="minorHAnsi" w:cstheme="minorHAnsi"/>
+                <w:b/>
+                <w:sz w:val="20"/>
+              </w:rPr>
+              <w:t xml:space="preserve">1.4 – </w:t>
+            </w:r>
+            <w:r>
+              <w:rPr>
+                <w:rFonts w:asciiTheme="minorHAnsi" w:hAnsiTheme="minorHAnsi" w:cstheme="minorHAnsi"/>
+                <w:bCs/>
+                <w:sz w:val="20"/>
+              </w:rPr>
+              <w:t>will perform filtered search of requested services by matching words. Will also filter results based on Service Provider tier level</w:t>
+            </w:r>
+            <w:r>
+              <w:rPr>
+                <w:rFonts w:asciiTheme="minorHAnsi" w:hAnsiTheme="minorHAnsi" w:cstheme="minorHAnsi"/>
+                <w:bCs/>
+                <w:sz w:val="20"/>
+              </w:rPr>
+              <w:t xml:space="preserve"> and ratings.</w:t>
+            </w:r>
+          </w:p>
+        </w:tc>
+      </w:tr>
+      <w:tr>
+        <w:tc>
+          <w:tcPr>
+            <w:tcW w:w="3858" w:type="dxa"/>
+          </w:tcPr>
+          <w:p>
+            <w:pPr>
+              <w:rPr>
+                <w:rFonts w:asciiTheme="minorHAnsi" w:hAnsiTheme="minorHAnsi" w:cstheme="minorHAnsi"/>
+                <w:bCs/>
+                <w:sz w:val="20"/>
+              </w:rPr>
+            </w:pPr>
+            <w:r>
+              <w:rPr>
+                <w:rFonts w:asciiTheme="minorHAnsi" w:hAnsiTheme="minorHAnsi" w:cstheme="minorHAnsi"/>
+                <w:b/>
+                <w:sz w:val="20"/>
+              </w:rPr>
+              <w:t xml:space="preserve">1.5 </w:t>
+            </w:r>
+            <w:r>
+              <w:rPr>
+                <w:rFonts w:asciiTheme="minorHAnsi" w:hAnsiTheme="minorHAnsi" w:cstheme="minorHAnsi"/>
+                <w:b/>
+                <w:sz w:val="20"/>
+              </w:rPr>
               <w:t>Contact Service Provider-</w:t>
             </w:r>
             <w:r>
@@ -4075,32 +4189,280 @@
                 <w:sz w:val="20"/>
               </w:rPr>
               <w:t xml:space="preserve"> will have option and means to contact service provider to initiate negotiations</w:t>
+            </w:r>
+          </w:p>
+        </w:tc>
+        <w:tc>
+          <w:tcPr>
+            <w:tcW w:w="5592" w:type="dxa"/>
+            <w:gridSpan w:val="2"/>
+          </w:tcPr>
+          <w:p>
+            <w:pPr>
+              <w:rPr>
+                <w:rFonts w:asciiTheme="minorHAnsi" w:hAnsiTheme="minorHAnsi" w:cstheme="minorHAnsi"/>
+                <w:bCs/>
+                <w:sz w:val="20"/>
+              </w:rPr>
+            </w:pPr>
+            <w:r>
+              <w:rPr>
+                <w:rFonts w:asciiTheme="minorHAnsi" w:hAnsiTheme="minorHAnsi" w:cstheme="minorHAnsi"/>
+                <w:b/>
+                <w:sz w:val="20"/>
+              </w:rPr>
+              <w:t xml:space="preserve">1.6 – </w:t>
+            </w:r>
+            <w:r>
+              <w:rPr>
+                <w:rFonts w:asciiTheme="minorHAnsi" w:hAnsiTheme="minorHAnsi" w:cstheme="minorHAnsi"/>
+                <w:bCs/>
+                <w:sz w:val="20"/>
+              </w:rPr>
+              <w:t>Will open chat style messaging system to connect customer and Service Provider</w:t>
+            </w:r>
+          </w:p>
+        </w:tc>
+      </w:tr>
+      <w:tr>
+        <w:tc>
+          <w:tcPr>
+            <w:tcW w:w="3858" w:type="dxa"/>
+          </w:tcPr>
+          <w:p>
+            <w:pPr>
+              <w:rPr>
+                <w:rFonts w:asciiTheme="minorHAnsi" w:hAnsiTheme="minorHAnsi" w:cstheme="minorHAnsi"/>
+                <w:bCs/>
+                <w:sz w:val="20"/>
+              </w:rPr>
+            </w:pPr>
+            <w:r>
+              <w:rPr>
+                <w:rFonts w:asciiTheme="minorHAnsi" w:hAnsiTheme="minorHAnsi" w:cstheme="minorHAnsi"/>
+                <w:b/>
+                <w:sz w:val="20"/>
+              </w:rPr>
+              <w:t xml:space="preserve">1.7 – sign contract - </w:t>
+            </w:r>
+            <w:r>
+              <w:rPr>
+                <w:rFonts w:asciiTheme="minorHAnsi" w:hAnsiTheme="minorHAnsi" w:cstheme="minorHAnsi"/>
+                <w:bCs/>
+                <w:sz w:val="20"/>
+              </w:rPr>
+              <w:t>parties will have means to send electronic copy of service contract and add digital signature</w:t>
+            </w:r>
+          </w:p>
+        </w:tc>
+        <w:tc>
+          <w:tcPr>
+            <w:tcW w:w="5592" w:type="dxa"/>
+            <w:gridSpan w:val="2"/>
+          </w:tcPr>
+          <w:p>
+            <w:pPr>
+              <w:rPr>
+                <w:rFonts w:asciiTheme="minorHAnsi" w:hAnsiTheme="minorHAnsi" w:cstheme="minorHAnsi"/>
+                <w:bCs/>
+                <w:sz w:val="20"/>
+              </w:rPr>
+            </w:pPr>
+            <w:r>
+              <w:rPr>
+                <w:rFonts w:asciiTheme="minorHAnsi" w:hAnsiTheme="minorHAnsi" w:cstheme="minorHAnsi"/>
+                <w:b/>
+                <w:sz w:val="20"/>
+              </w:rPr>
+              <w:t xml:space="preserve">1.8 – </w:t>
+            </w:r>
+            <w:r>
+              <w:rPr>
+                <w:rFonts w:asciiTheme="minorHAnsi" w:hAnsiTheme="minorHAnsi" w:cstheme="minorHAnsi"/>
+                <w:bCs/>
+                <w:sz w:val="20"/>
+              </w:rPr>
+              <w:t>Contract can be sent between parties in e-mail form for digital signature.</w:t>
+            </w:r>
+          </w:p>
+        </w:tc>
+      </w:tr>
+      <w:tr>
+        <w:tc>
+          <w:tcPr>
+            <w:tcW w:w="3858" w:type="dxa"/>
+          </w:tcPr>
+          <w:p>
+            <w:pPr>
+              <w:rPr>
+                <w:rFonts w:asciiTheme="minorHAnsi" w:hAnsiTheme="minorHAnsi" w:cstheme="minorHAnsi"/>
+                <w:bCs/>
+                <w:sz w:val="20"/>
+              </w:rPr>
+            </w:pPr>
+            <w:r>
+              <w:rPr>
+                <w:rFonts w:asciiTheme="minorHAnsi" w:hAnsiTheme="minorHAnsi" w:cstheme="minorHAnsi"/>
+                <w:b/>
+                <w:sz w:val="20"/>
+              </w:rPr>
+              <w:lastRenderedPageBreak/>
+              <w:t xml:space="preserve">1.9 - </w:t>
+            </w:r>
+            <w:r>
+              <w:rPr>
+                <w:rFonts w:asciiTheme="minorHAnsi" w:hAnsiTheme="minorHAnsi" w:cstheme="minorHAnsi"/>
+                <w:b/>
+                <w:sz w:val="20"/>
+              </w:rPr>
+              <w:t>Submit Review of Service</w:t>
+            </w:r>
+            <w:r>
+              <w:rPr>
+                <w:rFonts w:asciiTheme="minorHAnsi" w:hAnsiTheme="minorHAnsi" w:cstheme="minorHAnsi"/>
+                <w:bCs/>
+                <w:sz w:val="20"/>
+              </w:rPr>
+              <w:t xml:space="preserve"> Provider – customer will have option to submit review of Service provider upon contract completion.</w:t>
+            </w:r>
+          </w:p>
+        </w:tc>
+        <w:tc>
+          <w:tcPr>
+            <w:tcW w:w="5592" w:type="dxa"/>
+            <w:gridSpan w:val="2"/>
+          </w:tcPr>
+          <w:p>
+            <w:pPr>
+              <w:rPr>
+                <w:rFonts w:asciiTheme="minorHAnsi" w:hAnsiTheme="minorHAnsi" w:cstheme="minorHAnsi"/>
+                <w:bCs/>
+                <w:sz w:val="20"/>
+              </w:rPr>
+            </w:pPr>
+            <w:r>
+              <w:rPr>
+                <w:rFonts w:asciiTheme="minorHAnsi" w:hAnsiTheme="minorHAnsi" w:cstheme="minorHAnsi"/>
+                <w:b/>
+                <w:sz w:val="20"/>
+              </w:rPr>
+              <w:t>1.9.1</w:t>
+            </w:r>
+            <w:r>
+              <w:rPr>
+                <w:rFonts w:asciiTheme="minorHAnsi" w:hAnsiTheme="minorHAnsi" w:cstheme="minorHAnsi"/>
+                <w:b/>
+                <w:sz w:val="20"/>
+              </w:rPr>
+              <w:t xml:space="preserve"> </w:t>
+            </w:r>
+            <w:r>
+              <w:rPr>
+                <w:rFonts w:asciiTheme="minorHAnsi" w:hAnsiTheme="minorHAnsi" w:cstheme="minorHAnsi"/>
+                <w:bCs/>
+                <w:sz w:val="20"/>
+              </w:rPr>
+              <w:t>– Will post review contents to Service Provider profile</w:t>
+            </w:r>
+            <w:r>
+              <w:rPr>
+                <w:rFonts w:asciiTheme="minorHAnsi" w:hAnsiTheme="minorHAnsi" w:cstheme="minorHAnsi"/>
+                <w:bCs/>
+                <w:sz w:val="20"/>
+              </w:rPr>
+              <w:t xml:space="preserve"> as such that it is visible in review portion of profile for customers to view.</w:t>
+            </w:r>
+          </w:p>
+        </w:tc>
+      </w:tr>
+      <w:tr>
+        <w:trPr>
+          <w:trHeight w:val="144"/>
+        </w:trPr>
+        <w:tc>
+          <w:tcPr>
+            <w:tcW w:w="3858" w:type="dxa"/>
+          </w:tcPr>
+          <w:p>
+            <w:pPr>
+              <w:rPr>
+                <w:rFonts w:asciiTheme="minorHAnsi" w:hAnsiTheme="minorHAnsi" w:cstheme="minorHAnsi"/>
+                <w:bCs/>
+                <w:sz w:val="20"/>
+              </w:rPr>
+            </w:pPr>
+            <w:r>
+              <w:rPr>
+                <w:rFonts w:asciiTheme="minorHAnsi" w:hAnsiTheme="minorHAnsi" w:cstheme="minorHAnsi"/>
+                <w:b/>
+                <w:sz w:val="20"/>
+              </w:rPr>
+              <w:t xml:space="preserve"> </w:t>
+            </w:r>
+            <w:r>
+              <w:rPr>
+                <w:rFonts w:asciiTheme="minorHAnsi" w:hAnsiTheme="minorHAnsi" w:cstheme="minorHAnsi"/>
+                <w:b/>
+                <w:sz w:val="20"/>
+              </w:rPr>
+              <w:t xml:space="preserve">1.9.2 - </w:t>
+            </w:r>
+            <w:r>
+              <w:rPr>
+                <w:rFonts w:asciiTheme="minorHAnsi" w:hAnsiTheme="minorHAnsi" w:cstheme="minorHAnsi"/>
+                <w:b/>
+                <w:sz w:val="20"/>
+              </w:rPr>
+              <w:t xml:space="preserve">Receive Incentive Discounts for High Usage - </w:t>
+            </w:r>
+            <w:r>
+              <w:rPr>
+                <w:rFonts w:asciiTheme="minorHAnsi" w:hAnsiTheme="minorHAnsi" w:cstheme="minorHAnsi"/>
+                <w:bCs/>
+                <w:sz w:val="20"/>
+              </w:rPr>
+              <w:t>Incentive discounts will be awarded for users who hire more service providers through app.</w:t>
+            </w:r>
+          </w:p>
+        </w:tc>
+        <w:tc>
+          <w:tcPr>
+            <w:tcW w:w="5592" w:type="dxa"/>
+            <w:gridSpan w:val="2"/>
+          </w:tcPr>
+          <w:p>
+            <w:pPr>
+              <w:rPr>
+                <w:rFonts w:asciiTheme="minorHAnsi" w:hAnsiTheme="minorHAnsi" w:cstheme="minorHAnsi"/>
+                <w:bCs/>
+                <w:sz w:val="20"/>
+              </w:rPr>
+            </w:pPr>
+            <w:r>
+              <w:rPr>
+                <w:rFonts w:asciiTheme="minorHAnsi" w:hAnsiTheme="minorHAnsi" w:cstheme="minorHAnsi"/>
+                <w:b/>
+                <w:sz w:val="20"/>
+              </w:rPr>
+              <w:t xml:space="preserve">1.9.3 – </w:t>
+            </w:r>
+            <w:r>
+              <w:rPr>
+                <w:rFonts w:asciiTheme="minorHAnsi" w:hAnsiTheme="minorHAnsi" w:cstheme="minorHAnsi"/>
+                <w:bCs/>
+                <w:sz w:val="20"/>
+              </w:rPr>
+              <w:t>track hiring history of Customers in profile. Award incentive discounts based on number of successful hires</w:t>
             </w:r>
           </w:p>
           <w:p>
             <w:pPr>
               <w:rPr>
                 <w:rFonts w:asciiTheme="minorHAnsi" w:hAnsiTheme="minorHAnsi" w:cstheme="minorHAnsi"/>
-                <w:bCs/>
+                <w:b/>
                 <w:sz w:val="20"/>
               </w:rPr>
             </w:pPr>
-            <w:r>
-              <w:rPr>
-                <w:rFonts w:asciiTheme="minorHAnsi" w:hAnsiTheme="minorHAnsi" w:cstheme="minorHAnsi"/>
-                <w:b/>
-                <w:sz w:val="20"/>
-              </w:rPr>
-              <w:t xml:space="preserve">Negotiate – </w:t>
-            </w:r>
-            <w:r>
-              <w:rPr>
-                <w:rFonts w:asciiTheme="minorHAnsi" w:hAnsiTheme="minorHAnsi" w:cstheme="minorHAnsi"/>
-                <w:bCs/>
-                <w:sz w:val="20"/>
-              </w:rPr>
-              <w:t>use communication system to negotiate services</w:t>
-            </w:r>
           </w:p>
           <w:p>
             <w:pPr>
@@ -4110,13 +4472,29 @@
                 <w:sz w:val="20"/>
               </w:rPr>
             </w:pPr>
+          </w:p>
+        </w:tc>
+      </w:tr>
+      <w:tr>
+        <w:tc>
+          <w:tcPr>
+            <w:tcW w:w="3858" w:type="dxa"/>
+          </w:tcPr>
+          <w:p>
+            <w:pPr>
+              <w:rPr>
+                <w:rFonts w:asciiTheme="minorHAnsi" w:hAnsiTheme="minorHAnsi" w:cstheme="minorHAnsi"/>
+                <w:bCs/>
+                <w:sz w:val="20"/>
+              </w:rPr>
+            </w:pPr>
             <w:r>
               <w:rPr>
                 <w:rFonts w:asciiTheme="minorHAnsi" w:hAnsiTheme="minorHAnsi" w:cstheme="minorHAnsi"/>
                 <w:b/>
                 <w:sz w:val="20"/>
               </w:rPr>
-              <w:t>Sign contract –</w:t>
+              <w:t>1.9.4 – Report Scam companies to Admin</w:t>
             </w:r>
             <w:r>
               <w:rPr>
@@ -4124,7 +4502,71 @@
                 <w:bCs/>
                 <w:sz w:val="20"/>
               </w:rPr>
-              <w:t xml:space="preserve"> parties will have means to send electronic copy of service contract and add digital signature</w:t>
+              <w:t xml:space="preserve"> can select option on Service Provider profile to “Report user”. </w:t>
+            </w:r>
+          </w:p>
+        </w:tc>
+        <w:tc>
+          <w:tcPr>
+            <w:tcW w:w="5592" w:type="dxa"/>
+            <w:gridSpan w:val="2"/>
+          </w:tcPr>
+          <w:p>
+            <w:pPr>
+              <w:rPr>
+                <w:rFonts w:asciiTheme="minorHAnsi" w:hAnsiTheme="minorHAnsi" w:cstheme="minorHAnsi"/>
+                <w:bCs/>
+                <w:sz w:val="20"/>
+              </w:rPr>
+            </w:pPr>
+            <w:r>
+              <w:rPr>
+                <w:rFonts w:asciiTheme="minorHAnsi" w:hAnsiTheme="minorHAnsi" w:cstheme="minorHAnsi"/>
+                <w:b/>
+                <w:sz w:val="20"/>
+              </w:rPr>
+              <w:t xml:space="preserve">1.9.5 – </w:t>
+            </w:r>
+            <w:r>
+              <w:rPr>
+                <w:rFonts w:asciiTheme="minorHAnsi" w:hAnsiTheme="minorHAnsi" w:cstheme="minorHAnsi"/>
+                <w:bCs/>
+                <w:sz w:val="20"/>
+              </w:rPr>
+              <w:t xml:space="preserve">on “Report User” selection will provide </w:t>
+            </w:r>
+            <w:r>
+              <w:rPr>
+                <w:rFonts w:asciiTheme="minorHAnsi" w:hAnsiTheme="minorHAnsi" w:cstheme="minorHAnsi"/>
+                <w:bCs/>
+                <w:sz w:val="20"/>
+              </w:rPr>
+              <w:t>checkbox form of reason for reporting and send request to admin for investigation</w:t>
+            </w:r>
+          </w:p>
+        </w:tc>
+      </w:tr>
+      <w:tr>
+        <w:tc>
+          <w:tcPr>
+            <w:tcW w:w="9450" w:type="dxa"/>
+            <w:gridSpan w:val="3"/>
+          </w:tcPr>
+          <w:p>
+            <w:pPr>
+              <w:rPr>
+                <w:rFonts w:asciiTheme="minorHAnsi" w:hAnsiTheme="minorHAnsi" w:cstheme="minorHAnsi"/>
+                <w:b/>
+                <w:szCs w:val="24"/>
+              </w:rPr>
+            </w:pPr>
+            <w:r>
+              <w:rPr>
+                <w:rFonts w:asciiTheme="minorHAnsi" w:hAnsiTheme="minorHAnsi" w:cstheme="minorHAnsi"/>
+                <w:b/>
+                <w:szCs w:val="24"/>
+              </w:rPr>
+              <w:t>Use Case 2: Service Provider interaction with application</w:t>
             </w:r>
           </w:p>
           <w:p>
@@ -4138,34 +4580,68 @@
             <w:r>
               <w:rPr>
                 <w:rFonts w:asciiTheme="minorHAnsi" w:hAnsiTheme="minorHAnsi" w:cstheme="minorHAnsi"/>
+                <w:bCs/>
+                <w:sz w:val="20"/>
+              </w:rPr>
+              <w:t xml:space="preserve">Actor description - </w:t>
+            </w:r>
+            <w:r>
+              <w:rPr>
+                <w:rFonts w:asciiTheme="minorHAnsi" w:hAnsiTheme="minorHAnsi" w:cstheme="minorHAnsi"/>
+                <w:bCs/>
+                <w:sz w:val="20"/>
+              </w:rPr>
+              <w:t>Any worker or business owner that provides a service and wanting to advertise and sell their services on an efficient platform.</w:t>
+            </w:r>
+          </w:p>
+        </w:tc>
+      </w:tr>
+      <w:tr>
+        <w:trPr>
+          <w:trHeight w:val="432"/>
+        </w:trPr>
+        <w:tc>
+          <w:tcPr>
+            <w:tcW w:w="3858" w:type="dxa"/>
+          </w:tcPr>
+          <w:p>
+            <w:pPr>
+              <w:rPr>
+                <w:rFonts w:asciiTheme="minorHAnsi" w:hAnsiTheme="minorHAnsi" w:cstheme="minorHAnsi"/>
                 <w:b/>
-                <w:sz w:val="20"/>
-              </w:rPr>
-              <w:t>Submit Review o</w:t>
-            </w:r>
+                <w:szCs w:val="24"/>
+              </w:rPr>
+            </w:pPr>
             <w:r>
               <w:rPr>
                 <w:rFonts w:asciiTheme="minorHAnsi" w:hAnsiTheme="minorHAnsi" w:cstheme="minorHAnsi"/>
                 <w:b/>
-                <w:sz w:val="20"/>
-              </w:rPr>
-              <w:t>f</w:t>
-            </w:r>
-            <w:r>
+                <w:szCs w:val="24"/>
+              </w:rPr>
+              <w:t>Actor Action</w:t>
+            </w:r>
+          </w:p>
+        </w:tc>
+        <w:tc>
+          <w:tcPr>
+            <w:tcW w:w="5592" w:type="dxa"/>
+            <w:gridSpan w:val="2"/>
+          </w:tcPr>
+          <w:p>
+            <w:pPr>
               <w:rPr>
                 <w:rFonts w:asciiTheme="minorHAnsi" w:hAnsiTheme="minorHAnsi" w:cstheme="minorHAnsi"/>
                 <w:b/>
-                <w:sz w:val="20"/>
-              </w:rPr>
-              <w:t xml:space="preserve"> Service Provider – </w:t>
-            </w:r>
-            <w:r>
-              <w:rPr>
-                <w:rFonts w:asciiTheme="minorHAnsi" w:hAnsiTheme="minorHAnsi" w:cstheme="minorHAnsi"/>
-                <w:bCs/>
-                <w:sz w:val="20"/>
-              </w:rPr>
-              <w:t>customer will have option to submit review of Service provider upon contract completion.</w:t>
+                <w:szCs w:val="24"/>
+              </w:rPr>
+            </w:pPr>
+            <w:r>
+              <w:rPr>
+                <w:rFonts w:asciiTheme="minorHAnsi" w:hAnsiTheme="minorHAnsi" w:cstheme="minorHAnsi"/>
+                <w:b/>
+                <w:szCs w:val="24"/>
+              </w:rPr>
+              <w:t>System Action</w:t>
             </w:r>
           </w:p>
         </w:tc>
@@ -4176,27 +4652,37 @@
         </w:trPr>
         <w:tc>
           <w:tcPr>
-            <w:tcW w:w="3116" w:type="dxa"/>
+            <w:tcW w:w="3858" w:type="dxa"/>
           </w:tcPr>
           <w:p>
             <w:pPr>
               <w:rPr>
                 <w:rFonts w:asciiTheme="minorHAnsi" w:hAnsiTheme="minorHAnsi" w:cstheme="minorHAnsi"/>
                 <w:bCs/>
+                <w:sz w:val="20"/>
               </w:rPr>
             </w:pPr>
             <w:r>
               <w:rPr>
                 <w:rFonts w:asciiTheme="minorHAnsi" w:hAnsiTheme="minorHAnsi" w:cstheme="minorHAnsi"/>
                 <w:b/>
-              </w:rPr>
-              <w:lastRenderedPageBreak/>
-              <w:t>Service Provider</w:t>
+                <w:sz w:val="20"/>
+              </w:rPr>
+              <w:t xml:space="preserve">2.1 - </w:t>
             </w:r>
             <w:r>
               <w:rPr>
                 <w:rFonts w:asciiTheme="minorHAnsi" w:hAnsiTheme="minorHAnsi" w:cstheme="minorHAnsi"/>
                 <w:b/>
+                <w:sz w:val="20"/>
+              </w:rPr>
+              <w:t>Login</w:t>
+            </w:r>
+            <w:r>
+              <w:rPr>
+                <w:rFonts w:asciiTheme="minorHAnsi" w:hAnsiTheme="minorHAnsi" w:cstheme="minorHAnsi"/>
+                <w:bCs/>
+                <w:sz w:val="20"/>
               </w:rPr>
               <w:t xml:space="preserve"> – </w:t>
             </w:r>
@@ -4204,30 +4690,56 @@
               <w:rPr>
                 <w:rFonts w:asciiTheme="minorHAnsi" w:hAnsiTheme="minorHAnsi" w:cstheme="minorHAnsi"/>
                 <w:bCs/>
-              </w:rPr>
-              <w:t>Any worker or business owner that provides a service and wanting to advertise and sell their services on an efficient platform.</w:t>
+                <w:sz w:val="20"/>
+              </w:rPr>
+              <w:t>Service provider</w:t>
+            </w:r>
+            <w:r>
+              <w:rPr>
+                <w:rFonts w:asciiTheme="minorHAnsi" w:hAnsiTheme="minorHAnsi" w:cstheme="minorHAnsi"/>
+                <w:bCs/>
+                <w:sz w:val="20"/>
+              </w:rPr>
+              <w:t xml:space="preserve"> will log into app via HTML form with username and password. App will Authenticate</w:t>
+            </w:r>
+            <w:r>
+              <w:rPr>
+                <w:rFonts w:asciiTheme="minorHAnsi" w:hAnsiTheme="minorHAnsi" w:cstheme="minorHAnsi"/>
+                <w:bCs/>
+                <w:sz w:val="20"/>
+              </w:rPr>
+              <w:t xml:space="preserve"> and will log into service provider interface</w:t>
             </w:r>
           </w:p>
         </w:tc>
         <w:tc>
           <w:tcPr>
-            <w:tcW w:w="3117" w:type="dxa"/>
+            <w:tcW w:w="5592" w:type="dxa"/>
+            <w:gridSpan w:val="2"/>
           </w:tcPr>
           <w:p>
             <w:pPr>
               <w:rPr>
                 <w:rFonts w:asciiTheme="minorHAnsi" w:hAnsiTheme="minorHAnsi" w:cstheme="minorHAnsi"/>
+                <w:b/>
+                <w:sz w:val="20"/>
+              </w:rPr>
+            </w:pPr>
+            <w:r>
+              <w:rPr>
+                <w:rFonts w:asciiTheme="minorHAnsi" w:hAnsiTheme="minorHAnsi" w:cstheme="minorHAnsi"/>
+                <w:b/>
+                <w:sz w:val="20"/>
+              </w:rPr>
+              <w:t xml:space="preserve">2.2 - </w:t>
+            </w:r>
+            <w:r>
+              <w:rPr>
+                <w:rFonts w:asciiTheme="minorHAnsi" w:hAnsiTheme="minorHAnsi" w:cstheme="minorHAnsi"/>
                 <w:bCs/>
                 <w:sz w:val="20"/>
               </w:rPr>
-            </w:pPr>
-            <w:r>
-              <w:rPr>
-                <w:rFonts w:asciiTheme="minorHAnsi" w:hAnsiTheme="minorHAnsi" w:cstheme="minorHAnsi"/>
-                <w:b/>
-                <w:sz w:val="20"/>
-              </w:rPr>
-              <w:t>Login</w:t>
+              <w:t>App will Authenticate</w:t>
             </w:r>
             <w:r>
               <w:rPr>
@@ -4235,49 +4747,19 @@
                 <w:bCs/>
                 <w:sz w:val="20"/>
               </w:rPr>
-              <w:t xml:space="preserve"> – </w:t>
-            </w:r>
-            <w:r>
-              <w:rPr>
-                <w:rFonts w:asciiTheme="minorHAnsi" w:hAnsiTheme="minorHAnsi" w:cstheme="minorHAnsi"/>
-                <w:bCs/>
-                <w:sz w:val="20"/>
-              </w:rPr>
-              <w:t>Service provider</w:t>
-            </w:r>
-            <w:r>
-              <w:rPr>
-                <w:rFonts w:asciiTheme="minorHAnsi" w:hAnsiTheme="minorHAnsi" w:cstheme="minorHAnsi"/>
-                <w:bCs/>
-                <w:sz w:val="20"/>
-              </w:rPr>
-              <w:t xml:space="preserve"> will log into app via HTML form with </w:t>
-            </w:r>
-            <w:r>
-              <w:rPr>
-                <w:rFonts w:asciiTheme="minorHAnsi" w:hAnsiTheme="minorHAnsi" w:cstheme="minorHAnsi"/>
-                <w:bCs/>
-                <w:sz w:val="20"/>
-              </w:rPr>
-              <w:t>username</w:t>
-            </w:r>
-            <w:r>
-              <w:rPr>
-                <w:rFonts w:asciiTheme="minorHAnsi" w:hAnsiTheme="minorHAnsi" w:cstheme="minorHAnsi"/>
-                <w:bCs/>
-                <w:sz w:val="20"/>
-              </w:rPr>
-              <w:t xml:space="preserve"> and password. App will Authenticate</w:t>
-            </w:r>
-            <w:r>
-              <w:rPr>
-                <w:rFonts w:asciiTheme="minorHAnsi" w:hAnsiTheme="minorHAnsi" w:cstheme="minorHAnsi"/>
-                <w:bCs/>
-                <w:sz w:val="20"/>
-              </w:rPr>
-              <w:t xml:space="preserve"> and will log into service provider interface</w:t>
+              <w:t xml:space="preserve"> provided username and password and if user exists and password is valid, log user into Customer interface.</w:t>
             </w:r>
           </w:p>
+        </w:tc>
+      </w:tr>
+      <w:tr>
+        <w:trPr>
+          <w:trHeight w:val="1052"/>
+        </w:trPr>
+        <w:tc>
+          <w:tcPr>
+            <w:tcW w:w="3858" w:type="dxa"/>
+          </w:tcPr>
           <w:p>
             <w:pPr>
               <w:rPr>
@@ -4292,6 +4774,14 @@
                 <w:b/>
                 <w:sz w:val="20"/>
               </w:rPr>
+              <w:t xml:space="preserve">2.3 - </w:t>
+            </w:r>
+            <w:r>
+              <w:rPr>
+                <w:rFonts w:asciiTheme="minorHAnsi" w:hAnsiTheme="minorHAnsi" w:cstheme="minorHAnsi"/>
+                <w:b/>
+                <w:sz w:val="20"/>
+              </w:rPr>
               <w:t>Create Profile –</w:t>
             </w:r>
             <w:r>
@@ -4302,22 +4792,13 @@
               </w:rPr>
               <w:t xml:space="preserve"> will have means to create profile with description of services, bio</w:t>
             </w:r>
-          </w:p>
-          <w:p>
-            <w:pPr>
+            <w:r>
               <w:rPr>
                 <w:rFonts w:asciiTheme="minorHAnsi" w:hAnsiTheme="minorHAnsi" w:cstheme="minorHAnsi"/>
                 <w:bCs/>
                 <w:sz w:val="20"/>
               </w:rPr>
-            </w:pPr>
-            <w:r>
-              <w:rPr>
-                <w:rFonts w:asciiTheme="minorHAnsi" w:hAnsiTheme="minorHAnsi" w:cstheme="minorHAnsi"/>
-                <w:b/>
-                <w:sz w:val="20"/>
-              </w:rPr>
-              <w:t xml:space="preserve">Choose Tier Level – </w:t>
+              <w:t>.</w:t>
             </w:r>
             <w:r>
               <w:rPr>
@@ -4325,13 +4806,14 @@
                 <w:bCs/>
                 <w:sz w:val="20"/>
               </w:rPr>
-              <w:t>choose tier level to increase visibility in searches. Gold, Silver and Bronze</w:t>
+              <w:t xml:space="preserve"> May request assistance in account creation</w:t>
             </w:r>
           </w:p>
         </w:tc>
         <w:tc>
           <w:tcPr>
-            <w:tcW w:w="3117" w:type="dxa"/>
+            <w:tcW w:w="5592" w:type="dxa"/>
+            <w:gridSpan w:val="2"/>
           </w:tcPr>
           <w:p>
             <w:pPr>
@@ -4347,6 +4829,123 @@
                 <w:b/>
                 <w:sz w:val="20"/>
               </w:rPr>
+              <w:t xml:space="preserve">2.4 – </w:t>
+            </w:r>
+            <w:r>
+              <w:rPr>
+                <w:rFonts w:asciiTheme="minorHAnsi" w:hAnsiTheme="minorHAnsi" w:cstheme="minorHAnsi"/>
+                <w:bCs/>
+                <w:sz w:val="20"/>
+              </w:rPr>
+              <w:t>on profile creation will send account creation request to admin for approval and if approved will create account for Service Provider.</w:t>
+            </w:r>
+          </w:p>
+        </w:tc>
+      </w:tr>
+      <w:tr>
+        <w:trPr>
+          <w:trHeight w:val="432"/>
+        </w:trPr>
+        <w:tc>
+          <w:tcPr>
+            <w:tcW w:w="3858" w:type="dxa"/>
+          </w:tcPr>
+          <w:p>
+            <w:pPr>
+              <w:rPr>
+                <w:rFonts w:asciiTheme="minorHAnsi" w:hAnsiTheme="minorHAnsi" w:cstheme="minorHAnsi"/>
+                <w:bCs/>
+                <w:sz w:val="20"/>
+              </w:rPr>
+            </w:pPr>
+            <w:r>
+              <w:rPr>
+                <w:rFonts w:asciiTheme="minorHAnsi" w:hAnsiTheme="minorHAnsi" w:cstheme="minorHAnsi"/>
+                <w:b/>
+                <w:sz w:val="20"/>
+              </w:rPr>
+              <w:t xml:space="preserve">2.5 - </w:t>
+            </w:r>
+            <w:r>
+              <w:rPr>
+                <w:rFonts w:asciiTheme="minorHAnsi" w:hAnsiTheme="minorHAnsi" w:cstheme="minorHAnsi"/>
+                <w:b/>
+                <w:sz w:val="20"/>
+              </w:rPr>
+              <w:t xml:space="preserve">Choose Tier Level – </w:t>
+            </w:r>
+            <w:r>
+              <w:rPr>
+                <w:rFonts w:asciiTheme="minorHAnsi" w:hAnsiTheme="minorHAnsi" w:cstheme="minorHAnsi"/>
+                <w:bCs/>
+                <w:sz w:val="20"/>
+              </w:rPr>
+              <w:t>choose tier level to increase visibility in searches. Gold, Silver and Bronze</w:t>
+            </w:r>
+          </w:p>
+        </w:tc>
+        <w:tc>
+          <w:tcPr>
+            <w:tcW w:w="5592" w:type="dxa"/>
+            <w:gridSpan w:val="2"/>
+          </w:tcPr>
+          <w:p>
+            <w:pPr>
+              <w:rPr>
+                <w:rFonts w:asciiTheme="minorHAnsi" w:hAnsiTheme="minorHAnsi" w:cstheme="minorHAnsi"/>
+                <w:bCs/>
+                <w:sz w:val="20"/>
+              </w:rPr>
+            </w:pPr>
+            <w:r>
+              <w:rPr>
+                <w:rFonts w:asciiTheme="minorHAnsi" w:hAnsiTheme="minorHAnsi" w:cstheme="minorHAnsi"/>
+                <w:b/>
+                <w:sz w:val="20"/>
+              </w:rPr>
+              <w:t xml:space="preserve">2.6 – </w:t>
+            </w:r>
+            <w:r>
+              <w:rPr>
+                <w:rFonts w:asciiTheme="minorHAnsi" w:hAnsiTheme="minorHAnsi" w:cstheme="minorHAnsi"/>
+                <w:bCs/>
+                <w:sz w:val="20"/>
+              </w:rPr>
+              <w:t>Assign tier level to account to indicate visibility level during searches.</w:t>
+            </w:r>
+          </w:p>
+        </w:tc>
+      </w:tr>
+      <w:tr>
+        <w:trPr>
+          <w:trHeight w:val="1052"/>
+        </w:trPr>
+        <w:tc>
+          <w:tcPr>
+            <w:tcW w:w="3858" w:type="dxa"/>
+          </w:tcPr>
+          <w:p>
+            <w:pPr>
+              <w:rPr>
+                <w:rFonts w:asciiTheme="minorHAnsi" w:hAnsiTheme="minorHAnsi" w:cstheme="minorHAnsi"/>
+                <w:bCs/>
+                <w:sz w:val="20"/>
+              </w:rPr>
+            </w:pPr>
+            <w:r>
+              <w:rPr>
+                <w:rFonts w:asciiTheme="minorHAnsi" w:hAnsiTheme="minorHAnsi" w:cstheme="minorHAnsi"/>
+                <w:b/>
+                <w:sz w:val="20"/>
+              </w:rPr>
+              <w:t xml:space="preserve">2.6 - </w:t>
+            </w:r>
+            <w:r>
+              <w:rPr>
+                <w:rFonts w:asciiTheme="minorHAnsi" w:hAnsiTheme="minorHAnsi" w:cstheme="minorHAnsi"/>
+                <w:b/>
+                <w:sz w:val="20"/>
+              </w:rPr>
               <w:t>Receive communications from customers –</w:t>
             </w:r>
             <w:r>
@@ -4356,23 +4955,188 @@
                 <w:sz w:val="20"/>
               </w:rPr>
               <w:t xml:space="preserve"> means to receive messages from customers to provide more information.</w:t>
+            </w:r>
+          </w:p>
+        </w:tc>
+        <w:tc>
+          <w:tcPr>
+            <w:tcW w:w="5592" w:type="dxa"/>
+            <w:gridSpan w:val="2"/>
+          </w:tcPr>
+          <w:p>
+            <w:pPr>
+              <w:rPr>
+                <w:rFonts w:asciiTheme="minorHAnsi" w:hAnsiTheme="minorHAnsi" w:cstheme="minorHAnsi"/>
+                <w:bCs/>
+                <w:sz w:val="20"/>
+              </w:rPr>
+            </w:pPr>
+            <w:r>
+              <w:rPr>
+                <w:rFonts w:asciiTheme="minorHAnsi" w:hAnsiTheme="minorHAnsi" w:cstheme="minorHAnsi"/>
+                <w:b/>
+                <w:sz w:val="20"/>
+              </w:rPr>
+              <w:t xml:space="preserve">2.7 – </w:t>
+            </w:r>
+            <w:r>
+              <w:rPr>
+                <w:rFonts w:asciiTheme="minorHAnsi" w:hAnsiTheme="minorHAnsi" w:cstheme="minorHAnsi"/>
+                <w:bCs/>
+                <w:sz w:val="20"/>
+              </w:rPr>
+              <w:t>notification of new messages in interface and chat style messaging system will be used for communication with customer for negotiations.</w:t>
+            </w:r>
+          </w:p>
+        </w:tc>
+      </w:tr>
+      <w:tr>
+        <w:trPr>
+          <w:trHeight w:val="288"/>
+        </w:trPr>
+        <w:tc>
+          <w:tcPr>
+            <w:tcW w:w="3858" w:type="dxa"/>
+          </w:tcPr>
+          <w:p>
+            <w:pPr>
+              <w:rPr>
+                <w:rFonts w:asciiTheme="minorHAnsi" w:hAnsiTheme="minorHAnsi" w:cstheme="minorHAnsi"/>
+                <w:b/>
+                <w:sz w:val="20"/>
+              </w:rPr>
+            </w:pPr>
+            <w:r>
+              <w:rPr>
+                <w:rFonts w:asciiTheme="minorHAnsi" w:hAnsiTheme="minorHAnsi" w:cstheme="minorHAnsi"/>
+                <w:b/>
+                <w:sz w:val="20"/>
+              </w:rPr>
+              <w:t xml:space="preserve">2.8 - </w:t>
+            </w:r>
+            <w:r>
+              <w:rPr>
+                <w:rFonts w:asciiTheme="minorHAnsi" w:hAnsiTheme="minorHAnsi" w:cstheme="minorHAnsi"/>
+                <w:b/>
+                <w:sz w:val="20"/>
+              </w:rPr>
+              <w:t>Sign contract –</w:t>
+            </w:r>
+            <w:r>
+              <w:rPr>
+                <w:rFonts w:asciiTheme="minorHAnsi" w:hAnsiTheme="minorHAnsi" w:cstheme="minorHAnsi"/>
+                <w:bCs/>
+                <w:sz w:val="20"/>
+              </w:rPr>
+              <w:t xml:space="preserve"> parties will have means to send electronic copy of service contract and add digital signature</w:t>
+            </w:r>
+          </w:p>
+        </w:tc>
+        <w:tc>
+          <w:tcPr>
+            <w:tcW w:w="5592" w:type="dxa"/>
+            <w:gridSpan w:val="2"/>
+          </w:tcPr>
+          <w:p>
+            <w:pPr>
+              <w:rPr>
+                <w:rFonts w:asciiTheme="minorHAnsi" w:hAnsiTheme="minorHAnsi" w:cstheme="minorHAnsi"/>
+                <w:b/>
+                <w:sz w:val="20"/>
+              </w:rPr>
+            </w:pPr>
+            <w:r>
+              <w:rPr>
+                <w:rFonts w:asciiTheme="minorHAnsi" w:hAnsiTheme="minorHAnsi" w:cstheme="minorHAnsi"/>
+                <w:b/>
+                <w:sz w:val="20"/>
+              </w:rPr>
+              <w:t xml:space="preserve">2.9 - </w:t>
+            </w:r>
+            <w:r>
+              <w:rPr>
+                <w:rFonts w:asciiTheme="minorHAnsi" w:hAnsiTheme="minorHAnsi" w:cstheme="minorHAnsi"/>
+                <w:bCs/>
+                <w:sz w:val="20"/>
+              </w:rPr>
+              <w:t>Contract can be sent between parties in e-mail form for digital signature.</w:t>
+            </w:r>
+          </w:p>
+        </w:tc>
+      </w:tr>
+      <w:tr>
+        <w:trPr>
+          <w:trHeight w:val="288"/>
+        </w:trPr>
+        <w:tc>
+          <w:tcPr>
+            <w:tcW w:w="9450" w:type="dxa"/>
+            <w:gridSpan w:val="3"/>
+          </w:tcPr>
+          <w:p>
+            <w:pPr>
+              <w:rPr>
+                <w:rFonts w:asciiTheme="minorHAnsi" w:hAnsiTheme="minorHAnsi" w:cstheme="minorHAnsi"/>
+                <w:b/>
+                <w:szCs w:val="24"/>
+              </w:rPr>
+            </w:pPr>
+            <w:r>
+              <w:rPr>
+                <w:rFonts w:asciiTheme="minorHAnsi" w:hAnsiTheme="minorHAnsi" w:cstheme="minorHAnsi"/>
+                <w:b/>
+                <w:szCs w:val="24"/>
+              </w:rPr>
+              <w:t xml:space="preserve">Use Case </w:t>
+            </w:r>
+            <w:r>
+              <w:rPr>
+                <w:rFonts w:asciiTheme="minorHAnsi" w:hAnsiTheme="minorHAnsi" w:cstheme="minorHAnsi"/>
+                <w:b/>
+                <w:szCs w:val="24"/>
+              </w:rPr>
+              <w:t>3</w:t>
+            </w:r>
+            <w:r>
+              <w:rPr>
+                <w:rFonts w:asciiTheme="minorHAnsi" w:hAnsiTheme="minorHAnsi" w:cstheme="minorHAnsi"/>
+                <w:b/>
+                <w:szCs w:val="24"/>
+              </w:rPr>
+              <w:t xml:space="preserve">: </w:t>
+            </w:r>
+            <w:r>
+              <w:rPr>
+                <w:rFonts w:asciiTheme="minorHAnsi" w:hAnsiTheme="minorHAnsi" w:cstheme="minorHAnsi"/>
+                <w:b/>
+                <w:szCs w:val="24"/>
+              </w:rPr>
+              <w:t>Administrator</w:t>
+            </w:r>
+            <w:r>
+              <w:rPr>
+                <w:rFonts w:asciiTheme="minorHAnsi" w:hAnsiTheme="minorHAnsi" w:cstheme="minorHAnsi"/>
+                <w:b/>
+                <w:szCs w:val="24"/>
+              </w:rPr>
+              <w:t xml:space="preserve"> interaction with application</w:t>
             </w:r>
           </w:p>
           <w:p>
             <w:pPr>
               <w:rPr>
                 <w:rFonts w:asciiTheme="minorHAnsi" w:hAnsiTheme="minorHAnsi" w:cstheme="minorHAnsi"/>
+                <w:b/>
+                <w:sz w:val="20"/>
+              </w:rPr>
+            </w:pPr>
+            <w:r>
+              <w:rPr>
+                <w:rFonts w:asciiTheme="minorHAnsi" w:hAnsiTheme="minorHAnsi" w:cstheme="minorHAnsi"/>
                 <w:bCs/>
                 <w:sz w:val="20"/>
               </w:rPr>
-            </w:pPr>
-            <w:r>
-              <w:rPr>
-                <w:rFonts w:asciiTheme="minorHAnsi" w:hAnsiTheme="minorHAnsi" w:cstheme="minorHAnsi"/>
-                <w:b/>
-                <w:sz w:val="20"/>
-              </w:rPr>
-              <w:t xml:space="preserve">Negotiate – </w:t>
+              <w:t xml:space="preserve">Actor description </w:t>
             </w:r>
             <w:r>
               <w:rPr>
@@ -4380,9 +5144,36 @@
                 <w:bCs/>
                 <w:sz w:val="20"/>
               </w:rPr>
-              <w:t>use communication system to negotiate services</w:t>
+              <w:t>–</w:t>
+            </w:r>
+            <w:r>
+              <w:rPr>
+                <w:rFonts w:asciiTheme="minorHAnsi" w:hAnsiTheme="minorHAnsi" w:cstheme="minorHAnsi"/>
+                <w:bCs/>
+                <w:sz w:val="20"/>
+              </w:rPr>
+              <w:t xml:space="preserve"> </w:t>
+            </w:r>
+            <w:r>
+              <w:rPr>
+                <w:rFonts w:asciiTheme="minorHAnsi" w:hAnsiTheme="minorHAnsi" w:cstheme="minorHAnsi"/>
+                <w:bCs/>
+                <w:sz w:val="20"/>
+              </w:rPr>
+              <w:t>A Designated operator of the application that will provide a form of control of the application use.</w:t>
             </w:r>
           </w:p>
+        </w:tc>
+      </w:tr>
+      <w:tr>
+        <w:trPr>
+          <w:trHeight w:val="1052"/>
+        </w:trPr>
+        <w:tc>
+          <w:tcPr>
+            <w:tcW w:w="4725" w:type="dxa"/>
+            <w:gridSpan w:val="2"/>
+          </w:tcPr>
           <w:p>
             <w:pPr>
               <w:rPr>
@@ -4397,7 +5188,15 @@
                 <w:b/>
                 <w:sz w:val="20"/>
               </w:rPr>
-              <w:t>Sign contract –</w:t>
+              <w:t>3.1 – Receive request for account creation</w:t>
+            </w:r>
+            <w:r>
+              <w:rPr>
+                <w:rFonts w:asciiTheme="minorHAnsi" w:hAnsiTheme="minorHAnsi" w:cstheme="minorHAnsi"/>
+                <w:b/>
+                <w:sz w:val="20"/>
+              </w:rPr>
+              <w:t xml:space="preserve"> – </w:t>
             </w:r>
             <w:r>
               <w:rPr>
@@ -4405,7 +5204,159 @@
                 <w:bCs/>
                 <w:sz w:val="20"/>
               </w:rPr>
-              <w:t xml:space="preserve"> parties will have means to send electronic copy of service contract and add digital signature</w:t>
+              <w:t>will approve/disapprove new account request sent when Service Provider creates profile. On request of Service Provider, will aid in the account creation process.</w:t>
+            </w:r>
+          </w:p>
+        </w:tc>
+        <w:tc>
+          <w:tcPr>
+            <w:tcW w:w="4725" w:type="dxa"/>
+          </w:tcPr>
+          <w:p>
+            <w:pPr>
+              <w:rPr>
+                <w:rFonts w:asciiTheme="minorHAnsi" w:hAnsiTheme="minorHAnsi" w:cstheme="minorHAnsi"/>
+                <w:bCs/>
+                <w:sz w:val="20"/>
+              </w:rPr>
+            </w:pPr>
+            <w:r>
+              <w:rPr>
+                <w:rFonts w:asciiTheme="minorHAnsi" w:hAnsiTheme="minorHAnsi" w:cstheme="minorHAnsi"/>
+                <w:b/>
+                <w:sz w:val="20"/>
+              </w:rPr>
+              <w:t>3.2</w:t>
+            </w:r>
+            <w:r>
+              <w:rPr>
+                <w:rFonts w:asciiTheme="minorHAnsi" w:hAnsiTheme="minorHAnsi" w:cstheme="minorHAnsi"/>
+                <w:b/>
+                <w:sz w:val="20"/>
+              </w:rPr>
+              <w:t xml:space="preserve"> – </w:t>
+            </w:r>
+            <w:r>
+              <w:rPr>
+                <w:rFonts w:asciiTheme="minorHAnsi" w:hAnsiTheme="minorHAnsi" w:cstheme="minorHAnsi"/>
+                <w:bCs/>
+                <w:sz w:val="20"/>
+              </w:rPr>
+              <w:t>will send notification to admin profile with Service Provider profile details for approval. On approval will generate new profile for Service Provider and store in DB.</w:t>
+            </w:r>
+          </w:p>
+        </w:tc>
+      </w:tr>
+      <w:tr>
+        <w:trPr>
+          <w:trHeight w:val="1052"/>
+        </w:trPr>
+        <w:tc>
+          <w:tcPr>
+            <w:tcW w:w="4725" w:type="dxa"/>
+            <w:gridSpan w:val="2"/>
+          </w:tcPr>
+          <w:p>
+            <w:pPr>
+              <w:rPr>
+                <w:rFonts w:asciiTheme="minorHAnsi" w:hAnsiTheme="minorHAnsi" w:cstheme="minorHAnsi"/>
+                <w:bCs/>
+                <w:sz w:val="20"/>
+              </w:rPr>
+            </w:pPr>
+            <w:r>
+              <w:rPr>
+                <w:rFonts w:asciiTheme="minorHAnsi" w:hAnsiTheme="minorHAnsi" w:cstheme="minorHAnsi"/>
+                <w:b/>
+                <w:sz w:val="20"/>
+              </w:rPr>
+              <w:t xml:space="preserve">3.3 = Monitor accounts – </w:t>
+            </w:r>
+            <w:r>
+              <w:rPr>
+                <w:rFonts w:asciiTheme="minorHAnsi" w:hAnsiTheme="minorHAnsi" w:cstheme="minorHAnsi"/>
+                <w:bCs/>
+                <w:sz w:val="20"/>
+              </w:rPr>
+              <w:t>view Service Provider accounts and</w:t>
+            </w:r>
+            <w:r>
+              <w:rPr>
+                <w:rFonts w:asciiTheme="minorHAnsi" w:hAnsiTheme="minorHAnsi" w:cstheme="minorHAnsi"/>
+                <w:b/>
+                <w:sz w:val="20"/>
+              </w:rPr>
+              <w:t xml:space="preserve"> </w:t>
+            </w:r>
+            <w:r>
+              <w:rPr>
+                <w:rFonts w:asciiTheme="minorHAnsi" w:hAnsiTheme="minorHAnsi" w:cstheme="minorHAnsi"/>
+                <w:bCs/>
+                <w:sz w:val="20"/>
+              </w:rPr>
+              <w:t xml:space="preserve">will receive reports from customers reporting scam companies and will have means to delete accounts. </w:t>
+            </w:r>
+          </w:p>
+        </w:tc>
+        <w:tc>
+          <w:tcPr>
+            <w:tcW w:w="4725" w:type="dxa"/>
+          </w:tcPr>
+          <w:p>
+            <w:pPr>
+              <w:rPr>
+                <w:rFonts w:asciiTheme="minorHAnsi" w:hAnsiTheme="minorHAnsi" w:cstheme="minorHAnsi"/>
+                <w:bCs/>
+                <w:sz w:val="20"/>
+              </w:rPr>
+            </w:pPr>
+            <w:r>
+              <w:rPr>
+                <w:rFonts w:asciiTheme="minorHAnsi" w:hAnsiTheme="minorHAnsi" w:cstheme="minorHAnsi"/>
+                <w:b/>
+                <w:sz w:val="20"/>
+              </w:rPr>
+              <w:t xml:space="preserve">3.4 </w:t>
+            </w:r>
+            <w:r>
+              <w:rPr>
+                <w:rFonts w:asciiTheme="minorHAnsi" w:hAnsiTheme="minorHAnsi" w:cstheme="minorHAnsi"/>
+                <w:b/>
+                <w:sz w:val="20"/>
+              </w:rPr>
+              <w:t>–</w:t>
+            </w:r>
+            <w:r>
+              <w:rPr>
+                <w:rFonts w:asciiTheme="minorHAnsi" w:hAnsiTheme="minorHAnsi" w:cstheme="minorHAnsi"/>
+                <w:b/>
+                <w:sz w:val="20"/>
+              </w:rPr>
+              <w:t xml:space="preserve"> </w:t>
+            </w:r>
+            <w:r>
+              <w:rPr>
+                <w:rFonts w:asciiTheme="minorHAnsi" w:hAnsiTheme="minorHAnsi" w:cstheme="minorHAnsi"/>
+                <w:bCs/>
+                <w:sz w:val="20"/>
+              </w:rPr>
+              <w:t>search function for finding Service Provider accounts and ability to delete fa</w:t>
+            </w:r>
+            <w:r>
+              <w:rPr>
+                <w:rFonts w:asciiTheme="minorHAnsi" w:hAnsiTheme="minorHAnsi" w:cstheme="minorHAnsi"/>
+                <w:bCs/>
+                <w:sz w:val="20"/>
+              </w:rPr>
+              <w:t xml:space="preserve">ke </w:t>
+            </w:r>
+            <w:r>
+              <w:rPr>
+                <w:rFonts w:asciiTheme="minorHAnsi" w:hAnsiTheme="minorHAnsi" w:cstheme="minorHAnsi"/>
+                <w:bCs/>
+                <w:sz w:val="20"/>
+              </w:rPr>
+              <w:t>accounts</w:t>
             </w:r>
           </w:p>
         </w:tc>
@@ -4437,6 +5388,7 @@
           <w:bCs/>
           <w:lang w:val="en-US"/>
         </w:rPr>
+        <w:lastRenderedPageBreak/>
         <w:t>Functional Requirements</w:t>
       </w:r>
     </w:p>
@@ -4704,15 +5656,7 @@
           <w:b/>
           <w:bCs/>
         </w:rPr>
-        <w:t xml:space="preserve">(# of successful hires, </w:t>
-      </w:r>
-      <w:r>
-        <w:rPr>
-          <w:b/>
-          <w:bCs/>
-        </w:rPr>
-        <w:lastRenderedPageBreak/>
-        <w:t>not log ins</w:t>
+        <w:t>(# of successful hires, not log ins</w:t>
       </w:r>
       <w:r>
         <w:rPr>
@@ -4867,7 +5811,11 @@
         <w:t xml:space="preserve">U.I will be updated to continue to provide </w:t>
       </w:r>
       <w:r>
-        <w:t>modern user experience based on current industry standards. A modern front-end framework with little chance of deprecation in near future should be chosen to increase lifespan of application without having to perform a complete re-write of codebase.</w:t>
+        <w:t xml:space="preserve">modern user experience based on current industry standards. A modern front-end framework with little chance </w:t>
+      </w:r>
+      <w:r>
+        <w:lastRenderedPageBreak/>
+        <w:t>of deprecation in near future should be chosen to increase lifespan of application without having to perform a complete re-write of codebase.</w:t>
       </w:r>
     </w:p>
     <w:p>
@@ -5347,7 +6295,6 @@
           <w:iCs/>
           <w:color w:val="4472C4" w:themeColor="accent1"/>
         </w:rPr>
-        <w:lastRenderedPageBreak/>
         <w:t xml:space="preserve">Give an overview of the different computers, etc. that your system will need to function and how they will be related (in UML we use a </w:t>
       </w:r>
       <w:r>
@@ -5624,6 +6571,7 @@
         <w:rPr>
           <w:rFonts w:asciiTheme="minorHAnsi" w:hAnsiTheme="minorHAnsi" w:cstheme="minorHAnsi"/>
         </w:rPr>
+        <w:lastRenderedPageBreak/>
         <w:t>Interaction Model</w:t>
       </w:r>
     </w:p>
@@ -6475,7 +7423,6 @@
           <w:rFonts w:asciiTheme="minorHAnsi" w:hAnsiTheme="minorHAnsi" w:cstheme="minorHAnsi"/>
           <w:color w:val="4472C4" w:themeColor="accent1"/>
         </w:rPr>
-        <w:lastRenderedPageBreak/>
         <w:t>major milestones</w:t>
       </w:r>
       <w:r>
@@ -6870,15 +7817,7 @@
           <w:rFonts w:asciiTheme="minorHAnsi" w:hAnsiTheme="minorHAnsi" w:cstheme="minorHAnsi"/>
           <w:color w:val="4472C4" w:themeColor="accent1"/>
         </w:rPr>
-        <w:t xml:space="preserve"> terms used in this document. Some common terms might </w:t>
-      </w:r>
-      <w:r>
-        <w:rPr>
-          <w:rFonts w:asciiTheme="minorHAnsi" w:hAnsiTheme="minorHAnsi" w:cstheme="minorHAnsi"/>
-          <w:color w:val="4472C4" w:themeColor="accent1"/>
-        </w:rPr>
-        <w:lastRenderedPageBreak/>
-        <w:t xml:space="preserve">have project-specific meaning and so should be described here also, </w:t>
+        <w:t xml:space="preserve"> terms used in this document. Some common terms might have project-specific meaning and so should be described here also, </w:t>
       </w:r>
       <w:proofErr w:type="gramStart"/>
       <w:r>
@@ -7204,7 +8143,6 @@
           <w:rFonts w:asciiTheme="minorHAnsi" w:hAnsiTheme="minorHAnsi" w:cstheme="minorHAnsi"/>
           <w:color w:val="4472C4" w:themeColor="accent1"/>
         </w:rPr>
-        <w:lastRenderedPageBreak/>
         <w:t>more than a reformatted table of contents</w:t>
       </w:r>
     </w:p>
@@ -7716,6 +8654,7 @@
           <w:i/>
           <w:color w:val="4472C4" w:themeColor="accent1"/>
         </w:rPr>
+        <w:lastRenderedPageBreak/>
         <w:t xml:space="preserve">Create a table in Word with appropriate columns and enter the data dictionary information into that. This is simple but the content cannot be </w:t>
       </w:r>
       <w:proofErr w:type="gramStart"/>
@@ -7923,17 +8862,7 @@
             <w:b/>
             <w:bCs/>
           </w:rPr>
-          <w:t>https://learning.oreilly.com/library/view/software-</w:t>
-        </w:r>
-        <w:r>
-          <w:rPr>
-            <w:rStyle w:val="Hyperlink"/>
-            <w:rFonts w:asciiTheme="minorHAnsi" w:hAnsiTheme="minorHAnsi" w:cstheme="minorHAnsi"/>
-            <w:b/>
-            <w:bCs/>
-          </w:rPr>
-          <w:lastRenderedPageBreak/>
-          <w:t>engineering/9789332558298/xhtml/Chapter002.xhtml#h5-008</w:t>
+          <w:t>https://learning.oreilly.com/library/view/software-engineering/9789332558298/xhtml/Chapter002.xhtml#h5-008</w:t>
         </w:r>
       </w:hyperlink>
     </w:p>

</xml_diff>

<commit_message>
adds Gant Chart to documentation.docx
</commit_message>
<xml_diff>
--- a/Documentation.docx
+++ b/Documentation.docx
@@ -6287,66 +6287,21 @@
     </w:p>
     <w:p/>
     <w:p>
-      <w:pPr>
-        <w:rPr>
-          <w:lang w:val="fr-FR"/>
-        </w:rPr>
-      </w:pPr>
-      <w:r>
-        <w:rPr>
-          <w:lang w:val="fr-FR"/>
-        </w:rPr>
-        <w:t>Font – Montserrat</w:t>
-      </w:r>
-      <w:r>
-        <w:rPr>
-          <w:lang w:val="fr-FR"/>
-        </w:rPr>
-        <w:t xml:space="preserve"> </w:t>
-      </w:r>
-    </w:p>
-    <w:p>
-      <w:pPr>
-        <w:rPr>
-          <w:lang w:val="fr-FR"/>
-        </w:rPr>
-      </w:pPr>
+      <w:r>
+        <w:t xml:space="preserve">Font – Montserrat </w:t>
+      </w:r>
+    </w:p>
+    <w:p>
       <w:proofErr w:type="spellStart"/>
       <w:r>
-        <w:rPr>
-          <w:lang w:val="fr-FR"/>
-        </w:rPr>
         <w:t>Colour</w:t>
       </w:r>
       <w:proofErr w:type="spellEnd"/>
       <w:r>
-        <w:rPr>
-          <w:lang w:val="fr-FR"/>
-        </w:rPr>
-        <w:t xml:space="preserve"> </w:t>
-      </w:r>
-      <w:proofErr w:type="spellStart"/>
-      <w:r>
-        <w:rPr>
-          <w:lang w:val="fr-FR"/>
-        </w:rPr>
-        <w:t>scheme</w:t>
-      </w:r>
-      <w:proofErr w:type="spellEnd"/>
-      <w:r>
-        <w:rPr>
-          <w:lang w:val="fr-FR"/>
-        </w:rPr>
-        <w:t xml:space="preserve"> </w:t>
-      </w:r>
-    </w:p>
-    <w:p>
-      <w:pPr>
-        <w:rPr>
-          <w:lang w:val="fr-FR"/>
-        </w:rPr>
-      </w:pPr>
-    </w:p>
+        <w:t xml:space="preserve"> scheme </w:t>
+      </w:r>
+    </w:p>
+    <w:p/>
     <w:p>
       <w:pPr>
         <w:widowControl/>
@@ -6373,16 +6328,7 @@
           <w:szCs w:val="17"/>
           <w:shd w:val="clear" w:color="auto" w:fill="FFFFFF"/>
         </w:rPr>
-        <w:t>#57A9C2</w:t>
-      </w:r>
-      <w:r>
-        <w:rPr>
-          <w:rFonts w:ascii="Arial" w:hAnsi="Arial" w:cs="Arial"/>
-          <w:sz w:val="17"/>
-          <w:szCs w:val="17"/>
-          <w:shd w:val="clear" w:color="auto" w:fill="FFFFFF"/>
-        </w:rPr>
-        <w:t xml:space="preserve"> - </w:t>
+        <w:t xml:space="preserve">#57A9C2 - </w:t>
       </w:r>
       <w:r>
         <w:rPr>
@@ -6446,16 +6392,7 @@
           <w:szCs w:val="17"/>
           <w:shd w:val="clear" w:color="auto" w:fill="FFFFFF"/>
         </w:rPr>
-        <w:t xml:space="preserve"> - </w:t>
-      </w:r>
-      <w:r>
-        <w:rPr>
-          <w:rFonts w:ascii="Arial" w:hAnsi="Arial" w:cs="Arial"/>
-          <w:sz w:val="17"/>
-          <w:szCs w:val="17"/>
-          <w:shd w:val="clear" w:color="auto" w:fill="FFFFFF"/>
-        </w:rPr>
-        <w:t xml:space="preserve">#57A9C2 </w:t>
+        <w:t xml:space="preserve"> - #57A9C2 </w:t>
       </w:r>
     </w:p>
     <w:p>
@@ -6506,15 +6443,7 @@
           <w:szCs w:val="16"/>
           <w:shd w:val="clear" w:color="auto" w:fill="FFFFFF"/>
         </w:rPr>
-        <w:t>#</w:t>
-      </w:r>
-      <w:r>
-        <w:rPr>
-          <w:sz w:val="16"/>
-          <w:szCs w:val="16"/>
-          <w:shd w:val="clear" w:color="auto" w:fill="FFFFFF"/>
-        </w:rPr>
-        <w:t>57A9C2</w:t>
+        <w:t>#57A9C2</w:t>
       </w:r>
     </w:p>
     <w:p>
@@ -6959,13 +6888,6 @@
     </w:p>
     <w:p>
       <w:pPr>
-        <w:rPr>
-          <w:rFonts w:asciiTheme="minorHAnsi" w:hAnsiTheme="minorHAnsi" w:cstheme="minorHAnsi"/>
-        </w:rPr>
-      </w:pPr>
-    </w:p>
-    <w:p>
-      <w:pPr>
         <w:pStyle w:val="Heading2"/>
         <w:rPr>
           <w:rFonts w:asciiTheme="minorHAnsi" w:hAnsiTheme="minorHAnsi" w:cstheme="minorHAnsi"/>
@@ -6980,28 +6902,21 @@
           <w:bCs/>
           <w:lang w:val="en-US"/>
         </w:rPr>
+        <w:lastRenderedPageBreak/>
         <w:t>Project Management</w:t>
       </w:r>
       <w:bookmarkEnd w:id="12"/>
-    </w:p>
-    <w:p>
-      <w:pPr>
-        <w:rPr>
-          <w:rFonts w:asciiTheme="minorHAnsi" w:hAnsiTheme="minorHAnsi" w:cstheme="minorHAnsi"/>
-          <w:b/>
-        </w:rPr>
-      </w:pPr>
-      <w:r>
-        <w:rPr>
-          <w:rFonts w:asciiTheme="minorHAnsi" w:hAnsiTheme="minorHAnsi" w:cstheme="minorHAnsi"/>
-          <w:i/>
-        </w:rPr>
-        <w:tab/>
-      </w:r>
-      <w:r>
-        <w:rPr>
-          <w:rFonts w:asciiTheme="minorHAnsi" w:hAnsiTheme="minorHAnsi" w:cstheme="minorHAnsi"/>
-          <w:b/>
+      <w:r>
+        <w:rPr>
+          <w:rFonts w:asciiTheme="minorHAnsi" w:hAnsiTheme="minorHAnsi" w:cstheme="minorHAnsi"/>
+          <w:bCs/>
+          <w:lang w:val="en-US"/>
+        </w:rPr>
+        <w:t xml:space="preserve"> </w:t>
+      </w:r>
+      <w:r>
+        <w:rPr>
+          <w:rFonts w:asciiTheme="minorHAnsi" w:hAnsiTheme="minorHAnsi" w:cstheme="minorHAnsi"/>
         </w:rPr>
         <w:t>Schedule</w:t>
       </w:r>
@@ -7047,13 +6962,6 @@
           <w:iCs w:val="0"/>
         </w:rPr>
         <w:tab/>
-      </w:r>
-      <w:r>
-        <w:rPr>
-          <w:rFonts w:asciiTheme="minorHAnsi" w:hAnsiTheme="minorHAnsi" w:cstheme="minorHAnsi"/>
-          <w:i w:val="0"/>
-          <w:iCs w:val="0"/>
-        </w:rPr>
         <w:t>11/21/21</w:t>
       </w:r>
       <w:r>
@@ -7107,13 +7015,6 @@
           <w:iCs w:val="0"/>
         </w:rPr>
         <w:tab/>
-      </w:r>
-      <w:r>
-        <w:rPr>
-          <w:rFonts w:asciiTheme="minorHAnsi" w:hAnsiTheme="minorHAnsi" w:cstheme="minorHAnsi"/>
-          <w:i w:val="0"/>
-          <w:iCs w:val="0"/>
-        </w:rPr>
         <w:t>22/11/2021</w:t>
       </w:r>
       <w:r>
@@ -7175,13 +7076,6 @@
           <w:iCs w:val="0"/>
         </w:rPr>
         <w:tab/>
-      </w:r>
-      <w:r>
-        <w:rPr>
-          <w:rFonts w:asciiTheme="minorHAnsi" w:hAnsiTheme="minorHAnsi" w:cstheme="minorHAnsi"/>
-          <w:i w:val="0"/>
-          <w:iCs w:val="0"/>
-        </w:rPr>
         <w:t>1/12/2021</w:t>
       </w:r>
       <w:r>
@@ -7280,13 +7174,6 @@
           <w:iCs w:val="0"/>
         </w:rPr>
         <w:tab/>
-      </w:r>
-      <w:r>
-        <w:rPr>
-          <w:rFonts w:asciiTheme="minorHAnsi" w:hAnsiTheme="minorHAnsi" w:cstheme="minorHAnsi"/>
-          <w:i w:val="0"/>
-          <w:iCs w:val="0"/>
-        </w:rPr>
         <w:t>3/12/2021</w:t>
       </w:r>
       <w:r>
@@ -7348,13 +7235,6 @@
           <w:iCs w:val="0"/>
         </w:rPr>
         <w:tab/>
-      </w:r>
-      <w:r>
-        <w:rPr>
-          <w:rFonts w:asciiTheme="minorHAnsi" w:hAnsiTheme="minorHAnsi" w:cstheme="minorHAnsi"/>
-          <w:i w:val="0"/>
-          <w:iCs w:val="0"/>
-        </w:rPr>
         <w:t>4/12/2021</w:t>
       </w:r>
       <w:r>
@@ -7455,13 +7335,6 @@
           <w:iCs w:val="0"/>
         </w:rPr>
         <w:tab/>
-      </w:r>
-      <w:r>
-        <w:rPr>
-          <w:rFonts w:asciiTheme="minorHAnsi" w:hAnsiTheme="minorHAnsi" w:cstheme="minorHAnsi"/>
-          <w:i w:val="0"/>
-          <w:iCs w:val="0"/>
-        </w:rPr>
         <w:t>6/12/2021</w:t>
       </w:r>
       <w:r>
@@ -7517,13 +7390,6 @@
           <w:iCs w:val="0"/>
         </w:rPr>
         <w:tab/>
-      </w:r>
-      <w:r>
-        <w:rPr>
-          <w:rFonts w:asciiTheme="minorHAnsi" w:hAnsiTheme="minorHAnsi" w:cstheme="minorHAnsi"/>
-          <w:i w:val="0"/>
-          <w:iCs w:val="0"/>
-        </w:rPr>
         <w:t>7/12/2021</w:t>
       </w:r>
       <w:r>
@@ -7587,13 +7453,6 @@
           <w:iCs w:val="0"/>
         </w:rPr>
         <w:tab/>
-      </w:r>
-      <w:r>
-        <w:rPr>
-          <w:rFonts w:asciiTheme="minorHAnsi" w:hAnsiTheme="minorHAnsi" w:cstheme="minorHAnsi"/>
-          <w:i w:val="0"/>
-          <w:iCs w:val="0"/>
-        </w:rPr>
         <w:t>8/12/2021</w:t>
       </w:r>
       <w:r>
@@ -7655,13 +7514,6 @@
           <w:iCs w:val="0"/>
         </w:rPr>
         <w:tab/>
-      </w:r>
-      <w:r>
-        <w:rPr>
-          <w:rFonts w:asciiTheme="minorHAnsi" w:hAnsiTheme="minorHAnsi" w:cstheme="minorHAnsi"/>
-          <w:i w:val="0"/>
-          <w:iCs w:val="0"/>
-        </w:rPr>
         <w:t>9/12/2021</w:t>
       </w:r>
       <w:r>
@@ -7787,13 +7639,6 @@
           <w:iCs w:val="0"/>
         </w:rPr>
         <w:tab/>
-      </w:r>
-      <w:r>
-        <w:rPr>
-          <w:rFonts w:asciiTheme="minorHAnsi" w:hAnsiTheme="minorHAnsi" w:cstheme="minorHAnsi"/>
-          <w:i w:val="0"/>
-          <w:iCs w:val="0"/>
-        </w:rPr>
         <w:t>13/12/2021</w:t>
       </w:r>
       <w:r>
@@ -7847,13 +7692,6 @@
           <w:iCs w:val="0"/>
         </w:rPr>
         <w:tab/>
-      </w:r>
-      <w:r>
-        <w:rPr>
-          <w:rFonts w:asciiTheme="minorHAnsi" w:hAnsiTheme="minorHAnsi" w:cstheme="minorHAnsi"/>
-          <w:i w:val="0"/>
-          <w:iCs w:val="0"/>
-        </w:rPr>
         <w:t>18/12/2021</w:t>
       </w:r>
       <w:r>
@@ -7906,13 +7744,6 @@
           <w:iCs w:val="0"/>
         </w:rPr>
         <w:tab/>
-      </w:r>
-      <w:r>
-        <w:rPr>
-          <w:rFonts w:asciiTheme="minorHAnsi" w:hAnsiTheme="minorHAnsi" w:cstheme="minorHAnsi"/>
-          <w:i w:val="0"/>
-          <w:iCs w:val="0"/>
-        </w:rPr>
         <w:t>18/12/2021</w:t>
       </w:r>
       <w:r>
@@ -7986,13 +7817,6 @@
           <w:iCs w:val="0"/>
         </w:rPr>
         <w:tab/>
-      </w:r>
-      <w:r>
-        <w:rPr>
-          <w:rFonts w:asciiTheme="minorHAnsi" w:hAnsiTheme="minorHAnsi" w:cstheme="minorHAnsi"/>
-          <w:i w:val="0"/>
-          <w:iCs w:val="0"/>
-        </w:rPr>
         <w:t>31/12/2021</w:t>
       </w:r>
       <w:r>
@@ -8064,13 +7888,6 @@
           <w:iCs w:val="0"/>
         </w:rPr>
         <w:tab/>
-      </w:r>
-      <w:r>
-        <w:rPr>
-          <w:rFonts w:asciiTheme="minorHAnsi" w:hAnsiTheme="minorHAnsi" w:cstheme="minorHAnsi"/>
-          <w:i w:val="0"/>
-          <w:iCs w:val="0"/>
-        </w:rPr>
         <w:t>8/1/2022</w:t>
       </w:r>
       <w:r>
@@ -8124,13 +7941,6 @@
           <w:iCs w:val="0"/>
         </w:rPr>
         <w:tab/>
-      </w:r>
-      <w:r>
-        <w:rPr>
-          <w:rFonts w:asciiTheme="minorHAnsi" w:hAnsiTheme="minorHAnsi" w:cstheme="minorHAnsi"/>
-          <w:i w:val="0"/>
-          <w:iCs w:val="0"/>
-        </w:rPr>
         <w:t>12/1/2022</w:t>
       </w:r>
       <w:r>
@@ -8184,13 +7994,6 @@
           <w:iCs w:val="0"/>
         </w:rPr>
         <w:tab/>
-      </w:r>
-      <w:r>
-        <w:rPr>
-          <w:rFonts w:asciiTheme="minorHAnsi" w:hAnsiTheme="minorHAnsi" w:cstheme="minorHAnsi"/>
-          <w:i w:val="0"/>
-          <w:iCs w:val="0"/>
-        </w:rPr>
         <w:t>25/1/2022</w:t>
       </w:r>
       <w:r>
@@ -8260,13 +8063,6 @@
           <w:iCs w:val="0"/>
         </w:rPr>
         <w:tab/>
-      </w:r>
-      <w:r>
-        <w:rPr>
-          <w:rFonts w:asciiTheme="minorHAnsi" w:hAnsiTheme="minorHAnsi" w:cstheme="minorHAnsi"/>
-          <w:i w:val="0"/>
-          <w:iCs w:val="0"/>
-        </w:rPr>
         <w:t>7/2/2022</w:t>
       </w:r>
       <w:r>
@@ -8336,13 +8132,6 @@
           <w:iCs w:val="0"/>
         </w:rPr>
         <w:tab/>
-      </w:r>
-      <w:r>
-        <w:rPr>
-          <w:rFonts w:asciiTheme="minorHAnsi" w:hAnsiTheme="minorHAnsi" w:cstheme="minorHAnsi"/>
-          <w:i w:val="0"/>
-          <w:iCs w:val="0"/>
-        </w:rPr>
         <w:t>12/2/2022</w:t>
       </w:r>
       <w:r>
@@ -8354,12 +8143,85 @@
         <w:tab/>
         <w:t>28/2/2022</w:t>
       </w:r>
-      <w:r>
-        <w:rPr>
-          <w:rFonts w:asciiTheme="minorHAnsi" w:hAnsiTheme="minorHAnsi" w:cstheme="minorHAnsi"/>
-          <w:i w:val="0"/>
-          <w:iCs w:val="0"/>
-        </w:rPr>
+    </w:p>
+    <w:p>
+      <w:pPr>
+        <w:pStyle w:val="Heading6"/>
+        <w:ind w:left="720"/>
+        <w:rPr>
+          <w:rFonts w:asciiTheme="minorHAnsi" w:hAnsiTheme="minorHAnsi" w:cstheme="minorHAnsi"/>
+          <w:i w:val="0"/>
+          <w:iCs w:val="0"/>
+        </w:rPr>
+      </w:pPr>
+    </w:p>
+    <w:p>
+      <w:pPr>
+        <w:pStyle w:val="Heading6"/>
+        <w:ind w:left="720"/>
+        <w:rPr>
+          <w:rFonts w:asciiTheme="minorHAnsi" w:hAnsiTheme="minorHAnsi" w:cstheme="minorHAnsi"/>
+          <w:i w:val="0"/>
+          <w:iCs w:val="0"/>
+        </w:rPr>
+      </w:pPr>
+      <w:r>
+        <w:rPr>
+          <w:rFonts w:asciiTheme="minorHAnsi" w:hAnsiTheme="minorHAnsi" w:cstheme="minorHAnsi"/>
+          <w:i w:val="0"/>
+          <w:iCs w:val="0"/>
+          <w:noProof/>
+          <w:snapToGrid/>
+        </w:rPr>
+        <w:drawing>
+          <wp:inline distT="0" distB="0" distL="0" distR="0" wp14:anchorId="004B1D4C" wp14:editId="606E7589">
+            <wp:extent cx="5943600" cy="3181985"/>
+            <wp:effectExtent l="0" t="0" r="0" b="0"/>
+            <wp:docPr id="18" name="Picture 18" descr="Chart&#10;&#10;Description automatically generated"/>
+            <wp:cNvGraphicFramePr>
+              <a:graphicFrameLocks xmlns:a="http://schemas.openxmlformats.org/drawingml/2006/main" noChangeAspect="1"/>
+            </wp:cNvGraphicFramePr>
+            <a:graphic xmlns:a="http://schemas.openxmlformats.org/drawingml/2006/main">
+              <a:graphicData uri="http://schemas.openxmlformats.org/drawingml/2006/picture">
+                <pic:pic xmlns:pic="http://schemas.openxmlformats.org/drawingml/2006/picture">
+                  <pic:nvPicPr>
+                    <pic:cNvPr id="18" name="Picture 18" descr="Chart&#10;&#10;Description automatically generated"/>
+                    <pic:cNvPicPr/>
+                  </pic:nvPicPr>
+                  <pic:blipFill>
+                    <a:blip r:embed="rId25" cstate="print">
+                      <a:extLst>
+                        <a:ext uri="{28A0092B-C50C-407E-A947-70E740481C1C}">
+                          <a14:useLocalDpi xmlns:a14="http://schemas.microsoft.com/office/drawing/2010/main" val="0"/>
+                        </a:ext>
+                      </a:extLst>
+                    </a:blip>
+                    <a:stretch>
+                      <a:fillRect/>
+                    </a:stretch>
+                  </pic:blipFill>
+                  <pic:spPr>
+                    <a:xfrm>
+                      <a:off x="0" y="0"/>
+                      <a:ext cx="5943600" cy="3181985"/>
+                    </a:xfrm>
+                    <a:prstGeom prst="rect">
+                      <a:avLst/>
+                    </a:prstGeom>
+                  </pic:spPr>
+                </pic:pic>
+              </a:graphicData>
+            </a:graphic>
+          </wp:inline>
+        </w:drawing>
+      </w:r>
+      <w:r>
+        <w:rPr>
+          <w:rFonts w:asciiTheme="minorHAnsi" w:hAnsiTheme="minorHAnsi" w:cstheme="minorHAnsi"/>
+          <w:i w:val="0"/>
+          <w:iCs w:val="0"/>
+        </w:rPr>
+        <w:lastRenderedPageBreak/>
         <w:tab/>
       </w:r>
     </w:p>
@@ -8579,12 +8441,196 @@
         </w:rPr>
       </w:pPr>
       <w:bookmarkStart w:id="15" w:name="_Toc88352523"/>
-      <w:r>
+    </w:p>
+    <w:p>
+      <w:pPr>
+        <w:pStyle w:val="Heading2"/>
         <w:rPr>
           <w:rFonts w:asciiTheme="minorHAnsi" w:hAnsiTheme="minorHAnsi" w:cstheme="minorHAnsi"/>
           <w:bCs/>
           <w:lang w:val="en-US"/>
         </w:rPr>
+      </w:pPr>
+    </w:p>
+    <w:p/>
+    <w:p/>
+    <w:p>
+      <w:pPr>
+        <w:pStyle w:val="Heading2"/>
+        <w:rPr>
+          <w:rFonts w:asciiTheme="minorHAnsi" w:hAnsiTheme="minorHAnsi" w:cstheme="minorHAnsi"/>
+          <w:bCs/>
+          <w:lang w:val="en-US"/>
+        </w:rPr>
+      </w:pPr>
+    </w:p>
+    <w:p>
+      <w:pPr>
+        <w:pStyle w:val="Heading2"/>
+        <w:rPr>
+          <w:rFonts w:asciiTheme="minorHAnsi" w:hAnsiTheme="minorHAnsi" w:cstheme="minorHAnsi"/>
+          <w:bCs/>
+          <w:lang w:val="en-US"/>
+        </w:rPr>
+      </w:pPr>
+    </w:p>
+    <w:p>
+      <w:pPr>
+        <w:pStyle w:val="Heading2"/>
+        <w:rPr>
+          <w:rFonts w:asciiTheme="minorHAnsi" w:hAnsiTheme="minorHAnsi" w:cstheme="minorHAnsi"/>
+          <w:bCs/>
+          <w:lang w:val="en-US"/>
+        </w:rPr>
+      </w:pPr>
+    </w:p>
+    <w:p>
+      <w:pPr>
+        <w:pStyle w:val="Heading2"/>
+        <w:rPr>
+          <w:rFonts w:asciiTheme="minorHAnsi" w:hAnsiTheme="minorHAnsi" w:cstheme="minorHAnsi"/>
+          <w:bCs/>
+          <w:lang w:val="en-US"/>
+        </w:rPr>
+      </w:pPr>
+    </w:p>
+    <w:p>
+      <w:pPr>
+        <w:pStyle w:val="Heading2"/>
+        <w:rPr>
+          <w:rFonts w:asciiTheme="minorHAnsi" w:hAnsiTheme="minorHAnsi" w:cstheme="minorHAnsi"/>
+          <w:bCs/>
+          <w:lang w:val="en-US"/>
+        </w:rPr>
+      </w:pPr>
+    </w:p>
+    <w:p>
+      <w:pPr>
+        <w:pStyle w:val="Heading2"/>
+        <w:rPr>
+          <w:rFonts w:asciiTheme="minorHAnsi" w:hAnsiTheme="minorHAnsi" w:cstheme="minorHAnsi"/>
+          <w:bCs/>
+          <w:lang w:val="en-US"/>
+        </w:rPr>
+      </w:pPr>
+    </w:p>
+    <w:p>
+      <w:pPr>
+        <w:pStyle w:val="Heading2"/>
+        <w:rPr>
+          <w:rFonts w:asciiTheme="minorHAnsi" w:hAnsiTheme="minorHAnsi" w:cstheme="minorHAnsi"/>
+          <w:bCs/>
+          <w:lang w:val="en-US"/>
+        </w:rPr>
+      </w:pPr>
+    </w:p>
+    <w:p>
+      <w:pPr>
+        <w:pStyle w:val="Heading2"/>
+        <w:rPr>
+          <w:rFonts w:asciiTheme="minorHAnsi" w:hAnsiTheme="minorHAnsi" w:cstheme="minorHAnsi"/>
+          <w:bCs/>
+          <w:lang w:val="en-US"/>
+        </w:rPr>
+      </w:pPr>
+    </w:p>
+    <w:p>
+      <w:pPr>
+        <w:pStyle w:val="Heading2"/>
+        <w:rPr>
+          <w:rFonts w:asciiTheme="minorHAnsi" w:hAnsiTheme="minorHAnsi" w:cstheme="minorHAnsi"/>
+          <w:bCs/>
+          <w:lang w:val="en-US"/>
+        </w:rPr>
+      </w:pPr>
+    </w:p>
+    <w:p>
+      <w:pPr>
+        <w:pStyle w:val="Heading2"/>
+        <w:rPr>
+          <w:rFonts w:asciiTheme="minorHAnsi" w:hAnsiTheme="minorHAnsi" w:cstheme="minorHAnsi"/>
+          <w:bCs/>
+          <w:lang w:val="en-US"/>
+        </w:rPr>
+      </w:pPr>
+    </w:p>
+    <w:p>
+      <w:pPr>
+        <w:pStyle w:val="Heading2"/>
+        <w:rPr>
+          <w:rFonts w:asciiTheme="minorHAnsi" w:hAnsiTheme="minorHAnsi" w:cstheme="minorHAnsi"/>
+          <w:bCs/>
+          <w:lang w:val="en-US"/>
+        </w:rPr>
+      </w:pPr>
+    </w:p>
+    <w:p>
+      <w:pPr>
+        <w:pStyle w:val="Heading2"/>
+        <w:rPr>
+          <w:rFonts w:asciiTheme="minorHAnsi" w:hAnsiTheme="minorHAnsi" w:cstheme="minorHAnsi"/>
+          <w:bCs/>
+          <w:lang w:val="en-US"/>
+        </w:rPr>
+      </w:pPr>
+    </w:p>
+    <w:p>
+      <w:pPr>
+        <w:pStyle w:val="Heading2"/>
+        <w:rPr>
+          <w:rFonts w:asciiTheme="minorHAnsi" w:hAnsiTheme="minorHAnsi" w:cstheme="minorHAnsi"/>
+          <w:bCs/>
+          <w:lang w:val="en-US"/>
+        </w:rPr>
+      </w:pPr>
+    </w:p>
+    <w:p>
+      <w:pPr>
+        <w:pStyle w:val="Heading2"/>
+        <w:rPr>
+          <w:rFonts w:asciiTheme="minorHAnsi" w:hAnsiTheme="minorHAnsi" w:cstheme="minorHAnsi"/>
+          <w:bCs/>
+          <w:lang w:val="en-US"/>
+        </w:rPr>
+      </w:pPr>
+    </w:p>
+    <w:p>
+      <w:pPr>
+        <w:pStyle w:val="Heading2"/>
+        <w:rPr>
+          <w:rFonts w:asciiTheme="minorHAnsi" w:hAnsiTheme="minorHAnsi" w:cstheme="minorHAnsi"/>
+          <w:bCs/>
+          <w:lang w:val="en-US"/>
+        </w:rPr>
+      </w:pPr>
+    </w:p>
+    <w:p>
+      <w:pPr>
+        <w:pStyle w:val="Heading2"/>
+        <w:rPr>
+          <w:rFonts w:asciiTheme="minorHAnsi" w:hAnsiTheme="minorHAnsi" w:cstheme="minorHAnsi"/>
+          <w:bCs/>
+          <w:lang w:val="en-US"/>
+        </w:rPr>
+      </w:pPr>
+    </w:p>
+    <w:p/>
+    <w:p>
+      <w:pPr>
+        <w:pStyle w:val="Heading2"/>
+        <w:rPr>
+          <w:rFonts w:asciiTheme="minorHAnsi" w:hAnsiTheme="minorHAnsi" w:cstheme="minorHAnsi"/>
+          <w:bCs/>
+          <w:lang w:val="en-US"/>
+        </w:rPr>
+      </w:pPr>
+      <w:r>
+        <w:rPr>
+          <w:rFonts w:asciiTheme="minorHAnsi" w:hAnsiTheme="minorHAnsi" w:cstheme="minorHAnsi"/>
+          <w:bCs/>
+          <w:lang w:val="en-US"/>
+        </w:rPr>
+        <w:lastRenderedPageBreak/>
         <w:t>Glossary</w:t>
       </w:r>
       <w:bookmarkEnd w:id="15"/>
@@ -8959,6 +9005,10 @@
       </w:pPr>
     </w:p>
     <w:p/>
+    <w:p/>
+    <w:p/>
+    <w:p/>
+    <w:p/>
     <w:p>
       <w:pPr>
         <w:pStyle w:val="Heading2"/>
@@ -8974,7 +9024,6 @@
           <w:bCs/>
           <w:lang w:val="en-US"/>
         </w:rPr>
-        <w:lastRenderedPageBreak/>
         <w:t>Index</w:t>
       </w:r>
       <w:bookmarkEnd w:id="16"/>
@@ -9286,7 +9335,6 @@
           <w:rFonts w:asciiTheme="minorHAnsi" w:hAnsiTheme="minorHAnsi" w:cstheme="minorHAnsi"/>
           <w:b/>
         </w:rPr>
-        <w:lastRenderedPageBreak/>
         <w:t>Appendix A: Data Dictionary</w:t>
       </w:r>
     </w:p>
@@ -9706,7 +9754,6 @@
           <w:b/>
           <w:bCs/>
         </w:rPr>
-        <w:lastRenderedPageBreak/>
         <w:t xml:space="preserve">This page includes some links and useful resources for you document understanding. </w:t>
       </w:r>
       <w:r>
@@ -9742,7 +9789,7 @@
           <w:bCs/>
         </w:rPr>
       </w:pPr>
-      <w:hyperlink r:id="rId25" w:anchor="h5-008" w:history="1">
+      <w:hyperlink r:id="rId26" w:anchor="h5-008" w:history="1">
         <w:r>
           <w:rPr>
             <w:rStyle w:val="Hyperlink"/>
@@ -9771,7 +9818,7 @@
           <w:bCs/>
         </w:rPr>
       </w:pPr>
-      <w:hyperlink r:id="rId26" w:anchor="h5-001" w:history="1">
+      <w:hyperlink r:id="rId27" w:anchor="h5-001" w:history="1">
         <w:r>
           <w:rPr>
             <w:rStyle w:val="Hyperlink"/>
@@ -9791,8 +9838,8 @@
       </w:pPr>
     </w:p>
     <w:sectPr>
-      <w:headerReference w:type="default" r:id="rId27"/>
-      <w:footerReference w:type="default" r:id="rId28"/>
+      <w:headerReference w:type="default" r:id="rId28"/>
+      <w:footerReference w:type="default" r:id="rId29"/>
       <w:endnotePr>
         <w:numFmt w:val="decimal"/>
       </w:endnotePr>

</xml_diff>